<commit_message>
Deploying to gh-pages from @ phuse-org/OSTCDA@b41e3b06dee5ddbde4d1666eae145449e2e399f2 🚀
</commit_message>
<xml_diff>
--- a/Open-Source-Technology-in-Clinical-Data-Analysis.docx
+++ b/Open-Source-Technology-in-Clinical-Data-Analysis.docx
@@ -498,7 +498,7 @@
       </w:r>
     </w:p>
     <w:bookmarkEnd w:id="21"/>
-    <w:bookmarkStart w:id="24" w:name="ostcda"/>
+    <w:bookmarkStart w:id="25" w:name="ostcda"/>
     <w:p>
       <w:pPr>
         <w:pStyle w:val="Heading1"/>
@@ -613,7 +613,7 @@
         <w:t xml:space="preserve">section to provide your thoughts, resources, or perspectives that help address any or all of the questions. If we’ve overlooked a key question - start up a new discussion thread!</w:t>
       </w:r>
     </w:p>
-    <w:bookmarkStart w:id="23" w:name="purpose-and-background"/>
+    <w:bookmarkStart w:id="24" w:name="purpose-and-background"/>
     <w:p>
       <w:pPr>
         <w:pStyle w:val="Heading2"/>
@@ -668,12 +668,26 @@
         <w:t xml:space="preserve">”</w:t>
       </w:r>
       <w:r>
-        <w:t xml:space="preserve">. The recording will be made available after the conference.</w:t>
-      </w:r>
-    </w:p>
-    <w:bookmarkEnd w:id="23"/>
+        <w:t xml:space="preserve">. The recording is here:</w:t>
+      </w:r>
+      <w:r>
+        <w:t xml:space="preserve"> </w:t>
+      </w:r>
+      <w:hyperlink r:id="rId23">
+        <w:r>
+          <w:rPr>
+            <w:rStyle w:val="Hyperlink"/>
+          </w:rPr>
+          <w:t xml:space="preserve">2023 R/Pharma presentation</w:t>
+        </w:r>
+      </w:hyperlink>
+      <w:r>
+        <w:t xml:space="preserve">.</w:t>
+      </w:r>
+    </w:p>
     <w:bookmarkEnd w:id="24"/>
-    <w:bookmarkStart w:id="25" w:name="summary"/>
+    <w:bookmarkEnd w:id="25"/>
+    <w:bookmarkStart w:id="26" w:name="summary"/>
     <w:p>
       <w:pPr>
         <w:pStyle w:val="Heading1"/>
@@ -736,8 +750,8 @@
         <w:t xml:space="preserve">[1] 2</w:t>
       </w:r>
     </w:p>
-    <w:bookmarkEnd w:id="25"/>
-    <w:bookmarkStart w:id="27" w:name="references"/>
+    <w:bookmarkEnd w:id="26"/>
+    <w:bookmarkStart w:id="28" w:name="references"/>
     <w:p>
       <w:pPr>
         <w:pStyle w:val="Heading1"/>
@@ -746,9 +760,9 @@
         <w:t xml:space="preserve">References</w:t>
       </w:r>
     </w:p>
-    <w:bookmarkStart w:id="26" w:name="refs"/>
-    <w:bookmarkEnd w:id="26"/>
+    <w:bookmarkStart w:id="27" w:name="refs"/>
     <w:bookmarkEnd w:id="27"/>
+    <w:bookmarkEnd w:id="28"/>
     <w:sectPr/>
   </w:body>
 </w:document>

</xml_diff>

<commit_message>
Deploying to gh-pages from @ phuse-org/OSTCDA@6b23c1aca44a01945877aec8d8cc12d61d44baf3 🚀
</commit_message>
<xml_diff>
--- a/Open-Source-Technology-in-Clinical-Data-Analysis.docx
+++ b/Open-Source-Technology-in-Clinical-Data-Analysis.docx
@@ -687,13 +687,13 @@
     </w:p>
     <w:bookmarkEnd w:id="24"/>
     <w:bookmarkEnd w:id="25"/>
-    <w:bookmarkStart w:id="26" w:name="summary"/>
+    <w:bookmarkStart w:id="31" w:name="what-is-open-source"/>
     <w:p>
       <w:pPr>
         <w:pStyle w:val="Heading1"/>
       </w:pPr>
       <w:r>
-        <w:t xml:space="preserve">2. Summary</w:t>
+        <w:t xml:space="preserve">2. What is Open Source?</w:t>
       </w:r>
     </w:p>
     <w:p>
@@ -701,68 +701,471 @@
         <w:pStyle w:val="FirstParagraph"/>
       </w:pPr>
       <w:r>
-        <w:t xml:space="preserve">In summary, this book has no content whatsoever.</w:t>
-      </w:r>
-    </w:p>
-    <w:p>
-      <w:pPr>
-        <w:pStyle w:val="SourceCode"/>
+        <w:t xml:space="preserve">When someone says</w:t>
+      </w:r>
+      <w:r>
+        <w:t xml:space="preserve"> </w:t>
+      </w:r>
+      <w:r>
+        <w:t xml:space="preserve">‘</w:t>
+      </w:r>
+      <w:r>
+        <w:t xml:space="preserve">open source</w:t>
+      </w:r>
+      <w:r>
+        <w:t xml:space="preserve">’</w:t>
+      </w:r>
+      <w:r>
+        <w:t xml:space="preserve"> </w:t>
+      </w:r>
+      <w:r>
+        <w:t xml:space="preserve">- what does that mean to you?</w:t>
+      </w:r>
+      <w:r>
+        <w:br/>
+      </w:r>
+      <w:r>
+        <w:t xml:space="preserve">What are the important characteristics of something that is regarded as</w:t>
+      </w:r>
+      <w:r>
+        <w:t xml:space="preserve"> </w:t>
+      </w:r>
+      <w:r>
+        <w:t xml:space="preserve">‘</w:t>
+      </w:r>
+      <w:r>
+        <w:t xml:space="preserve">open source</w:t>
+      </w:r>
+      <w:r>
+        <w:t xml:space="preserve">’</w:t>
+      </w:r>
+      <w:r>
+        <w:t xml:space="preserve">?</w:t>
+      </w:r>
+    </w:p>
+    <w:p>
+      <w:pPr>
+        <w:numPr>
+          <w:ilvl w:val="0"/>
+          <w:numId w:val="1001"/>
+        </w:numPr>
+        <w:pStyle w:val="Compact"/>
+      </w:pPr>
+      <w:r>
+        <w:t xml:space="preserve">Does the cost matter?</w:t>
+      </w:r>
+    </w:p>
+    <w:p>
+      <w:pPr>
+        <w:numPr>
+          <w:ilvl w:val="0"/>
+          <w:numId w:val="1001"/>
+        </w:numPr>
+        <w:pStyle w:val="Compact"/>
+      </w:pPr>
+      <w:r>
+        <w:t xml:space="preserve">Does the ability to review the code matter?</w:t>
+      </w:r>
+    </w:p>
+    <w:p>
+      <w:pPr>
+        <w:numPr>
+          <w:ilvl w:val="0"/>
+          <w:numId w:val="1001"/>
+        </w:numPr>
+        <w:pStyle w:val="Compact"/>
+      </w:pPr>
+      <w:r>
+        <w:t xml:space="preserve">Does the ability to reuse the code matter?</w:t>
+      </w:r>
+    </w:p>
+    <w:p>
+      <w:pPr>
+        <w:numPr>
+          <w:ilvl w:val="0"/>
+          <w:numId w:val="1001"/>
+        </w:numPr>
+        <w:pStyle w:val="Compact"/>
+      </w:pPr>
+      <w:r>
+        <w:t xml:space="preserve">Does the ability to modify the code matter?</w:t>
+      </w:r>
+    </w:p>
+    <w:bookmarkStart w:id="27" w:name="contribute"/>
+    <w:p>
+      <w:pPr>
+        <w:pStyle w:val="Heading2"/>
+      </w:pPr>
+      <w:r>
+        <w:t xml:space="preserve">2.1 Contribute</w:t>
+      </w:r>
+    </w:p>
+    <w:p>
+      <w:pPr>
+        <w:pStyle w:val="FirstParagraph"/>
+      </w:pPr>
+      <w:r>
+        <w:t xml:space="preserve">Contribute to the discussion here:</w:t>
+      </w:r>
+      <w:r>
+        <w:br/>
+      </w:r>
+      <w:hyperlink r:id="rId26">
+        <w:r>
+          <w:rPr>
+            <w:rStyle w:val="Hyperlink"/>
+          </w:rPr>
+          <w:t xml:space="preserve">What is open source?</w:t>
+        </w:r>
+      </w:hyperlink>
+    </w:p>
+    <w:bookmarkEnd w:id="27"/>
+    <w:bookmarkStart w:id="28" w:name="guidance"/>
+    <w:p>
+      <w:pPr>
+        <w:pStyle w:val="Heading2"/>
+      </w:pPr>
+      <w:r>
+        <w:t xml:space="preserve">2.2 Guidance</w:t>
+      </w:r>
+    </w:p>
+    <w:p>
+      <w:pPr>
+        <w:numPr>
+          <w:ilvl w:val="0"/>
+          <w:numId w:val="1002"/>
+        </w:numPr>
+      </w:pPr>
+      <w:r>
+        <w:t xml:space="preserve">Provide your thoughts and perspectives</w:t>
+      </w:r>
+    </w:p>
+    <w:p>
+      <w:pPr>
+        <w:numPr>
+          <w:ilvl w:val="0"/>
+          <w:numId w:val="1002"/>
+        </w:numPr>
+      </w:pPr>
+      <w:r>
+        <w:t xml:space="preserve">Provide references to articles, webinars, presentations (citations, links)</w:t>
+      </w:r>
+    </w:p>
+    <w:p>
+      <w:pPr>
+        <w:numPr>
+          <w:ilvl w:val="0"/>
+          <w:numId w:val="1002"/>
+        </w:numPr>
+      </w:pPr>
+      <w:r>
+        <w:t xml:space="preserve">Be respectful in this community</w:t>
+      </w:r>
+    </w:p>
+    <w:bookmarkEnd w:id="28"/>
+    <w:bookmarkStart w:id="30" w:name="examples"/>
+    <w:p>
+      <w:pPr>
+        <w:pStyle w:val="Heading2"/>
+      </w:pPr>
+      <w:r>
+        <w:t xml:space="preserve">2.3 Examples</w:t>
+      </w:r>
+    </w:p>
+    <w:p>
+      <w:pPr>
+        <w:pStyle w:val="FirstParagraph"/>
       </w:pPr>
       <w:r>
         <w:rPr>
-          <w:rStyle w:val="DecValTok"/>
+          <w:bCs/>
+          <w:b/>
+          <w:u w:val="single"/>
         </w:rPr>
-        <w:t xml:space="preserve">1</w:t>
-      </w:r>
+        <w:t xml:space="preserve">Example 1:</w:t>
+      </w:r>
+      <w:r>
+        <w:t xml:space="preserve"> </w:t>
+      </w:r>
+      <w:r>
+        <w:t xml:space="preserve">The Open Source Initiative provides a</w:t>
+      </w:r>
+      <w:r>
+        <w:t xml:space="preserve"> </w:t>
+      </w:r>
+      <w:hyperlink r:id="rId29">
+        <w:r>
+          <w:rPr>
+            <w:rStyle w:val="Hyperlink"/>
+          </w:rPr>
+          <w:t xml:space="preserve">definition</w:t>
+        </w:r>
+      </w:hyperlink>
+      <w:r>
+        <w:t xml:space="preserve">:</w:t>
+      </w:r>
+    </w:p>
+    <w:p>
+      <w:pPr>
+        <w:numPr>
+          <w:ilvl w:val="0"/>
+          <w:numId w:val="1003"/>
+        </w:numPr>
+      </w:pPr>
+      <w:r>
+        <w:t xml:space="preserve">Free distribution</w:t>
+      </w:r>
+    </w:p>
+    <w:p>
+      <w:pPr>
+        <w:numPr>
+          <w:ilvl w:val="0"/>
+          <w:numId w:val="1003"/>
+        </w:numPr>
+      </w:pPr>
+      <w:r>
+        <w:t xml:space="preserve">Available source code</w:t>
+      </w:r>
+    </w:p>
+    <w:p>
+      <w:pPr>
+        <w:numPr>
+          <w:ilvl w:val="0"/>
+          <w:numId w:val="1003"/>
+        </w:numPr>
+      </w:pPr>
+      <w:r>
+        <w:t xml:space="preserve">Derived works possible</w:t>
+      </w:r>
+    </w:p>
+    <w:p>
+      <w:pPr>
+        <w:pStyle w:val="FirstParagraph"/>
+      </w:pPr>
       <w:r>
         <w:rPr>
-          <w:rStyle w:val="NormalTok"/>
+          <w:bCs/>
+          <w:b/>
+          <w:u w:val="single"/>
         </w:rPr>
-        <w:t xml:space="preserve"> </w:t>
-      </w:r>
-      <w:r>
-        <w:rPr>
-          <w:rStyle w:val="SpecialCharTok"/>
-        </w:rPr>
-        <w:t xml:space="preserve">+</w:t>
-      </w:r>
-      <w:r>
-        <w:rPr>
-          <w:rStyle w:val="NormalTok"/>
-        </w:rPr>
-        <w:t xml:space="preserve"> </w:t>
-      </w:r>
-      <w:r>
-        <w:rPr>
-          <w:rStyle w:val="DecValTok"/>
-        </w:rPr>
-        <w:t xml:space="preserve">1</w:t>
-      </w:r>
-    </w:p>
-    <w:p>
-      <w:pPr>
-        <w:pStyle w:val="SourceCode"/>
-      </w:pPr>
-      <w:r>
-        <w:rPr>
-          <w:rStyle w:val="VerbatimChar"/>
-        </w:rPr>
-        <w:t xml:space="preserve">[1] 2</w:t>
-      </w:r>
-    </w:p>
-    <w:bookmarkEnd w:id="26"/>
-    <w:bookmarkStart w:id="28" w:name="references"/>
+        <w:t xml:space="preserve">Example 2:</w:t>
+      </w:r>
+      <w:r>
+        <w:t xml:space="preserve"> </w:t>
+      </w:r>
+      <w:hyperlink w:anchor="X6589fc6ab0dc82cf12099d1c2d40ab994e8410c">
+        <w:r>
+          <w:rPr>
+            <w:rStyle w:val="Hyperlink"/>
+          </w:rPr>
+          <w:t xml:space="preserve">Merriam-Webster</w:t>
+        </w:r>
+      </w:hyperlink>
+      <w:r>
+        <w:t xml:space="preserve"> </w:t>
+      </w:r>
+      <w:r>
+        <w:t xml:space="preserve">defines open source as</w:t>
+      </w:r>
+      <w:r>
+        <w:t xml:space="preserve"> </w:t>
+      </w:r>
+      <w:r>
+        <w:t xml:space="preserve">“</w:t>
+      </w:r>
+      <w:r>
+        <w:t xml:space="preserve">having the source code freely available for possible modification and redistribution</w:t>
+      </w:r>
+      <w:r>
+        <w:t xml:space="preserve">”</w:t>
+      </w:r>
+      <w:r>
+        <w:t xml:space="preserve">.</w:t>
+      </w:r>
+    </w:p>
+    <w:bookmarkEnd w:id="30"/>
+    <w:bookmarkEnd w:id="31"/>
+    <w:bookmarkStart w:id="35" w:name="Xa33b3871bbbcf6b2f52816796cc2771f077447c"/>
     <w:p>
       <w:pPr>
         <w:pStyle w:val="Heading1"/>
       </w:pPr>
       <w:r>
+        <w:t xml:space="preserve">3. What is the</w:t>
+      </w:r>
+      <w:r>
+        <w:t xml:space="preserve"> </w:t>
+      </w:r>
+      <w:r>
+        <w:t xml:space="preserve">‘</w:t>
+      </w:r>
+      <w:r>
+        <w:t xml:space="preserve">why</w:t>
+      </w:r>
+      <w:r>
+        <w:t xml:space="preserve">’</w:t>
+      </w:r>
+      <w:r>
+        <w:t xml:space="preserve"> </w:t>
+      </w:r>
+      <w:r>
+        <w:t xml:space="preserve">for using open source solutions in pharma clinical data analytics?</w:t>
+      </w:r>
+    </w:p>
+    <w:p>
+      <w:pPr>
+        <w:numPr>
+          <w:ilvl w:val="0"/>
+          <w:numId w:val="1004"/>
+        </w:numPr>
+      </w:pPr>
+      <w:r>
+        <w:t xml:space="preserve">What is the attraction to open source solutions?</w:t>
+      </w:r>
+    </w:p>
+    <w:p>
+      <w:pPr>
+        <w:numPr>
+          <w:ilvl w:val="0"/>
+          <w:numId w:val="1004"/>
+        </w:numPr>
+      </w:pPr>
+      <w:r>
+        <w:t xml:space="preserve">Why do users like open source solutions?</w:t>
+      </w:r>
+    </w:p>
+    <w:p>
+      <w:pPr>
+        <w:numPr>
+          <w:ilvl w:val="0"/>
+          <w:numId w:val="1004"/>
+        </w:numPr>
+      </w:pPr>
+      <w:r>
+        <w:t xml:space="preserve">Why are leaders of organizations in Data Management, Biostatistics, and Programming devoting resources toward the development, testing, and adoption of open source solutions?</w:t>
+      </w:r>
+    </w:p>
+    <w:bookmarkStart w:id="33" w:name="contribute-1"/>
+    <w:p>
+      <w:pPr>
+        <w:pStyle w:val="Heading2"/>
+      </w:pPr>
+      <w:r>
+        <w:t xml:space="preserve">3.1 Contribute</w:t>
+      </w:r>
+    </w:p>
+    <w:p>
+      <w:pPr>
+        <w:pStyle w:val="FirstParagraph"/>
+      </w:pPr>
+      <w:r>
+        <w:t xml:space="preserve">Contribute to the discussion here:</w:t>
+      </w:r>
+      <w:r>
+        <w:br/>
+      </w:r>
+      <w:hyperlink r:id="rId32">
+        <w:r>
+          <w:rPr>
+            <w:rStyle w:val="Hyperlink"/>
+          </w:rPr>
+          <w:t xml:space="preserve">What is they</w:t>
+        </w:r>
+        <w:r>
+          <w:rPr>
+            <w:rStyle w:val="Hyperlink"/>
+          </w:rPr>
+          <w:t xml:space="preserve"> </w:t>
+        </w:r>
+        <w:r>
+          <w:rPr>
+            <w:rStyle w:val="Hyperlink"/>
+          </w:rPr>
+          <w:t xml:space="preserve">‘</w:t>
+        </w:r>
+        <w:r>
+          <w:rPr>
+            <w:rStyle w:val="Hyperlink"/>
+          </w:rPr>
+          <w:t xml:space="preserve">why</w:t>
+        </w:r>
+        <w:r>
+          <w:rPr>
+            <w:rStyle w:val="Hyperlink"/>
+          </w:rPr>
+          <w:t xml:space="preserve">’</w:t>
+        </w:r>
+        <w:r>
+          <w:rPr>
+            <w:rStyle w:val="Hyperlink"/>
+          </w:rPr>
+          <w:t xml:space="preserve"> </w:t>
+        </w:r>
+        <w:r>
+          <w:rPr>
+            <w:rStyle w:val="Hyperlink"/>
+          </w:rPr>
+          <w:t xml:space="preserve">for open source?</w:t>
+        </w:r>
+      </w:hyperlink>
+    </w:p>
+    <w:bookmarkEnd w:id="33"/>
+    <w:bookmarkStart w:id="34" w:name="guidance-1"/>
+    <w:p>
+      <w:pPr>
+        <w:pStyle w:val="Heading2"/>
+      </w:pPr>
+      <w:r>
+        <w:t xml:space="preserve">3.2 Guidance</w:t>
+      </w:r>
+    </w:p>
+    <w:p>
+      <w:pPr>
+        <w:numPr>
+          <w:ilvl w:val="0"/>
+          <w:numId w:val="1005"/>
+        </w:numPr>
+      </w:pPr>
+      <w:r>
+        <w:t xml:space="preserve">Provide your thoughts and perspectives</w:t>
+      </w:r>
+    </w:p>
+    <w:p>
+      <w:pPr>
+        <w:numPr>
+          <w:ilvl w:val="0"/>
+          <w:numId w:val="1005"/>
+        </w:numPr>
+      </w:pPr>
+      <w:r>
+        <w:t xml:space="preserve">Provide references to articles, webinars, presentations (citations, links)</w:t>
+      </w:r>
+    </w:p>
+    <w:p>
+      <w:pPr>
+        <w:numPr>
+          <w:ilvl w:val="0"/>
+          <w:numId w:val="1005"/>
+        </w:numPr>
+      </w:pPr>
+      <w:r>
+        <w:t xml:space="preserve">Be respectful in this community</w:t>
+      </w:r>
+    </w:p>
+    <w:bookmarkEnd w:id="34"/>
+    <w:bookmarkEnd w:id="35"/>
+    <w:bookmarkStart w:id="37" w:name="references"/>
+    <w:p>
+      <w:pPr>
+        <w:pStyle w:val="Heading1"/>
+      </w:pPr>
+      <w:r>
         <w:t xml:space="preserve">References</w:t>
       </w:r>
     </w:p>
-    <w:bookmarkStart w:id="27" w:name="refs"/>
-    <w:bookmarkEnd w:id="27"/>
-    <w:bookmarkEnd w:id="28"/>
+    <w:bookmarkStart w:id="36" w:name="refs"/>
+    <w:bookmarkEnd w:id="36"/>
+    <w:bookmarkEnd w:id="37"/>
     <w:sectPr/>
   </w:body>
 </w:document>
@@ -869,8 +1272,99 @@
       </w:pPr>
     </w:lvl>
   </w:abstractNum>
+  <w:abstractNum w:abstractNumId="991">
+    <w:nsid w:val="A991"/>
+    <w:multiLevelType w:val="multilevel"/>
+    <w:lvl w:ilvl="0">
+      <w:numFmt w:val="bullet"/>
+      <w:lvlText w:val="•"/>
+      <w:lvlJc w:val="left"/>
+      <w:pPr>
+        <w:ind w:left="720" w:hanging="480"/>
+      </w:pPr>
+    </w:lvl>
+    <w:lvl w:ilvl="1">
+      <w:numFmt w:val="bullet"/>
+      <w:lvlText w:val="–"/>
+      <w:lvlJc w:val="left"/>
+      <w:pPr>
+        <w:ind w:left="1440" w:hanging="480"/>
+      </w:pPr>
+    </w:lvl>
+    <w:lvl w:ilvl="2">
+      <w:numFmt w:val="bullet"/>
+      <w:lvlText w:val="•"/>
+      <w:lvlJc w:val="left"/>
+      <w:pPr>
+        <w:ind w:left="2160" w:hanging="480"/>
+      </w:pPr>
+    </w:lvl>
+    <w:lvl w:ilvl="3">
+      <w:numFmt w:val="bullet"/>
+      <w:lvlText w:val="–"/>
+      <w:lvlJc w:val="left"/>
+      <w:pPr>
+        <w:ind w:left="2880" w:hanging="480"/>
+      </w:pPr>
+    </w:lvl>
+    <w:lvl w:ilvl="4">
+      <w:numFmt w:val="bullet"/>
+      <w:lvlText w:val="•"/>
+      <w:lvlJc w:val="left"/>
+      <w:pPr>
+        <w:ind w:left="3600" w:hanging="480"/>
+      </w:pPr>
+    </w:lvl>
+    <w:lvl w:ilvl="5">
+      <w:numFmt w:val="bullet"/>
+      <w:lvlText w:val="–"/>
+      <w:lvlJc w:val="left"/>
+      <w:pPr>
+        <w:ind w:left="4320" w:hanging="480"/>
+      </w:pPr>
+    </w:lvl>
+    <w:lvl w:ilvl="6">
+      <w:numFmt w:val="bullet"/>
+      <w:lvlText w:val="•"/>
+      <w:lvlJc w:val="left"/>
+      <w:pPr>
+        <w:ind w:left="5040" w:hanging="480"/>
+      </w:pPr>
+    </w:lvl>
+    <w:lvl w:ilvl="7">
+      <w:numFmt w:val="bullet"/>
+      <w:lvlText w:val="–"/>
+      <w:lvlJc w:val="left"/>
+      <w:pPr>
+        <w:ind w:left="5760" w:hanging="480"/>
+      </w:pPr>
+    </w:lvl>
+    <w:lvl w:ilvl="8">
+      <w:numFmt w:val="bullet"/>
+      <w:lvlText w:val="•"/>
+      <w:lvlJc w:val="left"/>
+      <w:pPr>
+        <w:ind w:left="6480" w:hanging="480"/>
+      </w:pPr>
+    </w:lvl>
+  </w:abstractNum>
   <w:num w:numId="1000">
     <w:abstractNumId w:val="990"/>
+  </w:num>
+  <w:num w:numId="1001">
+    <w:abstractNumId w:val="991"/>
+  </w:num>
+  <w:num w:numId="1002">
+    <w:abstractNumId w:val="991"/>
+  </w:num>
+  <w:num w:numId="1003">
+    <w:abstractNumId w:val="991"/>
+  </w:num>
+  <w:num w:numId="1004">
+    <w:abstractNumId w:val="991"/>
+  </w:num>
+  <w:num w:numId="1005">
+    <w:abstractNumId w:val="991"/>
   </w:num>
 </w:numbering>
 </file>

</xml_diff>

<commit_message>
Deploying to gh-pages from @ phuse-org/OSTCDA@bfdf72cf3b901d8d6b257c62e2c190d4a93b8d47 🚀
</commit_message>
<xml_diff>
--- a/Open-Source-Technology-in-Clinical-Data-Analysis.docx
+++ b/Open-Source-Technology-in-Clinical-Data-Analysis.docx
@@ -687,13 +687,23 @@
     </w:p>
     <w:bookmarkEnd w:id="24"/>
     <w:bookmarkEnd w:id="25"/>
-    <w:bookmarkStart w:id="31" w:name="what-is-open-source"/>
+    <w:bookmarkStart w:id="26" w:name="what-is-open-source"/>
     <w:p>
       <w:pPr>
         <w:pStyle w:val="Heading1"/>
       </w:pPr>
       <w:r>
         <w:t xml:space="preserve">2. What is Open Source?</w:t>
+      </w:r>
+    </w:p>
+    <w:bookmarkEnd w:id="26"/>
+    <w:bookmarkStart w:id="32" w:name="what-is-open-source-1"/>
+    <w:p>
+      <w:pPr>
+        <w:pStyle w:val="Heading1"/>
+      </w:pPr>
+      <w:r>
+        <w:t xml:space="preserve">3. What is Open Source?</w:t>
       </w:r>
     </w:p>
     <w:p>
@@ -791,13 +801,13 @@
         <w:t xml:space="preserve">Does the ability to modify the code matter?</w:t>
       </w:r>
     </w:p>
-    <w:bookmarkStart w:id="27" w:name="contribute"/>
+    <w:bookmarkStart w:id="28" w:name="contribute"/>
     <w:p>
       <w:pPr>
         <w:pStyle w:val="Heading2"/>
       </w:pPr>
       <w:r>
-        <w:t xml:space="preserve">2.1 Contribute</w:t>
+        <w:t xml:space="preserve">3.1 Contribute</w:t>
       </w:r>
     </w:p>
     <w:p>
@@ -810,7 +820,7 @@
       <w:r>
         <w:br/>
       </w:r>
-      <w:hyperlink r:id="rId26">
+      <w:hyperlink r:id="rId27">
         <w:r>
           <w:rPr>
             <w:rStyle w:val="Hyperlink"/>
@@ -819,14 +829,14 @@
         </w:r>
       </w:hyperlink>
     </w:p>
-    <w:bookmarkEnd w:id="27"/>
-    <w:bookmarkStart w:id="28" w:name="guidance"/>
+    <w:bookmarkEnd w:id="28"/>
+    <w:bookmarkStart w:id="29" w:name="guidance"/>
     <w:p>
       <w:pPr>
         <w:pStyle w:val="Heading2"/>
       </w:pPr>
       <w:r>
-        <w:t xml:space="preserve">2.2 Guidance</w:t>
+        <w:t xml:space="preserve">3.2 Guidance</w:t>
       </w:r>
     </w:p>
     <w:p>
@@ -862,14 +872,14 @@
         <w:t xml:space="preserve">Be respectful in this community</w:t>
       </w:r>
     </w:p>
-    <w:bookmarkEnd w:id="28"/>
-    <w:bookmarkStart w:id="30" w:name="examples"/>
+    <w:bookmarkEnd w:id="29"/>
+    <w:bookmarkStart w:id="31" w:name="examples"/>
     <w:p>
       <w:pPr>
         <w:pStyle w:val="Heading2"/>
       </w:pPr>
       <w:r>
-        <w:t xml:space="preserve">2.3 Examples</w:t>
+        <w:t xml:space="preserve">3.3 Examples</w:t>
       </w:r>
     </w:p>
     <w:p>
@@ -893,7 +903,7 @@
       <w:r>
         <w:t xml:space="preserve"> </w:t>
       </w:r>
-      <w:hyperlink r:id="rId29">
+      <w:hyperlink r:id="rId30">
         <w:r>
           <w:rPr>
             <w:rStyle w:val="Hyperlink"/>
@@ -983,15 +993,25 @@
         <w:t xml:space="preserve">.</w:t>
       </w:r>
     </w:p>
-    <w:bookmarkEnd w:id="30"/>
     <w:bookmarkEnd w:id="31"/>
-    <w:bookmarkStart w:id="35" w:name="Xa33b3871bbbcf6b2f52816796cc2771f077447c"/>
+    <w:bookmarkEnd w:id="32"/>
+    <w:bookmarkStart w:id="33" w:name="why-open-source"/>
     <w:p>
       <w:pPr>
         <w:pStyle w:val="Heading1"/>
       </w:pPr>
       <w:r>
-        <w:t xml:space="preserve">3. What is the</w:t>
+        <w:t xml:space="preserve">4. Why Open Source?</w:t>
+      </w:r>
+    </w:p>
+    <w:bookmarkEnd w:id="33"/>
+    <w:bookmarkStart w:id="37" w:name="Xa33b3871bbbcf6b2f52816796cc2771f077447c"/>
+    <w:p>
+      <w:pPr>
+        <w:pStyle w:val="Heading1"/>
+      </w:pPr>
+      <w:r>
+        <w:t xml:space="preserve">5. What is the</w:t>
       </w:r>
       <w:r>
         <w:t xml:space="preserve"> </w:t>
@@ -1045,13 +1065,13 @@
         <w:t xml:space="preserve">Why are leaders of organizations in Data Management, Biostatistics, and Programming devoting resources toward the development, testing, and adoption of open source solutions?</w:t>
       </w:r>
     </w:p>
-    <w:bookmarkStart w:id="33" w:name="contribute-1"/>
+    <w:bookmarkStart w:id="35" w:name="contribute-1"/>
     <w:p>
       <w:pPr>
         <w:pStyle w:val="Heading2"/>
       </w:pPr>
       <w:r>
-        <w:t xml:space="preserve">3.1 Contribute</w:t>
+        <w:t xml:space="preserve">5.1 Contribute</w:t>
       </w:r>
     </w:p>
     <w:p>
@@ -1064,12 +1084,12 @@
       <w:r>
         <w:br/>
       </w:r>
-      <w:hyperlink r:id="rId32">
+      <w:hyperlink r:id="rId34">
         <w:r>
           <w:rPr>
             <w:rStyle w:val="Hyperlink"/>
           </w:rPr>
-          <w:t xml:space="preserve">What is they</w:t>
+          <w:t xml:space="preserve">What is the</w:t>
         </w:r>
         <w:r>
           <w:rPr>
@@ -1109,14 +1129,14 @@
         </w:r>
       </w:hyperlink>
     </w:p>
-    <w:bookmarkEnd w:id="33"/>
-    <w:bookmarkStart w:id="34" w:name="guidance-1"/>
+    <w:bookmarkEnd w:id="35"/>
+    <w:bookmarkStart w:id="36" w:name="guidance-1"/>
     <w:p>
       <w:pPr>
         <w:pStyle w:val="Heading2"/>
       </w:pPr>
       <w:r>
-        <w:t xml:space="preserve">3.2 Guidance</w:t>
+        <w:t xml:space="preserve">5.2 Guidance</w:t>
       </w:r>
     </w:p>
     <w:p>
@@ -1152,20 +1172,134 @@
         <w:t xml:space="preserve">Be respectful in this community</w:t>
       </w:r>
     </w:p>
-    <w:bookmarkEnd w:id="34"/>
-    <w:bookmarkEnd w:id="35"/>
-    <w:bookmarkStart w:id="37" w:name="references"/>
-    <w:p>
-      <w:pPr>
-        <w:pStyle w:val="Heading1"/>
-      </w:pPr>
-      <w:r>
-        <w:t xml:space="preserve">References</w:t>
-      </w:r>
-    </w:p>
-    <w:bookmarkStart w:id="36" w:name="refs"/>
     <w:bookmarkEnd w:id="36"/>
     <w:bookmarkEnd w:id="37"/>
+    <w:bookmarkStart w:id="38" w:name="establishing-trust"/>
+    <w:p>
+      <w:pPr>
+        <w:pStyle w:val="Heading1"/>
+      </w:pPr>
+      <w:r>
+        <w:t xml:space="preserve">6. Establishing Trust</w:t>
+      </w:r>
+    </w:p>
+    <w:bookmarkEnd w:id="38"/>
+    <w:bookmarkStart w:id="42" w:name="can-an-open-source-solution-be-trusted"/>
+    <w:p>
+      <w:pPr>
+        <w:pStyle w:val="Heading1"/>
+      </w:pPr>
+      <w:r>
+        <w:t xml:space="preserve">7. Can an open source solution be trusted?</w:t>
+      </w:r>
+    </w:p>
+    <w:p>
+      <w:pPr>
+        <w:numPr>
+          <w:ilvl w:val="0"/>
+          <w:numId w:val="1006"/>
+        </w:numPr>
+      </w:pPr>
+      <w:r>
+        <w:t xml:space="preserve">How do we have confidence that an open source solution is accurate?</w:t>
+      </w:r>
+    </w:p>
+    <w:p>
+      <w:pPr>
+        <w:numPr>
+          <w:ilvl w:val="0"/>
+          <w:numId w:val="1006"/>
+        </w:numPr>
+      </w:pPr>
+      <w:r>
+        <w:t xml:space="preserve">What are the relevant considerations?</w:t>
+      </w:r>
+    </w:p>
+    <w:bookmarkStart w:id="40" w:name="contribute-2"/>
+    <w:p>
+      <w:pPr>
+        <w:pStyle w:val="Heading2"/>
+      </w:pPr>
+      <w:r>
+        <w:t xml:space="preserve">7.1 Contribute</w:t>
+      </w:r>
+    </w:p>
+    <w:p>
+      <w:pPr>
+        <w:pStyle w:val="FirstParagraph"/>
+      </w:pPr>
+      <w:r>
+        <w:t xml:space="preserve">Contribute to the discussion here:</w:t>
+      </w:r>
+      <w:r>
+        <w:br/>
+      </w:r>
+      <w:hyperlink r:id="rId39">
+        <w:r>
+          <w:rPr>
+            <w:rStyle w:val="Hyperlink"/>
+          </w:rPr>
+          <w:t xml:space="preserve">Can an open source solution be trusted to be accurate?</w:t>
+        </w:r>
+      </w:hyperlink>
+    </w:p>
+    <w:bookmarkEnd w:id="40"/>
+    <w:bookmarkStart w:id="41" w:name="guidance-2"/>
+    <w:p>
+      <w:pPr>
+        <w:pStyle w:val="Heading2"/>
+      </w:pPr>
+      <w:r>
+        <w:t xml:space="preserve">7.2 Guidance</w:t>
+      </w:r>
+    </w:p>
+    <w:p>
+      <w:pPr>
+        <w:numPr>
+          <w:ilvl w:val="0"/>
+          <w:numId w:val="1007"/>
+        </w:numPr>
+      </w:pPr>
+      <w:r>
+        <w:t xml:space="preserve">Provide your thoughts and perspectives</w:t>
+      </w:r>
+    </w:p>
+    <w:p>
+      <w:pPr>
+        <w:numPr>
+          <w:ilvl w:val="0"/>
+          <w:numId w:val="1007"/>
+        </w:numPr>
+      </w:pPr>
+      <w:r>
+        <w:t xml:space="preserve">Provide references to articles, webinars, presentations (citations, links)</w:t>
+      </w:r>
+    </w:p>
+    <w:p>
+      <w:pPr>
+        <w:numPr>
+          <w:ilvl w:val="0"/>
+          <w:numId w:val="1007"/>
+        </w:numPr>
+      </w:pPr>
+      <w:r>
+        <w:t xml:space="preserve">Be respectful in this community</w:t>
+      </w:r>
+    </w:p>
+    <w:bookmarkEnd w:id="41"/>
+    <w:bookmarkEnd w:id="42"/>
+    <w:bookmarkStart w:id="44" w:name="references"/>
+    <w:p>
+      <w:pPr>
+        <w:pStyle w:val="Heading1"/>
+      </w:pPr>
+      <w:r>
+        <w:t xml:space="preserve">References</w:t>
+      </w:r>
+    </w:p>
+    <w:bookmarkStart w:id="43" w:name="refs"/>
+    <w:bookmarkEnd w:id="43"/>
+    <w:bookmarkEnd w:id="44"/>
     <w:sectPr/>
   </w:body>
 </w:document>
@@ -1364,6 +1498,12 @@
     <w:abstractNumId w:val="991"/>
   </w:num>
   <w:num w:numId="1005">
+    <w:abstractNumId w:val="991"/>
+  </w:num>
+  <w:num w:numId="1006">
+    <w:abstractNumId w:val="991"/>
+  </w:num>
+  <w:num w:numId="1007">
     <w:abstractNumId w:val="991"/>
   </w:num>
 </w:numbering>

</xml_diff>

<commit_message>
Deploying to gh-pages from @ phuse-org/OSTCDA@187063f62c8c6ded54215ae636345d63c703be77 🚀
</commit_message>
<xml_diff>
--- a/Open-Source-Technology-in-Clinical-Data-Analysis.docx
+++ b/Open-Source-Technology-in-Clinical-Data-Analysis.docx
@@ -801,13 +801,13 @@
         <w:t xml:space="preserve">Does the ability to modify the code matter?</w:t>
       </w:r>
     </w:p>
-    <w:bookmarkStart w:id="28" w:name="contribute"/>
+    <w:bookmarkStart w:id="28" w:name="how-to-contribute"/>
     <w:p>
       <w:pPr>
         <w:pStyle w:val="Heading2"/>
       </w:pPr>
       <w:r>
-        <w:t xml:space="preserve">3.1 Contribute</w:t>
+        <w:t xml:space="preserve">3.1 How to Contribute</w:t>
       </w:r>
     </w:p>
     <w:p>
@@ -815,7 +815,7 @@
         <w:pStyle w:val="FirstParagraph"/>
       </w:pPr>
       <w:r>
-        <w:t xml:space="preserve">Contribute to the discussion here:</w:t>
+        <w:t xml:space="preserve">Contribute to the discussion here in GitHub Discussions:</w:t>
       </w:r>
       <w:r>
         <w:br/>
@@ -995,7 +995,7 @@
     </w:p>
     <w:bookmarkEnd w:id="31"/>
     <w:bookmarkEnd w:id="32"/>
-    <w:bookmarkStart w:id="33" w:name="why-open-source"/>
+    <w:bookmarkStart w:id="37" w:name="why-open-source"/>
     <w:p>
       <w:pPr>
         <w:pStyle w:val="Heading1"/>
@@ -1004,74 +1004,74 @@
         <w:t xml:space="preserve">4. Why Open Source?</w:t>
       </w:r>
     </w:p>
+    <w:bookmarkStart w:id="33" w:name="Xa33b3871bbbcf6b2f52816796cc2771f077447c"/>
+    <w:p>
+      <w:pPr>
+        <w:pStyle w:val="Heading2"/>
+      </w:pPr>
+      <w:r>
+        <w:t xml:space="preserve">4.1 What is the</w:t>
+      </w:r>
+      <w:r>
+        <w:t xml:space="preserve"> </w:t>
+      </w:r>
+      <w:r>
+        <w:t xml:space="preserve">‘</w:t>
+      </w:r>
+      <w:r>
+        <w:t xml:space="preserve">why</w:t>
+      </w:r>
+      <w:r>
+        <w:t xml:space="preserve">’</w:t>
+      </w:r>
+      <w:r>
+        <w:t xml:space="preserve"> </w:t>
+      </w:r>
+      <w:r>
+        <w:t xml:space="preserve">for using open source solutions in pharma clinical data analytics?</w:t>
+      </w:r>
+    </w:p>
+    <w:p>
+      <w:pPr>
+        <w:numPr>
+          <w:ilvl w:val="0"/>
+          <w:numId w:val="1004"/>
+        </w:numPr>
+      </w:pPr>
+      <w:r>
+        <w:t xml:space="preserve">What is the attraction to open source solutions?</w:t>
+      </w:r>
+    </w:p>
+    <w:p>
+      <w:pPr>
+        <w:numPr>
+          <w:ilvl w:val="0"/>
+          <w:numId w:val="1004"/>
+        </w:numPr>
+      </w:pPr>
+      <w:r>
+        <w:t xml:space="preserve">Why do users like open source solutions?</w:t>
+      </w:r>
+    </w:p>
+    <w:p>
+      <w:pPr>
+        <w:numPr>
+          <w:ilvl w:val="0"/>
+          <w:numId w:val="1004"/>
+        </w:numPr>
+      </w:pPr>
+      <w:r>
+        <w:t xml:space="preserve">Why are leaders of organizations in Data Management, Biostatistics, and Programming devoting resources toward the development, testing, and adoption of open source solutions?</w:t>
+      </w:r>
+    </w:p>
     <w:bookmarkEnd w:id="33"/>
-    <w:bookmarkStart w:id="37" w:name="Xa33b3871bbbcf6b2f52816796cc2771f077447c"/>
-    <w:p>
-      <w:pPr>
-        <w:pStyle w:val="Heading1"/>
-      </w:pPr>
-      <w:r>
-        <w:t xml:space="preserve">5. What is the</w:t>
-      </w:r>
-      <w:r>
-        <w:t xml:space="preserve"> </w:t>
-      </w:r>
-      <w:r>
-        <w:t xml:space="preserve">‘</w:t>
-      </w:r>
-      <w:r>
-        <w:t xml:space="preserve">why</w:t>
-      </w:r>
-      <w:r>
-        <w:t xml:space="preserve">’</w:t>
-      </w:r>
-      <w:r>
-        <w:t xml:space="preserve"> </w:t>
-      </w:r>
-      <w:r>
-        <w:t xml:space="preserve">for using open source solutions in pharma clinical data analytics?</w:t>
-      </w:r>
-    </w:p>
-    <w:p>
-      <w:pPr>
-        <w:numPr>
-          <w:ilvl w:val="0"/>
-          <w:numId w:val="1004"/>
-        </w:numPr>
-      </w:pPr>
-      <w:r>
-        <w:t xml:space="preserve">What is the attraction to open source solutions?</w:t>
-      </w:r>
-    </w:p>
-    <w:p>
-      <w:pPr>
-        <w:numPr>
-          <w:ilvl w:val="0"/>
-          <w:numId w:val="1004"/>
-        </w:numPr>
-      </w:pPr>
-      <w:r>
-        <w:t xml:space="preserve">Why do users like open source solutions?</w:t>
-      </w:r>
-    </w:p>
-    <w:p>
-      <w:pPr>
-        <w:numPr>
-          <w:ilvl w:val="0"/>
-          <w:numId w:val="1004"/>
-        </w:numPr>
-      </w:pPr>
-      <w:r>
-        <w:t xml:space="preserve">Why are leaders of organizations in Data Management, Biostatistics, and Programming devoting resources toward the development, testing, and adoption of open source solutions?</w:t>
-      </w:r>
-    </w:p>
-    <w:bookmarkStart w:id="35" w:name="contribute-1"/>
+    <w:bookmarkStart w:id="35" w:name="how-to-contribute-1"/>
     <w:p>
       <w:pPr>
         <w:pStyle w:val="Heading2"/>
       </w:pPr>
       <w:r>
-        <w:t xml:space="preserve">5.1 Contribute</w:t>
+        <w:t xml:space="preserve">4.2 How to Contribute</w:t>
       </w:r>
     </w:p>
     <w:p>
@@ -1079,7 +1079,7 @@
         <w:pStyle w:val="FirstParagraph"/>
       </w:pPr>
       <w:r>
-        <w:t xml:space="preserve">Contribute to the discussion here:</w:t>
+        <w:t xml:space="preserve">Contribute to the discussion here in GitHub Discussions:</w:t>
       </w:r>
       <w:r>
         <w:br/>
@@ -1136,7 +1136,7 @@
         <w:pStyle w:val="Heading2"/>
       </w:pPr>
       <w:r>
-        <w:t xml:space="preserve">5.2 Guidance</w:t>
+        <w:t xml:space="preserve">4.3 Guidance</w:t>
       </w:r>
     </w:p>
     <w:p>
@@ -1174,54 +1174,54 @@
     </w:p>
     <w:bookmarkEnd w:id="36"/>
     <w:bookmarkEnd w:id="37"/>
-    <w:bookmarkStart w:id="38" w:name="establishing-trust"/>
+    <w:bookmarkStart w:id="42" w:name="establishing-trust"/>
     <w:p>
       <w:pPr>
         <w:pStyle w:val="Heading1"/>
       </w:pPr>
       <w:r>
-        <w:t xml:space="preserve">6. Establishing Trust</w:t>
+        <w:t xml:space="preserve">5. Establishing Trust</w:t>
+      </w:r>
+    </w:p>
+    <w:bookmarkStart w:id="38" w:name="can-an-open-source-solution-be-trusted"/>
+    <w:p>
+      <w:pPr>
+        <w:pStyle w:val="Heading2"/>
+      </w:pPr>
+      <w:r>
+        <w:t xml:space="preserve">5.1 Can an open source solution be trusted?</w:t>
+      </w:r>
+    </w:p>
+    <w:p>
+      <w:pPr>
+        <w:numPr>
+          <w:ilvl w:val="0"/>
+          <w:numId w:val="1006"/>
+        </w:numPr>
+      </w:pPr>
+      <w:r>
+        <w:t xml:space="preserve">How do we have confidence that an open source solution is accurate?</w:t>
+      </w:r>
+    </w:p>
+    <w:p>
+      <w:pPr>
+        <w:numPr>
+          <w:ilvl w:val="0"/>
+          <w:numId w:val="1006"/>
+        </w:numPr>
+      </w:pPr>
+      <w:r>
+        <w:t xml:space="preserve">What are the relevant considerations?</w:t>
       </w:r>
     </w:p>
     <w:bookmarkEnd w:id="38"/>
-    <w:bookmarkStart w:id="42" w:name="can-an-open-source-solution-be-trusted"/>
-    <w:p>
-      <w:pPr>
-        <w:pStyle w:val="Heading1"/>
-      </w:pPr>
-      <w:r>
-        <w:t xml:space="preserve">7. Can an open source solution be trusted?</w:t>
-      </w:r>
-    </w:p>
-    <w:p>
-      <w:pPr>
-        <w:numPr>
-          <w:ilvl w:val="0"/>
-          <w:numId w:val="1006"/>
-        </w:numPr>
-      </w:pPr>
-      <w:r>
-        <w:t xml:space="preserve">How do we have confidence that an open source solution is accurate?</w:t>
-      </w:r>
-    </w:p>
-    <w:p>
-      <w:pPr>
-        <w:numPr>
-          <w:ilvl w:val="0"/>
-          <w:numId w:val="1006"/>
-        </w:numPr>
-      </w:pPr>
-      <w:r>
-        <w:t xml:space="preserve">What are the relevant considerations?</w:t>
-      </w:r>
-    </w:p>
-    <w:bookmarkStart w:id="40" w:name="contribute-2"/>
+    <w:bookmarkStart w:id="40" w:name="how-to-contribute-2"/>
     <w:p>
       <w:pPr>
         <w:pStyle w:val="Heading2"/>
       </w:pPr>
       <w:r>
-        <w:t xml:space="preserve">7.1 Contribute</w:t>
+        <w:t xml:space="preserve">5.2 How to Contribute</w:t>
       </w:r>
     </w:p>
     <w:p>
@@ -1229,7 +1229,7 @@
         <w:pStyle w:val="FirstParagraph"/>
       </w:pPr>
       <w:r>
-        <w:t xml:space="preserve">Contribute to the discussion here:</w:t>
+        <w:t xml:space="preserve">Contribute to the discussion here in GitHub Discussions:</w:t>
       </w:r>
       <w:r>
         <w:br/>
@@ -1250,7 +1250,7 @@
         <w:pStyle w:val="Heading2"/>
       </w:pPr>
       <w:r>
-        <w:t xml:space="preserve">7.2 Guidance</w:t>
+        <w:t xml:space="preserve">5.3 Guidance</w:t>
       </w:r>
     </w:p>
     <w:p>
@@ -1288,18 +1288,246 @@
     </w:p>
     <w:bookmarkEnd w:id="41"/>
     <w:bookmarkEnd w:id="42"/>
-    <w:bookmarkStart w:id="44" w:name="references"/>
+    <w:bookmarkStart w:id="47" w:name="documenting-trust"/>
     <w:p>
       <w:pPr>
         <w:pStyle w:val="Heading1"/>
       </w:pPr>
       <w:r>
+        <w:t xml:space="preserve">6. Documenting Trust</w:t>
+      </w:r>
+    </w:p>
+    <w:bookmarkStart w:id="43" w:name="X297fb9479663c34920cab25918f92d6a537a7e3"/>
+    <w:p>
+      <w:pPr>
+        <w:pStyle w:val="Heading2"/>
+      </w:pPr>
+      <w:r>
+        <w:t xml:space="preserve">6.1 How do you document your trust in an open source solution?</w:t>
+      </w:r>
+    </w:p>
+    <w:p>
+      <w:pPr>
+        <w:numPr>
+          <w:ilvl w:val="0"/>
+          <w:numId w:val="1008"/>
+        </w:numPr>
+      </w:pPr>
+      <w:r>
+        <w:t xml:space="preserve">How do we have document our trust that an open source solution is accurate?</w:t>
+      </w:r>
+    </w:p>
+    <w:p>
+      <w:pPr>
+        <w:numPr>
+          <w:ilvl w:val="0"/>
+          <w:numId w:val="1008"/>
+        </w:numPr>
+      </w:pPr>
+      <w:r>
+        <w:t xml:space="preserve">How do we know if a third-party will accept our documentation of trust?</w:t>
+      </w:r>
+    </w:p>
+    <w:bookmarkEnd w:id="43"/>
+    <w:bookmarkStart w:id="45" w:name="how-to-contribute-3"/>
+    <w:p>
+      <w:pPr>
+        <w:pStyle w:val="Heading2"/>
+      </w:pPr>
+      <w:r>
+        <w:t xml:space="preserve">6.2 How to Contribute</w:t>
+      </w:r>
+    </w:p>
+    <w:p>
+      <w:pPr>
+        <w:pStyle w:val="FirstParagraph"/>
+      </w:pPr>
+      <w:r>
+        <w:t xml:space="preserve">Contribute to the discussion here in GitHub Discussions:</w:t>
+      </w:r>
+      <w:r>
+        <w:br/>
+      </w:r>
+      <w:hyperlink r:id="rId44">
+        <w:r>
+          <w:rPr>
+            <w:rStyle w:val="Hyperlink"/>
+          </w:rPr>
+          <w:t xml:space="preserve">How do you document your trust in an open source solution to satisfy a third-party inquiry?</w:t>
+        </w:r>
+      </w:hyperlink>
+    </w:p>
+    <w:bookmarkEnd w:id="45"/>
+    <w:bookmarkStart w:id="46" w:name="guidance-3"/>
+    <w:p>
+      <w:pPr>
+        <w:pStyle w:val="Heading2"/>
+      </w:pPr>
+      <w:r>
+        <w:t xml:space="preserve">6.3 Guidance</w:t>
+      </w:r>
+    </w:p>
+    <w:p>
+      <w:pPr>
+        <w:numPr>
+          <w:ilvl w:val="0"/>
+          <w:numId w:val="1009"/>
+        </w:numPr>
+      </w:pPr>
+      <w:r>
+        <w:t xml:space="preserve">Provide your thoughts and perspectives</w:t>
+      </w:r>
+    </w:p>
+    <w:p>
+      <w:pPr>
+        <w:numPr>
+          <w:ilvl w:val="0"/>
+          <w:numId w:val="1009"/>
+        </w:numPr>
+      </w:pPr>
+      <w:r>
+        <w:t xml:space="preserve">Provide references to articles, webinars, presentations (citations, links)</w:t>
+      </w:r>
+    </w:p>
+    <w:p>
+      <w:pPr>
+        <w:numPr>
+          <w:ilvl w:val="0"/>
+          <w:numId w:val="1009"/>
+        </w:numPr>
+      </w:pPr>
+      <w:r>
+        <w:t xml:space="preserve">Be respectful in this community</w:t>
+      </w:r>
+    </w:p>
+    <w:bookmarkEnd w:id="46"/>
+    <w:bookmarkEnd w:id="47"/>
+    <w:bookmarkStart w:id="52" w:name="cost-of-open-source"/>
+    <w:p>
+      <w:pPr>
+        <w:pStyle w:val="Heading1"/>
+      </w:pPr>
+      <w:r>
+        <w:t xml:space="preserve">7. Cost of Open Source</w:t>
+      </w:r>
+    </w:p>
+    <w:bookmarkStart w:id="48" w:name="X5652fbe10393da47783d0d3ac0dc7caab4c607f"/>
+    <w:p>
+      <w:pPr>
+        <w:pStyle w:val="Heading2"/>
+      </w:pPr>
+      <w:r>
+        <w:t xml:space="preserve">7.1 What is the true cost of implementing open source solutions?</w:t>
+      </w:r>
+    </w:p>
+    <w:p>
+      <w:pPr>
+        <w:numPr>
+          <w:ilvl w:val="0"/>
+          <w:numId w:val="1010"/>
+        </w:numPr>
+      </w:pPr>
+      <w:r>
+        <w:t xml:space="preserve">Is it essentially free?</w:t>
+      </w:r>
+    </w:p>
+    <w:p>
+      <w:pPr>
+        <w:numPr>
+          <w:ilvl w:val="0"/>
+          <w:numId w:val="1010"/>
+        </w:numPr>
+      </w:pPr>
+      <w:r>
+        <w:t xml:space="preserve">What resources are required for proper implementation?</w:t>
+      </w:r>
+    </w:p>
+    <w:bookmarkEnd w:id="48"/>
+    <w:bookmarkStart w:id="50" w:name="how-to-contribute-4"/>
+    <w:p>
+      <w:pPr>
+        <w:pStyle w:val="Heading2"/>
+      </w:pPr>
+      <w:r>
+        <w:t xml:space="preserve">7.2 How to Contribute</w:t>
+      </w:r>
+    </w:p>
+    <w:p>
+      <w:pPr>
+        <w:pStyle w:val="FirstParagraph"/>
+      </w:pPr>
+      <w:r>
+        <w:t xml:space="preserve">Contribute to the discussion here in GitHub Discussions:</w:t>
+      </w:r>
+      <w:r>
+        <w:br/>
+      </w:r>
+      <w:hyperlink r:id="rId49">
+        <w:r>
+          <w:rPr>
+            <w:rStyle w:val="Hyperlink"/>
+          </w:rPr>
+          <w:t xml:space="preserve">What is the true cost of implementing open source solutions into clinical data analytic processes??</w:t>
+        </w:r>
+      </w:hyperlink>
+    </w:p>
+    <w:bookmarkEnd w:id="50"/>
+    <w:bookmarkStart w:id="51" w:name="guidance-4"/>
+    <w:p>
+      <w:pPr>
+        <w:pStyle w:val="Heading2"/>
+      </w:pPr>
+      <w:r>
+        <w:t xml:space="preserve">7.3 Guidance</w:t>
+      </w:r>
+    </w:p>
+    <w:p>
+      <w:pPr>
+        <w:numPr>
+          <w:ilvl w:val="0"/>
+          <w:numId w:val="1011"/>
+        </w:numPr>
+      </w:pPr>
+      <w:r>
+        <w:t xml:space="preserve">Provide your thoughts and perspectives</w:t>
+      </w:r>
+    </w:p>
+    <w:p>
+      <w:pPr>
+        <w:numPr>
+          <w:ilvl w:val="0"/>
+          <w:numId w:val="1011"/>
+        </w:numPr>
+      </w:pPr>
+      <w:r>
+        <w:t xml:space="preserve">Provide references to articles, webinars, presentations (citations, links)</w:t>
+      </w:r>
+    </w:p>
+    <w:p>
+      <w:pPr>
+        <w:numPr>
+          <w:ilvl w:val="0"/>
+          <w:numId w:val="1011"/>
+        </w:numPr>
+      </w:pPr>
+      <w:r>
+        <w:t xml:space="preserve">Be respectful in this community</w:t>
+      </w:r>
+    </w:p>
+    <w:bookmarkEnd w:id="51"/>
+    <w:bookmarkEnd w:id="52"/>
+    <w:bookmarkStart w:id="54" w:name="references"/>
+    <w:p>
+      <w:pPr>
+        <w:pStyle w:val="Heading1"/>
+      </w:pPr>
+      <w:r>
         <w:t xml:space="preserve">References</w:t>
       </w:r>
     </w:p>
-    <w:bookmarkStart w:id="43" w:name="refs"/>
-    <w:bookmarkEnd w:id="43"/>
-    <w:bookmarkEnd w:id="44"/>
+    <w:bookmarkStart w:id="53" w:name="refs"/>
+    <w:bookmarkEnd w:id="53"/>
+    <w:bookmarkEnd w:id="54"/>
     <w:sectPr/>
   </w:body>
 </w:document>
@@ -1504,6 +1732,18 @@
     <w:abstractNumId w:val="991"/>
   </w:num>
   <w:num w:numId="1007">
+    <w:abstractNumId w:val="991"/>
+  </w:num>
+  <w:num w:numId="1008">
+    <w:abstractNumId w:val="991"/>
+  </w:num>
+  <w:num w:numId="1009">
+    <w:abstractNumId w:val="991"/>
+  </w:num>
+  <w:num w:numId="1010">
+    <w:abstractNumId w:val="991"/>
+  </w:num>
+  <w:num w:numId="1011">
     <w:abstractNumId w:val="991"/>
   </w:num>
 </w:numbering>

</xml_diff>

<commit_message>
Deploying to gh-pages from @ phuse-org/OSTCDA@ae1b87fe14e81db17e175e429767fd7bcad85171 🚀
</commit_message>
<xml_diff>
--- a/Open-Source-Technology-in-Clinical-Data-Analysis.docx
+++ b/Open-Source-Technology-in-Clinical-Data-Analysis.docx
@@ -1516,18 +1516,338 @@
     </w:p>
     <w:bookmarkEnd w:id="51"/>
     <w:bookmarkEnd w:id="52"/>
-    <w:bookmarkStart w:id="54" w:name="references"/>
+    <w:bookmarkStart w:id="58" w:name="regulatory-acceptance"/>
     <w:p>
       <w:pPr>
         <w:pStyle w:val="Heading1"/>
       </w:pPr>
       <w:r>
+        <w:t xml:space="preserve">8. Regulatory Acceptance</w:t>
+      </w:r>
+    </w:p>
+    <w:bookmarkStart w:id="53" w:name="Xf73fb679a0a38e2aff31b3652399b32ab459b6e"/>
+    <w:p>
+      <w:pPr>
+        <w:pStyle w:val="Heading2"/>
+      </w:pPr>
+      <w:r>
+        <w:t xml:space="preserve">8.1 Will the regulatory agencies accept data and analyses generated with solutions developed and available as open source?</w:t>
+      </w:r>
+    </w:p>
+    <w:p>
+      <w:pPr>
+        <w:numPr>
+          <w:ilvl w:val="0"/>
+          <w:numId w:val="1012"/>
+        </w:numPr>
+      </w:pPr>
+      <w:r>
+        <w:t xml:space="preserve">What do we know regarding data submissions to FDA?</w:t>
+      </w:r>
+    </w:p>
+    <w:p>
+      <w:pPr>
+        <w:numPr>
+          <w:ilvl w:val="0"/>
+          <w:numId w:val="1012"/>
+        </w:numPr>
+      </w:pPr>
+      <w:r>
+        <w:t xml:space="preserve">What do we know regarding data submissions to other regulatory agencies?</w:t>
+      </w:r>
+    </w:p>
+    <w:p>
+      <w:pPr>
+        <w:numPr>
+          <w:ilvl w:val="0"/>
+          <w:numId w:val="1012"/>
+        </w:numPr>
+      </w:pPr>
+      <w:r>
+        <w:t xml:space="preserve">Are there technical considerations for the creation of submission data packages?</w:t>
+      </w:r>
+    </w:p>
+    <w:bookmarkEnd w:id="53"/>
+    <w:bookmarkStart w:id="56" w:name="how-to-contribute-5"/>
+    <w:p>
+      <w:pPr>
+        <w:pStyle w:val="Heading2"/>
+      </w:pPr>
+      <w:r>
+        <w:t xml:space="preserve">8.2 How to Contribute</w:t>
+      </w:r>
+    </w:p>
+    <w:p>
+      <w:pPr>
+        <w:pStyle w:val="FirstParagraph"/>
+      </w:pPr>
+      <w:r>
+        <w:t xml:space="preserve">Contribute to the discussion here in GitHub Discussions:</w:t>
+      </w:r>
+    </w:p>
+    <w:p>
+      <w:pPr>
+        <w:numPr>
+          <w:ilvl w:val="0"/>
+          <w:numId w:val="1013"/>
+        </w:numPr>
+      </w:pPr>
+      <w:hyperlink r:id="rId54">
+        <w:r>
+          <w:rPr>
+            <w:rStyle w:val="Hyperlink"/>
+          </w:rPr>
+          <w:t xml:space="preserve">Will the</w:t>
+        </w:r>
+        <w:r>
+          <w:rPr>
+            <w:rStyle w:val="Hyperlink"/>
+          </w:rPr>
+          <w:t xml:space="preserve"> </w:t>
+        </w:r>
+        <w:r>
+          <w:rPr>
+            <w:rStyle w:val="Hyperlink"/>
+            <w:bCs/>
+            <w:b/>
+          </w:rPr>
+          <w:t xml:space="preserve">FDA</w:t>
+        </w:r>
+        <w:r>
+          <w:rPr>
+            <w:rStyle w:val="Hyperlink"/>
+          </w:rPr>
+          <w:t xml:space="preserve"> </w:t>
+        </w:r>
+        <w:r>
+          <w:rPr>
+            <w:rStyle w:val="Hyperlink"/>
+          </w:rPr>
+          <w:t xml:space="preserve">accept data and analyses generated with solutions developed and available as open source?</w:t>
+        </w:r>
+      </w:hyperlink>
+    </w:p>
+    <w:p>
+      <w:pPr>
+        <w:numPr>
+          <w:ilvl w:val="0"/>
+          <w:numId w:val="1013"/>
+        </w:numPr>
+      </w:pPr>
+      <w:hyperlink r:id="rId55">
+        <w:r>
+          <w:rPr>
+            <w:rStyle w:val="Hyperlink"/>
+          </w:rPr>
+          <w:t xml:space="preserve">Will</w:t>
+        </w:r>
+        <w:r>
+          <w:rPr>
+            <w:rStyle w:val="Hyperlink"/>
+          </w:rPr>
+          <w:t xml:space="preserve"> </w:t>
+        </w:r>
+        <w:r>
+          <w:rPr>
+            <w:rStyle w:val="Hyperlink"/>
+            <w:bCs/>
+            <w:b/>
+          </w:rPr>
+          <w:t xml:space="preserve">other regulatory agencies</w:t>
+        </w:r>
+        <w:r>
+          <w:rPr>
+            <w:rStyle w:val="Hyperlink"/>
+          </w:rPr>
+          <w:t xml:space="preserve"> </w:t>
+        </w:r>
+        <w:r>
+          <w:rPr>
+            <w:rStyle w:val="Hyperlink"/>
+          </w:rPr>
+          <w:t xml:space="preserve">accept data and analyses generated with solutions developed and available as open source?</w:t>
+        </w:r>
+      </w:hyperlink>
+    </w:p>
+    <w:bookmarkEnd w:id="56"/>
+    <w:bookmarkStart w:id="57" w:name="guidance-5"/>
+    <w:p>
+      <w:pPr>
+        <w:pStyle w:val="Heading2"/>
+      </w:pPr>
+      <w:r>
+        <w:t xml:space="preserve">8.3 Guidance</w:t>
+      </w:r>
+    </w:p>
+    <w:p>
+      <w:pPr>
+        <w:numPr>
+          <w:ilvl w:val="0"/>
+          <w:numId w:val="1014"/>
+        </w:numPr>
+      </w:pPr>
+      <w:r>
+        <w:t xml:space="preserve">Provide your thoughts and perspectives</w:t>
+      </w:r>
+    </w:p>
+    <w:p>
+      <w:pPr>
+        <w:numPr>
+          <w:ilvl w:val="0"/>
+          <w:numId w:val="1014"/>
+        </w:numPr>
+      </w:pPr>
+      <w:r>
+        <w:t xml:space="preserve">Provide references to articles, webinars, presentations (citations, links)</w:t>
+      </w:r>
+    </w:p>
+    <w:p>
+      <w:pPr>
+        <w:numPr>
+          <w:ilvl w:val="0"/>
+          <w:numId w:val="1014"/>
+        </w:numPr>
+      </w:pPr>
+      <w:r>
+        <w:t xml:space="preserve">Be respectful in this community</w:t>
+      </w:r>
+    </w:p>
+    <w:bookmarkEnd w:id="57"/>
+    <w:bookmarkEnd w:id="58"/>
+    <w:bookmarkStart w:id="63" w:name="gxp-compliance"/>
+    <w:p>
+      <w:pPr>
+        <w:pStyle w:val="Heading1"/>
+      </w:pPr>
+      <w:r>
+        <w:t xml:space="preserve">9. GxP Compliance</w:t>
+      </w:r>
+    </w:p>
+    <w:bookmarkStart w:id="59" w:name="Xfe7d52332e28511bc5eea9f8f32334c39e65e8e"/>
+    <w:p>
+      <w:pPr>
+        <w:pStyle w:val="Heading2"/>
+      </w:pPr>
+      <w:r>
+        <w:t xml:space="preserve">9.1 How do you establish reproducibility and traceability?</w:t>
+      </w:r>
+    </w:p>
+    <w:p>
+      <w:pPr>
+        <w:pStyle w:val="FirstParagraph"/>
+      </w:pPr>
+      <w:r>
+        <w:t xml:space="preserve">GxP compliance means establishing accuracy, reproducibility, and traceability. When working with open source solutions to process and analyze clinical trial data:</w:t>
+      </w:r>
+    </w:p>
+    <w:p>
+      <w:pPr>
+        <w:numPr>
+          <w:ilvl w:val="0"/>
+          <w:numId w:val="1015"/>
+        </w:numPr>
+      </w:pPr>
+      <w:r>
+        <w:t xml:space="preserve">How do we establish reproducibility of the outputs?</w:t>
+      </w:r>
+    </w:p>
+    <w:p>
+      <w:pPr>
+        <w:numPr>
+          <w:ilvl w:val="0"/>
+          <w:numId w:val="1015"/>
+        </w:numPr>
+      </w:pPr>
+      <w:r>
+        <w:t xml:space="preserve">How do we establish traceability of the input through to the output?</w:t>
+      </w:r>
+    </w:p>
+    <w:bookmarkEnd w:id="59"/>
+    <w:bookmarkStart w:id="61" w:name="how-to-contribute-6"/>
+    <w:p>
+      <w:pPr>
+        <w:pStyle w:val="Heading2"/>
+      </w:pPr>
+      <w:r>
+        <w:t xml:space="preserve">9.2 How to Contribute</w:t>
+      </w:r>
+    </w:p>
+    <w:p>
+      <w:pPr>
+        <w:pStyle w:val="FirstParagraph"/>
+      </w:pPr>
+      <w:r>
+        <w:t xml:space="preserve">Contribute to the discussion here in GitHub Discussions:</w:t>
+      </w:r>
+      <w:r>
+        <w:br/>
+      </w:r>
+      <w:hyperlink r:id="rId60">
+        <w:r>
+          <w:rPr>
+            <w:rStyle w:val="Hyperlink"/>
+          </w:rPr>
+          <w:t xml:space="preserve">How do you establish reproducibility and traceability with open source solutions?</w:t>
+        </w:r>
+      </w:hyperlink>
+    </w:p>
+    <w:bookmarkEnd w:id="61"/>
+    <w:bookmarkStart w:id="62" w:name="guidance-6"/>
+    <w:p>
+      <w:pPr>
+        <w:pStyle w:val="Heading2"/>
+      </w:pPr>
+      <w:r>
+        <w:t xml:space="preserve">9.3 Guidance</w:t>
+      </w:r>
+    </w:p>
+    <w:p>
+      <w:pPr>
+        <w:numPr>
+          <w:ilvl w:val="0"/>
+          <w:numId w:val="1016"/>
+        </w:numPr>
+      </w:pPr>
+      <w:r>
+        <w:t xml:space="preserve">Provide your thoughts and perspectives</w:t>
+      </w:r>
+    </w:p>
+    <w:p>
+      <w:pPr>
+        <w:numPr>
+          <w:ilvl w:val="0"/>
+          <w:numId w:val="1016"/>
+        </w:numPr>
+      </w:pPr>
+      <w:r>
+        <w:t xml:space="preserve">Provide references to articles, webinars, presentations (citations, links)</w:t>
+      </w:r>
+    </w:p>
+    <w:p>
+      <w:pPr>
+        <w:numPr>
+          <w:ilvl w:val="0"/>
+          <w:numId w:val="1016"/>
+        </w:numPr>
+      </w:pPr>
+      <w:r>
+        <w:t xml:space="preserve">Be respectful in this community</w:t>
+      </w:r>
+    </w:p>
+    <w:bookmarkEnd w:id="62"/>
+    <w:bookmarkEnd w:id="63"/>
+    <w:bookmarkStart w:id="65" w:name="references"/>
+    <w:p>
+      <w:pPr>
+        <w:pStyle w:val="Heading1"/>
+      </w:pPr>
+      <w:r>
         <w:t xml:space="preserve">References</w:t>
       </w:r>
     </w:p>
-    <w:bookmarkStart w:id="53" w:name="refs"/>
-    <w:bookmarkEnd w:id="53"/>
-    <w:bookmarkEnd w:id="54"/>
+    <w:bookmarkStart w:id="64" w:name="refs"/>
+    <w:bookmarkEnd w:id="64"/>
+    <w:bookmarkEnd w:id="65"/>
     <w:sectPr/>
   </w:body>
 </w:document>
@@ -1704,6 +2024,91 @@
     <w:lvl w:ilvl="8">
       <w:numFmt w:val="bullet"/>
       <w:lvlText w:val="•"/>
+      <w:lvlJc w:val="left"/>
+      <w:pPr>
+        <w:ind w:left="6480" w:hanging="480"/>
+      </w:pPr>
+    </w:lvl>
+  </w:abstractNum>
+  <w:abstractNum w:abstractNumId="99411">
+    <w:nsid w:val="A99411"/>
+    <w:multiLevelType w:val="multilevel"/>
+    <w:lvl w:ilvl="0">
+      <w:start w:val="1"/>
+      <w:numFmt w:val="decimal"/>
+      <w:lvlText w:val="%1."/>
+      <w:lvlJc w:val="left"/>
+      <w:pPr>
+        <w:ind w:left="720" w:hanging="480"/>
+      </w:pPr>
+    </w:lvl>
+    <w:lvl w:ilvl="1">
+      <w:start w:val="1"/>
+      <w:numFmt w:val="decimal"/>
+      <w:lvlText w:val="%2."/>
+      <w:lvlJc w:val="left"/>
+      <w:pPr>
+        <w:ind w:left="1440" w:hanging="480"/>
+      </w:pPr>
+    </w:lvl>
+    <w:lvl w:ilvl="2">
+      <w:start w:val="1"/>
+      <w:numFmt w:val="decimal"/>
+      <w:lvlText w:val="%3."/>
+      <w:lvlJc w:val="left"/>
+      <w:pPr>
+        <w:ind w:left="2160" w:hanging="480"/>
+      </w:pPr>
+    </w:lvl>
+    <w:lvl w:ilvl="3">
+      <w:start w:val="1"/>
+      <w:numFmt w:val="decimal"/>
+      <w:lvlText w:val="%4."/>
+      <w:lvlJc w:val="left"/>
+      <w:pPr>
+        <w:ind w:left="2880" w:hanging="480"/>
+      </w:pPr>
+    </w:lvl>
+    <w:lvl w:ilvl="4">
+      <w:start w:val="1"/>
+      <w:numFmt w:val="decimal"/>
+      <w:lvlText w:val="%5."/>
+      <w:lvlJc w:val="left"/>
+      <w:pPr>
+        <w:ind w:left="3600" w:hanging="480"/>
+      </w:pPr>
+    </w:lvl>
+    <w:lvl w:ilvl="5">
+      <w:start w:val="1"/>
+      <w:numFmt w:val="decimal"/>
+      <w:lvlText w:val="%6."/>
+      <w:lvlJc w:val="left"/>
+      <w:pPr>
+        <w:ind w:left="4320" w:hanging="480"/>
+      </w:pPr>
+    </w:lvl>
+    <w:lvl w:ilvl="6">
+      <w:start w:val="1"/>
+      <w:numFmt w:val="decimal"/>
+      <w:lvlText w:val="%7."/>
+      <w:lvlJc w:val="left"/>
+      <w:pPr>
+        <w:ind w:left="5040" w:hanging="480"/>
+      </w:pPr>
+    </w:lvl>
+    <w:lvl w:ilvl="7">
+      <w:start w:val="1"/>
+      <w:numFmt w:val="decimal"/>
+      <w:lvlText w:val="%8."/>
+      <w:lvlJc w:val="left"/>
+      <w:pPr>
+        <w:ind w:left="5760" w:hanging="480"/>
+      </w:pPr>
+    </w:lvl>
+    <w:lvl w:ilvl="8">
+      <w:start w:val="1"/>
+      <w:numFmt w:val="decimal"/>
+      <w:lvlText w:val="%9."/>
       <w:lvlJc w:val="left"/>
       <w:pPr>
         <w:ind w:left="6480" w:hanging="480"/>
@@ -1744,6 +2149,48 @@
     <w:abstractNumId w:val="991"/>
   </w:num>
   <w:num w:numId="1011">
+    <w:abstractNumId w:val="991"/>
+  </w:num>
+  <w:num w:numId="1012">
+    <w:abstractNumId w:val="991"/>
+  </w:num>
+  <w:num w:numId="1013">
+    <w:abstractNumId w:val="99411"/>
+    <w:lvlOverride w:ilvl="0">
+      <w:startOverride w:val="1"/>
+    </w:lvlOverride>
+    <w:lvlOverride w:ilvl="1">
+      <w:startOverride w:val="1"/>
+    </w:lvlOverride>
+    <w:lvlOverride w:ilvl="2">
+      <w:startOverride w:val="1"/>
+    </w:lvlOverride>
+    <w:lvlOverride w:ilvl="3">
+      <w:startOverride w:val="1"/>
+    </w:lvlOverride>
+    <w:lvlOverride w:ilvl="4">
+      <w:startOverride w:val="1"/>
+    </w:lvlOverride>
+    <w:lvlOverride w:ilvl="5">
+      <w:startOverride w:val="1"/>
+    </w:lvlOverride>
+    <w:lvlOverride w:ilvl="6">
+      <w:startOverride w:val="1"/>
+    </w:lvlOverride>
+    <w:lvlOverride w:ilvl="7">
+      <w:startOverride w:val="1"/>
+    </w:lvlOverride>
+    <w:lvlOverride w:ilvl="8">
+      <w:startOverride w:val="1"/>
+    </w:lvlOverride>
+  </w:num>
+  <w:num w:numId="1014">
+    <w:abstractNumId w:val="991"/>
+  </w:num>
+  <w:num w:numId="1015">
+    <w:abstractNumId w:val="991"/>
+  </w:num>
+  <w:num w:numId="1016">
     <w:abstractNumId w:val="991"/>
   </w:num>
 </w:numbering>

</xml_diff>

<commit_message>
Deploying to gh-pages from @ phuse-org/OSTCDA@8a73142b74aa97c662568ba2fc8950fe9df7663d 🚀
</commit_message>
<xml_diff>
--- a/Open-Source-Technology-in-Clinical-Data-Analysis.docx
+++ b/Open-Source-Technology-in-Clinical-Data-Analysis.docx
@@ -1356,9 +1356,6 @@
           <w:t xml:space="preserve">How do you document your trust in an open source solution to satisfy a third-party inquiry?</w:t>
         </w:r>
       </w:hyperlink>
-      <w:r>
-        <w:t xml:space="preserve">{:target=“_blank”}</w:t>
-      </w:r>
     </w:p>
     <w:bookmarkEnd w:id="45"/>
     <w:bookmarkStart w:id="46" w:name="guidance-3"/>
@@ -1839,18 +1836,140 @@
     </w:p>
     <w:bookmarkEnd w:id="62"/>
     <w:bookmarkEnd w:id="63"/>
-    <w:bookmarkStart w:id="65" w:name="references"/>
+    <w:bookmarkStart w:id="68" w:name="user-support"/>
     <w:p>
       <w:pPr>
         <w:pStyle w:val="Heading1"/>
       </w:pPr>
       <w:r>
+        <w:t xml:space="preserve">10. User Support</w:t>
+      </w:r>
+    </w:p>
+    <w:bookmarkStart w:id="64" w:name="X9737864a03eb904d80b4cd23e5e62e0ac345fdf"/>
+    <w:p>
+      <w:pPr>
+        <w:pStyle w:val="Heading2"/>
+      </w:pPr>
+      <w:r>
+        <w:t xml:space="preserve">10.1 How do we support users in managing an ever-evolving environment of Open Source solutions?</w:t>
+      </w:r>
+    </w:p>
+    <w:p>
+      <w:pPr>
+        <w:pStyle w:val="FirstParagraph"/>
+      </w:pPr>
+      <w:r>
+        <w:t xml:space="preserve">The conventional user (programmer) processing clinical trial data may be used to stability of the available toolbox at their disposal.</w:t>
+      </w:r>
+    </w:p>
+    <w:p>
+      <w:pPr>
+        <w:numPr>
+          <w:ilvl w:val="0"/>
+          <w:numId w:val="1017"/>
+        </w:numPr>
+      </w:pPr>
+      <w:r>
+        <w:t xml:space="preserve">How can we help users to operate in a (potentially) more variable environment?</w:t>
+      </w:r>
+    </w:p>
+    <w:p>
+      <w:pPr>
+        <w:numPr>
+          <w:ilvl w:val="0"/>
+          <w:numId w:val="1017"/>
+        </w:numPr>
+      </w:pPr>
+      <w:r>
+        <w:t xml:space="preserve">How can we help users to address unexpected challenges due to changes in their computational environment??</w:t>
+      </w:r>
+    </w:p>
+    <w:bookmarkEnd w:id="64"/>
+    <w:bookmarkStart w:id="66" w:name="how-to-contribute-7"/>
+    <w:p>
+      <w:pPr>
+        <w:pStyle w:val="Heading2"/>
+      </w:pPr>
+      <w:r>
+        <w:t xml:space="preserve">10.2 How to Contribute</w:t>
+      </w:r>
+    </w:p>
+    <w:p>
+      <w:pPr>
+        <w:pStyle w:val="FirstParagraph"/>
+      </w:pPr>
+      <w:r>
+        <w:t xml:space="preserve">Contribute to the discussion here in GitHub Discussions:</w:t>
+      </w:r>
+      <w:r>
+        <w:br/>
+      </w:r>
+      <w:hyperlink r:id="rId65">
+        <w:r>
+          <w:rPr>
+            <w:rStyle w:val="Hyperlink"/>
+          </w:rPr>
+          <w:t xml:space="preserve">How do we support users in managing an ever-evolving environment of Open Source solutions?</w:t>
+        </w:r>
+      </w:hyperlink>
+    </w:p>
+    <w:bookmarkEnd w:id="66"/>
+    <w:bookmarkStart w:id="67" w:name="guidance-7"/>
+    <w:p>
+      <w:pPr>
+        <w:pStyle w:val="Heading2"/>
+      </w:pPr>
+      <w:r>
+        <w:t xml:space="preserve">10.3 Guidance</w:t>
+      </w:r>
+    </w:p>
+    <w:p>
+      <w:pPr>
+        <w:numPr>
+          <w:ilvl w:val="0"/>
+          <w:numId w:val="1018"/>
+        </w:numPr>
+      </w:pPr>
+      <w:r>
+        <w:t xml:space="preserve">Provide your thoughts and perspectives</w:t>
+      </w:r>
+    </w:p>
+    <w:p>
+      <w:pPr>
+        <w:numPr>
+          <w:ilvl w:val="0"/>
+          <w:numId w:val="1018"/>
+        </w:numPr>
+      </w:pPr>
+      <w:r>
+        <w:t xml:space="preserve">Provide references to articles, webinars, presentations (citations, links)</w:t>
+      </w:r>
+    </w:p>
+    <w:p>
+      <w:pPr>
+        <w:numPr>
+          <w:ilvl w:val="0"/>
+          <w:numId w:val="1018"/>
+        </w:numPr>
+      </w:pPr>
+      <w:r>
+        <w:t xml:space="preserve">Be respectful in this community</w:t>
+      </w:r>
+    </w:p>
+    <w:bookmarkEnd w:id="67"/>
+    <w:bookmarkEnd w:id="68"/>
+    <w:bookmarkStart w:id="70" w:name="references"/>
+    <w:p>
+      <w:pPr>
+        <w:pStyle w:val="Heading1"/>
+      </w:pPr>
+      <w:r>
         <w:t xml:space="preserve">References</w:t>
       </w:r>
     </w:p>
-    <w:bookmarkStart w:id="64" w:name="refs"/>
-    <w:bookmarkEnd w:id="64"/>
-    <w:bookmarkEnd w:id="65"/>
+    <w:bookmarkStart w:id="69" w:name="refs"/>
+    <w:bookmarkEnd w:id="69"/>
+    <w:bookmarkEnd w:id="70"/>
     <w:sectPr/>
   </w:body>
 </w:document>
@@ -2194,6 +2313,12 @@
     <w:abstractNumId w:val="991"/>
   </w:num>
   <w:num w:numId="1016">
+    <w:abstractNumId w:val="991"/>
+  </w:num>
+  <w:num w:numId="1017">
+    <w:abstractNumId w:val="991"/>
+  </w:num>
+  <w:num w:numId="1018">
     <w:abstractNumId w:val="991"/>
   </w:num>
 </w:numbering>

</xml_diff>

<commit_message>
Deploying to gh-pages from @ phuse-org/OSTCDA@6f12a21de75d900f4abef451e73ccbd4322e5d7f 🚀
</commit_message>
<xml_diff>
--- a/Open-Source-Technology-in-Clinical-Data-Analysis.docx
+++ b/Open-Source-Technology-in-Clinical-Data-Analysis.docx
@@ -1958,18 +1958,222 @@
     </w:p>
     <w:bookmarkEnd w:id="67"/>
     <w:bookmarkEnd w:id="68"/>
-    <w:bookmarkStart w:id="70" w:name="references"/>
+    <w:bookmarkStart w:id="73" w:name="user-development"/>
     <w:p>
       <w:pPr>
         <w:pStyle w:val="Heading1"/>
       </w:pPr>
       <w:r>
+        <w:t xml:space="preserve">11. User Development</w:t>
+      </w:r>
+    </w:p>
+    <w:bookmarkStart w:id="69" w:name="X9e8c16200de60d74bd6dbc576b1bae1553e60a6"/>
+    <w:p>
+      <w:pPr>
+        <w:pStyle w:val="Heading2"/>
+      </w:pPr>
+      <w:r>
+        <w:t xml:space="preserve">11.1 How do you transform the traditional Statistical Programmer into the future Data Scientist?</w:t>
+      </w:r>
+    </w:p>
+    <w:p>
+      <w:pPr>
+        <w:pStyle w:val="FirstParagraph"/>
+      </w:pPr>
+      <w:r>
+        <w:t xml:space="preserve">The traditional Statistical Programmer/Analyst in pharmaceutical and vaccine development primarily fulfills their role using the SAS programming language to develop single-use scripts that read in data and create an output dataset or analysis display.</w:t>
+      </w:r>
+    </w:p>
+    <w:p>
+      <w:pPr>
+        <w:pStyle w:val="BodyText"/>
+      </w:pPr>
+      <w:r>
+        <w:t xml:space="preserve">Many Data Scientists are:</w:t>
+      </w:r>
+    </w:p>
+    <w:p>
+      <w:pPr>
+        <w:numPr>
+          <w:ilvl w:val="0"/>
+          <w:numId w:val="1019"/>
+        </w:numPr>
+      </w:pPr>
+      <w:r>
+        <w:t xml:space="preserve">programmatically multilingual</w:t>
+      </w:r>
+    </w:p>
+    <w:p>
+      <w:pPr>
+        <w:numPr>
+          <w:ilvl w:val="0"/>
+          <w:numId w:val="1019"/>
+        </w:numPr>
+      </w:pPr>
+      <w:r>
+        <w:t xml:space="preserve">leverage open source tools</w:t>
+      </w:r>
+    </w:p>
+    <w:p>
+      <w:pPr>
+        <w:numPr>
+          <w:ilvl w:val="0"/>
+          <w:numId w:val="1019"/>
+        </w:numPr>
+      </w:pPr>
+      <w:r>
+        <w:t xml:space="preserve">are familiar with object-oriented languages</w:t>
+      </w:r>
+    </w:p>
+    <w:p>
+      <w:pPr>
+        <w:numPr>
+          <w:ilvl w:val="0"/>
+          <w:numId w:val="1019"/>
+        </w:numPr>
+      </w:pPr>
+      <w:r>
+        <w:t xml:space="preserve">develop code collaboratively with platforms such as GitHub</w:t>
+      </w:r>
+    </w:p>
+    <w:p>
+      <w:pPr>
+        <w:numPr>
+          <w:ilvl w:val="0"/>
+          <w:numId w:val="1019"/>
+        </w:numPr>
+      </w:pPr>
+      <w:r>
+        <w:t xml:space="preserve">version control code with technologies such as git</w:t>
+      </w:r>
+    </w:p>
+    <w:p>
+      <w:pPr>
+        <w:numPr>
+          <w:ilvl w:val="0"/>
+          <w:numId w:val="1019"/>
+        </w:numPr>
+      </w:pPr>
+      <w:r>
+        <w:t xml:space="preserve">are comfortable having code reviewed for functionality and good programming practice</w:t>
+      </w:r>
+    </w:p>
+    <w:p>
+      <w:pPr>
+        <w:numPr>
+          <w:ilvl w:val="0"/>
+          <w:numId w:val="1019"/>
+        </w:numPr>
+      </w:pPr>
+      <w:r>
+        <w:t xml:space="preserve">are familiar with good software development practices</w:t>
+      </w:r>
+    </w:p>
+    <w:p>
+      <w:pPr>
+        <w:numPr>
+          <w:ilvl w:val="0"/>
+          <w:numId w:val="1019"/>
+        </w:numPr>
+      </w:pPr>
+      <w:r>
+        <w:t xml:space="preserve">are familiar and comfortable with agile ways of working</w:t>
+      </w:r>
+    </w:p>
+    <w:p>
+      <w:pPr>
+        <w:pStyle w:val="FirstParagraph"/>
+      </w:pPr>
+      <w:r>
+        <w:t xml:space="preserve">How will we transform the traditional Statistical Programmer into the future Data Scientist?</w:t>
+      </w:r>
+    </w:p>
+    <w:bookmarkEnd w:id="69"/>
+    <w:bookmarkStart w:id="71" w:name="how-to-contribute-8"/>
+    <w:p>
+      <w:pPr>
+        <w:pStyle w:val="Heading2"/>
+      </w:pPr>
+      <w:r>
+        <w:t xml:space="preserve">11.2 How to Contribute</w:t>
+      </w:r>
+    </w:p>
+    <w:p>
+      <w:pPr>
+        <w:pStyle w:val="FirstParagraph"/>
+      </w:pPr>
+      <w:r>
+        <w:t xml:space="preserve">Contribute to the discussion here in GitHub Discussions:</w:t>
+      </w:r>
+      <w:r>
+        <w:br/>
+      </w:r>
+      <w:hyperlink r:id="rId70">
+        <w:r>
+          <w:rPr>
+            <w:rStyle w:val="Hyperlink"/>
+          </w:rPr>
+          <w:t xml:space="preserve">How do you transform the traditional Statistical Programmer into the future Data Scientist?</w:t>
+        </w:r>
+      </w:hyperlink>
+    </w:p>
+    <w:bookmarkEnd w:id="71"/>
+    <w:bookmarkStart w:id="72" w:name="guidance-8"/>
+    <w:p>
+      <w:pPr>
+        <w:pStyle w:val="Heading2"/>
+      </w:pPr>
+      <w:r>
+        <w:t xml:space="preserve">11.3 Guidance</w:t>
+      </w:r>
+    </w:p>
+    <w:p>
+      <w:pPr>
+        <w:numPr>
+          <w:ilvl w:val="0"/>
+          <w:numId w:val="1020"/>
+        </w:numPr>
+      </w:pPr>
+      <w:r>
+        <w:t xml:space="preserve">Provide your thoughts and perspectives</w:t>
+      </w:r>
+    </w:p>
+    <w:p>
+      <w:pPr>
+        <w:numPr>
+          <w:ilvl w:val="0"/>
+          <w:numId w:val="1020"/>
+        </w:numPr>
+      </w:pPr>
+      <w:r>
+        <w:t xml:space="preserve">Provide references to articles, webinars, presentations (citations, links)</w:t>
+      </w:r>
+    </w:p>
+    <w:p>
+      <w:pPr>
+        <w:numPr>
+          <w:ilvl w:val="0"/>
+          <w:numId w:val="1020"/>
+        </w:numPr>
+      </w:pPr>
+      <w:r>
+        <w:t xml:space="preserve">Be respectful in this community</w:t>
+      </w:r>
+    </w:p>
+    <w:bookmarkEnd w:id="72"/>
+    <w:bookmarkEnd w:id="73"/>
+    <w:bookmarkStart w:id="75" w:name="references"/>
+    <w:p>
+      <w:pPr>
+        <w:pStyle w:val="Heading1"/>
+      </w:pPr>
+      <w:r>
         <w:t xml:space="preserve">References</w:t>
       </w:r>
     </w:p>
-    <w:bookmarkStart w:id="69" w:name="refs"/>
-    <w:bookmarkEnd w:id="69"/>
-    <w:bookmarkEnd w:id="70"/>
+    <w:bookmarkStart w:id="74" w:name="refs"/>
+    <w:bookmarkEnd w:id="74"/>
+    <w:bookmarkEnd w:id="75"/>
     <w:sectPr/>
   </w:body>
 </w:document>
@@ -2319,6 +2523,12 @@
     <w:abstractNumId w:val="991"/>
   </w:num>
   <w:num w:numId="1018">
+    <w:abstractNumId w:val="991"/>
+  </w:num>
+  <w:num w:numId="1019">
+    <w:abstractNumId w:val="991"/>
+  </w:num>
+  <w:num w:numId="1020">
     <w:abstractNumId w:val="991"/>
   </w:num>
 </w:numbering>

</xml_diff>

<commit_message>
Deploying to gh-pages from @ phuse-org/OSTCDA@ecc82f98b069b3b8f7ab8c51fd56beeeef0d6eb7 🚀
</commit_message>
<xml_diff>
--- a/Open-Source-Technology-in-Clinical-Data-Analysis.docx
+++ b/Open-Source-Technology-in-Clinical-Data-Analysis.docx
@@ -1881,7 +1881,7 @@
         </w:numPr>
       </w:pPr>
       <w:r>
-        <w:t xml:space="preserve">How can we help users to address unexpected challenges due to changes in their computational environment??</w:t>
+        <w:t xml:space="preserve">How can we help users to address unexpected challenges due to changes in their computational environment?</w:t>
       </w:r>
     </w:p>
     <w:bookmarkEnd w:id="64"/>
@@ -2162,18 +2162,537 @@
     </w:p>
     <w:bookmarkEnd w:id="72"/>
     <w:bookmarkEnd w:id="73"/>
-    <w:bookmarkStart w:id="75" w:name="references"/>
+    <w:bookmarkStart w:id="78" w:name="numerical-matching"/>
     <w:p>
       <w:pPr>
         <w:pStyle w:val="Heading1"/>
       </w:pPr>
       <w:r>
+        <w:t xml:space="preserve">12. Numerical Matching</w:t>
+      </w:r>
+    </w:p>
+    <w:bookmarkStart w:id="74" w:name="Xe851ee572f84c294c1f4d7f6de7b17d7e3bf441"/>
+    <w:p>
+      <w:pPr>
+        <w:pStyle w:val="Heading2"/>
+      </w:pPr>
+      <w:r>
+        <w:t xml:space="preserve">12.1 Do we need to match SAS numerically when using a different language?</w:t>
+      </w:r>
+    </w:p>
+    <w:p>
+      <w:pPr>
+        <w:numPr>
+          <w:ilvl w:val="0"/>
+          <w:numId w:val="1021"/>
+        </w:numPr>
+      </w:pPr>
+      <w:r>
+        <w:t xml:space="preserve">What if we the same inputs yield similar, but numerically different results?</w:t>
+      </w:r>
+    </w:p>
+    <w:p>
+      <w:pPr>
+        <w:numPr>
+          <w:ilvl w:val="0"/>
+          <w:numId w:val="1021"/>
+        </w:numPr>
+      </w:pPr>
+      <w:r>
+        <w:t xml:space="preserve">What if we the same inputs yield drastically different results?</w:t>
+      </w:r>
+    </w:p>
+    <w:p>
+      <w:pPr>
+        <w:numPr>
+          <w:ilvl w:val="0"/>
+          <w:numId w:val="1021"/>
+        </w:numPr>
+      </w:pPr>
+      <w:r>
+        <w:t xml:space="preserve">What is the truth? Which is correct?</w:t>
+      </w:r>
+    </w:p>
+    <w:p>
+      <w:pPr>
+        <w:numPr>
+          <w:ilvl w:val="0"/>
+          <w:numId w:val="1021"/>
+        </w:numPr>
+      </w:pPr>
+      <w:r>
+        <w:t xml:space="preserve">What if SAS and R are equivalent, but a third language yields numerical differences?</w:t>
+      </w:r>
+    </w:p>
+    <w:bookmarkEnd w:id="74"/>
+    <w:bookmarkStart w:id="76" w:name="how-to-contribute-9"/>
+    <w:p>
+      <w:pPr>
+        <w:pStyle w:val="Heading2"/>
+      </w:pPr>
+      <w:r>
+        <w:t xml:space="preserve">12.2 How to Contribute</w:t>
+      </w:r>
+    </w:p>
+    <w:p>
+      <w:pPr>
+        <w:pStyle w:val="FirstParagraph"/>
+      </w:pPr>
+      <w:r>
+        <w:t xml:space="preserve">Contribute to the discussion here in GitHub Discussions:</w:t>
+      </w:r>
+      <w:r>
+        <w:br/>
+      </w:r>
+      <w:hyperlink r:id="rId75">
+        <w:r>
+          <w:rPr>
+            <w:rStyle w:val="Hyperlink"/>
+          </w:rPr>
+          <w:t xml:space="preserve">Do we need to match SAS numerically when using a different language?</w:t>
+        </w:r>
+      </w:hyperlink>
+    </w:p>
+    <w:bookmarkEnd w:id="76"/>
+    <w:bookmarkStart w:id="77" w:name="guidance-9"/>
+    <w:p>
+      <w:pPr>
+        <w:pStyle w:val="Heading2"/>
+      </w:pPr>
+      <w:r>
+        <w:t xml:space="preserve">12.3 Guidance</w:t>
+      </w:r>
+    </w:p>
+    <w:p>
+      <w:pPr>
+        <w:numPr>
+          <w:ilvl w:val="0"/>
+          <w:numId w:val="1022"/>
+        </w:numPr>
+      </w:pPr>
+      <w:r>
+        <w:t xml:space="preserve">Provide your thoughts and perspectives</w:t>
+      </w:r>
+    </w:p>
+    <w:p>
+      <w:pPr>
+        <w:numPr>
+          <w:ilvl w:val="0"/>
+          <w:numId w:val="1022"/>
+        </w:numPr>
+      </w:pPr>
+      <w:r>
+        <w:t xml:space="preserve">Provide references to articles, webinars, presentations (citations, links)</w:t>
+      </w:r>
+    </w:p>
+    <w:p>
+      <w:pPr>
+        <w:numPr>
+          <w:ilvl w:val="0"/>
+          <w:numId w:val="1022"/>
+        </w:numPr>
+      </w:pPr>
+      <w:r>
+        <w:t xml:space="preserve">Be respectful in this community</w:t>
+      </w:r>
+    </w:p>
+    <w:bookmarkEnd w:id="77"/>
+    <w:bookmarkEnd w:id="78"/>
+    <w:bookmarkStart w:id="83" w:name="os-in-the-long-run"/>
+    <w:p>
+      <w:pPr>
+        <w:pStyle w:val="Heading1"/>
+      </w:pPr>
+      <w:r>
+        <w:t xml:space="preserve">13. OS in the Long Run</w:t>
+      </w:r>
+    </w:p>
+    <w:bookmarkStart w:id="79" w:name="X94c4960739ed8922ac20738dae7543a3c68bf11"/>
+    <w:p>
+      <w:pPr>
+        <w:pStyle w:val="Heading2"/>
+      </w:pPr>
+      <w:r>
+        <w:t xml:space="preserve">13.1 How do we ensure that the solutions being developed today will exist in the long run?</w:t>
+      </w:r>
+    </w:p>
+    <w:p>
+      <w:pPr>
+        <w:pStyle w:val="FirstParagraph"/>
+      </w:pPr>
+      <w:r>
+        <w:t xml:space="preserve">When these solutions are embedded in data pipelines, if development and maintenance support disappears, there is a risk to the pipelines which leverage them.</w:t>
+      </w:r>
+    </w:p>
+    <w:p>
+      <w:pPr>
+        <w:numPr>
+          <w:ilvl w:val="0"/>
+          <w:numId w:val="1023"/>
+        </w:numPr>
+      </w:pPr>
+      <w:r>
+        <w:t xml:space="preserve">How do we ensure long term viability?</w:t>
+      </w:r>
+    </w:p>
+    <w:p>
+      <w:pPr>
+        <w:numPr>
+          <w:ilvl w:val="0"/>
+          <w:numId w:val="1023"/>
+        </w:numPr>
+      </w:pPr>
+      <w:r>
+        <w:t xml:space="preserve">How do we ensure long term sustainability?</w:t>
+      </w:r>
+    </w:p>
+    <w:p>
+      <w:pPr>
+        <w:numPr>
+          <w:ilvl w:val="0"/>
+          <w:numId w:val="1023"/>
+        </w:numPr>
+      </w:pPr>
+      <w:r>
+        <w:t xml:space="preserve">How do we ensure long term maintainability?</w:t>
+      </w:r>
+    </w:p>
+    <w:bookmarkEnd w:id="79"/>
+    <w:bookmarkStart w:id="81" w:name="how-to-contribute-10"/>
+    <w:p>
+      <w:pPr>
+        <w:pStyle w:val="Heading2"/>
+      </w:pPr>
+      <w:r>
+        <w:t xml:space="preserve">13.2 How to Contribute</w:t>
+      </w:r>
+    </w:p>
+    <w:p>
+      <w:pPr>
+        <w:pStyle w:val="FirstParagraph"/>
+      </w:pPr>
+      <w:r>
+        <w:t xml:space="preserve">Contribute to the discussion here in GitHub Discussions:</w:t>
+      </w:r>
+      <w:r>
+        <w:br/>
+      </w:r>
+      <w:hyperlink r:id="rId80">
+        <w:r>
+          <w:rPr>
+            <w:rStyle w:val="Hyperlink"/>
+          </w:rPr>
+          <w:t xml:space="preserve">How do we ensure that the solutions being developed today will exist in the long run?</w:t>
+        </w:r>
+      </w:hyperlink>
+    </w:p>
+    <w:bookmarkEnd w:id="81"/>
+    <w:bookmarkStart w:id="82" w:name="guidance-10"/>
+    <w:p>
+      <w:pPr>
+        <w:pStyle w:val="Heading2"/>
+      </w:pPr>
+      <w:r>
+        <w:t xml:space="preserve">13.3 Guidance</w:t>
+      </w:r>
+    </w:p>
+    <w:p>
+      <w:pPr>
+        <w:numPr>
+          <w:ilvl w:val="0"/>
+          <w:numId w:val="1024"/>
+        </w:numPr>
+      </w:pPr>
+      <w:r>
+        <w:t xml:space="preserve">Provide your thoughts and perspectives</w:t>
+      </w:r>
+    </w:p>
+    <w:p>
+      <w:pPr>
+        <w:numPr>
+          <w:ilvl w:val="0"/>
+          <w:numId w:val="1024"/>
+        </w:numPr>
+      </w:pPr>
+      <w:r>
+        <w:t xml:space="preserve">Provide references to articles, webinars, presentations (citations, links)</w:t>
+      </w:r>
+    </w:p>
+    <w:p>
+      <w:pPr>
+        <w:numPr>
+          <w:ilvl w:val="0"/>
+          <w:numId w:val="1024"/>
+        </w:numPr>
+      </w:pPr>
+      <w:r>
+        <w:t xml:space="preserve">Be respectful in this community</w:t>
+      </w:r>
+    </w:p>
+    <w:bookmarkEnd w:id="82"/>
+    <w:bookmarkEnd w:id="83"/>
+    <w:bookmarkStart w:id="88" w:name="funding-os"/>
+    <w:p>
+      <w:pPr>
+        <w:pStyle w:val="Heading1"/>
+      </w:pPr>
+      <w:r>
+        <w:t xml:space="preserve">14. Funding OS</w:t>
+      </w:r>
+    </w:p>
+    <w:bookmarkStart w:id="84" w:name="Xc7bf910ed161f7cd8fe308f8105dd448b0b8599"/>
+    <w:p>
+      <w:pPr>
+        <w:pStyle w:val="Heading2"/>
+      </w:pPr>
+      <w:r>
+        <w:t xml:space="preserve">14.1 Is it possible for industry fund open source?</w:t>
+      </w:r>
+    </w:p>
+    <w:p>
+      <w:pPr>
+        <w:numPr>
+          <w:ilvl w:val="0"/>
+          <w:numId w:val="1025"/>
+        </w:numPr>
+      </w:pPr>
+      <w:r>
+        <w:t xml:space="preserve">Is it possible to fund OS development in pharmaceutical drug and vaccine development?</w:t>
+      </w:r>
+    </w:p>
+    <w:p>
+      <w:pPr>
+        <w:numPr>
+          <w:ilvl w:val="0"/>
+          <w:numId w:val="1025"/>
+        </w:numPr>
+      </w:pPr>
+      <w:r>
+        <w:t xml:space="preserve">What might a funding model look like?</w:t>
+      </w:r>
+    </w:p>
+    <w:p>
+      <w:pPr>
+        <w:numPr>
+          <w:ilvl w:val="0"/>
+          <w:numId w:val="1025"/>
+        </w:numPr>
+      </w:pPr>
+      <w:r>
+        <w:t xml:space="preserve">What problem(s) would funding solve?</w:t>
+      </w:r>
+    </w:p>
+    <w:p>
+      <w:pPr>
+        <w:numPr>
+          <w:ilvl w:val="0"/>
+          <w:numId w:val="1025"/>
+        </w:numPr>
+      </w:pPr>
+      <w:r>
+        <w:t xml:space="preserve">Are there examples of this in other industries?</w:t>
+      </w:r>
+    </w:p>
+    <w:bookmarkEnd w:id="84"/>
+    <w:bookmarkStart w:id="86" w:name="how-to-contribute-11"/>
+    <w:p>
+      <w:pPr>
+        <w:pStyle w:val="Heading2"/>
+      </w:pPr>
+      <w:r>
+        <w:t xml:space="preserve">14.2 How to Contribute</w:t>
+      </w:r>
+    </w:p>
+    <w:p>
+      <w:pPr>
+        <w:pStyle w:val="FirstParagraph"/>
+      </w:pPr>
+      <w:r>
+        <w:t xml:space="preserve">Contribute to the discussion here in GitHub Discussions:</w:t>
+      </w:r>
+      <w:r>
+        <w:br/>
+      </w:r>
+      <w:hyperlink r:id="rId85">
+        <w:r>
+          <w:rPr>
+            <w:rStyle w:val="Hyperlink"/>
+          </w:rPr>
+          <w:t xml:space="preserve">Is it possible for industry fund open source?</w:t>
+        </w:r>
+      </w:hyperlink>
+    </w:p>
+    <w:bookmarkEnd w:id="86"/>
+    <w:bookmarkStart w:id="87" w:name="guidance-11"/>
+    <w:p>
+      <w:pPr>
+        <w:pStyle w:val="Heading2"/>
+      </w:pPr>
+      <w:r>
+        <w:t xml:space="preserve">14.3 Guidance</w:t>
+      </w:r>
+    </w:p>
+    <w:p>
+      <w:pPr>
+        <w:numPr>
+          <w:ilvl w:val="0"/>
+          <w:numId w:val="1026"/>
+        </w:numPr>
+      </w:pPr>
+      <w:r>
+        <w:t xml:space="preserve">Provide your thoughts and perspectives</w:t>
+      </w:r>
+    </w:p>
+    <w:p>
+      <w:pPr>
+        <w:numPr>
+          <w:ilvl w:val="0"/>
+          <w:numId w:val="1026"/>
+        </w:numPr>
+      </w:pPr>
+      <w:r>
+        <w:t xml:space="preserve">Provide references to articles, webinars, presentations (citations, links)</w:t>
+      </w:r>
+    </w:p>
+    <w:p>
+      <w:pPr>
+        <w:numPr>
+          <w:ilvl w:val="0"/>
+          <w:numId w:val="1026"/>
+        </w:numPr>
+      </w:pPr>
+      <w:r>
+        <w:t xml:space="preserve">Be respectful in this community</w:t>
+      </w:r>
+    </w:p>
+    <w:bookmarkEnd w:id="87"/>
+    <w:bookmarkEnd w:id="88"/>
+    <w:bookmarkStart w:id="93" w:name="liability-with-os"/>
+    <w:p>
+      <w:pPr>
+        <w:pStyle w:val="Heading1"/>
+      </w:pPr>
+      <w:r>
+        <w:t xml:space="preserve">15. Liability with OS</w:t>
+      </w:r>
+    </w:p>
+    <w:bookmarkStart w:id="89" w:name="Xe5899a479a907bab26b5665ad7b304b4930bc7d"/>
+    <w:p>
+      <w:pPr>
+        <w:pStyle w:val="Heading2"/>
+      </w:pPr>
+      <w:r>
+        <w:t xml:space="preserve">15.1 Are contributors to open source exposing themselves to any liability of their solutions?</w:t>
+      </w:r>
+    </w:p>
+    <w:p>
+      <w:pPr>
+        <w:numPr>
+          <w:ilvl w:val="0"/>
+          <w:numId w:val="1027"/>
+        </w:numPr>
+      </w:pPr>
+      <w:r>
+        <w:t xml:space="preserve">What are possible sources of liabilities?</w:t>
+      </w:r>
+    </w:p>
+    <w:p>
+      <w:pPr>
+        <w:numPr>
+          <w:ilvl w:val="0"/>
+          <w:numId w:val="1027"/>
+        </w:numPr>
+      </w:pPr>
+      <w:r>
+        <w:t xml:space="preserve">Are there mitigating actions which can limit or eliminate liabilities?</w:t>
+      </w:r>
+    </w:p>
+    <w:bookmarkEnd w:id="89"/>
+    <w:bookmarkStart w:id="91" w:name="how-to-contribute-12"/>
+    <w:p>
+      <w:pPr>
+        <w:pStyle w:val="Heading2"/>
+      </w:pPr>
+      <w:r>
+        <w:t xml:space="preserve">15.2 How to Contribute</w:t>
+      </w:r>
+    </w:p>
+    <w:p>
+      <w:pPr>
+        <w:pStyle w:val="FirstParagraph"/>
+      </w:pPr>
+      <w:r>
+        <w:t xml:space="preserve">Contribute to the discussion here in GitHub Discussions:</w:t>
+      </w:r>
+      <w:r>
+        <w:br/>
+      </w:r>
+      <w:hyperlink r:id="rId90">
+        <w:r>
+          <w:rPr>
+            <w:rStyle w:val="Hyperlink"/>
+          </w:rPr>
+          <w:t xml:space="preserve">Are contributors to open source exposing themselves to any liability of their solutions?</w:t>
+        </w:r>
+      </w:hyperlink>
+    </w:p>
+    <w:bookmarkEnd w:id="91"/>
+    <w:bookmarkStart w:id="92" w:name="guidance-12"/>
+    <w:p>
+      <w:pPr>
+        <w:pStyle w:val="Heading2"/>
+      </w:pPr>
+      <w:r>
+        <w:t xml:space="preserve">15.3 Guidance</w:t>
+      </w:r>
+    </w:p>
+    <w:p>
+      <w:pPr>
+        <w:numPr>
+          <w:ilvl w:val="0"/>
+          <w:numId w:val="1028"/>
+        </w:numPr>
+      </w:pPr>
+      <w:r>
+        <w:t xml:space="preserve">Provide your thoughts and perspectives</w:t>
+      </w:r>
+    </w:p>
+    <w:p>
+      <w:pPr>
+        <w:numPr>
+          <w:ilvl w:val="0"/>
+          <w:numId w:val="1028"/>
+        </w:numPr>
+      </w:pPr>
+      <w:r>
+        <w:t xml:space="preserve">Provide references to articles, webinars, presentations (citations, links)</w:t>
+      </w:r>
+    </w:p>
+    <w:p>
+      <w:pPr>
+        <w:numPr>
+          <w:ilvl w:val="0"/>
+          <w:numId w:val="1028"/>
+        </w:numPr>
+      </w:pPr>
+      <w:r>
+        <w:t xml:space="preserve">Be respectful in this community</w:t>
+      </w:r>
+    </w:p>
+    <w:bookmarkEnd w:id="92"/>
+    <w:bookmarkEnd w:id="93"/>
+    <w:bookmarkStart w:id="95" w:name="references"/>
+    <w:p>
+      <w:pPr>
+        <w:pStyle w:val="Heading1"/>
+      </w:pPr>
+      <w:r>
         <w:t xml:space="preserve">References</w:t>
       </w:r>
     </w:p>
-    <w:bookmarkStart w:id="74" w:name="refs"/>
-    <w:bookmarkEnd w:id="74"/>
-    <w:bookmarkEnd w:id="75"/>
+    <w:bookmarkStart w:id="94" w:name="refs"/>
+    <w:bookmarkEnd w:id="94"/>
+    <w:bookmarkEnd w:id="95"/>
     <w:sectPr/>
   </w:body>
 </w:document>
@@ -2529,6 +3048,30 @@
     <w:abstractNumId w:val="991"/>
   </w:num>
   <w:num w:numId="1020">
+    <w:abstractNumId w:val="991"/>
+  </w:num>
+  <w:num w:numId="1021">
+    <w:abstractNumId w:val="991"/>
+  </w:num>
+  <w:num w:numId="1022">
+    <w:abstractNumId w:val="991"/>
+  </w:num>
+  <w:num w:numId="1023">
+    <w:abstractNumId w:val="991"/>
+  </w:num>
+  <w:num w:numId="1024">
+    <w:abstractNumId w:val="991"/>
+  </w:num>
+  <w:num w:numId="1025">
+    <w:abstractNumId w:val="991"/>
+  </w:num>
+  <w:num w:numId="1026">
+    <w:abstractNumId w:val="991"/>
+  </w:num>
+  <w:num w:numId="1027">
+    <w:abstractNumId w:val="991"/>
+  </w:num>
+  <w:num w:numId="1028">
     <w:abstractNumId w:val="991"/>
   </w:num>
 </w:numbering>

</xml_diff>

<commit_message>
Deploying to gh-pages from @ phuse-org/OSTCDA@a7b157cb7ccb4d1a7f1f0f0134a78fd172066879 🚀
</commit_message>
<xml_diff>
--- a/Open-Source-Technology-in-Clinical-Data-Analysis.docx
+++ b/Open-Source-Technology-in-Clinical-Data-Analysis.docx
@@ -2681,18 +2681,395 @@
     </w:p>
     <w:bookmarkEnd w:id="92"/>
     <w:bookmarkEnd w:id="93"/>
-    <w:bookmarkStart w:id="95" w:name="references"/>
+    <w:bookmarkStart w:id="98" w:name="legal-concerns"/>
     <w:p>
       <w:pPr>
         <w:pStyle w:val="Heading1"/>
       </w:pPr>
       <w:r>
+        <w:t xml:space="preserve">16. Legal Concerns</w:t>
+      </w:r>
+    </w:p>
+    <w:bookmarkStart w:id="94" w:name="Xd25d4926cebf0bd2e1f824f95f1d42fdaf2cd26"/>
+    <w:p>
+      <w:pPr>
+        <w:pStyle w:val="Heading2"/>
+      </w:pPr>
+      <w:r>
+        <w:t xml:space="preserve">16.1 Are there any legal concerns from open source development?</w:t>
+      </w:r>
+    </w:p>
+    <w:p>
+      <w:pPr>
+        <w:numPr>
+          <w:ilvl w:val="0"/>
+          <w:numId w:val="1029"/>
+        </w:numPr>
+      </w:pPr>
+      <w:r>
+        <w:t xml:space="preserve">What do individuals need to know?</w:t>
+      </w:r>
+    </w:p>
+    <w:p>
+      <w:pPr>
+        <w:numPr>
+          <w:ilvl w:val="0"/>
+          <w:numId w:val="1029"/>
+        </w:numPr>
+      </w:pPr>
+      <w:r>
+        <w:t xml:space="preserve">What do organizations need to know?</w:t>
+      </w:r>
+    </w:p>
+    <w:p>
+      <w:pPr>
+        <w:numPr>
+          <w:ilvl w:val="0"/>
+          <w:numId w:val="1029"/>
+        </w:numPr>
+      </w:pPr>
+      <w:r>
+        <w:t xml:space="preserve">How does this differ if the solution is an individual or a collaborative effort?</w:t>
+      </w:r>
+    </w:p>
+    <w:bookmarkEnd w:id="94"/>
+    <w:bookmarkStart w:id="96" w:name="how-to-contribute-13"/>
+    <w:p>
+      <w:pPr>
+        <w:pStyle w:val="Heading2"/>
+      </w:pPr>
+      <w:r>
+        <w:t xml:space="preserve">16.2 How to Contribute</w:t>
+      </w:r>
+    </w:p>
+    <w:p>
+      <w:pPr>
+        <w:pStyle w:val="FirstParagraph"/>
+      </w:pPr>
+      <w:r>
+        <w:t xml:space="preserve">Contribute to the discussion here in GitHub Discussions:</w:t>
+      </w:r>
+      <w:r>
+        <w:br/>
+      </w:r>
+      <w:hyperlink r:id="rId95">
+        <w:r>
+          <w:rPr>
+            <w:rStyle w:val="Hyperlink"/>
+          </w:rPr>
+          <w:t xml:space="preserve">Are there any legal concerns or ramifications from open source development (on the user, developer, organization)?</w:t>
+        </w:r>
+      </w:hyperlink>
+    </w:p>
+    <w:bookmarkEnd w:id="96"/>
+    <w:bookmarkStart w:id="97" w:name="guidance-13"/>
+    <w:p>
+      <w:pPr>
+        <w:pStyle w:val="Heading2"/>
+      </w:pPr>
+      <w:r>
+        <w:t xml:space="preserve">16.3 Guidance</w:t>
+      </w:r>
+    </w:p>
+    <w:p>
+      <w:pPr>
+        <w:numPr>
+          <w:ilvl w:val="0"/>
+          <w:numId w:val="1030"/>
+        </w:numPr>
+      </w:pPr>
+      <w:r>
+        <w:t xml:space="preserve">Provide your thoughts and perspectives</w:t>
+      </w:r>
+    </w:p>
+    <w:p>
+      <w:pPr>
+        <w:numPr>
+          <w:ilvl w:val="0"/>
+          <w:numId w:val="1030"/>
+        </w:numPr>
+      </w:pPr>
+      <w:r>
+        <w:t xml:space="preserve">Provide references to articles, webinars, presentations (citations, links)</w:t>
+      </w:r>
+    </w:p>
+    <w:p>
+      <w:pPr>
+        <w:numPr>
+          <w:ilvl w:val="0"/>
+          <w:numId w:val="1030"/>
+        </w:numPr>
+      </w:pPr>
+      <w:r>
+        <w:t xml:space="preserve">Be respectful in this community</w:t>
+      </w:r>
+    </w:p>
+    <w:bookmarkEnd w:id="97"/>
+    <w:bookmarkEnd w:id="98"/>
+    <w:bookmarkStart w:id="104" w:name="os-business-models"/>
+    <w:p>
+      <w:pPr>
+        <w:pStyle w:val="Heading1"/>
+      </w:pPr>
+      <w:r>
+        <w:t xml:space="preserve">17. OS Business Models</w:t>
+      </w:r>
+    </w:p>
+    <w:bookmarkStart w:id="100" w:name="Xa7eb6821894c126975317c719f7a8b9fe58622f"/>
+    <w:p>
+      <w:pPr>
+        <w:pStyle w:val="Heading2"/>
+      </w:pPr>
+      <w:r>
+        <w:t xml:space="preserve">17.1 What open source models are available for businesses?</w:t>
+      </w:r>
+    </w:p>
+    <w:p>
+      <w:pPr>
+        <w:numPr>
+          <w:ilvl w:val="0"/>
+          <w:numId w:val="1031"/>
+        </w:numPr>
+      </w:pPr>
+      <w:r>
+        <w:t xml:space="preserve">How to address the challenge of making money providing software that is, by definition, licensed free of charge?</w:t>
+      </w:r>
+    </w:p>
+    <w:p>
+      <w:pPr>
+        <w:numPr>
+          <w:ilvl w:val="0"/>
+          <w:numId w:val="1031"/>
+        </w:numPr>
+      </w:pPr>
+      <w:r>
+        <w:t xml:space="preserve">What is open core?</w:t>
+      </w:r>
+    </w:p>
+    <w:p>
+      <w:pPr>
+        <w:numPr>
+          <w:ilvl w:val="0"/>
+          <w:numId w:val="1031"/>
+        </w:numPr>
+      </w:pPr>
+      <w:hyperlink r:id="rId99">
+        <w:r>
+          <w:rPr>
+            <w:rStyle w:val="Hyperlink"/>
+          </w:rPr>
+          <w:t xml:space="preserve">Wikipedia page</w:t>
+        </w:r>
+      </w:hyperlink>
+    </w:p>
+    <w:bookmarkEnd w:id="100"/>
+    <w:bookmarkStart w:id="102" w:name="how-to-contribute-14"/>
+    <w:p>
+      <w:pPr>
+        <w:pStyle w:val="Heading2"/>
+      </w:pPr>
+      <w:r>
+        <w:t xml:space="preserve">17.2 How to Contribute</w:t>
+      </w:r>
+    </w:p>
+    <w:p>
+      <w:pPr>
+        <w:pStyle w:val="FirstParagraph"/>
+      </w:pPr>
+      <w:r>
+        <w:t xml:space="preserve">Contribute to the discussion here in GitHub Discussions:</w:t>
+      </w:r>
+      <w:r>
+        <w:br/>
+      </w:r>
+      <w:hyperlink r:id="rId101">
+        <w:r>
+          <w:rPr>
+            <w:rStyle w:val="Hyperlink"/>
+          </w:rPr>
+          <w:t xml:space="preserve">What open source models are available for businesses?</w:t>
+        </w:r>
+      </w:hyperlink>
+    </w:p>
+    <w:bookmarkEnd w:id="102"/>
+    <w:bookmarkStart w:id="103" w:name="guidance-14"/>
+    <w:p>
+      <w:pPr>
+        <w:pStyle w:val="Heading2"/>
+      </w:pPr>
+      <w:r>
+        <w:t xml:space="preserve">17.3 Guidance</w:t>
+      </w:r>
+    </w:p>
+    <w:p>
+      <w:pPr>
+        <w:numPr>
+          <w:ilvl w:val="0"/>
+          <w:numId w:val="1032"/>
+        </w:numPr>
+      </w:pPr>
+      <w:r>
+        <w:t xml:space="preserve">Provide your thoughts and perspectives</w:t>
+      </w:r>
+    </w:p>
+    <w:p>
+      <w:pPr>
+        <w:numPr>
+          <w:ilvl w:val="0"/>
+          <w:numId w:val="1032"/>
+        </w:numPr>
+      </w:pPr>
+      <w:r>
+        <w:t xml:space="preserve">Provide references to articles, webinars, presentations (citations, links)</w:t>
+      </w:r>
+    </w:p>
+    <w:p>
+      <w:pPr>
+        <w:numPr>
+          <w:ilvl w:val="0"/>
+          <w:numId w:val="1032"/>
+        </w:numPr>
+      </w:pPr>
+      <w:r>
+        <w:t xml:space="preserve">Be respectful in this community</w:t>
+      </w:r>
+    </w:p>
+    <w:bookmarkEnd w:id="103"/>
+    <w:bookmarkEnd w:id="104"/>
+    <w:bookmarkStart w:id="109" w:name="what-else"/>
+    <w:p>
+      <w:pPr>
+        <w:pStyle w:val="Heading1"/>
+      </w:pPr>
+      <w:r>
+        <w:t xml:space="preserve">18. What Else?</w:t>
+      </w:r>
+    </w:p>
+    <w:bookmarkStart w:id="105" w:name="what-else-can-we-do"/>
+    <w:p>
+      <w:pPr>
+        <w:pStyle w:val="Heading2"/>
+      </w:pPr>
+      <w:r>
+        <w:t xml:space="preserve">18.1 What else can we do?</w:t>
+      </w:r>
+    </w:p>
+    <w:p>
+      <w:pPr>
+        <w:pStyle w:val="FirstParagraph"/>
+      </w:pPr>
+      <w:r>
+        <w:t xml:space="preserve">This is very open ended and initially intended as a catch-all for the future considerations not already covered by the other discussions.</w:t>
+      </w:r>
+    </w:p>
+    <w:p>
+      <w:pPr>
+        <w:numPr>
+          <w:ilvl w:val="0"/>
+          <w:numId w:val="1033"/>
+        </w:numPr>
+      </w:pPr>
+      <w:r>
+        <w:t xml:space="preserve">What have we missed?</w:t>
+      </w:r>
+    </w:p>
+    <w:p>
+      <w:pPr>
+        <w:numPr>
+          <w:ilvl w:val="0"/>
+          <w:numId w:val="1033"/>
+        </w:numPr>
+      </w:pPr>
+      <w:r>
+        <w:t xml:space="preserve">What other questions are being asked and/or need to be addressed?</w:t>
+      </w:r>
+    </w:p>
+    <w:bookmarkEnd w:id="105"/>
+    <w:bookmarkStart w:id="107" w:name="how-to-contribute-15"/>
+    <w:p>
+      <w:pPr>
+        <w:pStyle w:val="Heading2"/>
+      </w:pPr>
+      <w:r>
+        <w:t xml:space="preserve">18.2 How to Contribute</w:t>
+      </w:r>
+    </w:p>
+    <w:p>
+      <w:pPr>
+        <w:pStyle w:val="FirstParagraph"/>
+      </w:pPr>
+      <w:r>
+        <w:t xml:space="preserve">Contribute to the discussion here in GitHub Discussions:</w:t>
+      </w:r>
+      <w:r>
+        <w:br/>
+      </w:r>
+      <w:hyperlink r:id="rId106">
+        <w:r>
+          <w:rPr>
+            <w:rStyle w:val="Hyperlink"/>
+          </w:rPr>
+          <w:t xml:space="preserve">What else can we do?</w:t>
+        </w:r>
+      </w:hyperlink>
+    </w:p>
+    <w:bookmarkEnd w:id="107"/>
+    <w:bookmarkStart w:id="108" w:name="guidance-15"/>
+    <w:p>
+      <w:pPr>
+        <w:pStyle w:val="Heading2"/>
+      </w:pPr>
+      <w:r>
+        <w:t xml:space="preserve">18.3 Guidance</w:t>
+      </w:r>
+    </w:p>
+    <w:p>
+      <w:pPr>
+        <w:numPr>
+          <w:ilvl w:val="0"/>
+          <w:numId w:val="1034"/>
+        </w:numPr>
+      </w:pPr>
+      <w:r>
+        <w:t xml:space="preserve">Provide your thoughts and perspectives</w:t>
+      </w:r>
+    </w:p>
+    <w:p>
+      <w:pPr>
+        <w:numPr>
+          <w:ilvl w:val="0"/>
+          <w:numId w:val="1034"/>
+        </w:numPr>
+      </w:pPr>
+      <w:r>
+        <w:t xml:space="preserve">Provide references to articles, webinars, presentations (citations, links)</w:t>
+      </w:r>
+    </w:p>
+    <w:p>
+      <w:pPr>
+        <w:numPr>
+          <w:ilvl w:val="0"/>
+          <w:numId w:val="1034"/>
+        </w:numPr>
+      </w:pPr>
+      <w:r>
+        <w:t xml:space="preserve">Be respectful in this community</w:t>
+      </w:r>
+    </w:p>
+    <w:bookmarkEnd w:id="108"/>
+    <w:bookmarkEnd w:id="109"/>
+    <w:bookmarkStart w:id="111" w:name="references"/>
+    <w:p>
+      <w:pPr>
+        <w:pStyle w:val="Heading1"/>
+      </w:pPr>
+      <w:r>
         <w:t xml:space="preserve">References</w:t>
       </w:r>
     </w:p>
-    <w:bookmarkStart w:id="94" w:name="refs"/>
-    <w:bookmarkEnd w:id="94"/>
-    <w:bookmarkEnd w:id="95"/>
+    <w:bookmarkStart w:id="110" w:name="refs"/>
+    <w:bookmarkEnd w:id="110"/>
+    <w:bookmarkEnd w:id="111"/>
     <w:sectPr/>
   </w:body>
 </w:document>
@@ -3072,6 +3449,24 @@
     <w:abstractNumId w:val="991"/>
   </w:num>
   <w:num w:numId="1028">
+    <w:abstractNumId w:val="991"/>
+  </w:num>
+  <w:num w:numId="1029">
+    <w:abstractNumId w:val="991"/>
+  </w:num>
+  <w:num w:numId="1030">
+    <w:abstractNumId w:val="991"/>
+  </w:num>
+  <w:num w:numId="1031">
+    <w:abstractNumId w:val="991"/>
+  </w:num>
+  <w:num w:numId="1032">
+    <w:abstractNumId w:val="991"/>
+  </w:num>
+  <w:num w:numId="1033">
+    <w:abstractNumId w:val="991"/>
+  </w:num>
+  <w:num w:numId="1034">
     <w:abstractNumId w:val="991"/>
   </w:num>
 </w:numbering>

</xml_diff>

<commit_message>
Deploying to gh-pages from @ phuse-org/OSTCDA@180d052b1e54c27ab7d0911cfc3993ea6f742836 🚀
</commit_message>
<xml_diff>
--- a/Open-Source-Technology-in-Clinical-Data-Analysis.docx
+++ b/Open-Source-Technology-in-Clinical-Data-Analysis.docx
@@ -56,6 +56,26 @@
     </w:p>
     <w:p>
       <w:pPr>
+        <w:pStyle w:val="Date"/>
+      </w:pPr>
+      <w:r>
+        <w:t xml:space="preserve">December</w:t>
+      </w:r>
+      <w:r>
+        <w:t xml:space="preserve"> </w:t>
+      </w:r>
+      <w:r>
+        <w:t xml:space="preserve">4,</w:t>
+      </w:r>
+      <w:r>
+        <w:t xml:space="preserve"> </w:t>
+      </w:r>
+      <w:r>
+        <w:t xml:space="preserve">2023</w:t>
+      </w:r>
+    </w:p>
+    <w:p>
+      <w:pPr>
         <w:pStyle w:val="Abstract"/>
       </w:pPr>
       <w:r>
@@ -372,6 +392,408 @@
       </w:r>
       <w:r>
         <w:t xml:space="preserve">packages.</w:t>
+      </w:r>
+      <w:r>
+        <w:t xml:space="preserve"> </w:t>
+      </w:r>
+      <w:r>
+        <w:t xml:space="preserve">When</w:t>
+      </w:r>
+      <w:r>
+        <w:t xml:space="preserve"> </w:t>
+      </w:r>
+      <w:r>
+        <w:t xml:space="preserve">this</w:t>
+      </w:r>
+      <w:r>
+        <w:t xml:space="preserve"> </w:t>
+      </w:r>
+      <w:r>
+        <w:t xml:space="preserve">manuscsript</w:t>
+      </w:r>
+      <w:r>
+        <w:t xml:space="preserve"> </w:t>
+      </w:r>
+      <w:r>
+        <w:t xml:space="preserve">is</w:t>
+      </w:r>
+      <w:r>
+        <w:t xml:space="preserve"> </w:t>
+      </w:r>
+      <w:r>
+        <w:t xml:space="preserve">complete,</w:t>
+      </w:r>
+      <w:r>
+        <w:t xml:space="preserve"> </w:t>
+      </w:r>
+      <w:r>
+        <w:t xml:space="preserve">we</w:t>
+      </w:r>
+      <w:r>
+        <w:t xml:space="preserve"> </w:t>
+      </w:r>
+      <w:r>
+        <w:t xml:space="preserve">hope</w:t>
+      </w:r>
+      <w:r>
+        <w:t xml:space="preserve"> </w:t>
+      </w:r>
+      <w:r>
+        <w:t xml:space="preserve">to</w:t>
+      </w:r>
+      <w:r>
+        <w:t xml:space="preserve"> </w:t>
+      </w:r>
+      <w:r>
+        <w:t xml:space="preserve">put</w:t>
+      </w:r>
+      <w:r>
+        <w:t xml:space="preserve"> </w:t>
+      </w:r>
+      <w:r>
+        <w:t xml:space="preserve">to</w:t>
+      </w:r>
+      <w:r>
+        <w:t xml:space="preserve"> </w:t>
+      </w:r>
+      <w:r>
+        <w:t xml:space="preserve">rest</w:t>
+      </w:r>
+      <w:r>
+        <w:t xml:space="preserve"> </w:t>
+      </w:r>
+      <w:r>
+        <w:t xml:space="preserve">some</w:t>
+      </w:r>
+      <w:r>
+        <w:t xml:space="preserve"> </w:t>
+      </w:r>
+      <w:r>
+        <w:t xml:space="preserve">of</w:t>
+      </w:r>
+      <w:r>
+        <w:t xml:space="preserve"> </w:t>
+      </w:r>
+      <w:r>
+        <w:t xml:space="preserve">the</w:t>
+      </w:r>
+      <w:r>
+        <w:t xml:space="preserve"> </w:t>
+      </w:r>
+      <w:r>
+        <w:t xml:space="preserve">burning</w:t>
+      </w:r>
+      <w:r>
+        <w:t xml:space="preserve"> </w:t>
+      </w:r>
+      <w:r>
+        <w:t xml:space="preserve">questions</w:t>
+      </w:r>
+      <w:r>
+        <w:t xml:space="preserve"> </w:t>
+      </w:r>
+      <w:r>
+        <w:t xml:space="preserve">that</w:t>
+      </w:r>
+      <w:r>
+        <w:t xml:space="preserve"> </w:t>
+      </w:r>
+      <w:r>
+        <w:t xml:space="preserve">we</w:t>
+      </w:r>
+      <w:r>
+        <w:t xml:space="preserve"> </w:t>
+      </w:r>
+      <w:r>
+        <w:t xml:space="preserve">believe</w:t>
+      </w:r>
+      <w:r>
+        <w:t xml:space="preserve"> </w:t>
+      </w:r>
+      <w:r>
+        <w:t xml:space="preserve">we</w:t>
+      </w:r>
+      <w:r>
+        <w:t xml:space="preserve"> </w:t>
+      </w:r>
+      <w:r>
+        <w:t xml:space="preserve">now</w:t>
+      </w:r>
+      <w:r>
+        <w:t xml:space="preserve"> </w:t>
+      </w:r>
+      <w:r>
+        <w:t xml:space="preserve">know</w:t>
+      </w:r>
+      <w:r>
+        <w:t xml:space="preserve"> </w:t>
+      </w:r>
+      <w:r>
+        <w:t xml:space="preserve">the</w:t>
+      </w:r>
+      <w:r>
+        <w:t xml:space="preserve"> </w:t>
+      </w:r>
+      <w:r>
+        <w:t xml:space="preserve">answers</w:t>
+      </w:r>
+      <w:r>
+        <w:t xml:space="preserve"> </w:t>
+      </w:r>
+      <w:r>
+        <w:t xml:space="preserve">to.</w:t>
+      </w:r>
+      <w:r>
+        <w:t xml:space="preserve"> </w:t>
+      </w:r>
+      <w:r>
+        <w:t xml:space="preserve">This</w:t>
+      </w:r>
+      <w:r>
+        <w:t xml:space="preserve"> </w:t>
+      </w:r>
+      <w:r>
+        <w:t xml:space="preserve">will</w:t>
+      </w:r>
+      <w:r>
+        <w:t xml:space="preserve"> </w:t>
+      </w:r>
+      <w:r>
+        <w:t xml:space="preserve">allow</w:t>
+      </w:r>
+      <w:r>
+        <w:t xml:space="preserve"> </w:t>
+      </w:r>
+      <w:r>
+        <w:t xml:space="preserve">industry,</w:t>
+      </w:r>
+      <w:r>
+        <w:t xml:space="preserve"> </w:t>
+      </w:r>
+      <w:r>
+        <w:t xml:space="preserve">and</w:t>
+      </w:r>
+      <w:r>
+        <w:t xml:space="preserve"> </w:t>
+      </w:r>
+      <w:r>
+        <w:t xml:space="preserve">all</w:t>
+      </w:r>
+      <w:r>
+        <w:t xml:space="preserve"> </w:t>
+      </w:r>
+      <w:r>
+        <w:t xml:space="preserve">the</w:t>
+      </w:r>
+      <w:r>
+        <w:t xml:space="preserve"> </w:t>
+      </w:r>
+      <w:r>
+        <w:t xml:space="preserve">passionate</w:t>
+      </w:r>
+      <w:r>
+        <w:t xml:space="preserve"> </w:t>
+      </w:r>
+      <w:r>
+        <w:t xml:space="preserve">people</w:t>
+      </w:r>
+      <w:r>
+        <w:t xml:space="preserve"> </w:t>
+      </w:r>
+      <w:r>
+        <w:t xml:space="preserve">in</w:t>
+      </w:r>
+      <w:r>
+        <w:t xml:space="preserve"> </w:t>
+      </w:r>
+      <w:r>
+        <w:t xml:space="preserve">it,</w:t>
+      </w:r>
+      <w:r>
+        <w:t xml:space="preserve"> </w:t>
+      </w:r>
+      <w:r>
+        <w:t xml:space="preserve">to</w:t>
+      </w:r>
+      <w:r>
+        <w:t xml:space="preserve"> </w:t>
+      </w:r>
+      <w:r>
+        <w:t xml:space="preserve">look</w:t>
+      </w:r>
+      <w:r>
+        <w:t xml:space="preserve"> </w:t>
+      </w:r>
+      <w:r>
+        <w:t xml:space="preserve">ahead</w:t>
+      </w:r>
+      <w:r>
+        <w:t xml:space="preserve"> </w:t>
+      </w:r>
+      <w:r>
+        <w:t xml:space="preserve">and</w:t>
+      </w:r>
+      <w:r>
+        <w:t xml:space="preserve"> </w:t>
+      </w:r>
+      <w:r>
+        <w:t xml:space="preserve">start</w:t>
+      </w:r>
+      <w:r>
+        <w:t xml:space="preserve"> </w:t>
+      </w:r>
+      <w:r>
+        <w:t xml:space="preserve">tackling</w:t>
+      </w:r>
+      <w:r>
+        <w:t xml:space="preserve"> </w:t>
+      </w:r>
+      <w:r>
+        <w:t xml:space="preserve">the</w:t>
+      </w:r>
+      <w:r>
+        <w:t xml:space="preserve"> </w:t>
+      </w:r>
+      <w:r>
+        <w:t xml:space="preserve">next</w:t>
+      </w:r>
+      <w:r>
+        <w:t xml:space="preserve"> </w:t>
+      </w:r>
+      <w:r>
+        <w:t xml:space="preserve">horizon</w:t>
+      </w:r>
+      <w:r>
+        <w:t xml:space="preserve"> </w:t>
+      </w:r>
+      <w:r>
+        <w:t xml:space="preserve">of</w:t>
+      </w:r>
+      <w:r>
+        <w:t xml:space="preserve"> </w:t>
+      </w:r>
+      <w:r>
+        <w:t xml:space="preserve">challenges</w:t>
+      </w:r>
+      <w:r>
+        <w:t xml:space="preserve"> </w:t>
+      </w:r>
+      <w:r>
+        <w:t xml:space="preserve">related</w:t>
+      </w:r>
+      <w:r>
+        <w:t xml:space="preserve"> </w:t>
+      </w:r>
+      <w:r>
+        <w:t xml:space="preserve">to</w:t>
+      </w:r>
+      <w:r>
+        <w:t xml:space="preserve"> </w:t>
+      </w:r>
+      <w:r>
+        <w:t xml:space="preserve">using</w:t>
+      </w:r>
+      <w:r>
+        <w:t xml:space="preserve"> </w:t>
+      </w:r>
+      <w:r>
+        <w:t xml:space="preserve">open</w:t>
+      </w:r>
+      <w:r>
+        <w:t xml:space="preserve"> </w:t>
+      </w:r>
+      <w:r>
+        <w:t xml:space="preserve">source</w:t>
+      </w:r>
+      <w:r>
+        <w:t xml:space="preserve"> </w:t>
+      </w:r>
+      <w:r>
+        <w:t xml:space="preserve">solutions</w:t>
+      </w:r>
+      <w:r>
+        <w:t xml:space="preserve"> </w:t>
+      </w:r>
+      <w:r>
+        <w:t xml:space="preserve">for</w:t>
+      </w:r>
+      <w:r>
+        <w:t xml:space="preserve"> </w:t>
+      </w:r>
+      <w:r>
+        <w:t xml:space="preserve">clinical</w:t>
+      </w:r>
+      <w:r>
+        <w:t xml:space="preserve"> </w:t>
+      </w:r>
+      <w:r>
+        <w:t xml:space="preserve">data</w:t>
+      </w:r>
+      <w:r>
+        <w:t xml:space="preserve"> </w:t>
+      </w:r>
+      <w:r>
+        <w:t xml:space="preserve">pipelines.</w:t>
+      </w:r>
+      <w:r>
+        <w:t xml:space="preserve"> </w:t>
+      </w:r>
+      <w:r>
+        <w:t xml:space="preserve">We</w:t>
+      </w:r>
+      <w:r>
+        <w:t xml:space="preserve"> </w:t>
+      </w:r>
+      <w:r>
+        <w:t xml:space="preserve">hope</w:t>
+      </w:r>
+      <w:r>
+        <w:t xml:space="preserve"> </w:t>
+      </w:r>
+      <w:r>
+        <w:t xml:space="preserve">you</w:t>
+      </w:r>
+      <w:r>
+        <w:t xml:space="preserve"> </w:t>
+      </w:r>
+      <w:r>
+        <w:t xml:space="preserve">will</w:t>
+      </w:r>
+      <w:r>
+        <w:t xml:space="preserve"> </w:t>
+      </w:r>
+      <w:r>
+        <w:t xml:space="preserve">contribute</w:t>
+      </w:r>
+      <w:r>
+        <w:t xml:space="preserve"> </w:t>
+      </w:r>
+      <w:r>
+        <w:t xml:space="preserve">your</w:t>
+      </w:r>
+      <w:r>
+        <w:t xml:space="preserve"> </w:t>
+      </w:r>
+      <w:r>
+        <w:t xml:space="preserve">expertise</w:t>
+      </w:r>
+      <w:r>
+        <w:t xml:space="preserve"> </w:t>
+      </w:r>
+      <w:r>
+        <w:t xml:space="preserve">to</w:t>
+      </w:r>
+      <w:r>
+        <w:t xml:space="preserve"> </w:t>
+      </w:r>
+      <w:r>
+        <w:t xml:space="preserve">this</w:t>
+      </w:r>
+      <w:r>
+        <w:t xml:space="preserve"> </w:t>
+      </w:r>
+      <w:r>
+        <w:t xml:space="preserve">effort.</w:t>
       </w:r>
     </w:p>
     <w:sdt>
@@ -412,7 +834,7 @@
         </w:p>
       </w:sdtContent>
     </w:sdt>
-    <w:bookmarkStart w:id="21" w:name="preface"/>
+    <w:bookmarkStart w:id="25" w:name="preface"/>
     <w:p>
       <w:pPr>
         <w:pStyle w:val="Heading1"/>
@@ -421,20 +843,21 @@
         <w:t xml:space="preserve">Preface</w:t>
       </w:r>
     </w:p>
+    <w:bookmarkStart w:id="24" w:name="draft-december-2023"/>
+    <w:p>
+      <w:pPr>
+        <w:pStyle w:val="Heading2"/>
+      </w:pPr>
+      <w:r>
+        <w:t xml:space="preserve">DRAFT (December 2023)</w:t>
+      </w:r>
+    </w:p>
     <w:p>
       <w:pPr>
         <w:pStyle w:val="FirstParagraph"/>
       </w:pPr>
       <w:r>
-        <w:t xml:space="preserve">This is a Quarto book.</w:t>
-      </w:r>
-    </w:p>
-    <w:p>
-      <w:pPr>
-        <w:pStyle w:val="BodyText"/>
-      </w:pPr>
-      <w:r>
-        <w:t xml:space="preserve">To learn more about Quarto books visit</w:t>
+        <w:t xml:space="preserve">The information contained in this</w:t>
       </w:r>
       <w:r>
         <w:t xml:space="preserve"> </w:t>
@@ -444,61 +867,254 @@
           <w:rPr>
             <w:rStyle w:val="Hyperlink"/>
           </w:rPr>
-          <w:t xml:space="preserve">https://quarto.org/docs/books</w:t>
+          <w:t xml:space="preserve">Quarto</w:t>
         </w:r>
       </w:hyperlink>
       <w:r>
+        <w:t xml:space="preserve"> </w:t>
+      </w:r>
+      <w:r>
+        <w:t xml:space="preserve">book we aim to comprehensively address the most important questions related to deploying open source solutions for clinical data analytics in the pharmaceutical and vaccine development industry.</w:t>
+      </w:r>
+    </w:p>
+    <w:p>
+      <w:pPr>
+        <w:numPr>
+          <w:ilvl w:val="0"/>
+          <w:numId w:val="1001"/>
+        </w:numPr>
+        <w:pStyle w:val="Compact"/>
+      </w:pPr>
+      <w:r>
+        <w:t xml:space="preserve">What questions have been asked and</w:t>
+      </w:r>
+      <w:r>
+        <w:t xml:space="preserve"> </w:t>
+      </w:r>
+      <w:r>
+        <w:rPr>
+          <w:iCs/>
+          <w:i/>
+          <w:bCs/>
+          <w:b/>
+          <w:u w:val="single"/>
+        </w:rPr>
+        <w:t xml:space="preserve">already</w:t>
+      </w:r>
+      <w:r>
+        <w:t xml:space="preserve"> </w:t>
+      </w:r>
+      <w:r>
+        <w:t xml:space="preserve">answered?</w:t>
+      </w:r>
+    </w:p>
+    <w:p>
+      <w:pPr>
+        <w:numPr>
+          <w:ilvl w:val="0"/>
+          <w:numId w:val="1001"/>
+        </w:numPr>
+        <w:pStyle w:val="Compact"/>
+      </w:pPr>
+      <w:r>
+        <w:t xml:space="preserve">What questions have been asked and</w:t>
+      </w:r>
+      <w:r>
+        <w:t xml:space="preserve"> </w:t>
+      </w:r>
+      <w:r>
+        <w:rPr>
+          <w:iCs/>
+          <w:i/>
+          <w:bCs/>
+          <w:b/>
+          <w:u w:val="single"/>
+        </w:rPr>
+        <w:t xml:space="preserve">nearly</w:t>
+      </w:r>
+      <w:r>
+        <w:t xml:space="preserve"> </w:t>
+      </w:r>
+      <w:r>
+        <w:t xml:space="preserve">answered?</w:t>
+      </w:r>
+    </w:p>
+    <w:p>
+      <w:pPr>
+        <w:numPr>
+          <w:ilvl w:val="0"/>
+          <w:numId w:val="1001"/>
+        </w:numPr>
+        <w:pStyle w:val="Compact"/>
+      </w:pPr>
+      <w:r>
+        <w:t xml:space="preserve">What questions have been asked and</w:t>
+      </w:r>
+      <w:r>
+        <w:t xml:space="preserve"> </w:t>
+      </w:r>
+      <w:r>
+        <w:rPr>
+          <w:iCs/>
+          <w:i/>
+          <w:bCs/>
+          <w:b/>
+          <w:u w:val="single"/>
+        </w:rPr>
+        <w:t xml:space="preserve">not yet</w:t>
+      </w:r>
+      <w:r>
+        <w:t xml:space="preserve"> </w:t>
+      </w:r>
+      <w:r>
+        <w:t xml:space="preserve">answered?</w:t>
+      </w:r>
+    </w:p>
+    <w:p>
+      <w:pPr>
+        <w:pStyle w:val="FirstParagraph"/>
+      </w:pPr>
+      <w:r>
+        <w:t xml:space="preserve">We are developing this manuscript in the open and accepting contributions by the community via our GitHub repository’s</w:t>
+      </w:r>
+      <w:r>
+        <w:t xml:space="preserve"> </w:t>
+      </w:r>
+      <w:hyperlink r:id="rId21">
+        <w:r>
+          <w:rPr>
+            <w:rStyle w:val="Hyperlink"/>
+          </w:rPr>
+          <w:t xml:space="preserve">Discussions</w:t>
+        </w:r>
+      </w:hyperlink>
+      <w:r>
+        <w:t xml:space="preserve"> </w:t>
+      </w:r>
+      <w:r>
+        <w:t xml:space="preserve">tab. Please contribute your thoughts, perspectives, references, citations, and links through that mechanism. We’d like to be able to attribute your ideas to you, so providing the rationale supporting your thoughts will strengthen your argument. Please be as thoughtful and thorough in your contributions as you can! You can also upvote questions and/or responses that you find particularly valuable.</w:t>
+      </w:r>
+    </w:p>
+    <w:p>
+      <w:pPr>
+        <w:pStyle w:val="BodyText"/>
+      </w:pPr>
+      <w:r>
+        <w:t xml:space="preserve">At the moment, this document is in draft form, hence please</w:t>
+      </w:r>
+      <w:r>
+        <w:t xml:space="preserve"> </w:t>
+      </w:r>
+      <w:r>
+        <w:rPr>
+          <w:iCs/>
+          <w:i/>
+          <w:bCs/>
+          <w:b/>
+          <w:u w:val="single"/>
+        </w:rPr>
+        <w:t xml:space="preserve">DO NOT CITE</w:t>
+      </w:r>
+      <w:r>
+        <w:t xml:space="preserve"> </w:t>
+      </w:r>
+      <w:r>
+        <w:t xml:space="preserve">it as a reference.</w:t>
+      </w:r>
+    </w:p>
+    <w:p>
+      <w:pPr>
+        <w:pStyle w:val="BodyText"/>
+      </w:pPr>
+      <w:r>
+        <w:t xml:space="preserve">To learn more about this initiative, please watch our</w:t>
+      </w:r>
+      <w:r>
+        <w:t xml:space="preserve"> </w:t>
+      </w:r>
+      <w:r>
+        <w:rPr>
+          <w:bCs/>
+          <w:b/>
+        </w:rPr>
+        <w:t xml:space="preserve">[2023 R in Pharma]</w:t>
+      </w:r>
+      <w:r>
+        <w:t xml:space="preserve">(https://rinpharma.com/){target=</w:t>
+      </w:r>
+      <w:r>
+        <w:t xml:space="preserve">“</w:t>
+      </w:r>
+      <w:r>
+        <w:t xml:space="preserve">_blank</w:t>
+      </w:r>
+      <w:r>
+        <w:t xml:space="preserve">”</w:t>
+      </w:r>
+      <w:r>
+        <w:t xml:space="preserve">} lightning talk</w:t>
+      </w:r>
+      <w:r>
+        <w:t xml:space="preserve"> </w:t>
+      </w:r>
+      <w:hyperlink r:id="rId22">
+        <w:r>
+          <w:rPr>
+            <w:rStyle w:val="Hyperlink"/>
+          </w:rPr>
+          <w:t xml:space="preserve">The State of Open Source Technology in Clinical Data Analysis, Reporting, and Submissions</w:t>
+        </w:r>
+      </w:hyperlink>
+      <w:r>
         <w:t xml:space="preserve">.</w:t>
       </w:r>
     </w:p>
     <w:p>
       <w:pPr>
-        <w:pStyle w:val="SourceCode"/>
-      </w:pPr>
+        <w:pStyle w:val="BodyText"/>
+      </w:pPr>
+      <w:r>
+        <w:t xml:space="preserve">Thank you to</w:t>
+      </w:r>
+      <w:r>
+        <w:t xml:space="preserve"> </w:t>
+      </w:r>
+      <w:hyperlink r:id="rId23">
+        <w:r>
+          <w:rPr>
+            <w:rStyle w:val="Hyperlink"/>
+          </w:rPr>
+          <w:t xml:space="preserve">PHUSE</w:t>
+        </w:r>
+      </w:hyperlink>
+      <w:r>
+        <w:t xml:space="preserve"> </w:t>
+      </w:r>
+      <w:r>
+        <w:t xml:space="preserve">for supporting this endeavor. And thank you to</w:t>
+      </w:r>
+      <w:r>
+        <w:t xml:space="preserve"> </w:t>
+      </w:r>
       <w:r>
         <w:rPr>
-          <w:rStyle w:val="DecValTok"/>
+          <w:iCs/>
+          <w:i/>
+          <w:bCs/>
+          <w:b/>
         </w:rPr>
-        <w:t xml:space="preserve">1</w:t>
-      </w:r>
-      <w:r>
-        <w:rPr>
-          <w:rStyle w:val="NormalTok"/>
-        </w:rPr>
-        <w:t xml:space="preserve"> </w:t>
-      </w:r>
-      <w:r>
-        <w:rPr>
-          <w:rStyle w:val="SpecialCharTok"/>
-        </w:rPr>
-        <w:t xml:space="preserve">+</w:t>
-      </w:r>
-      <w:r>
-        <w:rPr>
-          <w:rStyle w:val="NormalTok"/>
-        </w:rPr>
-        <w:t xml:space="preserve"> </w:t>
-      </w:r>
-      <w:r>
-        <w:rPr>
-          <w:rStyle w:val="DecValTok"/>
-        </w:rPr>
-        <w:t xml:space="preserve">1</w:t>
-      </w:r>
-    </w:p>
-    <w:p>
-      <w:pPr>
-        <w:pStyle w:val="SourceCode"/>
-      </w:pPr>
-      <w:r>
-        <w:rPr>
-          <w:rStyle w:val="VerbatimChar"/>
-        </w:rPr>
-        <w:t xml:space="preserve">[1] 2</w:t>
-      </w:r>
-    </w:p>
-    <w:bookmarkEnd w:id="21"/>
-    <w:bookmarkStart w:id="25" w:name="ostcda"/>
+        <w:t xml:space="preserve">YOU</w:t>
+      </w:r>
+      <w:r>
+        <w:t xml:space="preserve"> </w:t>
+      </w:r>
+      <w:r>
+        <w:t xml:space="preserve">for your thoughtful contributions to the effort.</w:t>
+      </w:r>
+    </w:p>
+    <w:bookmarkEnd w:id="24"/>
+    <w:bookmarkEnd w:id="25"/>
+    <w:bookmarkStart w:id="27" w:name="ostcda"/>
     <w:p>
       <w:pPr>
         <w:pStyle w:val="Heading1"/>
@@ -533,7 +1149,7 @@
       <w:r>
         <w:t xml:space="preserve"> </w:t>
       </w:r>
-      <w:hyperlink r:id="rId22">
+      <w:hyperlink r:id="rId21">
         <w:r>
           <w:rPr>
             <w:rStyle w:val="Hyperlink"/>
@@ -558,7 +1174,7 @@
       <w:r>
         <w:t xml:space="preserve"> </w:t>
       </w:r>
-      <w:hyperlink r:id="rId22">
+      <w:hyperlink r:id="rId21">
         <w:r>
           <w:rPr>
             <w:rStyle w:val="Hyperlink"/>
@@ -598,7 +1214,7 @@
       <w:r>
         <w:t xml:space="preserve"> </w:t>
       </w:r>
-      <w:hyperlink r:id="rId22">
+      <w:hyperlink r:id="rId21">
         <w:r>
           <w:rPr>
             <w:rStyle w:val="Hyperlink"/>
@@ -613,7 +1229,7 @@
         <w:t xml:space="preserve">section to provide your thoughts, resources, or perspectives that help address any or all of the questions. If we’ve overlooked a key question - start up a new discussion thread!</w:t>
       </w:r>
     </w:p>
-    <w:bookmarkStart w:id="24" w:name="purpose-and-background"/>
+    <w:bookmarkStart w:id="26" w:name="purpose-and-background"/>
     <w:p>
       <w:pPr>
         <w:pStyle w:val="Heading2"/>
@@ -673,7 +1289,7 @@
       <w:r>
         <w:t xml:space="preserve"> </w:t>
       </w:r>
-      <w:hyperlink r:id="rId23">
+      <w:hyperlink r:id="rId22">
         <w:r>
           <w:rPr>
             <w:rStyle w:val="Hyperlink"/>
@@ -685,9 +1301,9 @@
         <w:t xml:space="preserve">.</w:t>
       </w:r>
     </w:p>
-    <w:bookmarkEnd w:id="24"/>
-    <w:bookmarkEnd w:id="25"/>
-    <w:bookmarkStart w:id="26" w:name="what-is-open-source"/>
+    <w:bookmarkEnd w:id="26"/>
+    <w:bookmarkEnd w:id="27"/>
+    <w:bookmarkStart w:id="28" w:name="what-is-open-source"/>
     <w:p>
       <w:pPr>
         <w:pStyle w:val="Heading1"/>
@@ -696,8 +1312,8 @@
         <w:t xml:space="preserve">2. What is Open Source?</w:t>
       </w:r>
     </w:p>
-    <w:bookmarkEnd w:id="26"/>
-    <w:bookmarkStart w:id="32" w:name="what-is-open-source-1"/>
+    <w:bookmarkEnd w:id="28"/>
+    <w:bookmarkStart w:id="34" w:name="what-is-open-source-1"/>
     <w:p>
       <w:pPr>
         <w:pStyle w:val="Heading1"/>
@@ -757,7 +1373,7 @@
       <w:pPr>
         <w:numPr>
           <w:ilvl w:val="0"/>
-          <w:numId w:val="1001"/>
+          <w:numId w:val="1002"/>
         </w:numPr>
         <w:pStyle w:val="Compact"/>
       </w:pPr>
@@ -769,7 +1385,7 @@
       <w:pPr>
         <w:numPr>
           <w:ilvl w:val="0"/>
-          <w:numId w:val="1001"/>
+          <w:numId w:val="1002"/>
         </w:numPr>
         <w:pStyle w:val="Compact"/>
       </w:pPr>
@@ -781,7 +1397,7 @@
       <w:pPr>
         <w:numPr>
           <w:ilvl w:val="0"/>
-          <w:numId w:val="1001"/>
+          <w:numId w:val="1002"/>
         </w:numPr>
         <w:pStyle w:val="Compact"/>
       </w:pPr>
@@ -793,7 +1409,7 @@
       <w:pPr>
         <w:numPr>
           <w:ilvl w:val="0"/>
-          <w:numId w:val="1001"/>
+          <w:numId w:val="1002"/>
         </w:numPr>
         <w:pStyle w:val="Compact"/>
       </w:pPr>
@@ -801,7 +1417,7 @@
         <w:t xml:space="preserve">Does the ability to modify the code matter?</w:t>
       </w:r>
     </w:p>
-    <w:bookmarkStart w:id="28" w:name="how-to-contribute"/>
+    <w:bookmarkStart w:id="30" w:name="how-to-contribute"/>
     <w:p>
       <w:pPr>
         <w:pStyle w:val="Heading2"/>
@@ -820,7 +1436,7 @@
       <w:r>
         <w:br/>
       </w:r>
-      <w:hyperlink r:id="rId27">
+      <w:hyperlink r:id="rId29">
         <w:r>
           <w:rPr>
             <w:rStyle w:val="Hyperlink"/>
@@ -829,8 +1445,8 @@
         </w:r>
       </w:hyperlink>
     </w:p>
-    <w:bookmarkEnd w:id="28"/>
-    <w:bookmarkStart w:id="29" w:name="guidance"/>
+    <w:bookmarkEnd w:id="30"/>
+    <w:bookmarkStart w:id="31" w:name="guidance"/>
     <w:p>
       <w:pPr>
         <w:pStyle w:val="Heading2"/>
@@ -843,7 +1459,7 @@
       <w:pPr>
         <w:numPr>
           <w:ilvl w:val="0"/>
-          <w:numId w:val="1002"/>
+          <w:numId w:val="1003"/>
         </w:numPr>
       </w:pPr>
       <w:r>
@@ -854,7 +1470,7 @@
       <w:pPr>
         <w:numPr>
           <w:ilvl w:val="0"/>
-          <w:numId w:val="1002"/>
+          <w:numId w:val="1003"/>
         </w:numPr>
       </w:pPr>
       <w:r>
@@ -865,15 +1481,15 @@
       <w:pPr>
         <w:numPr>
           <w:ilvl w:val="0"/>
-          <w:numId w:val="1002"/>
+          <w:numId w:val="1003"/>
         </w:numPr>
       </w:pPr>
       <w:r>
         <w:t xml:space="preserve">Be respectful in this community</w:t>
       </w:r>
     </w:p>
-    <w:bookmarkEnd w:id="29"/>
-    <w:bookmarkStart w:id="31" w:name="examples"/>
+    <w:bookmarkEnd w:id="31"/>
+    <w:bookmarkStart w:id="33" w:name="examples"/>
     <w:p>
       <w:pPr>
         <w:pStyle w:val="Heading2"/>
@@ -903,7 +1519,7 @@
       <w:r>
         <w:t xml:space="preserve"> </w:t>
       </w:r>
-      <w:hyperlink r:id="rId30">
+      <w:hyperlink r:id="rId32">
         <w:r>
           <w:rPr>
             <w:rStyle w:val="Hyperlink"/>
@@ -919,7 +1535,7 @@
       <w:pPr>
         <w:numPr>
           <w:ilvl w:val="0"/>
-          <w:numId w:val="1003"/>
+          <w:numId w:val="1004"/>
         </w:numPr>
       </w:pPr>
       <w:r>
@@ -930,7 +1546,7 @@
       <w:pPr>
         <w:numPr>
           <w:ilvl w:val="0"/>
-          <w:numId w:val="1003"/>
+          <w:numId w:val="1004"/>
         </w:numPr>
       </w:pPr>
       <w:r>
@@ -941,7 +1557,7 @@
       <w:pPr>
         <w:numPr>
           <w:ilvl w:val="0"/>
-          <w:numId w:val="1003"/>
+          <w:numId w:val="1004"/>
         </w:numPr>
       </w:pPr>
       <w:r>
@@ -993,9 +1609,9 @@
         <w:t xml:space="preserve">.</w:t>
       </w:r>
     </w:p>
-    <w:bookmarkEnd w:id="31"/>
-    <w:bookmarkEnd w:id="32"/>
-    <w:bookmarkStart w:id="37" w:name="why-open-source"/>
+    <w:bookmarkEnd w:id="33"/>
+    <w:bookmarkEnd w:id="34"/>
+    <w:bookmarkStart w:id="39" w:name="why-open-source"/>
     <w:p>
       <w:pPr>
         <w:pStyle w:val="Heading1"/>
@@ -1004,7 +1620,7 @@
         <w:t xml:space="preserve">4. Why Open Source?</w:t>
       </w:r>
     </w:p>
-    <w:bookmarkStart w:id="33" w:name="Xa33b3871bbbcf6b2f52816796cc2771f077447c"/>
+    <w:bookmarkStart w:id="35" w:name="Xa33b3871bbbcf6b2f52816796cc2771f077447c"/>
     <w:p>
       <w:pPr>
         <w:pStyle w:val="Heading2"/>
@@ -1035,7 +1651,7 @@
       <w:pPr>
         <w:numPr>
           <w:ilvl w:val="0"/>
-          <w:numId w:val="1004"/>
+          <w:numId w:val="1005"/>
         </w:numPr>
       </w:pPr>
       <w:r>
@@ -1046,7 +1662,7 @@
       <w:pPr>
         <w:numPr>
           <w:ilvl w:val="0"/>
-          <w:numId w:val="1004"/>
+          <w:numId w:val="1005"/>
         </w:numPr>
       </w:pPr>
       <w:r>
@@ -1057,15 +1673,15 @@
       <w:pPr>
         <w:numPr>
           <w:ilvl w:val="0"/>
-          <w:numId w:val="1004"/>
+          <w:numId w:val="1005"/>
         </w:numPr>
       </w:pPr>
       <w:r>
         <w:t xml:space="preserve">Why are leaders of organizations in Data Management, Biostatistics, and Programming devoting resources toward the development, testing, and adoption of open source solutions?</w:t>
       </w:r>
     </w:p>
-    <w:bookmarkEnd w:id="33"/>
-    <w:bookmarkStart w:id="35" w:name="how-to-contribute-1"/>
+    <w:bookmarkEnd w:id="35"/>
+    <w:bookmarkStart w:id="37" w:name="how-to-contribute-1"/>
     <w:p>
       <w:pPr>
         <w:pStyle w:val="Heading2"/>
@@ -1084,7 +1700,7 @@
       <w:r>
         <w:br/>
       </w:r>
-      <w:hyperlink r:id="rId34">
+      <w:hyperlink r:id="rId36">
         <w:r>
           <w:rPr>
             <w:rStyle w:val="Hyperlink"/>
@@ -1129,8 +1745,8 @@
         </w:r>
       </w:hyperlink>
     </w:p>
-    <w:bookmarkEnd w:id="35"/>
-    <w:bookmarkStart w:id="36" w:name="guidance-1"/>
+    <w:bookmarkEnd w:id="37"/>
+    <w:bookmarkStart w:id="38" w:name="guidance-1"/>
     <w:p>
       <w:pPr>
         <w:pStyle w:val="Heading2"/>
@@ -1143,7 +1759,7 @@
       <w:pPr>
         <w:numPr>
           <w:ilvl w:val="0"/>
-          <w:numId w:val="1005"/>
+          <w:numId w:val="1006"/>
         </w:numPr>
       </w:pPr>
       <w:r>
@@ -1154,7 +1770,7 @@
       <w:pPr>
         <w:numPr>
           <w:ilvl w:val="0"/>
-          <w:numId w:val="1005"/>
+          <w:numId w:val="1006"/>
         </w:numPr>
       </w:pPr>
       <w:r>
@@ -1165,16 +1781,16 @@
       <w:pPr>
         <w:numPr>
           <w:ilvl w:val="0"/>
-          <w:numId w:val="1005"/>
+          <w:numId w:val="1006"/>
         </w:numPr>
       </w:pPr>
       <w:r>
         <w:t xml:space="preserve">Be respectful in this community</w:t>
       </w:r>
     </w:p>
-    <w:bookmarkEnd w:id="36"/>
-    <w:bookmarkEnd w:id="37"/>
-    <w:bookmarkStart w:id="42" w:name="establishing-trust"/>
+    <w:bookmarkEnd w:id="38"/>
+    <w:bookmarkEnd w:id="39"/>
+    <w:bookmarkStart w:id="44" w:name="establishing-trust"/>
     <w:p>
       <w:pPr>
         <w:pStyle w:val="Heading1"/>
@@ -1183,7 +1799,7 @@
         <w:t xml:space="preserve">5. Establishing Trust</w:t>
       </w:r>
     </w:p>
-    <w:bookmarkStart w:id="38" w:name="can-an-open-source-solution-be-trusted"/>
+    <w:bookmarkStart w:id="40" w:name="can-an-open-source-solution-be-trusted"/>
     <w:p>
       <w:pPr>
         <w:pStyle w:val="Heading2"/>
@@ -1196,7 +1812,7 @@
       <w:pPr>
         <w:numPr>
           <w:ilvl w:val="0"/>
-          <w:numId w:val="1006"/>
+          <w:numId w:val="1007"/>
         </w:numPr>
       </w:pPr>
       <w:r>
@@ -1207,15 +1823,15 @@
       <w:pPr>
         <w:numPr>
           <w:ilvl w:val="0"/>
-          <w:numId w:val="1006"/>
+          <w:numId w:val="1007"/>
         </w:numPr>
       </w:pPr>
       <w:r>
         <w:t xml:space="preserve">What are the relevant considerations?</w:t>
       </w:r>
     </w:p>
-    <w:bookmarkEnd w:id="38"/>
-    <w:bookmarkStart w:id="40" w:name="how-to-contribute-2"/>
+    <w:bookmarkEnd w:id="40"/>
+    <w:bookmarkStart w:id="42" w:name="how-to-contribute-2"/>
     <w:p>
       <w:pPr>
         <w:pStyle w:val="Heading2"/>
@@ -1234,7 +1850,7 @@
       <w:r>
         <w:br/>
       </w:r>
-      <w:hyperlink r:id="rId39">
+      <w:hyperlink r:id="rId41">
         <w:r>
           <w:rPr>
             <w:rStyle w:val="Hyperlink"/>
@@ -1243,8 +1859,8 @@
         </w:r>
       </w:hyperlink>
     </w:p>
-    <w:bookmarkEnd w:id="40"/>
-    <w:bookmarkStart w:id="41" w:name="guidance-2"/>
+    <w:bookmarkEnd w:id="42"/>
+    <w:bookmarkStart w:id="43" w:name="guidance-2"/>
     <w:p>
       <w:pPr>
         <w:pStyle w:val="Heading2"/>
@@ -1257,7 +1873,7 @@
       <w:pPr>
         <w:numPr>
           <w:ilvl w:val="0"/>
-          <w:numId w:val="1007"/>
+          <w:numId w:val="1008"/>
         </w:numPr>
       </w:pPr>
       <w:r>
@@ -1268,7 +1884,7 @@
       <w:pPr>
         <w:numPr>
           <w:ilvl w:val="0"/>
-          <w:numId w:val="1007"/>
+          <w:numId w:val="1008"/>
         </w:numPr>
       </w:pPr>
       <w:r>
@@ -1279,16 +1895,16 @@
       <w:pPr>
         <w:numPr>
           <w:ilvl w:val="0"/>
-          <w:numId w:val="1007"/>
+          <w:numId w:val="1008"/>
         </w:numPr>
       </w:pPr>
       <w:r>
         <w:t xml:space="preserve">Be respectful in this community</w:t>
       </w:r>
     </w:p>
-    <w:bookmarkEnd w:id="41"/>
-    <w:bookmarkEnd w:id="42"/>
-    <w:bookmarkStart w:id="47" w:name="documenting-trust"/>
+    <w:bookmarkEnd w:id="43"/>
+    <w:bookmarkEnd w:id="44"/>
+    <w:bookmarkStart w:id="49" w:name="documenting-trust"/>
     <w:p>
       <w:pPr>
         <w:pStyle w:val="Heading1"/>
@@ -1297,7 +1913,7 @@
         <w:t xml:space="preserve">6. Documenting Trust</w:t>
       </w:r>
     </w:p>
-    <w:bookmarkStart w:id="43" w:name="X297fb9479663c34920cab25918f92d6a537a7e3"/>
+    <w:bookmarkStart w:id="45" w:name="X297fb9479663c34920cab25918f92d6a537a7e3"/>
     <w:p>
       <w:pPr>
         <w:pStyle w:val="Heading2"/>
@@ -1310,7 +1926,7 @@
       <w:pPr>
         <w:numPr>
           <w:ilvl w:val="0"/>
-          <w:numId w:val="1008"/>
+          <w:numId w:val="1009"/>
         </w:numPr>
       </w:pPr>
       <w:r>
@@ -1321,15 +1937,15 @@
       <w:pPr>
         <w:numPr>
           <w:ilvl w:val="0"/>
-          <w:numId w:val="1008"/>
+          <w:numId w:val="1009"/>
         </w:numPr>
       </w:pPr>
       <w:r>
         <w:t xml:space="preserve">How do we know if a third-party will accept our documentation of trust?</w:t>
       </w:r>
     </w:p>
-    <w:bookmarkEnd w:id="43"/>
-    <w:bookmarkStart w:id="45" w:name="how-to-contribute-3"/>
+    <w:bookmarkEnd w:id="45"/>
+    <w:bookmarkStart w:id="47" w:name="how-to-contribute-3"/>
     <w:p>
       <w:pPr>
         <w:pStyle w:val="Heading2"/>
@@ -1348,7 +1964,7 @@
       <w:r>
         <w:br/>
       </w:r>
-      <w:hyperlink r:id="rId44">
+      <w:hyperlink r:id="rId46">
         <w:r>
           <w:rPr>
             <w:rStyle w:val="Hyperlink"/>
@@ -1357,8 +1973,8 @@
         </w:r>
       </w:hyperlink>
     </w:p>
-    <w:bookmarkEnd w:id="45"/>
-    <w:bookmarkStart w:id="46" w:name="guidance-3"/>
+    <w:bookmarkEnd w:id="47"/>
+    <w:bookmarkStart w:id="48" w:name="guidance-3"/>
     <w:p>
       <w:pPr>
         <w:pStyle w:val="Heading2"/>
@@ -1371,7 +1987,7 @@
       <w:pPr>
         <w:numPr>
           <w:ilvl w:val="0"/>
-          <w:numId w:val="1009"/>
+          <w:numId w:val="1010"/>
         </w:numPr>
       </w:pPr>
       <w:r>
@@ -1382,7 +1998,7 @@
       <w:pPr>
         <w:numPr>
           <w:ilvl w:val="0"/>
-          <w:numId w:val="1009"/>
+          <w:numId w:val="1010"/>
         </w:numPr>
       </w:pPr>
       <w:r>
@@ -1393,16 +2009,16 @@
       <w:pPr>
         <w:numPr>
           <w:ilvl w:val="0"/>
-          <w:numId w:val="1009"/>
+          <w:numId w:val="1010"/>
         </w:numPr>
       </w:pPr>
       <w:r>
         <w:t xml:space="preserve">Be respectful in this community</w:t>
       </w:r>
     </w:p>
-    <w:bookmarkEnd w:id="46"/>
-    <w:bookmarkEnd w:id="47"/>
-    <w:bookmarkStart w:id="52" w:name="cost-of-open-source"/>
+    <w:bookmarkEnd w:id="48"/>
+    <w:bookmarkEnd w:id="49"/>
+    <w:bookmarkStart w:id="54" w:name="cost-of-open-source"/>
     <w:p>
       <w:pPr>
         <w:pStyle w:val="Heading1"/>
@@ -1411,7 +2027,7 @@
         <w:t xml:space="preserve">7. Cost of Open Source</w:t>
       </w:r>
     </w:p>
-    <w:bookmarkStart w:id="48" w:name="X5652fbe10393da47783d0d3ac0dc7caab4c607f"/>
+    <w:bookmarkStart w:id="50" w:name="X5652fbe10393da47783d0d3ac0dc7caab4c607f"/>
     <w:p>
       <w:pPr>
         <w:pStyle w:val="Heading2"/>
@@ -1424,7 +2040,7 @@
       <w:pPr>
         <w:numPr>
           <w:ilvl w:val="0"/>
-          <w:numId w:val="1010"/>
+          <w:numId w:val="1011"/>
         </w:numPr>
       </w:pPr>
       <w:r>
@@ -1435,15 +2051,15 @@
       <w:pPr>
         <w:numPr>
           <w:ilvl w:val="0"/>
-          <w:numId w:val="1010"/>
+          <w:numId w:val="1011"/>
         </w:numPr>
       </w:pPr>
       <w:r>
         <w:t xml:space="preserve">What resources are required for proper implementation?</w:t>
       </w:r>
     </w:p>
-    <w:bookmarkEnd w:id="48"/>
-    <w:bookmarkStart w:id="50" w:name="how-to-contribute-4"/>
+    <w:bookmarkEnd w:id="50"/>
+    <w:bookmarkStart w:id="52" w:name="how-to-contribute-4"/>
     <w:p>
       <w:pPr>
         <w:pStyle w:val="Heading2"/>
@@ -1462,7 +2078,7 @@
       <w:r>
         <w:br/>
       </w:r>
-      <w:hyperlink r:id="rId49">
+      <w:hyperlink r:id="rId51">
         <w:r>
           <w:rPr>
             <w:rStyle w:val="Hyperlink"/>
@@ -1471,8 +2087,8 @@
         </w:r>
       </w:hyperlink>
     </w:p>
-    <w:bookmarkEnd w:id="50"/>
-    <w:bookmarkStart w:id="51" w:name="guidance-4"/>
+    <w:bookmarkEnd w:id="52"/>
+    <w:bookmarkStart w:id="53" w:name="guidance-4"/>
     <w:p>
       <w:pPr>
         <w:pStyle w:val="Heading2"/>
@@ -1485,7 +2101,7 @@
       <w:pPr>
         <w:numPr>
           <w:ilvl w:val="0"/>
-          <w:numId w:val="1011"/>
+          <w:numId w:val="1012"/>
         </w:numPr>
       </w:pPr>
       <w:r>
@@ -1496,7 +2112,7 @@
       <w:pPr>
         <w:numPr>
           <w:ilvl w:val="0"/>
-          <w:numId w:val="1011"/>
+          <w:numId w:val="1012"/>
         </w:numPr>
       </w:pPr>
       <w:r>
@@ -1507,16 +2123,16 @@
       <w:pPr>
         <w:numPr>
           <w:ilvl w:val="0"/>
-          <w:numId w:val="1011"/>
+          <w:numId w:val="1012"/>
         </w:numPr>
       </w:pPr>
       <w:r>
         <w:t xml:space="preserve">Be respectful in this community</w:t>
       </w:r>
     </w:p>
-    <w:bookmarkEnd w:id="51"/>
-    <w:bookmarkEnd w:id="52"/>
-    <w:bookmarkStart w:id="58" w:name="regulatory-acceptance"/>
+    <w:bookmarkEnd w:id="53"/>
+    <w:bookmarkEnd w:id="54"/>
+    <w:bookmarkStart w:id="60" w:name="regulatory-acceptance"/>
     <w:p>
       <w:pPr>
         <w:pStyle w:val="Heading1"/>
@@ -1525,7 +2141,7 @@
         <w:t xml:space="preserve">8. Regulatory Acceptance</w:t>
       </w:r>
     </w:p>
-    <w:bookmarkStart w:id="53" w:name="Xf73fb679a0a38e2aff31b3652399b32ab459b6e"/>
+    <w:bookmarkStart w:id="55" w:name="Xf73fb679a0a38e2aff31b3652399b32ab459b6e"/>
     <w:p>
       <w:pPr>
         <w:pStyle w:val="Heading2"/>
@@ -1538,7 +2154,7 @@
       <w:pPr>
         <w:numPr>
           <w:ilvl w:val="0"/>
-          <w:numId w:val="1012"/>
+          <w:numId w:val="1013"/>
         </w:numPr>
       </w:pPr>
       <w:r>
@@ -1549,7 +2165,7 @@
       <w:pPr>
         <w:numPr>
           <w:ilvl w:val="0"/>
-          <w:numId w:val="1012"/>
+          <w:numId w:val="1013"/>
         </w:numPr>
       </w:pPr>
       <w:r>
@@ -1560,15 +2176,15 @@
       <w:pPr>
         <w:numPr>
           <w:ilvl w:val="0"/>
-          <w:numId w:val="1012"/>
+          <w:numId w:val="1013"/>
         </w:numPr>
       </w:pPr>
       <w:r>
         <w:t xml:space="preserve">Are there technical considerations for the creation of submission data packages?</w:t>
       </w:r>
     </w:p>
-    <w:bookmarkEnd w:id="53"/>
-    <w:bookmarkStart w:id="56" w:name="how-to-contribute-5"/>
+    <w:bookmarkEnd w:id="55"/>
+    <w:bookmarkStart w:id="58" w:name="how-to-contribute-5"/>
     <w:p>
       <w:pPr>
         <w:pStyle w:val="Heading2"/>
@@ -1589,10 +2205,10 @@
       <w:pPr>
         <w:numPr>
           <w:ilvl w:val="0"/>
-          <w:numId w:val="1013"/>
-        </w:numPr>
-      </w:pPr>
-      <w:hyperlink r:id="rId54">
+          <w:numId w:val="1014"/>
+        </w:numPr>
+      </w:pPr>
+      <w:hyperlink r:id="rId56">
         <w:r>
           <w:rPr>
             <w:rStyle w:val="Hyperlink"/>
@@ -1631,10 +2247,10 @@
       <w:pPr>
         <w:numPr>
           <w:ilvl w:val="0"/>
-          <w:numId w:val="1013"/>
-        </w:numPr>
-      </w:pPr>
-      <w:hyperlink r:id="rId55">
+          <w:numId w:val="1014"/>
+        </w:numPr>
+      </w:pPr>
+      <w:hyperlink r:id="rId57">
         <w:r>
           <w:rPr>
             <w:rStyle w:val="Hyperlink"/>
@@ -1669,8 +2285,8 @@
         </w:r>
       </w:hyperlink>
     </w:p>
-    <w:bookmarkEnd w:id="56"/>
-    <w:bookmarkStart w:id="57" w:name="guidance-5"/>
+    <w:bookmarkEnd w:id="58"/>
+    <w:bookmarkStart w:id="59" w:name="guidance-5"/>
     <w:p>
       <w:pPr>
         <w:pStyle w:val="Heading2"/>
@@ -1683,7 +2299,7 @@
       <w:pPr>
         <w:numPr>
           <w:ilvl w:val="0"/>
-          <w:numId w:val="1014"/>
+          <w:numId w:val="1015"/>
         </w:numPr>
       </w:pPr>
       <w:r>
@@ -1694,7 +2310,7 @@
       <w:pPr>
         <w:numPr>
           <w:ilvl w:val="0"/>
-          <w:numId w:val="1014"/>
+          <w:numId w:val="1015"/>
         </w:numPr>
       </w:pPr>
       <w:r>
@@ -1705,16 +2321,16 @@
       <w:pPr>
         <w:numPr>
           <w:ilvl w:val="0"/>
-          <w:numId w:val="1014"/>
+          <w:numId w:val="1015"/>
         </w:numPr>
       </w:pPr>
       <w:r>
         <w:t xml:space="preserve">Be respectful in this community</w:t>
       </w:r>
     </w:p>
-    <w:bookmarkEnd w:id="57"/>
-    <w:bookmarkEnd w:id="58"/>
-    <w:bookmarkStart w:id="63" w:name="gxp-compliance"/>
+    <w:bookmarkEnd w:id="59"/>
+    <w:bookmarkEnd w:id="60"/>
+    <w:bookmarkStart w:id="65" w:name="gxp-compliance"/>
     <w:p>
       <w:pPr>
         <w:pStyle w:val="Heading1"/>
@@ -1723,7 +2339,7 @@
         <w:t xml:space="preserve">9. GxP Compliance</w:t>
       </w:r>
     </w:p>
-    <w:bookmarkStart w:id="59" w:name="Xfe7d52332e28511bc5eea9f8f32334c39e65e8e"/>
+    <w:bookmarkStart w:id="61" w:name="Xfe7d52332e28511bc5eea9f8f32334c39e65e8e"/>
     <w:p>
       <w:pPr>
         <w:pStyle w:val="Heading2"/>
@@ -1744,7 +2360,7 @@
       <w:pPr>
         <w:numPr>
           <w:ilvl w:val="0"/>
-          <w:numId w:val="1015"/>
+          <w:numId w:val="1016"/>
         </w:numPr>
       </w:pPr>
       <w:r>
@@ -1755,15 +2371,15 @@
       <w:pPr>
         <w:numPr>
           <w:ilvl w:val="0"/>
-          <w:numId w:val="1015"/>
+          <w:numId w:val="1016"/>
         </w:numPr>
       </w:pPr>
       <w:r>
         <w:t xml:space="preserve">How do we establish traceability of the input through to the output?</w:t>
       </w:r>
     </w:p>
-    <w:bookmarkEnd w:id="59"/>
-    <w:bookmarkStart w:id="61" w:name="how-to-contribute-6"/>
+    <w:bookmarkEnd w:id="61"/>
+    <w:bookmarkStart w:id="63" w:name="how-to-contribute-6"/>
     <w:p>
       <w:pPr>
         <w:pStyle w:val="Heading2"/>
@@ -1782,7 +2398,7 @@
       <w:r>
         <w:br/>
       </w:r>
-      <w:hyperlink r:id="rId60">
+      <w:hyperlink r:id="rId62">
         <w:r>
           <w:rPr>
             <w:rStyle w:val="Hyperlink"/>
@@ -1791,8 +2407,8 @@
         </w:r>
       </w:hyperlink>
     </w:p>
-    <w:bookmarkEnd w:id="61"/>
-    <w:bookmarkStart w:id="62" w:name="guidance-6"/>
+    <w:bookmarkEnd w:id="63"/>
+    <w:bookmarkStart w:id="64" w:name="guidance-6"/>
     <w:p>
       <w:pPr>
         <w:pStyle w:val="Heading2"/>
@@ -1805,7 +2421,7 @@
       <w:pPr>
         <w:numPr>
           <w:ilvl w:val="0"/>
-          <w:numId w:val="1016"/>
+          <w:numId w:val="1017"/>
         </w:numPr>
       </w:pPr>
       <w:r>
@@ -1816,7 +2432,7 @@
       <w:pPr>
         <w:numPr>
           <w:ilvl w:val="0"/>
-          <w:numId w:val="1016"/>
+          <w:numId w:val="1017"/>
         </w:numPr>
       </w:pPr>
       <w:r>
@@ -1827,16 +2443,16 @@
       <w:pPr>
         <w:numPr>
           <w:ilvl w:val="0"/>
-          <w:numId w:val="1016"/>
+          <w:numId w:val="1017"/>
         </w:numPr>
       </w:pPr>
       <w:r>
         <w:t xml:space="preserve">Be respectful in this community</w:t>
       </w:r>
     </w:p>
-    <w:bookmarkEnd w:id="62"/>
-    <w:bookmarkEnd w:id="63"/>
-    <w:bookmarkStart w:id="68" w:name="user-support"/>
+    <w:bookmarkEnd w:id="64"/>
+    <w:bookmarkEnd w:id="65"/>
+    <w:bookmarkStart w:id="70" w:name="user-support"/>
     <w:p>
       <w:pPr>
         <w:pStyle w:val="Heading1"/>
@@ -1845,7 +2461,7 @@
         <w:t xml:space="preserve">10. User Support</w:t>
       </w:r>
     </w:p>
-    <w:bookmarkStart w:id="64" w:name="X9737864a03eb904d80b4cd23e5e62e0ac345fdf"/>
+    <w:bookmarkStart w:id="66" w:name="X9737864a03eb904d80b4cd23e5e62e0ac345fdf"/>
     <w:p>
       <w:pPr>
         <w:pStyle w:val="Heading2"/>
@@ -1866,7 +2482,7 @@
       <w:pPr>
         <w:numPr>
           <w:ilvl w:val="0"/>
-          <w:numId w:val="1017"/>
+          <w:numId w:val="1018"/>
         </w:numPr>
       </w:pPr>
       <w:r>
@@ -1877,15 +2493,15 @@
       <w:pPr>
         <w:numPr>
           <w:ilvl w:val="0"/>
-          <w:numId w:val="1017"/>
+          <w:numId w:val="1018"/>
         </w:numPr>
       </w:pPr>
       <w:r>
         <w:t xml:space="preserve">How can we help users to address unexpected challenges due to changes in their computational environment?</w:t>
       </w:r>
     </w:p>
-    <w:bookmarkEnd w:id="64"/>
-    <w:bookmarkStart w:id="66" w:name="how-to-contribute-7"/>
+    <w:bookmarkEnd w:id="66"/>
+    <w:bookmarkStart w:id="68" w:name="how-to-contribute-7"/>
     <w:p>
       <w:pPr>
         <w:pStyle w:val="Heading2"/>
@@ -1904,7 +2520,7 @@
       <w:r>
         <w:br/>
       </w:r>
-      <w:hyperlink r:id="rId65">
+      <w:hyperlink r:id="rId67">
         <w:r>
           <w:rPr>
             <w:rStyle w:val="Hyperlink"/>
@@ -1913,8 +2529,8 @@
         </w:r>
       </w:hyperlink>
     </w:p>
-    <w:bookmarkEnd w:id="66"/>
-    <w:bookmarkStart w:id="67" w:name="guidance-7"/>
+    <w:bookmarkEnd w:id="68"/>
+    <w:bookmarkStart w:id="69" w:name="guidance-7"/>
     <w:p>
       <w:pPr>
         <w:pStyle w:val="Heading2"/>
@@ -1927,7 +2543,7 @@
       <w:pPr>
         <w:numPr>
           <w:ilvl w:val="0"/>
-          <w:numId w:val="1018"/>
+          <w:numId w:val="1019"/>
         </w:numPr>
       </w:pPr>
       <w:r>
@@ -1938,7 +2554,7 @@
       <w:pPr>
         <w:numPr>
           <w:ilvl w:val="0"/>
-          <w:numId w:val="1018"/>
+          <w:numId w:val="1019"/>
         </w:numPr>
       </w:pPr>
       <w:r>
@@ -1949,16 +2565,16 @@
       <w:pPr>
         <w:numPr>
           <w:ilvl w:val="0"/>
-          <w:numId w:val="1018"/>
+          <w:numId w:val="1019"/>
         </w:numPr>
       </w:pPr>
       <w:r>
         <w:t xml:space="preserve">Be respectful in this community</w:t>
       </w:r>
     </w:p>
-    <w:bookmarkEnd w:id="67"/>
-    <w:bookmarkEnd w:id="68"/>
-    <w:bookmarkStart w:id="73" w:name="user-development"/>
+    <w:bookmarkEnd w:id="69"/>
+    <w:bookmarkEnd w:id="70"/>
+    <w:bookmarkStart w:id="75" w:name="user-development"/>
     <w:p>
       <w:pPr>
         <w:pStyle w:val="Heading1"/>
@@ -1967,7 +2583,7 @@
         <w:t xml:space="preserve">11. User Development</w:t>
       </w:r>
     </w:p>
-    <w:bookmarkStart w:id="69" w:name="X9e8c16200de60d74bd6dbc576b1bae1553e60a6"/>
+    <w:bookmarkStart w:id="71" w:name="X9e8c16200de60d74bd6dbc576b1bae1553e60a6"/>
     <w:p>
       <w:pPr>
         <w:pStyle w:val="Heading2"/>
@@ -1996,7 +2612,7 @@
       <w:pPr>
         <w:numPr>
           <w:ilvl w:val="0"/>
-          <w:numId w:val="1019"/>
+          <w:numId w:val="1020"/>
         </w:numPr>
       </w:pPr>
       <w:r>
@@ -2007,7 +2623,7 @@
       <w:pPr>
         <w:numPr>
           <w:ilvl w:val="0"/>
-          <w:numId w:val="1019"/>
+          <w:numId w:val="1020"/>
         </w:numPr>
       </w:pPr>
       <w:r>
@@ -2018,7 +2634,7 @@
       <w:pPr>
         <w:numPr>
           <w:ilvl w:val="0"/>
-          <w:numId w:val="1019"/>
+          <w:numId w:val="1020"/>
         </w:numPr>
       </w:pPr>
       <w:r>
@@ -2029,7 +2645,7 @@
       <w:pPr>
         <w:numPr>
           <w:ilvl w:val="0"/>
-          <w:numId w:val="1019"/>
+          <w:numId w:val="1020"/>
         </w:numPr>
       </w:pPr>
       <w:r>
@@ -2040,7 +2656,7 @@
       <w:pPr>
         <w:numPr>
           <w:ilvl w:val="0"/>
-          <w:numId w:val="1019"/>
+          <w:numId w:val="1020"/>
         </w:numPr>
       </w:pPr>
       <w:r>
@@ -2051,7 +2667,7 @@
       <w:pPr>
         <w:numPr>
           <w:ilvl w:val="0"/>
-          <w:numId w:val="1019"/>
+          <w:numId w:val="1020"/>
         </w:numPr>
       </w:pPr>
       <w:r>
@@ -2062,7 +2678,7 @@
       <w:pPr>
         <w:numPr>
           <w:ilvl w:val="0"/>
-          <w:numId w:val="1019"/>
+          <w:numId w:val="1020"/>
         </w:numPr>
       </w:pPr>
       <w:r>
@@ -2073,7 +2689,7 @@
       <w:pPr>
         <w:numPr>
           <w:ilvl w:val="0"/>
-          <w:numId w:val="1019"/>
+          <w:numId w:val="1020"/>
         </w:numPr>
       </w:pPr>
       <w:r>
@@ -2088,8 +2704,8 @@
         <w:t xml:space="preserve">How will we transform the traditional Statistical Programmer into the future Data Scientist?</w:t>
       </w:r>
     </w:p>
-    <w:bookmarkEnd w:id="69"/>
-    <w:bookmarkStart w:id="71" w:name="how-to-contribute-8"/>
+    <w:bookmarkEnd w:id="71"/>
+    <w:bookmarkStart w:id="73" w:name="how-to-contribute-8"/>
     <w:p>
       <w:pPr>
         <w:pStyle w:val="Heading2"/>
@@ -2108,7 +2724,7 @@
       <w:r>
         <w:br/>
       </w:r>
-      <w:hyperlink r:id="rId70">
+      <w:hyperlink r:id="rId72">
         <w:r>
           <w:rPr>
             <w:rStyle w:val="Hyperlink"/>
@@ -2117,8 +2733,8 @@
         </w:r>
       </w:hyperlink>
     </w:p>
-    <w:bookmarkEnd w:id="71"/>
-    <w:bookmarkStart w:id="72" w:name="guidance-8"/>
+    <w:bookmarkEnd w:id="73"/>
+    <w:bookmarkStart w:id="74" w:name="guidance-8"/>
     <w:p>
       <w:pPr>
         <w:pStyle w:val="Heading2"/>
@@ -2131,7 +2747,7 @@
       <w:pPr>
         <w:numPr>
           <w:ilvl w:val="0"/>
-          <w:numId w:val="1020"/>
+          <w:numId w:val="1021"/>
         </w:numPr>
       </w:pPr>
       <w:r>
@@ -2142,7 +2758,7 @@
       <w:pPr>
         <w:numPr>
           <w:ilvl w:val="0"/>
-          <w:numId w:val="1020"/>
+          <w:numId w:val="1021"/>
         </w:numPr>
       </w:pPr>
       <w:r>
@@ -2153,16 +2769,16 @@
       <w:pPr>
         <w:numPr>
           <w:ilvl w:val="0"/>
-          <w:numId w:val="1020"/>
+          <w:numId w:val="1021"/>
         </w:numPr>
       </w:pPr>
       <w:r>
         <w:t xml:space="preserve">Be respectful in this community</w:t>
       </w:r>
     </w:p>
-    <w:bookmarkEnd w:id="72"/>
-    <w:bookmarkEnd w:id="73"/>
-    <w:bookmarkStart w:id="78" w:name="numerical-matching"/>
+    <w:bookmarkEnd w:id="74"/>
+    <w:bookmarkEnd w:id="75"/>
+    <w:bookmarkStart w:id="80" w:name="numerical-matching"/>
     <w:p>
       <w:pPr>
         <w:pStyle w:val="Heading1"/>
@@ -2171,7 +2787,7 @@
         <w:t xml:space="preserve">12. Numerical Matching</w:t>
       </w:r>
     </w:p>
-    <w:bookmarkStart w:id="74" w:name="Xe851ee572f84c294c1f4d7f6de7b17d7e3bf441"/>
+    <w:bookmarkStart w:id="76" w:name="Xe851ee572f84c294c1f4d7f6de7b17d7e3bf441"/>
     <w:p>
       <w:pPr>
         <w:pStyle w:val="Heading2"/>
@@ -2184,7 +2800,7 @@
       <w:pPr>
         <w:numPr>
           <w:ilvl w:val="0"/>
-          <w:numId w:val="1021"/>
+          <w:numId w:val="1022"/>
         </w:numPr>
       </w:pPr>
       <w:r>
@@ -2195,7 +2811,7 @@
       <w:pPr>
         <w:numPr>
           <w:ilvl w:val="0"/>
-          <w:numId w:val="1021"/>
+          <w:numId w:val="1022"/>
         </w:numPr>
       </w:pPr>
       <w:r>
@@ -2206,7 +2822,7 @@
       <w:pPr>
         <w:numPr>
           <w:ilvl w:val="0"/>
-          <w:numId w:val="1021"/>
+          <w:numId w:val="1022"/>
         </w:numPr>
       </w:pPr>
       <w:r>
@@ -2217,15 +2833,15 @@
       <w:pPr>
         <w:numPr>
           <w:ilvl w:val="0"/>
-          <w:numId w:val="1021"/>
+          <w:numId w:val="1022"/>
         </w:numPr>
       </w:pPr>
       <w:r>
         <w:t xml:space="preserve">What if SAS and R are equivalent, but a third language yields numerical differences?</w:t>
       </w:r>
     </w:p>
-    <w:bookmarkEnd w:id="74"/>
-    <w:bookmarkStart w:id="76" w:name="how-to-contribute-9"/>
+    <w:bookmarkEnd w:id="76"/>
+    <w:bookmarkStart w:id="78" w:name="how-to-contribute-9"/>
     <w:p>
       <w:pPr>
         <w:pStyle w:val="Heading2"/>
@@ -2244,7 +2860,7 @@
       <w:r>
         <w:br/>
       </w:r>
-      <w:hyperlink r:id="rId75">
+      <w:hyperlink r:id="rId77">
         <w:r>
           <w:rPr>
             <w:rStyle w:val="Hyperlink"/>
@@ -2253,8 +2869,8 @@
         </w:r>
       </w:hyperlink>
     </w:p>
-    <w:bookmarkEnd w:id="76"/>
-    <w:bookmarkStart w:id="77" w:name="guidance-9"/>
+    <w:bookmarkEnd w:id="78"/>
+    <w:bookmarkStart w:id="79" w:name="guidance-9"/>
     <w:p>
       <w:pPr>
         <w:pStyle w:val="Heading2"/>
@@ -2267,7 +2883,7 @@
       <w:pPr>
         <w:numPr>
           <w:ilvl w:val="0"/>
-          <w:numId w:val="1022"/>
+          <w:numId w:val="1023"/>
         </w:numPr>
       </w:pPr>
       <w:r>
@@ -2278,7 +2894,7 @@
       <w:pPr>
         <w:numPr>
           <w:ilvl w:val="0"/>
-          <w:numId w:val="1022"/>
+          <w:numId w:val="1023"/>
         </w:numPr>
       </w:pPr>
       <w:r>
@@ -2289,16 +2905,16 @@
       <w:pPr>
         <w:numPr>
           <w:ilvl w:val="0"/>
-          <w:numId w:val="1022"/>
+          <w:numId w:val="1023"/>
         </w:numPr>
       </w:pPr>
       <w:r>
         <w:t xml:space="preserve">Be respectful in this community</w:t>
       </w:r>
     </w:p>
-    <w:bookmarkEnd w:id="77"/>
-    <w:bookmarkEnd w:id="78"/>
-    <w:bookmarkStart w:id="83" w:name="os-in-the-long-run"/>
+    <w:bookmarkEnd w:id="79"/>
+    <w:bookmarkEnd w:id="80"/>
+    <w:bookmarkStart w:id="85" w:name="os-in-the-long-run"/>
     <w:p>
       <w:pPr>
         <w:pStyle w:val="Heading1"/>
@@ -2307,7 +2923,7 @@
         <w:t xml:space="preserve">13. OS in the Long Run</w:t>
       </w:r>
     </w:p>
-    <w:bookmarkStart w:id="79" w:name="X94c4960739ed8922ac20738dae7543a3c68bf11"/>
+    <w:bookmarkStart w:id="81" w:name="X94c4960739ed8922ac20738dae7543a3c68bf11"/>
     <w:p>
       <w:pPr>
         <w:pStyle w:val="Heading2"/>
@@ -2328,7 +2944,7 @@
       <w:pPr>
         <w:numPr>
           <w:ilvl w:val="0"/>
-          <w:numId w:val="1023"/>
+          <w:numId w:val="1024"/>
         </w:numPr>
       </w:pPr>
       <w:r>
@@ -2339,7 +2955,7 @@
       <w:pPr>
         <w:numPr>
           <w:ilvl w:val="0"/>
-          <w:numId w:val="1023"/>
+          <w:numId w:val="1024"/>
         </w:numPr>
       </w:pPr>
       <w:r>
@@ -2350,15 +2966,15 @@
       <w:pPr>
         <w:numPr>
           <w:ilvl w:val="0"/>
-          <w:numId w:val="1023"/>
+          <w:numId w:val="1024"/>
         </w:numPr>
       </w:pPr>
       <w:r>
         <w:t xml:space="preserve">How do we ensure long term maintainability?</w:t>
       </w:r>
     </w:p>
-    <w:bookmarkEnd w:id="79"/>
-    <w:bookmarkStart w:id="81" w:name="how-to-contribute-10"/>
+    <w:bookmarkEnd w:id="81"/>
+    <w:bookmarkStart w:id="83" w:name="how-to-contribute-10"/>
     <w:p>
       <w:pPr>
         <w:pStyle w:val="Heading2"/>
@@ -2377,7 +2993,7 @@
       <w:r>
         <w:br/>
       </w:r>
-      <w:hyperlink r:id="rId80">
+      <w:hyperlink r:id="rId82">
         <w:r>
           <w:rPr>
             <w:rStyle w:val="Hyperlink"/>
@@ -2386,8 +3002,8 @@
         </w:r>
       </w:hyperlink>
     </w:p>
-    <w:bookmarkEnd w:id="81"/>
-    <w:bookmarkStart w:id="82" w:name="guidance-10"/>
+    <w:bookmarkEnd w:id="83"/>
+    <w:bookmarkStart w:id="84" w:name="guidance-10"/>
     <w:p>
       <w:pPr>
         <w:pStyle w:val="Heading2"/>
@@ -2400,7 +3016,7 @@
       <w:pPr>
         <w:numPr>
           <w:ilvl w:val="0"/>
-          <w:numId w:val="1024"/>
+          <w:numId w:val="1025"/>
         </w:numPr>
       </w:pPr>
       <w:r>
@@ -2411,7 +3027,7 @@
       <w:pPr>
         <w:numPr>
           <w:ilvl w:val="0"/>
-          <w:numId w:val="1024"/>
+          <w:numId w:val="1025"/>
         </w:numPr>
       </w:pPr>
       <w:r>
@@ -2422,16 +3038,16 @@
       <w:pPr>
         <w:numPr>
           <w:ilvl w:val="0"/>
-          <w:numId w:val="1024"/>
+          <w:numId w:val="1025"/>
         </w:numPr>
       </w:pPr>
       <w:r>
         <w:t xml:space="preserve">Be respectful in this community</w:t>
       </w:r>
     </w:p>
-    <w:bookmarkEnd w:id="82"/>
-    <w:bookmarkEnd w:id="83"/>
-    <w:bookmarkStart w:id="88" w:name="funding-os"/>
+    <w:bookmarkEnd w:id="84"/>
+    <w:bookmarkEnd w:id="85"/>
+    <w:bookmarkStart w:id="90" w:name="funding-os"/>
     <w:p>
       <w:pPr>
         <w:pStyle w:val="Heading1"/>
@@ -2440,7 +3056,7 @@
         <w:t xml:space="preserve">14. Funding OS</w:t>
       </w:r>
     </w:p>
-    <w:bookmarkStart w:id="84" w:name="Xc7bf910ed161f7cd8fe308f8105dd448b0b8599"/>
+    <w:bookmarkStart w:id="86" w:name="Xc7bf910ed161f7cd8fe308f8105dd448b0b8599"/>
     <w:p>
       <w:pPr>
         <w:pStyle w:val="Heading2"/>
@@ -2453,7 +3069,7 @@
       <w:pPr>
         <w:numPr>
           <w:ilvl w:val="0"/>
-          <w:numId w:val="1025"/>
+          <w:numId w:val="1026"/>
         </w:numPr>
       </w:pPr>
       <w:r>
@@ -2464,7 +3080,7 @@
       <w:pPr>
         <w:numPr>
           <w:ilvl w:val="0"/>
-          <w:numId w:val="1025"/>
+          <w:numId w:val="1026"/>
         </w:numPr>
       </w:pPr>
       <w:r>
@@ -2475,7 +3091,7 @@
       <w:pPr>
         <w:numPr>
           <w:ilvl w:val="0"/>
-          <w:numId w:val="1025"/>
+          <w:numId w:val="1026"/>
         </w:numPr>
       </w:pPr>
       <w:r>
@@ -2486,15 +3102,15 @@
       <w:pPr>
         <w:numPr>
           <w:ilvl w:val="0"/>
-          <w:numId w:val="1025"/>
+          <w:numId w:val="1026"/>
         </w:numPr>
       </w:pPr>
       <w:r>
         <w:t xml:space="preserve">Are there examples of this in other industries?</w:t>
       </w:r>
     </w:p>
-    <w:bookmarkEnd w:id="84"/>
-    <w:bookmarkStart w:id="86" w:name="how-to-contribute-11"/>
+    <w:bookmarkEnd w:id="86"/>
+    <w:bookmarkStart w:id="88" w:name="how-to-contribute-11"/>
     <w:p>
       <w:pPr>
         <w:pStyle w:val="Heading2"/>
@@ -2513,7 +3129,7 @@
       <w:r>
         <w:br/>
       </w:r>
-      <w:hyperlink r:id="rId85">
+      <w:hyperlink r:id="rId87">
         <w:r>
           <w:rPr>
             <w:rStyle w:val="Hyperlink"/>
@@ -2522,8 +3138,8 @@
         </w:r>
       </w:hyperlink>
     </w:p>
-    <w:bookmarkEnd w:id="86"/>
-    <w:bookmarkStart w:id="87" w:name="guidance-11"/>
+    <w:bookmarkEnd w:id="88"/>
+    <w:bookmarkStart w:id="89" w:name="guidance-11"/>
     <w:p>
       <w:pPr>
         <w:pStyle w:val="Heading2"/>
@@ -2536,7 +3152,7 @@
       <w:pPr>
         <w:numPr>
           <w:ilvl w:val="0"/>
-          <w:numId w:val="1026"/>
+          <w:numId w:val="1027"/>
         </w:numPr>
       </w:pPr>
       <w:r>
@@ -2547,7 +3163,7 @@
       <w:pPr>
         <w:numPr>
           <w:ilvl w:val="0"/>
-          <w:numId w:val="1026"/>
+          <w:numId w:val="1027"/>
         </w:numPr>
       </w:pPr>
       <w:r>
@@ -2558,16 +3174,16 @@
       <w:pPr>
         <w:numPr>
           <w:ilvl w:val="0"/>
-          <w:numId w:val="1026"/>
+          <w:numId w:val="1027"/>
         </w:numPr>
       </w:pPr>
       <w:r>
         <w:t xml:space="preserve">Be respectful in this community</w:t>
       </w:r>
     </w:p>
-    <w:bookmarkEnd w:id="87"/>
-    <w:bookmarkEnd w:id="88"/>
-    <w:bookmarkStart w:id="93" w:name="liability-with-os"/>
+    <w:bookmarkEnd w:id="89"/>
+    <w:bookmarkEnd w:id="90"/>
+    <w:bookmarkStart w:id="95" w:name="liability-with-os"/>
     <w:p>
       <w:pPr>
         <w:pStyle w:val="Heading1"/>
@@ -2576,7 +3192,7 @@
         <w:t xml:space="preserve">15. Liability with OS</w:t>
       </w:r>
     </w:p>
-    <w:bookmarkStart w:id="89" w:name="Xe5899a479a907bab26b5665ad7b304b4930bc7d"/>
+    <w:bookmarkStart w:id="91" w:name="Xe5899a479a907bab26b5665ad7b304b4930bc7d"/>
     <w:p>
       <w:pPr>
         <w:pStyle w:val="Heading2"/>
@@ -2589,7 +3205,7 @@
       <w:pPr>
         <w:numPr>
           <w:ilvl w:val="0"/>
-          <w:numId w:val="1027"/>
+          <w:numId w:val="1028"/>
         </w:numPr>
       </w:pPr>
       <w:r>
@@ -2600,15 +3216,15 @@
       <w:pPr>
         <w:numPr>
           <w:ilvl w:val="0"/>
-          <w:numId w:val="1027"/>
+          <w:numId w:val="1028"/>
         </w:numPr>
       </w:pPr>
       <w:r>
         <w:t xml:space="preserve">Are there mitigating actions which can limit or eliminate liabilities?</w:t>
       </w:r>
     </w:p>
-    <w:bookmarkEnd w:id="89"/>
-    <w:bookmarkStart w:id="91" w:name="how-to-contribute-12"/>
+    <w:bookmarkEnd w:id="91"/>
+    <w:bookmarkStart w:id="93" w:name="how-to-contribute-12"/>
     <w:p>
       <w:pPr>
         <w:pStyle w:val="Heading2"/>
@@ -2627,7 +3243,7 @@
       <w:r>
         <w:br/>
       </w:r>
-      <w:hyperlink r:id="rId90">
+      <w:hyperlink r:id="rId92">
         <w:r>
           <w:rPr>
             <w:rStyle w:val="Hyperlink"/>
@@ -2636,8 +3252,8 @@
         </w:r>
       </w:hyperlink>
     </w:p>
-    <w:bookmarkEnd w:id="91"/>
-    <w:bookmarkStart w:id="92" w:name="guidance-12"/>
+    <w:bookmarkEnd w:id="93"/>
+    <w:bookmarkStart w:id="94" w:name="guidance-12"/>
     <w:p>
       <w:pPr>
         <w:pStyle w:val="Heading2"/>
@@ -2650,7 +3266,7 @@
       <w:pPr>
         <w:numPr>
           <w:ilvl w:val="0"/>
-          <w:numId w:val="1028"/>
+          <w:numId w:val="1029"/>
         </w:numPr>
       </w:pPr>
       <w:r>
@@ -2661,7 +3277,7 @@
       <w:pPr>
         <w:numPr>
           <w:ilvl w:val="0"/>
-          <w:numId w:val="1028"/>
+          <w:numId w:val="1029"/>
         </w:numPr>
       </w:pPr>
       <w:r>
@@ -2672,16 +3288,16 @@
       <w:pPr>
         <w:numPr>
           <w:ilvl w:val="0"/>
-          <w:numId w:val="1028"/>
+          <w:numId w:val="1029"/>
         </w:numPr>
       </w:pPr>
       <w:r>
         <w:t xml:space="preserve">Be respectful in this community</w:t>
       </w:r>
     </w:p>
-    <w:bookmarkEnd w:id="92"/>
-    <w:bookmarkEnd w:id="93"/>
-    <w:bookmarkStart w:id="98" w:name="legal-concerns"/>
+    <w:bookmarkEnd w:id="94"/>
+    <w:bookmarkEnd w:id="95"/>
+    <w:bookmarkStart w:id="100" w:name="legal-concerns"/>
     <w:p>
       <w:pPr>
         <w:pStyle w:val="Heading1"/>
@@ -2690,7 +3306,7 @@
         <w:t xml:space="preserve">16. Legal Concerns</w:t>
       </w:r>
     </w:p>
-    <w:bookmarkStart w:id="94" w:name="Xd25d4926cebf0bd2e1f824f95f1d42fdaf2cd26"/>
+    <w:bookmarkStart w:id="96" w:name="Xd25d4926cebf0bd2e1f824f95f1d42fdaf2cd26"/>
     <w:p>
       <w:pPr>
         <w:pStyle w:val="Heading2"/>
@@ -2703,7 +3319,7 @@
       <w:pPr>
         <w:numPr>
           <w:ilvl w:val="0"/>
-          <w:numId w:val="1029"/>
+          <w:numId w:val="1030"/>
         </w:numPr>
       </w:pPr>
       <w:r>
@@ -2714,7 +3330,7 @@
       <w:pPr>
         <w:numPr>
           <w:ilvl w:val="0"/>
-          <w:numId w:val="1029"/>
+          <w:numId w:val="1030"/>
         </w:numPr>
       </w:pPr>
       <w:r>
@@ -2725,15 +3341,15 @@
       <w:pPr>
         <w:numPr>
           <w:ilvl w:val="0"/>
-          <w:numId w:val="1029"/>
+          <w:numId w:val="1030"/>
         </w:numPr>
       </w:pPr>
       <w:r>
         <w:t xml:space="preserve">How does this differ if the solution is an individual or a collaborative effort?</w:t>
       </w:r>
     </w:p>
-    <w:bookmarkEnd w:id="94"/>
-    <w:bookmarkStart w:id="96" w:name="how-to-contribute-13"/>
+    <w:bookmarkEnd w:id="96"/>
+    <w:bookmarkStart w:id="98" w:name="how-to-contribute-13"/>
     <w:p>
       <w:pPr>
         <w:pStyle w:val="Heading2"/>
@@ -2752,7 +3368,7 @@
       <w:r>
         <w:br/>
       </w:r>
-      <w:hyperlink r:id="rId95">
+      <w:hyperlink r:id="rId97">
         <w:r>
           <w:rPr>
             <w:rStyle w:val="Hyperlink"/>
@@ -2761,8 +3377,8 @@
         </w:r>
       </w:hyperlink>
     </w:p>
-    <w:bookmarkEnd w:id="96"/>
-    <w:bookmarkStart w:id="97" w:name="guidance-13"/>
+    <w:bookmarkEnd w:id="98"/>
+    <w:bookmarkStart w:id="99" w:name="guidance-13"/>
     <w:p>
       <w:pPr>
         <w:pStyle w:val="Heading2"/>
@@ -2775,7 +3391,7 @@
       <w:pPr>
         <w:numPr>
           <w:ilvl w:val="0"/>
-          <w:numId w:val="1030"/>
+          <w:numId w:val="1031"/>
         </w:numPr>
       </w:pPr>
       <w:r>
@@ -2786,7 +3402,7 @@
       <w:pPr>
         <w:numPr>
           <w:ilvl w:val="0"/>
-          <w:numId w:val="1030"/>
+          <w:numId w:val="1031"/>
         </w:numPr>
       </w:pPr>
       <w:r>
@@ -2797,16 +3413,16 @@
       <w:pPr>
         <w:numPr>
           <w:ilvl w:val="0"/>
-          <w:numId w:val="1030"/>
+          <w:numId w:val="1031"/>
         </w:numPr>
       </w:pPr>
       <w:r>
         <w:t xml:space="preserve">Be respectful in this community</w:t>
       </w:r>
     </w:p>
-    <w:bookmarkEnd w:id="97"/>
-    <w:bookmarkEnd w:id="98"/>
-    <w:bookmarkStart w:id="104" w:name="os-business-models"/>
+    <w:bookmarkEnd w:id="99"/>
+    <w:bookmarkEnd w:id="100"/>
+    <w:bookmarkStart w:id="106" w:name="os-business-models"/>
     <w:p>
       <w:pPr>
         <w:pStyle w:val="Heading1"/>
@@ -2815,7 +3431,7 @@
         <w:t xml:space="preserve">17. OS Business Models</w:t>
       </w:r>
     </w:p>
-    <w:bookmarkStart w:id="100" w:name="Xa7eb6821894c126975317c719f7a8b9fe58622f"/>
+    <w:bookmarkStart w:id="102" w:name="Xa7eb6821894c126975317c719f7a8b9fe58622f"/>
     <w:p>
       <w:pPr>
         <w:pStyle w:val="Heading2"/>
@@ -2828,7 +3444,7 @@
       <w:pPr>
         <w:numPr>
           <w:ilvl w:val="0"/>
-          <w:numId w:val="1031"/>
+          <w:numId w:val="1032"/>
         </w:numPr>
       </w:pPr>
       <w:r>
@@ -2839,7 +3455,7 @@
       <w:pPr>
         <w:numPr>
           <w:ilvl w:val="0"/>
-          <w:numId w:val="1031"/>
+          <w:numId w:val="1032"/>
         </w:numPr>
       </w:pPr>
       <w:r>
@@ -2850,10 +3466,10 @@
       <w:pPr>
         <w:numPr>
           <w:ilvl w:val="0"/>
-          <w:numId w:val="1031"/>
-        </w:numPr>
-      </w:pPr>
-      <w:hyperlink r:id="rId99">
+          <w:numId w:val="1032"/>
+        </w:numPr>
+      </w:pPr>
+      <w:hyperlink r:id="rId101">
         <w:r>
           <w:rPr>
             <w:rStyle w:val="Hyperlink"/>
@@ -2862,8 +3478,8 @@
         </w:r>
       </w:hyperlink>
     </w:p>
-    <w:bookmarkEnd w:id="100"/>
-    <w:bookmarkStart w:id="102" w:name="how-to-contribute-14"/>
+    <w:bookmarkEnd w:id="102"/>
+    <w:bookmarkStart w:id="104" w:name="how-to-contribute-14"/>
     <w:p>
       <w:pPr>
         <w:pStyle w:val="Heading2"/>
@@ -2882,7 +3498,7 @@
       <w:r>
         <w:br/>
       </w:r>
-      <w:hyperlink r:id="rId101">
+      <w:hyperlink r:id="rId103">
         <w:r>
           <w:rPr>
             <w:rStyle w:val="Hyperlink"/>
@@ -2891,8 +3507,8 @@
         </w:r>
       </w:hyperlink>
     </w:p>
-    <w:bookmarkEnd w:id="102"/>
-    <w:bookmarkStart w:id="103" w:name="guidance-14"/>
+    <w:bookmarkEnd w:id="104"/>
+    <w:bookmarkStart w:id="105" w:name="guidance-14"/>
     <w:p>
       <w:pPr>
         <w:pStyle w:val="Heading2"/>
@@ -2905,7 +3521,7 @@
       <w:pPr>
         <w:numPr>
           <w:ilvl w:val="0"/>
-          <w:numId w:val="1032"/>
+          <w:numId w:val="1033"/>
         </w:numPr>
       </w:pPr>
       <w:r>
@@ -2916,7 +3532,7 @@
       <w:pPr>
         <w:numPr>
           <w:ilvl w:val="0"/>
-          <w:numId w:val="1032"/>
+          <w:numId w:val="1033"/>
         </w:numPr>
       </w:pPr>
       <w:r>
@@ -2927,16 +3543,16 @@
       <w:pPr>
         <w:numPr>
           <w:ilvl w:val="0"/>
-          <w:numId w:val="1032"/>
+          <w:numId w:val="1033"/>
         </w:numPr>
       </w:pPr>
       <w:r>
         <w:t xml:space="preserve">Be respectful in this community</w:t>
       </w:r>
     </w:p>
-    <w:bookmarkEnd w:id="103"/>
-    <w:bookmarkEnd w:id="104"/>
-    <w:bookmarkStart w:id="109" w:name="what-else"/>
+    <w:bookmarkEnd w:id="105"/>
+    <w:bookmarkEnd w:id="106"/>
+    <w:bookmarkStart w:id="111" w:name="what-else"/>
     <w:p>
       <w:pPr>
         <w:pStyle w:val="Heading1"/>
@@ -2945,7 +3561,7 @@
         <w:t xml:space="preserve">18. What Else?</w:t>
       </w:r>
     </w:p>
-    <w:bookmarkStart w:id="105" w:name="what-else-can-we-do"/>
+    <w:bookmarkStart w:id="107" w:name="what-else-can-we-do"/>
     <w:p>
       <w:pPr>
         <w:pStyle w:val="Heading2"/>
@@ -2966,7 +3582,7 @@
       <w:pPr>
         <w:numPr>
           <w:ilvl w:val="0"/>
-          <w:numId w:val="1033"/>
+          <w:numId w:val="1034"/>
         </w:numPr>
       </w:pPr>
       <w:r>
@@ -2977,15 +3593,15 @@
       <w:pPr>
         <w:numPr>
           <w:ilvl w:val="0"/>
-          <w:numId w:val="1033"/>
+          <w:numId w:val="1034"/>
         </w:numPr>
       </w:pPr>
       <w:r>
         <w:t xml:space="preserve">What other questions are being asked and/or need to be addressed?</w:t>
       </w:r>
     </w:p>
-    <w:bookmarkEnd w:id="105"/>
-    <w:bookmarkStart w:id="107" w:name="how-to-contribute-15"/>
+    <w:bookmarkEnd w:id="107"/>
+    <w:bookmarkStart w:id="109" w:name="how-to-contribute-15"/>
     <w:p>
       <w:pPr>
         <w:pStyle w:val="Heading2"/>
@@ -3004,7 +3620,7 @@
       <w:r>
         <w:br/>
       </w:r>
-      <w:hyperlink r:id="rId106">
+      <w:hyperlink r:id="rId108">
         <w:r>
           <w:rPr>
             <w:rStyle w:val="Hyperlink"/>
@@ -3013,8 +3629,8 @@
         </w:r>
       </w:hyperlink>
     </w:p>
-    <w:bookmarkEnd w:id="107"/>
-    <w:bookmarkStart w:id="108" w:name="guidance-15"/>
+    <w:bookmarkEnd w:id="109"/>
+    <w:bookmarkStart w:id="110" w:name="guidance-15"/>
     <w:p>
       <w:pPr>
         <w:pStyle w:val="Heading2"/>
@@ -3027,7 +3643,7 @@
       <w:pPr>
         <w:numPr>
           <w:ilvl w:val="0"/>
-          <w:numId w:val="1034"/>
+          <w:numId w:val="1035"/>
         </w:numPr>
       </w:pPr>
       <w:r>
@@ -3038,7 +3654,7 @@
       <w:pPr>
         <w:numPr>
           <w:ilvl w:val="0"/>
-          <w:numId w:val="1034"/>
+          <w:numId w:val="1035"/>
         </w:numPr>
       </w:pPr>
       <w:r>
@@ -3049,27 +3665,27 @@
       <w:pPr>
         <w:numPr>
           <w:ilvl w:val="0"/>
-          <w:numId w:val="1034"/>
+          <w:numId w:val="1035"/>
         </w:numPr>
       </w:pPr>
       <w:r>
         <w:t xml:space="preserve">Be respectful in this community</w:t>
       </w:r>
     </w:p>
-    <w:bookmarkEnd w:id="108"/>
-    <w:bookmarkEnd w:id="109"/>
-    <w:bookmarkStart w:id="111" w:name="references"/>
-    <w:p>
-      <w:pPr>
-        <w:pStyle w:val="Heading1"/>
-      </w:pPr>
-      <w:r>
-        <w:t xml:space="preserve">References</w:t>
-      </w:r>
-    </w:p>
-    <w:bookmarkStart w:id="110" w:name="refs"/>
     <w:bookmarkEnd w:id="110"/>
     <w:bookmarkEnd w:id="111"/>
+    <w:bookmarkStart w:id="113" w:name="references"/>
+    <w:p>
+      <w:pPr>
+        <w:pStyle w:val="Heading1"/>
+      </w:pPr>
+      <w:r>
+        <w:t xml:space="preserve">References</w:t>
+      </w:r>
+    </w:p>
+    <w:bookmarkStart w:id="112" w:name="refs"/>
+    <w:bookmarkEnd w:id="112"/>
+    <w:bookmarkEnd w:id="113"/>
     <w:sectPr/>
   </w:body>
 </w:document>
@@ -3377,6 +3993,9 @@
     <w:abstractNumId w:val="991"/>
   </w:num>
   <w:num w:numId="1013">
+    <w:abstractNumId w:val="991"/>
+  </w:num>
+  <w:num w:numId="1014">
     <w:abstractNumId w:val="99411"/>
     <w:lvlOverride w:ilvl="0">
       <w:startOverride w:val="1"/>
@@ -3405,9 +4024,6 @@
     <w:lvlOverride w:ilvl="8">
       <w:startOverride w:val="1"/>
     </w:lvlOverride>
-  </w:num>
-  <w:num w:numId="1014">
-    <w:abstractNumId w:val="991"/>
   </w:num>
   <w:num w:numId="1015">
     <w:abstractNumId w:val="991"/>
@@ -3467,6 +4083,9 @@
     <w:abstractNumId w:val="991"/>
   </w:num>
   <w:num w:numId="1034">
+    <w:abstractNumId w:val="991"/>
+  </w:num>
+  <w:num w:numId="1035">
     <w:abstractNumId w:val="991"/>
   </w:num>
 </w:numbering>

</xml_diff>

<commit_message>
Deploying to gh-pages from @ phuse-org/OSTCDA@767d4a5ef0f37169d5d4907b8e4f6418dbd1ddc4 🚀
</commit_message>
<xml_diff>
--- a/Open-Source-Technology-in-Clinical-Data-Analysis.docx
+++ b/Open-Source-Technology-in-Clinical-Data-Analysis.docx
@@ -834,7 +834,7 @@
         </w:p>
       </w:sdtContent>
     </w:sdt>
-    <w:bookmarkStart w:id="25" w:name="preface"/>
+    <w:bookmarkStart w:id="28" w:name="preface"/>
     <w:p>
       <w:pPr>
         <w:pStyle w:val="Heading1"/>
@@ -843,13 +843,13 @@
         <w:t xml:space="preserve">Preface</w:t>
       </w:r>
     </w:p>
-    <w:bookmarkStart w:id="24" w:name="draft-december-2023"/>
+    <w:bookmarkStart w:id="27" w:name="draft"/>
     <w:p>
       <w:pPr>
         <w:pStyle w:val="Heading2"/>
       </w:pPr>
       <w:r>
-        <w:t xml:space="preserve">DRAFT (December 2023)</w:t>
+        <w:t xml:space="preserve">DRAFT</w:t>
       </w:r>
     </w:p>
     <w:p>
@@ -874,7 +874,7 @@
         <w:t xml:space="preserve"> </w:t>
       </w:r>
       <w:r>
-        <w:t xml:space="preserve">book we aim to comprehensively address the most important questions related to deploying open source solutions for clinical data analytics in the pharmaceutical and vaccine development industry.</w:t>
+        <w:t xml:space="preserve">book aims to comprehensively address the most important questions related to deploying open source solutions for clinical data analytics in the pharmaceutical and vaccine development industry.</w:t>
       </w:r>
     </w:p>
     <w:p>
@@ -995,9 +995,18 @@
         <w:t xml:space="preserve">tab. Please contribute your thoughts, perspectives, references, citations, and links through that mechanism. We’d like to be able to attribute your ideas to you, so providing the rationale supporting your thoughts will strengthen your argument. Please be as thoughtful and thorough in your contributions as you can! You can also upvote questions and/or responses that you find particularly valuable.</w:t>
       </w:r>
     </w:p>
-    <w:p>
-      <w:pPr>
-        <w:pStyle w:val="BodyText"/>
+    <w:bookmarkStart w:id="22" w:name="do-not-cite"/>
+    <w:p>
+      <w:pPr>
+        <w:pStyle w:val="Heading3"/>
+      </w:pPr>
+      <w:r>
+        <w:t xml:space="preserve">Do not cite</w:t>
+      </w:r>
+    </w:p>
+    <w:p>
+      <w:pPr>
+        <w:pStyle w:val="FirstParagraph"/>
       </w:pPr>
       <w:r>
         <w:t xml:space="preserve">At the moment, this document is in draft form, hence please</w:t>
@@ -1022,9 +1031,19 @@
         <w:t xml:space="preserve">it as a reference.</w:t>
       </w:r>
     </w:p>
-    <w:p>
-      <w:pPr>
-        <w:pStyle w:val="BodyText"/>
+    <w:bookmarkEnd w:id="22"/>
+    <w:bookmarkStart w:id="24" w:name="learn-more"/>
+    <w:p>
+      <w:pPr>
+        <w:pStyle w:val="Heading3"/>
+      </w:pPr>
+      <w:r>
+        <w:t xml:space="preserve">Learn more</w:t>
+      </w:r>
+    </w:p>
+    <w:p>
+      <w:pPr>
+        <w:pStyle w:val="FirstParagraph"/>
       </w:pPr>
       <w:r>
         <w:t xml:space="preserve">To learn more about this initiative, please watch our</w:t>
@@ -1052,12 +1071,12 @@
         <w:t xml:space="preserve">”</w:t>
       </w:r>
       <w:r>
-        <w:t xml:space="preserve">} lightning talk</w:t>
-      </w:r>
-      <w:r>
-        <w:t xml:space="preserve"> </w:t>
-      </w:r>
-      <w:hyperlink r:id="rId22">
+        <w:t xml:space="preserve">} lightning talk:</w:t>
+      </w:r>
+      <w:r>
+        <w:t xml:space="preserve"> </w:t>
+      </w:r>
+      <w:hyperlink r:id="rId23">
         <w:r>
           <w:rPr>
             <w:rStyle w:val="Hyperlink"/>
@@ -1069,9 +1088,19 @@
         <w:t xml:space="preserve">.</w:t>
       </w:r>
     </w:p>
-    <w:p>
-      <w:pPr>
-        <w:pStyle w:val="BodyText"/>
+    <w:bookmarkEnd w:id="24"/>
+    <w:bookmarkStart w:id="26" w:name="thank-you"/>
+    <w:p>
+      <w:pPr>
+        <w:pStyle w:val="Heading3"/>
+      </w:pPr>
+      <w:r>
+        <w:t xml:space="preserve">Thank you</w:t>
+      </w:r>
+    </w:p>
+    <w:p>
+      <w:pPr>
+        <w:pStyle w:val="FirstParagraph"/>
       </w:pPr>
       <w:r>
         <w:t xml:space="preserve">Thank you to</w:t>
@@ -1079,7 +1108,7 @@
       <w:r>
         <w:t xml:space="preserve"> </w:t>
       </w:r>
-      <w:hyperlink r:id="rId23">
+      <w:hyperlink r:id="rId25">
         <w:r>
           <w:rPr>
             <w:rStyle w:val="Hyperlink"/>
@@ -1112,216 +1141,28 @@
         <w:t xml:space="preserve">for your thoughtful contributions to the effort.</w:t>
       </w:r>
     </w:p>
-    <w:bookmarkEnd w:id="24"/>
-    <w:bookmarkEnd w:id="25"/>
-    <w:bookmarkStart w:id="27" w:name="ostcda"/>
-    <w:p>
-      <w:pPr>
-        <w:pStyle w:val="Heading1"/>
-      </w:pPr>
-      <w:r>
-        <w:t xml:space="preserve">1. OSTCDA</w:t>
-      </w:r>
-    </w:p>
-    <w:p>
-      <w:pPr>
-        <w:pStyle w:val="FirstParagraph"/>
-      </w:pPr>
-      <w:r>
-        <w:t xml:space="preserve">Open Source Technology in Clinical Data Analysis</w:t>
-      </w:r>
-    </w:p>
-    <w:p>
-      <w:pPr>
-        <w:pStyle w:val="BodyText"/>
-      </w:pPr>
-      <w:r>
-        <w:t xml:space="preserve">A significant amount of time and energy has been invested in recent years exploring the desirability (do we want it?), feasibility (can we do it?), and viability (is it worth it?) of integrating open source solutions into our clinical data pipelines which transform source data into clinical study reports and submission data packages.</w:t>
-      </w:r>
-    </w:p>
-    <w:p>
-      <w:pPr>
-        <w:pStyle w:val="BodyText"/>
-      </w:pPr>
-      <w:r>
-        <w:t xml:space="preserve">This repository will serve to collect and synthesize expert opinions and resources for a (hopefully) comprehensive set of</w:t>
-      </w:r>
-      <w:r>
-        <w:t xml:space="preserve"> </w:t>
-      </w:r>
-      <w:hyperlink r:id="rId21">
-        <w:r>
-          <w:rPr>
-            <w:rStyle w:val="Hyperlink"/>
-          </w:rPr>
-          <w:t xml:space="preserve">questions</w:t>
-        </w:r>
-      </w:hyperlink>
-      <w:r>
-        <w:t xml:space="preserve"> </w:t>
-      </w:r>
-      <w:r>
-        <w:t xml:space="preserve">which arise as organizations travel this journey.</w:t>
-      </w:r>
-    </w:p>
-    <w:p>
-      <w:pPr>
-        <w:pStyle w:val="BodyText"/>
-      </w:pPr>
-      <w:r>
-        <w:t xml:space="preserve">The</w:t>
-      </w:r>
-      <w:r>
-        <w:t xml:space="preserve"> </w:t>
-      </w:r>
-      <w:hyperlink r:id="rId21">
-        <w:r>
-          <w:rPr>
-            <w:rStyle w:val="Hyperlink"/>
-          </w:rPr>
-          <w:t xml:space="preserve">discussions</w:t>
-        </w:r>
-      </w:hyperlink>
-      <w:r>
-        <w:t xml:space="preserve"> </w:t>
-      </w:r>
-      <w:r>
-        <w:t xml:space="preserve">will provide citable (and sometimes quotable) input from industry experts, resulting in a</w:t>
-      </w:r>
-      <w:r>
-        <w:t xml:space="preserve"> </w:t>
-      </w:r>
-      <w:r>
-        <w:t xml:space="preserve">“</w:t>
-      </w:r>
-      <w:r>
-        <w:t xml:space="preserve">state of the union</w:t>
-      </w:r>
-      <w:r>
-        <w:t xml:space="preserve">”</w:t>
-      </w:r>
-      <w:r>
-        <w:t xml:space="preserve">-style manuscript that will help us move past questions that have already been sufficiently addressed and focus on those that remain.</w:t>
-      </w:r>
-    </w:p>
-    <w:p>
-      <w:pPr>
-        <w:pStyle w:val="BodyText"/>
-      </w:pPr>
-      <w:r>
-        <w:t xml:space="preserve">We invite you to navigate to the</w:t>
-      </w:r>
-      <w:r>
-        <w:t xml:space="preserve"> </w:t>
-      </w:r>
-      <w:hyperlink r:id="rId21">
-        <w:r>
-          <w:rPr>
-            <w:rStyle w:val="Hyperlink"/>
-          </w:rPr>
-          <w:t xml:space="preserve">Discussions section</w:t>
-        </w:r>
-      </w:hyperlink>
-      <w:r>
-        <w:t xml:space="preserve"> </w:t>
-      </w:r>
-      <w:r>
-        <w:t xml:space="preserve">section to provide your thoughts, resources, or perspectives that help address any or all of the questions. If we’ve overlooked a key question - start up a new discussion thread!</w:t>
-      </w:r>
-    </w:p>
-    <w:bookmarkStart w:id="26" w:name="purpose-and-background"/>
-    <w:p>
-      <w:pPr>
-        <w:pStyle w:val="Heading2"/>
-      </w:pPr>
-      <w:r>
-        <w:t xml:space="preserve">1.1 Purpose and Background</w:t>
-      </w:r>
-    </w:p>
-    <w:p>
-      <w:pPr>
-        <w:pStyle w:val="FirstParagraph"/>
-      </w:pPr>
-      <w:r>
-        <w:t xml:space="preserve">There are many questions around understanding and using open source for clinical data analysis. We want to create a comprehesive knowledge base about the</w:t>
-      </w:r>
-      <w:r>
-        <w:t xml:space="preserve"> </w:t>
-      </w:r>
-      <w:r>
-        <w:t xml:space="preserve">“</w:t>
-      </w:r>
-      <w:r>
-        <w:t xml:space="preserve">state of the union</w:t>
-      </w:r>
-      <w:r>
-        <w:t xml:space="preserve">”</w:t>
-      </w:r>
-      <w:r>
-        <w:t xml:space="preserve"> </w:t>
-      </w:r>
-      <w:r>
-        <w:t xml:space="preserve">and provide an overview and ideally also answers for core questions. We need and collect input from our community to compile the knowledge base, so please join the discussions to allow a broad and complete picutre.</w:t>
-      </w:r>
-    </w:p>
-    <w:p>
-      <w:pPr>
-        <w:pStyle w:val="BodyText"/>
-      </w:pPr>
-      <w:r>
-        <w:t xml:space="preserve">If you like to know more, please join the R/Pharma talk</w:t>
-      </w:r>
-      <w:r>
-        <w:t xml:space="preserve"> </w:t>
-      </w:r>
-      <w:r>
-        <w:t xml:space="preserve">“</w:t>
-      </w:r>
-      <w:r>
-        <w:t xml:space="preserve">The State of Open Source Technology in Clinical Data Analysis, Reporting, and Submissions</w:t>
-      </w:r>
-      <w:r>
-        <w:t xml:space="preserve">”</w:t>
-      </w:r>
-      <w:r>
-        <w:t xml:space="preserve">. The recording is here:</w:t>
-      </w:r>
-      <w:r>
-        <w:t xml:space="preserve"> </w:t>
-      </w:r>
-      <w:hyperlink r:id="rId22">
-        <w:r>
-          <w:rPr>
-            <w:rStyle w:val="Hyperlink"/>
-          </w:rPr>
-          <w:t xml:space="preserve">2023 R/Pharma presentation</w:t>
-        </w:r>
-      </w:hyperlink>
-      <w:r>
-        <w:t xml:space="preserve">.</w:t>
-      </w:r>
-    </w:p>
     <w:bookmarkEnd w:id="26"/>
     <w:bookmarkEnd w:id="27"/>
-    <w:bookmarkStart w:id="28" w:name="what-is-open-source"/>
+    <w:bookmarkEnd w:id="28"/>
+    <w:bookmarkStart w:id="29" w:name="what-is-open-source"/>
     <w:p>
       <w:pPr>
         <w:pStyle w:val="Heading1"/>
       </w:pPr>
       <w:r>
+        <w:t xml:space="preserve">1. What is Open Source?</w:t>
+      </w:r>
+    </w:p>
+    <w:bookmarkEnd w:id="29"/>
+    <w:bookmarkStart w:id="35" w:name="what-is-open-source-1"/>
+    <w:p>
+      <w:pPr>
+        <w:pStyle w:val="Heading1"/>
+      </w:pPr>
+      <w:r>
         <w:t xml:space="preserve">2. What is Open Source?</w:t>
       </w:r>
     </w:p>
-    <w:bookmarkEnd w:id="28"/>
-    <w:bookmarkStart w:id="34" w:name="what-is-open-source-1"/>
-    <w:p>
-      <w:pPr>
-        <w:pStyle w:val="Heading1"/>
-      </w:pPr>
-      <w:r>
-        <w:t xml:space="preserve">3. What is Open Source?</w:t>
-      </w:r>
-    </w:p>
     <w:p>
       <w:pPr>
         <w:pStyle w:val="FirstParagraph"/>
@@ -1417,13 +1258,13 @@
         <w:t xml:space="preserve">Does the ability to modify the code matter?</w:t>
       </w:r>
     </w:p>
-    <w:bookmarkStart w:id="30" w:name="how-to-contribute"/>
+    <w:bookmarkStart w:id="31" w:name="how-to-contribute"/>
     <w:p>
       <w:pPr>
         <w:pStyle w:val="Heading2"/>
       </w:pPr>
       <w:r>
-        <w:t xml:space="preserve">3.1 How to Contribute</w:t>
+        <w:t xml:space="preserve">2.1 How to Contribute</w:t>
       </w:r>
     </w:p>
     <w:p>
@@ -1436,7 +1277,7 @@
       <w:r>
         <w:br/>
       </w:r>
-      <w:hyperlink r:id="rId29">
+      <w:hyperlink r:id="rId30">
         <w:r>
           <w:rPr>
             <w:rStyle w:val="Hyperlink"/>
@@ -1445,14 +1286,14 @@
         </w:r>
       </w:hyperlink>
     </w:p>
-    <w:bookmarkEnd w:id="30"/>
-    <w:bookmarkStart w:id="31" w:name="guidance"/>
+    <w:bookmarkEnd w:id="31"/>
+    <w:bookmarkStart w:id="32" w:name="guidance"/>
     <w:p>
       <w:pPr>
         <w:pStyle w:val="Heading2"/>
       </w:pPr>
       <w:r>
-        <w:t xml:space="preserve">3.2 Guidance</w:t>
+        <w:t xml:space="preserve">2.2 Guidance</w:t>
       </w:r>
     </w:p>
     <w:p>
@@ -1488,14 +1329,14 @@
         <w:t xml:space="preserve">Be respectful in this community</w:t>
       </w:r>
     </w:p>
-    <w:bookmarkEnd w:id="31"/>
-    <w:bookmarkStart w:id="33" w:name="examples"/>
+    <w:bookmarkEnd w:id="32"/>
+    <w:bookmarkStart w:id="34" w:name="examples"/>
     <w:p>
       <w:pPr>
         <w:pStyle w:val="Heading2"/>
       </w:pPr>
       <w:r>
-        <w:t xml:space="preserve">3.3 Examples</w:t>
+        <w:t xml:space="preserve">2.3 Examples</w:t>
       </w:r>
     </w:p>
     <w:p>
@@ -1519,7 +1360,7 @@
       <w:r>
         <w:t xml:space="preserve"> </w:t>
       </w:r>
-      <w:hyperlink r:id="rId32">
+      <w:hyperlink r:id="rId33">
         <w:r>
           <w:rPr>
             <w:rStyle w:val="Hyperlink"/>
@@ -1609,24 +1450,24 @@
         <w:t xml:space="preserve">.</w:t>
       </w:r>
     </w:p>
-    <w:bookmarkEnd w:id="33"/>
     <w:bookmarkEnd w:id="34"/>
-    <w:bookmarkStart w:id="39" w:name="why-open-source"/>
+    <w:bookmarkEnd w:id="35"/>
+    <w:bookmarkStart w:id="40" w:name="why-open-source"/>
     <w:p>
       <w:pPr>
         <w:pStyle w:val="Heading1"/>
       </w:pPr>
       <w:r>
-        <w:t xml:space="preserve">4. Why Open Source?</w:t>
-      </w:r>
-    </w:p>
-    <w:bookmarkStart w:id="35" w:name="Xa33b3871bbbcf6b2f52816796cc2771f077447c"/>
+        <w:t xml:space="preserve">3. Why Open Source?</w:t>
+      </w:r>
+    </w:p>
+    <w:bookmarkStart w:id="36" w:name="Xa33b3871bbbcf6b2f52816796cc2771f077447c"/>
     <w:p>
       <w:pPr>
         <w:pStyle w:val="Heading2"/>
       </w:pPr>
       <w:r>
-        <w:t xml:space="preserve">4.1 What is the</w:t>
+        <w:t xml:space="preserve">3.1 What is the</w:t>
       </w:r>
       <w:r>
         <w:t xml:space="preserve"> </w:t>
@@ -1680,14 +1521,14 @@
         <w:t xml:space="preserve">Why are leaders of organizations in Data Management, Biostatistics, and Programming devoting resources toward the development, testing, and adoption of open source solutions?</w:t>
       </w:r>
     </w:p>
-    <w:bookmarkEnd w:id="35"/>
-    <w:bookmarkStart w:id="37" w:name="how-to-contribute-1"/>
+    <w:bookmarkEnd w:id="36"/>
+    <w:bookmarkStart w:id="38" w:name="how-to-contribute-1"/>
     <w:p>
       <w:pPr>
         <w:pStyle w:val="Heading2"/>
       </w:pPr>
       <w:r>
-        <w:t xml:space="preserve">4.2 How to Contribute</w:t>
+        <w:t xml:space="preserve">3.2 How to Contribute</w:t>
       </w:r>
     </w:p>
     <w:p>
@@ -1700,7 +1541,7 @@
       <w:r>
         <w:br/>
       </w:r>
-      <w:hyperlink r:id="rId36">
+      <w:hyperlink r:id="rId37">
         <w:r>
           <w:rPr>
             <w:rStyle w:val="Hyperlink"/>
@@ -1745,14 +1586,14 @@
         </w:r>
       </w:hyperlink>
     </w:p>
-    <w:bookmarkEnd w:id="37"/>
-    <w:bookmarkStart w:id="38" w:name="guidance-1"/>
+    <w:bookmarkEnd w:id="38"/>
+    <w:bookmarkStart w:id="39" w:name="guidance-1"/>
     <w:p>
       <w:pPr>
         <w:pStyle w:val="Heading2"/>
       </w:pPr>
       <w:r>
-        <w:t xml:space="preserve">4.3 Guidance</w:t>
+        <w:t xml:space="preserve">3.3 Guidance</w:t>
       </w:r>
     </w:p>
     <w:p>
@@ -1788,24 +1629,24 @@
         <w:t xml:space="preserve">Be respectful in this community</w:t>
       </w:r>
     </w:p>
-    <w:bookmarkEnd w:id="38"/>
     <w:bookmarkEnd w:id="39"/>
-    <w:bookmarkStart w:id="44" w:name="establishing-trust"/>
+    <w:bookmarkEnd w:id="40"/>
+    <w:bookmarkStart w:id="45" w:name="establishing-trust"/>
     <w:p>
       <w:pPr>
         <w:pStyle w:val="Heading1"/>
       </w:pPr>
       <w:r>
-        <w:t xml:space="preserve">5. Establishing Trust</w:t>
-      </w:r>
-    </w:p>
-    <w:bookmarkStart w:id="40" w:name="can-an-open-source-solution-be-trusted"/>
+        <w:t xml:space="preserve">4. Establishing Trust</w:t>
+      </w:r>
+    </w:p>
+    <w:bookmarkStart w:id="41" w:name="can-an-open-source-solution-be-trusted"/>
     <w:p>
       <w:pPr>
         <w:pStyle w:val="Heading2"/>
       </w:pPr>
       <w:r>
-        <w:t xml:space="preserve">5.1 Can an open source solution be trusted?</w:t>
+        <w:t xml:space="preserve">4.1 Can an open source solution be trusted?</w:t>
       </w:r>
     </w:p>
     <w:p>
@@ -1830,14 +1671,14 @@
         <w:t xml:space="preserve">What are the relevant considerations?</w:t>
       </w:r>
     </w:p>
-    <w:bookmarkEnd w:id="40"/>
-    <w:bookmarkStart w:id="42" w:name="how-to-contribute-2"/>
+    <w:bookmarkEnd w:id="41"/>
+    <w:bookmarkStart w:id="43" w:name="how-to-contribute-2"/>
     <w:p>
       <w:pPr>
         <w:pStyle w:val="Heading2"/>
       </w:pPr>
       <w:r>
-        <w:t xml:space="preserve">5.2 How to Contribute</w:t>
+        <w:t xml:space="preserve">4.2 How to Contribute</w:t>
       </w:r>
     </w:p>
     <w:p>
@@ -1850,7 +1691,7 @@
       <w:r>
         <w:br/>
       </w:r>
-      <w:hyperlink r:id="rId41">
+      <w:hyperlink r:id="rId42">
         <w:r>
           <w:rPr>
             <w:rStyle w:val="Hyperlink"/>
@@ -1859,14 +1700,14 @@
         </w:r>
       </w:hyperlink>
     </w:p>
-    <w:bookmarkEnd w:id="42"/>
-    <w:bookmarkStart w:id="43" w:name="guidance-2"/>
+    <w:bookmarkEnd w:id="43"/>
+    <w:bookmarkStart w:id="44" w:name="guidance-2"/>
     <w:p>
       <w:pPr>
         <w:pStyle w:val="Heading2"/>
       </w:pPr>
       <w:r>
-        <w:t xml:space="preserve">5.3 Guidance</w:t>
+        <w:t xml:space="preserve">4.3 Guidance</w:t>
       </w:r>
     </w:p>
     <w:p>
@@ -1902,24 +1743,24 @@
         <w:t xml:space="preserve">Be respectful in this community</w:t>
       </w:r>
     </w:p>
-    <w:bookmarkEnd w:id="43"/>
     <w:bookmarkEnd w:id="44"/>
-    <w:bookmarkStart w:id="49" w:name="documenting-trust"/>
+    <w:bookmarkEnd w:id="45"/>
+    <w:bookmarkStart w:id="50" w:name="documenting-trust"/>
     <w:p>
       <w:pPr>
         <w:pStyle w:val="Heading1"/>
       </w:pPr>
       <w:r>
-        <w:t xml:space="preserve">6. Documenting Trust</w:t>
-      </w:r>
-    </w:p>
-    <w:bookmarkStart w:id="45" w:name="X297fb9479663c34920cab25918f92d6a537a7e3"/>
+        <w:t xml:space="preserve">5. Documenting Trust</w:t>
+      </w:r>
+    </w:p>
+    <w:bookmarkStart w:id="46" w:name="X297fb9479663c34920cab25918f92d6a537a7e3"/>
     <w:p>
       <w:pPr>
         <w:pStyle w:val="Heading2"/>
       </w:pPr>
       <w:r>
-        <w:t xml:space="preserve">6.1 How do you document your trust in an open source solution?</w:t>
+        <w:t xml:space="preserve">5.1 How do you document your trust in an open source solution?</w:t>
       </w:r>
     </w:p>
     <w:p>
@@ -1944,14 +1785,14 @@
         <w:t xml:space="preserve">How do we know if a third-party will accept our documentation of trust?</w:t>
       </w:r>
     </w:p>
-    <w:bookmarkEnd w:id="45"/>
-    <w:bookmarkStart w:id="47" w:name="how-to-contribute-3"/>
+    <w:bookmarkEnd w:id="46"/>
+    <w:bookmarkStart w:id="48" w:name="how-to-contribute-3"/>
     <w:p>
       <w:pPr>
         <w:pStyle w:val="Heading2"/>
       </w:pPr>
       <w:r>
-        <w:t xml:space="preserve">6.2 How to Contribute</w:t>
+        <w:t xml:space="preserve">5.2 How to Contribute</w:t>
       </w:r>
     </w:p>
     <w:p>
@@ -1964,7 +1805,7 @@
       <w:r>
         <w:br/>
       </w:r>
-      <w:hyperlink r:id="rId46">
+      <w:hyperlink r:id="rId47">
         <w:r>
           <w:rPr>
             <w:rStyle w:val="Hyperlink"/>
@@ -1973,14 +1814,14 @@
         </w:r>
       </w:hyperlink>
     </w:p>
-    <w:bookmarkEnd w:id="47"/>
-    <w:bookmarkStart w:id="48" w:name="guidance-3"/>
+    <w:bookmarkEnd w:id="48"/>
+    <w:bookmarkStart w:id="49" w:name="guidance-3"/>
     <w:p>
       <w:pPr>
         <w:pStyle w:val="Heading2"/>
       </w:pPr>
       <w:r>
-        <w:t xml:space="preserve">6.3 Guidance</w:t>
+        <w:t xml:space="preserve">5.3 Guidance</w:t>
       </w:r>
     </w:p>
     <w:p>
@@ -2016,24 +1857,24 @@
         <w:t xml:space="preserve">Be respectful in this community</w:t>
       </w:r>
     </w:p>
-    <w:bookmarkEnd w:id="48"/>
     <w:bookmarkEnd w:id="49"/>
-    <w:bookmarkStart w:id="54" w:name="cost-of-open-source"/>
+    <w:bookmarkEnd w:id="50"/>
+    <w:bookmarkStart w:id="55" w:name="cost-of-open-source"/>
     <w:p>
       <w:pPr>
         <w:pStyle w:val="Heading1"/>
       </w:pPr>
       <w:r>
-        <w:t xml:space="preserve">7. Cost of Open Source</w:t>
-      </w:r>
-    </w:p>
-    <w:bookmarkStart w:id="50" w:name="X5652fbe10393da47783d0d3ac0dc7caab4c607f"/>
+        <w:t xml:space="preserve">6. Cost of Open Source</w:t>
+      </w:r>
+    </w:p>
+    <w:bookmarkStart w:id="51" w:name="X5652fbe10393da47783d0d3ac0dc7caab4c607f"/>
     <w:p>
       <w:pPr>
         <w:pStyle w:val="Heading2"/>
       </w:pPr>
       <w:r>
-        <w:t xml:space="preserve">7.1 What is the true cost of implementing open source solutions?</w:t>
+        <w:t xml:space="preserve">6.1 What is the true cost of implementing open source solutions?</w:t>
       </w:r>
     </w:p>
     <w:p>
@@ -2058,14 +1899,14 @@
         <w:t xml:space="preserve">What resources are required for proper implementation?</w:t>
       </w:r>
     </w:p>
-    <w:bookmarkEnd w:id="50"/>
-    <w:bookmarkStart w:id="52" w:name="how-to-contribute-4"/>
+    <w:bookmarkEnd w:id="51"/>
+    <w:bookmarkStart w:id="53" w:name="how-to-contribute-4"/>
     <w:p>
       <w:pPr>
         <w:pStyle w:val="Heading2"/>
       </w:pPr>
       <w:r>
-        <w:t xml:space="preserve">7.2 How to Contribute</w:t>
+        <w:t xml:space="preserve">6.2 How to Contribute</w:t>
       </w:r>
     </w:p>
     <w:p>
@@ -2078,7 +1919,7 @@
       <w:r>
         <w:br/>
       </w:r>
-      <w:hyperlink r:id="rId51">
+      <w:hyperlink r:id="rId52">
         <w:r>
           <w:rPr>
             <w:rStyle w:val="Hyperlink"/>
@@ -2087,14 +1928,14 @@
         </w:r>
       </w:hyperlink>
     </w:p>
-    <w:bookmarkEnd w:id="52"/>
-    <w:bookmarkStart w:id="53" w:name="guidance-4"/>
+    <w:bookmarkEnd w:id="53"/>
+    <w:bookmarkStart w:id="54" w:name="guidance-4"/>
     <w:p>
       <w:pPr>
         <w:pStyle w:val="Heading2"/>
       </w:pPr>
       <w:r>
-        <w:t xml:space="preserve">7.3 Guidance</w:t>
+        <w:t xml:space="preserve">6.3 Guidance</w:t>
       </w:r>
     </w:p>
     <w:p>
@@ -2130,24 +1971,24 @@
         <w:t xml:space="preserve">Be respectful in this community</w:t>
       </w:r>
     </w:p>
-    <w:bookmarkEnd w:id="53"/>
     <w:bookmarkEnd w:id="54"/>
-    <w:bookmarkStart w:id="60" w:name="regulatory-acceptance"/>
+    <w:bookmarkEnd w:id="55"/>
+    <w:bookmarkStart w:id="61" w:name="regulatory-acceptance"/>
     <w:p>
       <w:pPr>
         <w:pStyle w:val="Heading1"/>
       </w:pPr>
       <w:r>
-        <w:t xml:space="preserve">8. Regulatory Acceptance</w:t>
-      </w:r>
-    </w:p>
-    <w:bookmarkStart w:id="55" w:name="Xf73fb679a0a38e2aff31b3652399b32ab459b6e"/>
+        <w:t xml:space="preserve">7. Regulatory Acceptance</w:t>
+      </w:r>
+    </w:p>
+    <w:bookmarkStart w:id="56" w:name="Xf73fb679a0a38e2aff31b3652399b32ab459b6e"/>
     <w:p>
       <w:pPr>
         <w:pStyle w:val="Heading2"/>
       </w:pPr>
       <w:r>
-        <w:t xml:space="preserve">8.1 Will the regulatory agencies accept data and analyses generated with solutions developed and available as open source?</w:t>
+        <w:t xml:space="preserve">7.1 Will the regulatory agencies accept data and analyses generated with solutions developed and available as open source?</w:t>
       </w:r>
     </w:p>
     <w:p>
@@ -2183,14 +2024,14 @@
         <w:t xml:space="preserve">Are there technical considerations for the creation of submission data packages?</w:t>
       </w:r>
     </w:p>
-    <w:bookmarkEnd w:id="55"/>
-    <w:bookmarkStart w:id="58" w:name="how-to-contribute-5"/>
+    <w:bookmarkEnd w:id="56"/>
+    <w:bookmarkStart w:id="59" w:name="how-to-contribute-5"/>
     <w:p>
       <w:pPr>
         <w:pStyle w:val="Heading2"/>
       </w:pPr>
       <w:r>
-        <w:t xml:space="preserve">8.2 How to Contribute</w:t>
+        <w:t xml:space="preserve">7.2 How to Contribute</w:t>
       </w:r>
     </w:p>
     <w:p>
@@ -2208,7 +2049,7 @@
           <w:numId w:val="1014"/>
         </w:numPr>
       </w:pPr>
-      <w:hyperlink r:id="rId56">
+      <w:hyperlink r:id="rId57">
         <w:r>
           <w:rPr>
             <w:rStyle w:val="Hyperlink"/>
@@ -2250,7 +2091,7 @@
           <w:numId w:val="1014"/>
         </w:numPr>
       </w:pPr>
-      <w:hyperlink r:id="rId57">
+      <w:hyperlink r:id="rId58">
         <w:r>
           <w:rPr>
             <w:rStyle w:val="Hyperlink"/>
@@ -2285,14 +2126,14 @@
         </w:r>
       </w:hyperlink>
     </w:p>
-    <w:bookmarkEnd w:id="58"/>
-    <w:bookmarkStart w:id="59" w:name="guidance-5"/>
+    <w:bookmarkEnd w:id="59"/>
+    <w:bookmarkStart w:id="60" w:name="guidance-5"/>
     <w:p>
       <w:pPr>
         <w:pStyle w:val="Heading2"/>
       </w:pPr>
       <w:r>
-        <w:t xml:space="preserve">8.3 Guidance</w:t>
+        <w:t xml:space="preserve">7.3 Guidance</w:t>
       </w:r>
     </w:p>
     <w:p>
@@ -2328,24 +2169,24 @@
         <w:t xml:space="preserve">Be respectful in this community</w:t>
       </w:r>
     </w:p>
-    <w:bookmarkEnd w:id="59"/>
     <w:bookmarkEnd w:id="60"/>
-    <w:bookmarkStart w:id="65" w:name="gxp-compliance"/>
+    <w:bookmarkEnd w:id="61"/>
+    <w:bookmarkStart w:id="66" w:name="gxp-compliance"/>
     <w:p>
       <w:pPr>
         <w:pStyle w:val="Heading1"/>
       </w:pPr>
       <w:r>
-        <w:t xml:space="preserve">9. GxP Compliance</w:t>
-      </w:r>
-    </w:p>
-    <w:bookmarkStart w:id="61" w:name="Xfe7d52332e28511bc5eea9f8f32334c39e65e8e"/>
+        <w:t xml:space="preserve">8. GxP Compliance</w:t>
+      </w:r>
+    </w:p>
+    <w:bookmarkStart w:id="62" w:name="Xfe7d52332e28511bc5eea9f8f32334c39e65e8e"/>
     <w:p>
       <w:pPr>
         <w:pStyle w:val="Heading2"/>
       </w:pPr>
       <w:r>
-        <w:t xml:space="preserve">9.1 How do you establish reproducibility and traceability?</w:t>
+        <w:t xml:space="preserve">8.1 How do you establish reproducibility and traceability?</w:t>
       </w:r>
     </w:p>
     <w:p>
@@ -2378,14 +2219,14 @@
         <w:t xml:space="preserve">How do we establish traceability of the input through to the output?</w:t>
       </w:r>
     </w:p>
-    <w:bookmarkEnd w:id="61"/>
-    <w:bookmarkStart w:id="63" w:name="how-to-contribute-6"/>
+    <w:bookmarkEnd w:id="62"/>
+    <w:bookmarkStart w:id="64" w:name="how-to-contribute-6"/>
     <w:p>
       <w:pPr>
         <w:pStyle w:val="Heading2"/>
       </w:pPr>
       <w:r>
-        <w:t xml:space="preserve">9.2 How to Contribute</w:t>
+        <w:t xml:space="preserve">8.2 How to Contribute</w:t>
       </w:r>
     </w:p>
     <w:p>
@@ -2398,7 +2239,7 @@
       <w:r>
         <w:br/>
       </w:r>
-      <w:hyperlink r:id="rId62">
+      <w:hyperlink r:id="rId63">
         <w:r>
           <w:rPr>
             <w:rStyle w:val="Hyperlink"/>
@@ -2407,14 +2248,14 @@
         </w:r>
       </w:hyperlink>
     </w:p>
-    <w:bookmarkEnd w:id="63"/>
-    <w:bookmarkStart w:id="64" w:name="guidance-6"/>
+    <w:bookmarkEnd w:id="64"/>
+    <w:bookmarkStart w:id="65" w:name="guidance-6"/>
     <w:p>
       <w:pPr>
         <w:pStyle w:val="Heading2"/>
       </w:pPr>
       <w:r>
-        <w:t xml:space="preserve">9.3 Guidance</w:t>
+        <w:t xml:space="preserve">8.3 Guidance</w:t>
       </w:r>
     </w:p>
     <w:p>
@@ -2450,24 +2291,24 @@
         <w:t xml:space="preserve">Be respectful in this community</w:t>
       </w:r>
     </w:p>
-    <w:bookmarkEnd w:id="64"/>
     <w:bookmarkEnd w:id="65"/>
-    <w:bookmarkStart w:id="70" w:name="user-support"/>
+    <w:bookmarkEnd w:id="66"/>
+    <w:bookmarkStart w:id="71" w:name="user-support"/>
     <w:p>
       <w:pPr>
         <w:pStyle w:val="Heading1"/>
       </w:pPr>
       <w:r>
-        <w:t xml:space="preserve">10. User Support</w:t>
-      </w:r>
-    </w:p>
-    <w:bookmarkStart w:id="66" w:name="X9737864a03eb904d80b4cd23e5e62e0ac345fdf"/>
+        <w:t xml:space="preserve">9. User Support</w:t>
+      </w:r>
+    </w:p>
+    <w:bookmarkStart w:id="67" w:name="X9737864a03eb904d80b4cd23e5e62e0ac345fdf"/>
     <w:p>
       <w:pPr>
         <w:pStyle w:val="Heading2"/>
       </w:pPr>
       <w:r>
-        <w:t xml:space="preserve">10.1 How do we support users in managing an ever-evolving environment of Open Source solutions?</w:t>
+        <w:t xml:space="preserve">9.1 How do we support users in managing an ever-evolving environment of Open Source solutions?</w:t>
       </w:r>
     </w:p>
     <w:p>
@@ -2500,14 +2341,14 @@
         <w:t xml:space="preserve">How can we help users to address unexpected challenges due to changes in their computational environment?</w:t>
       </w:r>
     </w:p>
-    <w:bookmarkEnd w:id="66"/>
-    <w:bookmarkStart w:id="68" w:name="how-to-contribute-7"/>
+    <w:bookmarkEnd w:id="67"/>
+    <w:bookmarkStart w:id="69" w:name="how-to-contribute-7"/>
     <w:p>
       <w:pPr>
         <w:pStyle w:val="Heading2"/>
       </w:pPr>
       <w:r>
-        <w:t xml:space="preserve">10.2 How to Contribute</w:t>
+        <w:t xml:space="preserve">9.2 How to Contribute</w:t>
       </w:r>
     </w:p>
     <w:p>
@@ -2520,7 +2361,7 @@
       <w:r>
         <w:br/>
       </w:r>
-      <w:hyperlink r:id="rId67">
+      <w:hyperlink r:id="rId68">
         <w:r>
           <w:rPr>
             <w:rStyle w:val="Hyperlink"/>
@@ -2529,14 +2370,14 @@
         </w:r>
       </w:hyperlink>
     </w:p>
-    <w:bookmarkEnd w:id="68"/>
-    <w:bookmarkStart w:id="69" w:name="guidance-7"/>
+    <w:bookmarkEnd w:id="69"/>
+    <w:bookmarkStart w:id="70" w:name="guidance-7"/>
     <w:p>
       <w:pPr>
         <w:pStyle w:val="Heading2"/>
       </w:pPr>
       <w:r>
-        <w:t xml:space="preserve">10.3 Guidance</w:t>
+        <w:t xml:space="preserve">9.3 Guidance</w:t>
       </w:r>
     </w:p>
     <w:p>
@@ -2572,24 +2413,24 @@
         <w:t xml:space="preserve">Be respectful in this community</w:t>
       </w:r>
     </w:p>
-    <w:bookmarkEnd w:id="69"/>
     <w:bookmarkEnd w:id="70"/>
-    <w:bookmarkStart w:id="75" w:name="user-development"/>
+    <w:bookmarkEnd w:id="71"/>
+    <w:bookmarkStart w:id="76" w:name="user-development"/>
     <w:p>
       <w:pPr>
         <w:pStyle w:val="Heading1"/>
       </w:pPr>
       <w:r>
-        <w:t xml:space="preserve">11. User Development</w:t>
-      </w:r>
-    </w:p>
-    <w:bookmarkStart w:id="71" w:name="X9e8c16200de60d74bd6dbc576b1bae1553e60a6"/>
+        <w:t xml:space="preserve">10. User Development</w:t>
+      </w:r>
+    </w:p>
+    <w:bookmarkStart w:id="72" w:name="X9e8c16200de60d74bd6dbc576b1bae1553e60a6"/>
     <w:p>
       <w:pPr>
         <w:pStyle w:val="Heading2"/>
       </w:pPr>
       <w:r>
-        <w:t xml:space="preserve">11.1 How do you transform the traditional Statistical Programmer into the future Data Scientist?</w:t>
+        <w:t xml:space="preserve">10.1 How do you transform the traditional Statistical Programmer into the future Data Scientist?</w:t>
       </w:r>
     </w:p>
     <w:p>
@@ -2704,14 +2545,14 @@
         <w:t xml:space="preserve">How will we transform the traditional Statistical Programmer into the future Data Scientist?</w:t>
       </w:r>
     </w:p>
-    <w:bookmarkEnd w:id="71"/>
-    <w:bookmarkStart w:id="73" w:name="how-to-contribute-8"/>
+    <w:bookmarkEnd w:id="72"/>
+    <w:bookmarkStart w:id="74" w:name="how-to-contribute-8"/>
     <w:p>
       <w:pPr>
         <w:pStyle w:val="Heading2"/>
       </w:pPr>
       <w:r>
-        <w:t xml:space="preserve">11.2 How to Contribute</w:t>
+        <w:t xml:space="preserve">10.2 How to Contribute</w:t>
       </w:r>
     </w:p>
     <w:p>
@@ -2724,7 +2565,7 @@
       <w:r>
         <w:br/>
       </w:r>
-      <w:hyperlink r:id="rId72">
+      <w:hyperlink r:id="rId73">
         <w:r>
           <w:rPr>
             <w:rStyle w:val="Hyperlink"/>
@@ -2733,14 +2574,14 @@
         </w:r>
       </w:hyperlink>
     </w:p>
-    <w:bookmarkEnd w:id="73"/>
-    <w:bookmarkStart w:id="74" w:name="guidance-8"/>
+    <w:bookmarkEnd w:id="74"/>
+    <w:bookmarkStart w:id="75" w:name="guidance-8"/>
     <w:p>
       <w:pPr>
         <w:pStyle w:val="Heading2"/>
       </w:pPr>
       <w:r>
-        <w:t xml:space="preserve">11.3 Guidance</w:t>
+        <w:t xml:space="preserve">10.3 Guidance</w:t>
       </w:r>
     </w:p>
     <w:p>
@@ -2776,24 +2617,24 @@
         <w:t xml:space="preserve">Be respectful in this community</w:t>
       </w:r>
     </w:p>
-    <w:bookmarkEnd w:id="74"/>
     <w:bookmarkEnd w:id="75"/>
-    <w:bookmarkStart w:id="80" w:name="numerical-matching"/>
+    <w:bookmarkEnd w:id="76"/>
+    <w:bookmarkStart w:id="81" w:name="numerical-matching"/>
     <w:p>
       <w:pPr>
         <w:pStyle w:val="Heading1"/>
       </w:pPr>
       <w:r>
-        <w:t xml:space="preserve">12. Numerical Matching</w:t>
-      </w:r>
-    </w:p>
-    <w:bookmarkStart w:id="76" w:name="Xe851ee572f84c294c1f4d7f6de7b17d7e3bf441"/>
+        <w:t xml:space="preserve">11. Numerical Matching</w:t>
+      </w:r>
+    </w:p>
+    <w:bookmarkStart w:id="77" w:name="Xe851ee572f84c294c1f4d7f6de7b17d7e3bf441"/>
     <w:p>
       <w:pPr>
         <w:pStyle w:val="Heading2"/>
       </w:pPr>
       <w:r>
-        <w:t xml:space="preserve">12.1 Do we need to match SAS numerically when using a different language?</w:t>
+        <w:t xml:space="preserve">11.1 Do we need to match SAS numerically when using a different language?</w:t>
       </w:r>
     </w:p>
     <w:p>
@@ -2840,14 +2681,14 @@
         <w:t xml:space="preserve">What if SAS and R are equivalent, but a third language yields numerical differences?</w:t>
       </w:r>
     </w:p>
-    <w:bookmarkEnd w:id="76"/>
-    <w:bookmarkStart w:id="78" w:name="how-to-contribute-9"/>
+    <w:bookmarkEnd w:id="77"/>
+    <w:bookmarkStart w:id="79" w:name="how-to-contribute-9"/>
     <w:p>
       <w:pPr>
         <w:pStyle w:val="Heading2"/>
       </w:pPr>
       <w:r>
-        <w:t xml:space="preserve">12.2 How to Contribute</w:t>
+        <w:t xml:space="preserve">11.2 How to Contribute</w:t>
       </w:r>
     </w:p>
     <w:p>
@@ -2860,7 +2701,7 @@
       <w:r>
         <w:br/>
       </w:r>
-      <w:hyperlink r:id="rId77">
+      <w:hyperlink r:id="rId78">
         <w:r>
           <w:rPr>
             <w:rStyle w:val="Hyperlink"/>
@@ -2869,14 +2710,14 @@
         </w:r>
       </w:hyperlink>
     </w:p>
-    <w:bookmarkEnd w:id="78"/>
-    <w:bookmarkStart w:id="79" w:name="guidance-9"/>
+    <w:bookmarkEnd w:id="79"/>
+    <w:bookmarkStart w:id="80" w:name="guidance-9"/>
     <w:p>
       <w:pPr>
         <w:pStyle w:val="Heading2"/>
       </w:pPr>
       <w:r>
-        <w:t xml:space="preserve">12.3 Guidance</w:t>
+        <w:t xml:space="preserve">11.3 Guidance</w:t>
       </w:r>
     </w:p>
     <w:p>
@@ -2912,24 +2753,24 @@
         <w:t xml:space="preserve">Be respectful in this community</w:t>
       </w:r>
     </w:p>
-    <w:bookmarkEnd w:id="79"/>
     <w:bookmarkEnd w:id="80"/>
-    <w:bookmarkStart w:id="85" w:name="os-in-the-long-run"/>
+    <w:bookmarkEnd w:id="81"/>
+    <w:bookmarkStart w:id="86" w:name="os-in-the-long-run"/>
     <w:p>
       <w:pPr>
         <w:pStyle w:val="Heading1"/>
       </w:pPr>
       <w:r>
-        <w:t xml:space="preserve">13. OS in the Long Run</w:t>
-      </w:r>
-    </w:p>
-    <w:bookmarkStart w:id="81" w:name="X94c4960739ed8922ac20738dae7543a3c68bf11"/>
+        <w:t xml:space="preserve">12. OS in the Long Run</w:t>
+      </w:r>
+    </w:p>
+    <w:bookmarkStart w:id="82" w:name="X94c4960739ed8922ac20738dae7543a3c68bf11"/>
     <w:p>
       <w:pPr>
         <w:pStyle w:val="Heading2"/>
       </w:pPr>
       <w:r>
-        <w:t xml:space="preserve">13.1 How do we ensure that the solutions being developed today will exist in the long run?</w:t>
+        <w:t xml:space="preserve">12.1 How do we ensure that the solutions being developed today will exist in the long run?</w:t>
       </w:r>
     </w:p>
     <w:p>
@@ -2973,14 +2814,14 @@
         <w:t xml:space="preserve">How do we ensure long term maintainability?</w:t>
       </w:r>
     </w:p>
-    <w:bookmarkEnd w:id="81"/>
-    <w:bookmarkStart w:id="83" w:name="how-to-contribute-10"/>
+    <w:bookmarkEnd w:id="82"/>
+    <w:bookmarkStart w:id="84" w:name="how-to-contribute-10"/>
     <w:p>
       <w:pPr>
         <w:pStyle w:val="Heading2"/>
       </w:pPr>
       <w:r>
-        <w:t xml:space="preserve">13.2 How to Contribute</w:t>
+        <w:t xml:space="preserve">12.2 How to Contribute</w:t>
       </w:r>
     </w:p>
     <w:p>
@@ -2993,7 +2834,7 @@
       <w:r>
         <w:br/>
       </w:r>
-      <w:hyperlink r:id="rId82">
+      <w:hyperlink r:id="rId83">
         <w:r>
           <w:rPr>
             <w:rStyle w:val="Hyperlink"/>
@@ -3002,14 +2843,14 @@
         </w:r>
       </w:hyperlink>
     </w:p>
-    <w:bookmarkEnd w:id="83"/>
-    <w:bookmarkStart w:id="84" w:name="guidance-10"/>
+    <w:bookmarkEnd w:id="84"/>
+    <w:bookmarkStart w:id="85" w:name="guidance-10"/>
     <w:p>
       <w:pPr>
         <w:pStyle w:val="Heading2"/>
       </w:pPr>
       <w:r>
-        <w:t xml:space="preserve">13.3 Guidance</w:t>
+        <w:t xml:space="preserve">12.3 Guidance</w:t>
       </w:r>
     </w:p>
     <w:p>
@@ -3045,24 +2886,24 @@
         <w:t xml:space="preserve">Be respectful in this community</w:t>
       </w:r>
     </w:p>
-    <w:bookmarkEnd w:id="84"/>
     <w:bookmarkEnd w:id="85"/>
-    <w:bookmarkStart w:id="90" w:name="funding-os"/>
+    <w:bookmarkEnd w:id="86"/>
+    <w:bookmarkStart w:id="91" w:name="funding-os"/>
     <w:p>
       <w:pPr>
         <w:pStyle w:val="Heading1"/>
       </w:pPr>
       <w:r>
-        <w:t xml:space="preserve">14. Funding OS</w:t>
-      </w:r>
-    </w:p>
-    <w:bookmarkStart w:id="86" w:name="Xc7bf910ed161f7cd8fe308f8105dd448b0b8599"/>
+        <w:t xml:space="preserve">13. Funding OS</w:t>
+      </w:r>
+    </w:p>
+    <w:bookmarkStart w:id="87" w:name="Xc7bf910ed161f7cd8fe308f8105dd448b0b8599"/>
     <w:p>
       <w:pPr>
         <w:pStyle w:val="Heading2"/>
       </w:pPr>
       <w:r>
-        <w:t xml:space="preserve">14.1 Is it possible for industry fund open source?</w:t>
+        <w:t xml:space="preserve">13.1 Is it possible for industry fund open source?</w:t>
       </w:r>
     </w:p>
     <w:p>
@@ -3109,14 +2950,14 @@
         <w:t xml:space="preserve">Are there examples of this in other industries?</w:t>
       </w:r>
     </w:p>
-    <w:bookmarkEnd w:id="86"/>
-    <w:bookmarkStart w:id="88" w:name="how-to-contribute-11"/>
+    <w:bookmarkEnd w:id="87"/>
+    <w:bookmarkStart w:id="89" w:name="how-to-contribute-11"/>
     <w:p>
       <w:pPr>
         <w:pStyle w:val="Heading2"/>
       </w:pPr>
       <w:r>
-        <w:t xml:space="preserve">14.2 How to Contribute</w:t>
+        <w:t xml:space="preserve">13.2 How to Contribute</w:t>
       </w:r>
     </w:p>
     <w:p>
@@ -3129,7 +2970,7 @@
       <w:r>
         <w:br/>
       </w:r>
-      <w:hyperlink r:id="rId87">
+      <w:hyperlink r:id="rId88">
         <w:r>
           <w:rPr>
             <w:rStyle w:val="Hyperlink"/>
@@ -3138,14 +2979,14 @@
         </w:r>
       </w:hyperlink>
     </w:p>
-    <w:bookmarkEnd w:id="88"/>
-    <w:bookmarkStart w:id="89" w:name="guidance-11"/>
+    <w:bookmarkEnd w:id="89"/>
+    <w:bookmarkStart w:id="90" w:name="guidance-11"/>
     <w:p>
       <w:pPr>
         <w:pStyle w:val="Heading2"/>
       </w:pPr>
       <w:r>
-        <w:t xml:space="preserve">14.3 Guidance</w:t>
+        <w:t xml:space="preserve">13.3 Guidance</w:t>
       </w:r>
     </w:p>
     <w:p>
@@ -3181,24 +3022,24 @@
         <w:t xml:space="preserve">Be respectful in this community</w:t>
       </w:r>
     </w:p>
-    <w:bookmarkEnd w:id="89"/>
     <w:bookmarkEnd w:id="90"/>
-    <w:bookmarkStart w:id="95" w:name="liability-with-os"/>
+    <w:bookmarkEnd w:id="91"/>
+    <w:bookmarkStart w:id="96" w:name="liability-with-os"/>
     <w:p>
       <w:pPr>
         <w:pStyle w:val="Heading1"/>
       </w:pPr>
       <w:r>
-        <w:t xml:space="preserve">15. Liability with OS</w:t>
-      </w:r>
-    </w:p>
-    <w:bookmarkStart w:id="91" w:name="Xe5899a479a907bab26b5665ad7b304b4930bc7d"/>
+        <w:t xml:space="preserve">14. Liability with OS</w:t>
+      </w:r>
+    </w:p>
+    <w:bookmarkStart w:id="92" w:name="Xe5899a479a907bab26b5665ad7b304b4930bc7d"/>
     <w:p>
       <w:pPr>
         <w:pStyle w:val="Heading2"/>
       </w:pPr>
       <w:r>
-        <w:t xml:space="preserve">15.1 Are contributors to open source exposing themselves to any liability of their solutions?</w:t>
+        <w:t xml:space="preserve">14.1 Are contributors to open source exposing themselves to any liability of their solutions?</w:t>
       </w:r>
     </w:p>
     <w:p>
@@ -3223,14 +3064,14 @@
         <w:t xml:space="preserve">Are there mitigating actions which can limit or eliminate liabilities?</w:t>
       </w:r>
     </w:p>
-    <w:bookmarkEnd w:id="91"/>
-    <w:bookmarkStart w:id="93" w:name="how-to-contribute-12"/>
+    <w:bookmarkEnd w:id="92"/>
+    <w:bookmarkStart w:id="94" w:name="how-to-contribute-12"/>
     <w:p>
       <w:pPr>
         <w:pStyle w:val="Heading2"/>
       </w:pPr>
       <w:r>
-        <w:t xml:space="preserve">15.2 How to Contribute</w:t>
+        <w:t xml:space="preserve">14.2 How to Contribute</w:t>
       </w:r>
     </w:p>
     <w:p>
@@ -3243,7 +3084,7 @@
       <w:r>
         <w:br/>
       </w:r>
-      <w:hyperlink r:id="rId92">
+      <w:hyperlink r:id="rId93">
         <w:r>
           <w:rPr>
             <w:rStyle w:val="Hyperlink"/>
@@ -3252,14 +3093,14 @@
         </w:r>
       </w:hyperlink>
     </w:p>
-    <w:bookmarkEnd w:id="93"/>
-    <w:bookmarkStart w:id="94" w:name="guidance-12"/>
+    <w:bookmarkEnd w:id="94"/>
+    <w:bookmarkStart w:id="95" w:name="guidance-12"/>
     <w:p>
       <w:pPr>
         <w:pStyle w:val="Heading2"/>
       </w:pPr>
       <w:r>
-        <w:t xml:space="preserve">15.3 Guidance</w:t>
+        <w:t xml:space="preserve">14.3 Guidance</w:t>
       </w:r>
     </w:p>
     <w:p>
@@ -3295,24 +3136,24 @@
         <w:t xml:space="preserve">Be respectful in this community</w:t>
       </w:r>
     </w:p>
-    <w:bookmarkEnd w:id="94"/>
     <w:bookmarkEnd w:id="95"/>
-    <w:bookmarkStart w:id="100" w:name="legal-concerns"/>
+    <w:bookmarkEnd w:id="96"/>
+    <w:bookmarkStart w:id="101" w:name="legal-concerns"/>
     <w:p>
       <w:pPr>
         <w:pStyle w:val="Heading1"/>
       </w:pPr>
       <w:r>
-        <w:t xml:space="preserve">16. Legal Concerns</w:t>
-      </w:r>
-    </w:p>
-    <w:bookmarkStart w:id="96" w:name="Xd25d4926cebf0bd2e1f824f95f1d42fdaf2cd26"/>
+        <w:t xml:space="preserve">15. Legal Concerns</w:t>
+      </w:r>
+    </w:p>
+    <w:bookmarkStart w:id="97" w:name="Xd25d4926cebf0bd2e1f824f95f1d42fdaf2cd26"/>
     <w:p>
       <w:pPr>
         <w:pStyle w:val="Heading2"/>
       </w:pPr>
       <w:r>
-        <w:t xml:space="preserve">16.1 Are there any legal concerns from open source development?</w:t>
+        <w:t xml:space="preserve">15.1 Are there any legal concerns from open source development?</w:t>
       </w:r>
     </w:p>
     <w:p>
@@ -3348,14 +3189,14 @@
         <w:t xml:space="preserve">How does this differ if the solution is an individual or a collaborative effort?</w:t>
       </w:r>
     </w:p>
-    <w:bookmarkEnd w:id="96"/>
-    <w:bookmarkStart w:id="98" w:name="how-to-contribute-13"/>
+    <w:bookmarkEnd w:id="97"/>
+    <w:bookmarkStart w:id="99" w:name="how-to-contribute-13"/>
     <w:p>
       <w:pPr>
         <w:pStyle w:val="Heading2"/>
       </w:pPr>
       <w:r>
-        <w:t xml:space="preserve">16.2 How to Contribute</w:t>
+        <w:t xml:space="preserve">15.2 How to Contribute</w:t>
       </w:r>
     </w:p>
     <w:p>
@@ -3368,7 +3209,7 @@
       <w:r>
         <w:br/>
       </w:r>
-      <w:hyperlink r:id="rId97">
+      <w:hyperlink r:id="rId98">
         <w:r>
           <w:rPr>
             <w:rStyle w:val="Hyperlink"/>
@@ -3377,14 +3218,14 @@
         </w:r>
       </w:hyperlink>
     </w:p>
-    <w:bookmarkEnd w:id="98"/>
-    <w:bookmarkStart w:id="99" w:name="guidance-13"/>
+    <w:bookmarkEnd w:id="99"/>
+    <w:bookmarkStart w:id="100" w:name="guidance-13"/>
     <w:p>
       <w:pPr>
         <w:pStyle w:val="Heading2"/>
       </w:pPr>
       <w:r>
-        <w:t xml:space="preserve">16.3 Guidance</w:t>
+        <w:t xml:space="preserve">15.3 Guidance</w:t>
       </w:r>
     </w:p>
     <w:p>
@@ -3420,24 +3261,24 @@
         <w:t xml:space="preserve">Be respectful in this community</w:t>
       </w:r>
     </w:p>
-    <w:bookmarkEnd w:id="99"/>
     <w:bookmarkEnd w:id="100"/>
-    <w:bookmarkStart w:id="106" w:name="os-business-models"/>
+    <w:bookmarkEnd w:id="101"/>
+    <w:bookmarkStart w:id="107" w:name="os-business-models"/>
     <w:p>
       <w:pPr>
         <w:pStyle w:val="Heading1"/>
       </w:pPr>
       <w:r>
-        <w:t xml:space="preserve">17. OS Business Models</w:t>
-      </w:r>
-    </w:p>
-    <w:bookmarkStart w:id="102" w:name="Xa7eb6821894c126975317c719f7a8b9fe58622f"/>
+        <w:t xml:space="preserve">16. OS Business Models</w:t>
+      </w:r>
+    </w:p>
+    <w:bookmarkStart w:id="103" w:name="Xa7eb6821894c126975317c719f7a8b9fe58622f"/>
     <w:p>
       <w:pPr>
         <w:pStyle w:val="Heading2"/>
       </w:pPr>
       <w:r>
-        <w:t xml:space="preserve">17.1 What open source models are available for businesses?</w:t>
+        <w:t xml:space="preserve">16.1 What open source models are available for businesses?</w:t>
       </w:r>
     </w:p>
     <w:p>
@@ -3469,7 +3310,7 @@
           <w:numId w:val="1032"/>
         </w:numPr>
       </w:pPr>
-      <w:hyperlink r:id="rId101">
+      <w:hyperlink r:id="rId102">
         <w:r>
           <w:rPr>
             <w:rStyle w:val="Hyperlink"/>
@@ -3478,14 +3319,14 @@
         </w:r>
       </w:hyperlink>
     </w:p>
-    <w:bookmarkEnd w:id="102"/>
-    <w:bookmarkStart w:id="104" w:name="how-to-contribute-14"/>
+    <w:bookmarkEnd w:id="103"/>
+    <w:bookmarkStart w:id="105" w:name="how-to-contribute-14"/>
     <w:p>
       <w:pPr>
         <w:pStyle w:val="Heading2"/>
       </w:pPr>
       <w:r>
-        <w:t xml:space="preserve">17.2 How to Contribute</w:t>
+        <w:t xml:space="preserve">16.2 How to Contribute</w:t>
       </w:r>
     </w:p>
     <w:p>
@@ -3498,7 +3339,7 @@
       <w:r>
         <w:br/>
       </w:r>
-      <w:hyperlink r:id="rId103">
+      <w:hyperlink r:id="rId104">
         <w:r>
           <w:rPr>
             <w:rStyle w:val="Hyperlink"/>
@@ -3507,14 +3348,14 @@
         </w:r>
       </w:hyperlink>
     </w:p>
-    <w:bookmarkEnd w:id="104"/>
-    <w:bookmarkStart w:id="105" w:name="guidance-14"/>
+    <w:bookmarkEnd w:id="105"/>
+    <w:bookmarkStart w:id="106" w:name="guidance-14"/>
     <w:p>
       <w:pPr>
         <w:pStyle w:val="Heading2"/>
       </w:pPr>
       <w:r>
-        <w:t xml:space="preserve">17.3 Guidance</w:t>
+        <w:t xml:space="preserve">16.3 Guidance</w:t>
       </w:r>
     </w:p>
     <w:p>
@@ -3550,24 +3391,24 @@
         <w:t xml:space="preserve">Be respectful in this community</w:t>
       </w:r>
     </w:p>
-    <w:bookmarkEnd w:id="105"/>
     <w:bookmarkEnd w:id="106"/>
-    <w:bookmarkStart w:id="111" w:name="what-else"/>
+    <w:bookmarkEnd w:id="107"/>
+    <w:bookmarkStart w:id="112" w:name="what-else"/>
     <w:p>
       <w:pPr>
         <w:pStyle w:val="Heading1"/>
       </w:pPr>
       <w:r>
-        <w:t xml:space="preserve">18. What Else?</w:t>
-      </w:r>
-    </w:p>
-    <w:bookmarkStart w:id="107" w:name="what-else-can-we-do"/>
+        <w:t xml:space="preserve">17. What Else?</w:t>
+      </w:r>
+    </w:p>
+    <w:bookmarkStart w:id="108" w:name="what-else-can-we-do"/>
     <w:p>
       <w:pPr>
         <w:pStyle w:val="Heading2"/>
       </w:pPr>
       <w:r>
-        <w:t xml:space="preserve">18.1 What else can we do?</w:t>
+        <w:t xml:space="preserve">17.1 What else can we do?</w:t>
       </w:r>
     </w:p>
     <w:p>
@@ -3600,14 +3441,14 @@
         <w:t xml:space="preserve">What other questions are being asked and/or need to be addressed?</w:t>
       </w:r>
     </w:p>
-    <w:bookmarkEnd w:id="107"/>
-    <w:bookmarkStart w:id="109" w:name="how-to-contribute-15"/>
+    <w:bookmarkEnd w:id="108"/>
+    <w:bookmarkStart w:id="110" w:name="how-to-contribute-15"/>
     <w:p>
       <w:pPr>
         <w:pStyle w:val="Heading2"/>
       </w:pPr>
       <w:r>
-        <w:t xml:space="preserve">18.2 How to Contribute</w:t>
+        <w:t xml:space="preserve">17.2 How to Contribute</w:t>
       </w:r>
     </w:p>
     <w:p>
@@ -3620,7 +3461,7 @@
       <w:r>
         <w:br/>
       </w:r>
-      <w:hyperlink r:id="rId108">
+      <w:hyperlink r:id="rId109">
         <w:r>
           <w:rPr>
             <w:rStyle w:val="Hyperlink"/>
@@ -3629,14 +3470,14 @@
         </w:r>
       </w:hyperlink>
     </w:p>
-    <w:bookmarkEnd w:id="109"/>
-    <w:bookmarkStart w:id="110" w:name="guidance-15"/>
+    <w:bookmarkEnd w:id="110"/>
+    <w:bookmarkStart w:id="111" w:name="guidance-15"/>
     <w:p>
       <w:pPr>
         <w:pStyle w:val="Heading2"/>
       </w:pPr>
       <w:r>
-        <w:t xml:space="preserve">18.3 Guidance</w:t>
+        <w:t xml:space="preserve">17.3 Guidance</w:t>
       </w:r>
     </w:p>
     <w:p>
@@ -3672,9 +3513,9 @@
         <w:t xml:space="preserve">Be respectful in this community</w:t>
       </w:r>
     </w:p>
-    <w:bookmarkEnd w:id="110"/>
     <w:bookmarkEnd w:id="111"/>
-    <w:bookmarkStart w:id="113" w:name="references"/>
+    <w:bookmarkEnd w:id="112"/>
+    <w:bookmarkStart w:id="114" w:name="references"/>
     <w:p>
       <w:pPr>
         <w:pStyle w:val="Heading1"/>
@@ -3683,9 +3524,9 @@
         <w:t xml:space="preserve">References</w:t>
       </w:r>
     </w:p>
-    <w:bookmarkStart w:id="112" w:name="refs"/>
-    <w:bookmarkEnd w:id="112"/>
+    <w:bookmarkStart w:id="113" w:name="refs"/>
     <w:bookmarkEnd w:id="113"/>
+    <w:bookmarkEnd w:id="114"/>
     <w:sectPr/>
   </w:body>
 </w:document>

</xml_diff>

<commit_message>
Deploying to gh-pages from @ phuse-org/OSTCDA@c84f0e067e1e89ec5583fa63d37443f0e27a44b1 🚀
</commit_message>
<xml_diff>
--- a/Open-Source-Technology-in-Clinical-Data-Analysis.docx
+++ b/Open-Source-Technology-in-Clinical-Data-Analysis.docx
@@ -834,7 +834,7 @@
         </w:p>
       </w:sdtContent>
     </w:sdt>
-    <w:bookmarkStart w:id="28" w:name="preface"/>
+    <w:bookmarkStart w:id="31" w:name="preface"/>
     <w:p>
       <w:pPr>
         <w:pStyle w:val="Heading1"/>
@@ -843,7 +843,7 @@
         <w:t xml:space="preserve">Preface</w:t>
       </w:r>
     </w:p>
-    <w:bookmarkStart w:id="27" w:name="draft"/>
+    <w:bookmarkStart w:id="25" w:name="draft"/>
     <w:p>
       <w:pPr>
         <w:pStyle w:val="Heading2"/>
@@ -886,10 +886,7 @@
         <w:pStyle w:val="Compact"/>
       </w:pPr>
       <w:r>
-        <w:t xml:space="preserve">What questions have been asked and</w:t>
-      </w:r>
-      <w:r>
-        <w:t xml:space="preserve"> </w:t>
+        <w:t xml:space="preserve">What questions have been asked and [</w:t>
       </w:r>
       <w:r>
         <w:rPr>
@@ -897,15 +894,11 @@
           <w:i/>
           <w:bCs/>
           <w:b/>
-          <w:u w:val="single"/>
         </w:rPr>
-        <w:t xml:space="preserve">already</w:t>
-      </w:r>
-      <w:r>
-        <w:t xml:space="preserve"> </w:t>
-      </w:r>
-      <w:r>
-        <w:t xml:space="preserve">answered?</w:t>
+        <w:t xml:space="preserve">already answered</w:t>
+      </w:r>
+      <w:r>
+        <w:t xml:space="preserve">]?</w:t>
       </w:r>
     </w:p>
     <w:p>
@@ -917,10 +910,7 @@
         <w:pStyle w:val="Compact"/>
       </w:pPr>
       <w:r>
-        <w:t xml:space="preserve">What questions have been asked and</w:t>
-      </w:r>
-      <w:r>
-        <w:t xml:space="preserve"> </w:t>
+        <w:t xml:space="preserve">What questions have been asked and [</w:t>
       </w:r>
       <w:r>
         <w:rPr>
@@ -928,15 +918,11 @@
           <w:i/>
           <w:bCs/>
           <w:b/>
-          <w:u w:val="single"/>
         </w:rPr>
-        <w:t xml:space="preserve">nearly</w:t>
-      </w:r>
-      <w:r>
-        <w:t xml:space="preserve"> </w:t>
-      </w:r>
-      <w:r>
-        <w:t xml:space="preserve">answered?</w:t>
+        <w:t xml:space="preserve">nearly answered</w:t>
+      </w:r>
+      <w:r>
+        <w:t xml:space="preserve">]?</w:t>
       </w:r>
     </w:p>
     <w:p>
@@ -948,10 +934,7 @@
         <w:pStyle w:val="Compact"/>
       </w:pPr>
       <w:r>
-        <w:t xml:space="preserve">What questions have been asked and</w:t>
-      </w:r>
-      <w:r>
-        <w:t xml:space="preserve"> </w:t>
+        <w:t xml:space="preserve">What questions have been asked and [</w:t>
       </w:r>
       <w:r>
         <w:rPr>
@@ -959,15 +942,11 @@
           <w:i/>
           <w:bCs/>
           <w:b/>
-          <w:u w:val="single"/>
         </w:rPr>
-        <w:t xml:space="preserve">not yet</w:t>
-      </w:r>
-      <w:r>
-        <w:t xml:space="preserve"> </w:t>
-      </w:r>
-      <w:r>
-        <w:t xml:space="preserve">answered?</w:t>
+        <w:t xml:space="preserve">not yet answered</w:t>
+      </w:r>
+      <w:r>
+        <w:t xml:space="preserve">]?</w:t>
       </w:r>
     </w:p>
     <w:p>
@@ -998,10 +977,10 @@
     <w:bookmarkStart w:id="22" w:name="do-not-cite"/>
     <w:p>
       <w:pPr>
-        <w:pStyle w:val="Heading3"/>
-      </w:pPr>
-      <w:r>
-        <w:t xml:space="preserve">Do not cite</w:t>
+        <w:pStyle w:val="Heading4"/>
+      </w:pPr>
+      <w:r>
+        <w:t xml:space="preserve">DO NOT CITE</w:t>
       </w:r>
     </w:p>
     <w:p>
@@ -1035,10 +1014,10 @@
     <w:bookmarkStart w:id="24" w:name="learn-more"/>
     <w:p>
       <w:pPr>
-        <w:pStyle w:val="Heading3"/>
-      </w:pPr>
-      <w:r>
-        <w:t xml:space="preserve">Learn more</w:t>
+        <w:pStyle w:val="Heading4"/>
+      </w:pPr>
+      <w:r>
+        <w:t xml:space="preserve">LEARN MORE</w:t>
       </w:r>
     </w:p>
     <w:p>
@@ -1089,10 +1068,86 @@
       </w:r>
     </w:p>
     <w:bookmarkEnd w:id="24"/>
-    <w:bookmarkStart w:id="26" w:name="thank-you"/>
-    <w:p>
-      <w:pPr>
-        <w:pStyle w:val="Heading3"/>
+    <w:bookmarkEnd w:id="25"/>
+    <w:bookmarkStart w:id="27" w:name="how-to-contribute"/>
+    <w:p>
+      <w:pPr>
+        <w:pStyle w:val="Heading2"/>
+      </w:pPr>
+      <w:r>
+        <w:t xml:space="preserve">How to Contribute</w:t>
+      </w:r>
+    </w:p>
+    <w:p>
+      <w:pPr>
+        <w:pStyle w:val="FirstParagraph"/>
+      </w:pPr>
+      <w:r>
+        <w:t xml:space="preserve">Contribute to the discussion here in GitHub Discussions:</w:t>
+      </w:r>
+      <w:r>
+        <w:br/>
+      </w:r>
+      <w:hyperlink r:id="rId26">
+        <w:r>
+          <w:rPr>
+            <w:rStyle w:val="Hyperlink"/>
+          </w:rPr>
+          <w:t xml:space="preserve">What is open source?</w:t>
+        </w:r>
+      </w:hyperlink>
+    </w:p>
+    <w:bookmarkEnd w:id="27"/>
+    <w:bookmarkStart w:id="28" w:name="guidance"/>
+    <w:p>
+      <w:pPr>
+        <w:pStyle w:val="Heading2"/>
+      </w:pPr>
+      <w:r>
+        <w:t xml:space="preserve">Guidance</w:t>
+      </w:r>
+    </w:p>
+    <w:p>
+      <w:pPr>
+        <w:numPr>
+          <w:ilvl w:val="0"/>
+          <w:numId w:val="1002"/>
+        </w:numPr>
+        <w:pStyle w:val="Compact"/>
+      </w:pPr>
+      <w:r>
+        <w:t xml:space="preserve">Provide your thoughts and perspectives</w:t>
+      </w:r>
+    </w:p>
+    <w:p>
+      <w:pPr>
+        <w:numPr>
+          <w:ilvl w:val="0"/>
+          <w:numId w:val="1002"/>
+        </w:numPr>
+        <w:pStyle w:val="Compact"/>
+      </w:pPr>
+      <w:r>
+        <w:t xml:space="preserve">Provide references to articles, webinars, presentations (citations, links)</w:t>
+      </w:r>
+    </w:p>
+    <w:p>
+      <w:pPr>
+        <w:numPr>
+          <w:ilvl w:val="0"/>
+          <w:numId w:val="1002"/>
+        </w:numPr>
+        <w:pStyle w:val="Compact"/>
+      </w:pPr>
+      <w:r>
+        <w:t xml:space="preserve">Be respectful in this community</w:t>
+      </w:r>
+    </w:p>
+    <w:bookmarkEnd w:id="28"/>
+    <w:bookmarkStart w:id="30" w:name="thank-you"/>
+    <w:p>
+      <w:pPr>
+        <w:pStyle w:val="Heading2"/>
       </w:pPr>
       <w:r>
         <w:t xml:space="preserve">Thank you</w:t>
@@ -1108,7 +1163,7 @@
       <w:r>
         <w:t xml:space="preserve"> </w:t>
       </w:r>
-      <w:hyperlink r:id="rId25">
+      <w:hyperlink r:id="rId29">
         <w:r>
           <w:rPr>
             <w:rStyle w:val="Hyperlink"/>
@@ -1141,10 +1196,9 @@
         <w:t xml:space="preserve">for your thoughtful contributions to the effort.</w:t>
       </w:r>
     </w:p>
-    <w:bookmarkEnd w:id="26"/>
-    <w:bookmarkEnd w:id="27"/>
-    <w:bookmarkEnd w:id="28"/>
-    <w:bookmarkStart w:id="29" w:name="what-is-open-source"/>
+    <w:bookmarkEnd w:id="30"/>
+    <w:bookmarkEnd w:id="31"/>
+    <w:bookmarkStart w:id="37" w:name="what-is-open-source"/>
     <w:p>
       <w:pPr>
         <w:pStyle w:val="Heading1"/>
@@ -1153,14 +1207,13 @@
         <w:t xml:space="preserve">1. What is Open Source?</w:t>
       </w:r>
     </w:p>
-    <w:bookmarkEnd w:id="29"/>
-    <w:bookmarkStart w:id="35" w:name="what-is-open-source-1"/>
-    <w:p>
-      <w:pPr>
-        <w:pStyle w:val="Heading1"/>
-      </w:pPr>
-      <w:r>
-        <w:t xml:space="preserve">2. What is Open Source?</w:t>
+    <w:bookmarkStart w:id="32" w:name="what-is-open-source-1"/>
+    <w:p>
+      <w:pPr>
+        <w:pStyle w:val="Heading2"/>
+      </w:pPr>
+      <w:r>
+        <w:t xml:space="preserve">1.1 What is Open Source?</w:t>
       </w:r>
     </w:p>
     <w:p>
@@ -1214,7 +1267,7 @@
       <w:pPr>
         <w:numPr>
           <w:ilvl w:val="0"/>
-          <w:numId w:val="1002"/>
+          <w:numId w:val="1003"/>
         </w:numPr>
         <w:pStyle w:val="Compact"/>
       </w:pPr>
@@ -1226,7 +1279,7 @@
       <w:pPr>
         <w:numPr>
           <w:ilvl w:val="0"/>
-          <w:numId w:val="1002"/>
+          <w:numId w:val="1003"/>
         </w:numPr>
         <w:pStyle w:val="Compact"/>
       </w:pPr>
@@ -1238,7 +1291,7 @@
       <w:pPr>
         <w:numPr>
           <w:ilvl w:val="0"/>
-          <w:numId w:val="1002"/>
+          <w:numId w:val="1003"/>
         </w:numPr>
         <w:pStyle w:val="Compact"/>
       </w:pPr>
@@ -1250,7 +1303,7 @@
       <w:pPr>
         <w:numPr>
           <w:ilvl w:val="0"/>
-          <w:numId w:val="1002"/>
+          <w:numId w:val="1003"/>
         </w:numPr>
         <w:pStyle w:val="Compact"/>
       </w:pPr>
@@ -1258,13 +1311,14 @@
         <w:t xml:space="preserve">Does the ability to modify the code matter?</w:t>
       </w:r>
     </w:p>
-    <w:bookmarkStart w:id="31" w:name="how-to-contribute"/>
-    <w:p>
-      <w:pPr>
-        <w:pStyle w:val="Heading2"/>
-      </w:pPr>
-      <w:r>
-        <w:t xml:space="preserve">2.1 How to Contribute</w:t>
+    <w:bookmarkEnd w:id="32"/>
+    <w:bookmarkStart w:id="33" w:name="how-to-contribute-1"/>
+    <w:p>
+      <w:pPr>
+        <w:pStyle w:val="Heading2"/>
+      </w:pPr>
+      <w:r>
+        <w:t xml:space="preserve">1.2 How to Contribute</w:t>
       </w:r>
     </w:p>
     <w:p>
@@ -1277,7 +1331,7 @@
       <w:r>
         <w:br/>
       </w:r>
-      <w:hyperlink r:id="rId30">
+      <w:hyperlink r:id="rId26">
         <w:r>
           <w:rPr>
             <w:rStyle w:val="Hyperlink"/>
@@ -1286,21 +1340,21 @@
         </w:r>
       </w:hyperlink>
     </w:p>
-    <w:bookmarkEnd w:id="31"/>
-    <w:bookmarkStart w:id="32" w:name="guidance"/>
-    <w:p>
-      <w:pPr>
-        <w:pStyle w:val="Heading2"/>
-      </w:pPr>
-      <w:r>
-        <w:t xml:space="preserve">2.2 Guidance</w:t>
-      </w:r>
-    </w:p>
-    <w:p>
-      <w:pPr>
-        <w:numPr>
-          <w:ilvl w:val="0"/>
-          <w:numId w:val="1003"/>
+    <w:bookmarkEnd w:id="33"/>
+    <w:bookmarkStart w:id="34" w:name="guidance-1"/>
+    <w:p>
+      <w:pPr>
+        <w:pStyle w:val="Heading2"/>
+      </w:pPr>
+      <w:r>
+        <w:t xml:space="preserve">1.3 Guidance</w:t>
+      </w:r>
+    </w:p>
+    <w:p>
+      <w:pPr>
+        <w:numPr>
+          <w:ilvl w:val="0"/>
+          <w:numId w:val="1004"/>
         </w:numPr>
       </w:pPr>
       <w:r>
@@ -1311,7 +1365,7 @@
       <w:pPr>
         <w:numPr>
           <w:ilvl w:val="0"/>
-          <w:numId w:val="1003"/>
+          <w:numId w:val="1004"/>
         </w:numPr>
       </w:pPr>
       <w:r>
@@ -1322,21 +1376,21 @@
       <w:pPr>
         <w:numPr>
           <w:ilvl w:val="0"/>
-          <w:numId w:val="1003"/>
+          <w:numId w:val="1004"/>
         </w:numPr>
       </w:pPr>
       <w:r>
         <w:t xml:space="preserve">Be respectful in this community</w:t>
       </w:r>
     </w:p>
-    <w:bookmarkEnd w:id="32"/>
-    <w:bookmarkStart w:id="34" w:name="examples"/>
-    <w:p>
-      <w:pPr>
-        <w:pStyle w:val="Heading2"/>
-      </w:pPr>
-      <w:r>
-        <w:t xml:space="preserve">2.3 Examples</w:t>
+    <w:bookmarkEnd w:id="34"/>
+    <w:bookmarkStart w:id="36" w:name="examples"/>
+    <w:p>
+      <w:pPr>
+        <w:pStyle w:val="Heading2"/>
+      </w:pPr>
+      <w:r>
+        <w:t xml:space="preserve">1.4 Examples</w:t>
       </w:r>
     </w:p>
     <w:p>
@@ -1360,7 +1414,7 @@
       <w:r>
         <w:t xml:space="preserve"> </w:t>
       </w:r>
-      <w:hyperlink r:id="rId33">
+      <w:hyperlink r:id="rId35">
         <w:r>
           <w:rPr>
             <w:rStyle w:val="Hyperlink"/>
@@ -1376,7 +1430,7 @@
       <w:pPr>
         <w:numPr>
           <w:ilvl w:val="0"/>
-          <w:numId w:val="1004"/>
+          <w:numId w:val="1005"/>
         </w:numPr>
       </w:pPr>
       <w:r>
@@ -1387,7 +1441,7 @@
       <w:pPr>
         <w:numPr>
           <w:ilvl w:val="0"/>
-          <w:numId w:val="1004"/>
+          <w:numId w:val="1005"/>
         </w:numPr>
       </w:pPr>
       <w:r>
@@ -1398,7 +1452,7 @@
       <w:pPr>
         <w:numPr>
           <w:ilvl w:val="0"/>
-          <w:numId w:val="1004"/>
+          <w:numId w:val="1005"/>
         </w:numPr>
       </w:pPr>
       <w:r>
@@ -1450,24 +1504,24 @@
         <w:t xml:space="preserve">.</w:t>
       </w:r>
     </w:p>
-    <w:bookmarkEnd w:id="34"/>
-    <w:bookmarkEnd w:id="35"/>
-    <w:bookmarkStart w:id="40" w:name="why-open-source"/>
+    <w:bookmarkEnd w:id="36"/>
+    <w:bookmarkEnd w:id="37"/>
+    <w:bookmarkStart w:id="42" w:name="why-open-source"/>
     <w:p>
       <w:pPr>
         <w:pStyle w:val="Heading1"/>
       </w:pPr>
       <w:r>
-        <w:t xml:space="preserve">3. Why Open Source?</w:t>
-      </w:r>
-    </w:p>
-    <w:bookmarkStart w:id="36" w:name="Xa33b3871bbbcf6b2f52816796cc2771f077447c"/>
-    <w:p>
-      <w:pPr>
-        <w:pStyle w:val="Heading2"/>
-      </w:pPr>
-      <w:r>
-        <w:t xml:space="preserve">3.1 What is the</w:t>
+        <w:t xml:space="preserve">2. Why Open Source?</w:t>
+      </w:r>
+    </w:p>
+    <w:bookmarkStart w:id="38" w:name="Xa33b3871bbbcf6b2f52816796cc2771f077447c"/>
+    <w:p>
+      <w:pPr>
+        <w:pStyle w:val="Heading2"/>
+      </w:pPr>
+      <w:r>
+        <w:t xml:space="preserve">2.1 What is the</w:t>
       </w:r>
       <w:r>
         <w:t xml:space="preserve"> </w:t>
@@ -1492,7 +1546,7 @@
       <w:pPr>
         <w:numPr>
           <w:ilvl w:val="0"/>
-          <w:numId w:val="1005"/>
+          <w:numId w:val="1006"/>
         </w:numPr>
       </w:pPr>
       <w:r>
@@ -1503,7 +1557,7 @@
       <w:pPr>
         <w:numPr>
           <w:ilvl w:val="0"/>
-          <w:numId w:val="1005"/>
+          <w:numId w:val="1006"/>
         </w:numPr>
       </w:pPr>
       <w:r>
@@ -1514,21 +1568,21 @@
       <w:pPr>
         <w:numPr>
           <w:ilvl w:val="0"/>
-          <w:numId w:val="1005"/>
+          <w:numId w:val="1006"/>
         </w:numPr>
       </w:pPr>
       <w:r>
         <w:t xml:space="preserve">Why are leaders of organizations in Data Management, Biostatistics, and Programming devoting resources toward the development, testing, and adoption of open source solutions?</w:t>
       </w:r>
     </w:p>
-    <w:bookmarkEnd w:id="36"/>
-    <w:bookmarkStart w:id="38" w:name="how-to-contribute-1"/>
-    <w:p>
-      <w:pPr>
-        <w:pStyle w:val="Heading2"/>
-      </w:pPr>
-      <w:r>
-        <w:t xml:space="preserve">3.2 How to Contribute</w:t>
+    <w:bookmarkEnd w:id="38"/>
+    <w:bookmarkStart w:id="40" w:name="how-to-contribute-2"/>
+    <w:p>
+      <w:pPr>
+        <w:pStyle w:val="Heading2"/>
+      </w:pPr>
+      <w:r>
+        <w:t xml:space="preserve">2.2 How to Contribute</w:t>
       </w:r>
     </w:p>
     <w:p>
@@ -1541,7 +1595,7 @@
       <w:r>
         <w:br/>
       </w:r>
-      <w:hyperlink r:id="rId37">
+      <w:hyperlink r:id="rId39">
         <w:r>
           <w:rPr>
             <w:rStyle w:val="Hyperlink"/>
@@ -1586,21 +1640,21 @@
         </w:r>
       </w:hyperlink>
     </w:p>
-    <w:bookmarkEnd w:id="38"/>
-    <w:bookmarkStart w:id="39" w:name="guidance-1"/>
-    <w:p>
-      <w:pPr>
-        <w:pStyle w:val="Heading2"/>
-      </w:pPr>
-      <w:r>
-        <w:t xml:space="preserve">3.3 Guidance</w:t>
-      </w:r>
-    </w:p>
-    <w:p>
-      <w:pPr>
-        <w:numPr>
-          <w:ilvl w:val="0"/>
-          <w:numId w:val="1006"/>
+    <w:bookmarkEnd w:id="40"/>
+    <w:bookmarkStart w:id="41" w:name="guidance-2"/>
+    <w:p>
+      <w:pPr>
+        <w:pStyle w:val="Heading2"/>
+      </w:pPr>
+      <w:r>
+        <w:t xml:space="preserve">2.3 Guidance</w:t>
+      </w:r>
+    </w:p>
+    <w:p>
+      <w:pPr>
+        <w:numPr>
+          <w:ilvl w:val="0"/>
+          <w:numId w:val="1007"/>
         </w:numPr>
       </w:pPr>
       <w:r>
@@ -1611,7 +1665,7 @@
       <w:pPr>
         <w:numPr>
           <w:ilvl w:val="0"/>
-          <w:numId w:val="1006"/>
+          <w:numId w:val="1007"/>
         </w:numPr>
       </w:pPr>
       <w:r>
@@ -1622,38 +1676,38 @@
       <w:pPr>
         <w:numPr>
           <w:ilvl w:val="0"/>
-          <w:numId w:val="1006"/>
+          <w:numId w:val="1007"/>
         </w:numPr>
       </w:pPr>
       <w:r>
         <w:t xml:space="preserve">Be respectful in this community</w:t>
       </w:r>
     </w:p>
-    <w:bookmarkEnd w:id="39"/>
-    <w:bookmarkEnd w:id="40"/>
-    <w:bookmarkStart w:id="45" w:name="establishing-trust"/>
+    <w:bookmarkEnd w:id="41"/>
+    <w:bookmarkEnd w:id="42"/>
+    <w:bookmarkStart w:id="47" w:name="establishing-trust"/>
     <w:p>
       <w:pPr>
         <w:pStyle w:val="Heading1"/>
       </w:pPr>
       <w:r>
-        <w:t xml:space="preserve">4. Establishing Trust</w:t>
-      </w:r>
-    </w:p>
-    <w:bookmarkStart w:id="41" w:name="can-an-open-source-solution-be-trusted"/>
-    <w:p>
-      <w:pPr>
-        <w:pStyle w:val="Heading2"/>
-      </w:pPr>
-      <w:r>
-        <w:t xml:space="preserve">4.1 Can an open source solution be trusted?</w:t>
-      </w:r>
-    </w:p>
-    <w:p>
-      <w:pPr>
-        <w:numPr>
-          <w:ilvl w:val="0"/>
-          <w:numId w:val="1007"/>
+        <w:t xml:space="preserve">3. Establishing Trust</w:t>
+      </w:r>
+    </w:p>
+    <w:bookmarkStart w:id="43" w:name="can-an-open-source-solution-be-trusted"/>
+    <w:p>
+      <w:pPr>
+        <w:pStyle w:val="Heading2"/>
+      </w:pPr>
+      <w:r>
+        <w:t xml:space="preserve">3.1 Can an open source solution be trusted?</w:t>
+      </w:r>
+    </w:p>
+    <w:p>
+      <w:pPr>
+        <w:numPr>
+          <w:ilvl w:val="0"/>
+          <w:numId w:val="1008"/>
         </w:numPr>
       </w:pPr>
       <w:r>
@@ -1664,21 +1718,21 @@
       <w:pPr>
         <w:numPr>
           <w:ilvl w:val="0"/>
-          <w:numId w:val="1007"/>
+          <w:numId w:val="1008"/>
         </w:numPr>
       </w:pPr>
       <w:r>
         <w:t xml:space="preserve">What are the relevant considerations?</w:t>
       </w:r>
     </w:p>
-    <w:bookmarkEnd w:id="41"/>
-    <w:bookmarkStart w:id="43" w:name="how-to-contribute-2"/>
-    <w:p>
-      <w:pPr>
-        <w:pStyle w:val="Heading2"/>
-      </w:pPr>
-      <w:r>
-        <w:t xml:space="preserve">4.2 How to Contribute</w:t>
+    <w:bookmarkEnd w:id="43"/>
+    <w:bookmarkStart w:id="45" w:name="how-to-contribute-3"/>
+    <w:p>
+      <w:pPr>
+        <w:pStyle w:val="Heading2"/>
+      </w:pPr>
+      <w:r>
+        <w:t xml:space="preserve">3.2 How to Contribute</w:t>
       </w:r>
     </w:p>
     <w:p>
@@ -1691,7 +1745,7 @@
       <w:r>
         <w:br/>
       </w:r>
-      <w:hyperlink r:id="rId42">
+      <w:hyperlink r:id="rId44">
         <w:r>
           <w:rPr>
             <w:rStyle w:val="Hyperlink"/>
@@ -1700,21 +1754,21 @@
         </w:r>
       </w:hyperlink>
     </w:p>
-    <w:bookmarkEnd w:id="43"/>
-    <w:bookmarkStart w:id="44" w:name="guidance-2"/>
-    <w:p>
-      <w:pPr>
-        <w:pStyle w:val="Heading2"/>
-      </w:pPr>
-      <w:r>
-        <w:t xml:space="preserve">4.3 Guidance</w:t>
-      </w:r>
-    </w:p>
-    <w:p>
-      <w:pPr>
-        <w:numPr>
-          <w:ilvl w:val="0"/>
-          <w:numId w:val="1008"/>
+    <w:bookmarkEnd w:id="45"/>
+    <w:bookmarkStart w:id="46" w:name="guidance-3"/>
+    <w:p>
+      <w:pPr>
+        <w:pStyle w:val="Heading2"/>
+      </w:pPr>
+      <w:r>
+        <w:t xml:space="preserve">3.3 Guidance</w:t>
+      </w:r>
+    </w:p>
+    <w:p>
+      <w:pPr>
+        <w:numPr>
+          <w:ilvl w:val="0"/>
+          <w:numId w:val="1009"/>
         </w:numPr>
       </w:pPr>
       <w:r>
@@ -1725,7 +1779,7 @@
       <w:pPr>
         <w:numPr>
           <w:ilvl w:val="0"/>
-          <w:numId w:val="1008"/>
+          <w:numId w:val="1009"/>
         </w:numPr>
       </w:pPr>
       <w:r>
@@ -1736,38 +1790,38 @@
       <w:pPr>
         <w:numPr>
           <w:ilvl w:val="0"/>
-          <w:numId w:val="1008"/>
+          <w:numId w:val="1009"/>
         </w:numPr>
       </w:pPr>
       <w:r>
         <w:t xml:space="preserve">Be respectful in this community</w:t>
       </w:r>
     </w:p>
-    <w:bookmarkEnd w:id="44"/>
-    <w:bookmarkEnd w:id="45"/>
-    <w:bookmarkStart w:id="50" w:name="documenting-trust"/>
+    <w:bookmarkEnd w:id="46"/>
+    <w:bookmarkEnd w:id="47"/>
+    <w:bookmarkStart w:id="52" w:name="documenting-trust"/>
     <w:p>
       <w:pPr>
         <w:pStyle w:val="Heading1"/>
       </w:pPr>
       <w:r>
-        <w:t xml:space="preserve">5. Documenting Trust</w:t>
-      </w:r>
-    </w:p>
-    <w:bookmarkStart w:id="46" w:name="X297fb9479663c34920cab25918f92d6a537a7e3"/>
-    <w:p>
-      <w:pPr>
-        <w:pStyle w:val="Heading2"/>
-      </w:pPr>
-      <w:r>
-        <w:t xml:space="preserve">5.1 How do you document your trust in an open source solution?</w:t>
-      </w:r>
-    </w:p>
-    <w:p>
-      <w:pPr>
-        <w:numPr>
-          <w:ilvl w:val="0"/>
-          <w:numId w:val="1009"/>
+        <w:t xml:space="preserve">4. Documenting Trust</w:t>
+      </w:r>
+    </w:p>
+    <w:bookmarkStart w:id="48" w:name="X297fb9479663c34920cab25918f92d6a537a7e3"/>
+    <w:p>
+      <w:pPr>
+        <w:pStyle w:val="Heading2"/>
+      </w:pPr>
+      <w:r>
+        <w:t xml:space="preserve">4.1 How do you document your trust in an open source solution?</w:t>
+      </w:r>
+    </w:p>
+    <w:p>
+      <w:pPr>
+        <w:numPr>
+          <w:ilvl w:val="0"/>
+          <w:numId w:val="1010"/>
         </w:numPr>
       </w:pPr>
       <w:r>
@@ -1778,21 +1832,21 @@
       <w:pPr>
         <w:numPr>
           <w:ilvl w:val="0"/>
-          <w:numId w:val="1009"/>
+          <w:numId w:val="1010"/>
         </w:numPr>
       </w:pPr>
       <w:r>
         <w:t xml:space="preserve">How do we know if a third-party will accept our documentation of trust?</w:t>
       </w:r>
     </w:p>
-    <w:bookmarkEnd w:id="46"/>
-    <w:bookmarkStart w:id="48" w:name="how-to-contribute-3"/>
-    <w:p>
-      <w:pPr>
-        <w:pStyle w:val="Heading2"/>
-      </w:pPr>
-      <w:r>
-        <w:t xml:space="preserve">5.2 How to Contribute</w:t>
+    <w:bookmarkEnd w:id="48"/>
+    <w:bookmarkStart w:id="50" w:name="how-to-contribute-4"/>
+    <w:p>
+      <w:pPr>
+        <w:pStyle w:val="Heading2"/>
+      </w:pPr>
+      <w:r>
+        <w:t xml:space="preserve">4.2 How to Contribute</w:t>
       </w:r>
     </w:p>
     <w:p>
@@ -1805,7 +1859,7 @@
       <w:r>
         <w:br/>
       </w:r>
-      <w:hyperlink r:id="rId47">
+      <w:hyperlink r:id="rId49">
         <w:r>
           <w:rPr>
             <w:rStyle w:val="Hyperlink"/>
@@ -1814,21 +1868,21 @@
         </w:r>
       </w:hyperlink>
     </w:p>
-    <w:bookmarkEnd w:id="48"/>
-    <w:bookmarkStart w:id="49" w:name="guidance-3"/>
-    <w:p>
-      <w:pPr>
-        <w:pStyle w:val="Heading2"/>
-      </w:pPr>
-      <w:r>
-        <w:t xml:space="preserve">5.3 Guidance</w:t>
-      </w:r>
-    </w:p>
-    <w:p>
-      <w:pPr>
-        <w:numPr>
-          <w:ilvl w:val="0"/>
-          <w:numId w:val="1010"/>
+    <w:bookmarkEnd w:id="50"/>
+    <w:bookmarkStart w:id="51" w:name="guidance-4"/>
+    <w:p>
+      <w:pPr>
+        <w:pStyle w:val="Heading2"/>
+      </w:pPr>
+      <w:r>
+        <w:t xml:space="preserve">4.3 Guidance</w:t>
+      </w:r>
+    </w:p>
+    <w:p>
+      <w:pPr>
+        <w:numPr>
+          <w:ilvl w:val="0"/>
+          <w:numId w:val="1011"/>
         </w:numPr>
       </w:pPr>
       <w:r>
@@ -1839,7 +1893,7 @@
       <w:pPr>
         <w:numPr>
           <w:ilvl w:val="0"/>
-          <w:numId w:val="1010"/>
+          <w:numId w:val="1011"/>
         </w:numPr>
       </w:pPr>
       <w:r>
@@ -1850,38 +1904,38 @@
       <w:pPr>
         <w:numPr>
           <w:ilvl w:val="0"/>
-          <w:numId w:val="1010"/>
+          <w:numId w:val="1011"/>
         </w:numPr>
       </w:pPr>
       <w:r>
         <w:t xml:space="preserve">Be respectful in this community</w:t>
       </w:r>
     </w:p>
-    <w:bookmarkEnd w:id="49"/>
-    <w:bookmarkEnd w:id="50"/>
-    <w:bookmarkStart w:id="55" w:name="cost-of-open-source"/>
+    <w:bookmarkEnd w:id="51"/>
+    <w:bookmarkEnd w:id="52"/>
+    <w:bookmarkStart w:id="57" w:name="cost-of-open-source"/>
     <w:p>
       <w:pPr>
         <w:pStyle w:val="Heading1"/>
       </w:pPr>
       <w:r>
-        <w:t xml:space="preserve">6. Cost of Open Source</w:t>
-      </w:r>
-    </w:p>
-    <w:bookmarkStart w:id="51" w:name="X5652fbe10393da47783d0d3ac0dc7caab4c607f"/>
-    <w:p>
-      <w:pPr>
-        <w:pStyle w:val="Heading2"/>
-      </w:pPr>
-      <w:r>
-        <w:t xml:space="preserve">6.1 What is the true cost of implementing open source solutions?</w:t>
-      </w:r>
-    </w:p>
-    <w:p>
-      <w:pPr>
-        <w:numPr>
-          <w:ilvl w:val="0"/>
-          <w:numId w:val="1011"/>
+        <w:t xml:space="preserve">5. Cost of Open Source</w:t>
+      </w:r>
+    </w:p>
+    <w:bookmarkStart w:id="53" w:name="X5652fbe10393da47783d0d3ac0dc7caab4c607f"/>
+    <w:p>
+      <w:pPr>
+        <w:pStyle w:val="Heading2"/>
+      </w:pPr>
+      <w:r>
+        <w:t xml:space="preserve">5.1 What is the true cost of implementing open source solutions?</w:t>
+      </w:r>
+    </w:p>
+    <w:p>
+      <w:pPr>
+        <w:numPr>
+          <w:ilvl w:val="0"/>
+          <w:numId w:val="1012"/>
         </w:numPr>
       </w:pPr>
       <w:r>
@@ -1892,21 +1946,21 @@
       <w:pPr>
         <w:numPr>
           <w:ilvl w:val="0"/>
-          <w:numId w:val="1011"/>
+          <w:numId w:val="1012"/>
         </w:numPr>
       </w:pPr>
       <w:r>
         <w:t xml:space="preserve">What resources are required for proper implementation?</w:t>
       </w:r>
     </w:p>
-    <w:bookmarkEnd w:id="51"/>
-    <w:bookmarkStart w:id="53" w:name="how-to-contribute-4"/>
-    <w:p>
-      <w:pPr>
-        <w:pStyle w:val="Heading2"/>
-      </w:pPr>
-      <w:r>
-        <w:t xml:space="preserve">6.2 How to Contribute</w:t>
+    <w:bookmarkEnd w:id="53"/>
+    <w:bookmarkStart w:id="55" w:name="how-to-contribute-5"/>
+    <w:p>
+      <w:pPr>
+        <w:pStyle w:val="Heading2"/>
+      </w:pPr>
+      <w:r>
+        <w:t xml:space="preserve">5.2 How to Contribute</w:t>
       </w:r>
     </w:p>
     <w:p>
@@ -1919,7 +1973,7 @@
       <w:r>
         <w:br/>
       </w:r>
-      <w:hyperlink r:id="rId52">
+      <w:hyperlink r:id="rId54">
         <w:r>
           <w:rPr>
             <w:rStyle w:val="Hyperlink"/>
@@ -1928,21 +1982,21 @@
         </w:r>
       </w:hyperlink>
     </w:p>
-    <w:bookmarkEnd w:id="53"/>
-    <w:bookmarkStart w:id="54" w:name="guidance-4"/>
-    <w:p>
-      <w:pPr>
-        <w:pStyle w:val="Heading2"/>
-      </w:pPr>
-      <w:r>
-        <w:t xml:space="preserve">6.3 Guidance</w:t>
-      </w:r>
-    </w:p>
-    <w:p>
-      <w:pPr>
-        <w:numPr>
-          <w:ilvl w:val="0"/>
-          <w:numId w:val="1012"/>
+    <w:bookmarkEnd w:id="55"/>
+    <w:bookmarkStart w:id="56" w:name="guidance-5"/>
+    <w:p>
+      <w:pPr>
+        <w:pStyle w:val="Heading2"/>
+      </w:pPr>
+      <w:r>
+        <w:t xml:space="preserve">5.3 Guidance</w:t>
+      </w:r>
+    </w:p>
+    <w:p>
+      <w:pPr>
+        <w:numPr>
+          <w:ilvl w:val="0"/>
+          <w:numId w:val="1013"/>
         </w:numPr>
       </w:pPr>
       <w:r>
@@ -1953,7 +2007,7 @@
       <w:pPr>
         <w:numPr>
           <w:ilvl w:val="0"/>
-          <w:numId w:val="1012"/>
+          <w:numId w:val="1013"/>
         </w:numPr>
       </w:pPr>
       <w:r>
@@ -1964,38 +2018,38 @@
       <w:pPr>
         <w:numPr>
           <w:ilvl w:val="0"/>
-          <w:numId w:val="1012"/>
+          <w:numId w:val="1013"/>
         </w:numPr>
       </w:pPr>
       <w:r>
         <w:t xml:space="preserve">Be respectful in this community</w:t>
       </w:r>
     </w:p>
-    <w:bookmarkEnd w:id="54"/>
-    <w:bookmarkEnd w:id="55"/>
-    <w:bookmarkStart w:id="61" w:name="regulatory-acceptance"/>
+    <w:bookmarkEnd w:id="56"/>
+    <w:bookmarkEnd w:id="57"/>
+    <w:bookmarkStart w:id="63" w:name="regulatory-acceptance"/>
     <w:p>
       <w:pPr>
         <w:pStyle w:val="Heading1"/>
       </w:pPr>
       <w:r>
-        <w:t xml:space="preserve">7. Regulatory Acceptance</w:t>
-      </w:r>
-    </w:p>
-    <w:bookmarkStart w:id="56" w:name="Xf73fb679a0a38e2aff31b3652399b32ab459b6e"/>
-    <w:p>
-      <w:pPr>
-        <w:pStyle w:val="Heading2"/>
-      </w:pPr>
-      <w:r>
-        <w:t xml:space="preserve">7.1 Will the regulatory agencies accept data and analyses generated with solutions developed and available as open source?</w:t>
-      </w:r>
-    </w:p>
-    <w:p>
-      <w:pPr>
-        <w:numPr>
-          <w:ilvl w:val="0"/>
-          <w:numId w:val="1013"/>
+        <w:t xml:space="preserve">6. Regulatory Acceptance</w:t>
+      </w:r>
+    </w:p>
+    <w:bookmarkStart w:id="58" w:name="Xf73fb679a0a38e2aff31b3652399b32ab459b6e"/>
+    <w:p>
+      <w:pPr>
+        <w:pStyle w:val="Heading2"/>
+      </w:pPr>
+      <w:r>
+        <w:t xml:space="preserve">6.1 Will the regulatory agencies accept data and analyses generated with solutions developed and available as open source?</w:t>
+      </w:r>
+    </w:p>
+    <w:p>
+      <w:pPr>
+        <w:numPr>
+          <w:ilvl w:val="0"/>
+          <w:numId w:val="1014"/>
         </w:numPr>
       </w:pPr>
       <w:r>
@@ -2006,7 +2060,7 @@
       <w:pPr>
         <w:numPr>
           <w:ilvl w:val="0"/>
-          <w:numId w:val="1013"/>
+          <w:numId w:val="1014"/>
         </w:numPr>
       </w:pPr>
       <w:r>
@@ -2017,21 +2071,21 @@
       <w:pPr>
         <w:numPr>
           <w:ilvl w:val="0"/>
-          <w:numId w:val="1013"/>
+          <w:numId w:val="1014"/>
         </w:numPr>
       </w:pPr>
       <w:r>
         <w:t xml:space="preserve">Are there technical considerations for the creation of submission data packages?</w:t>
       </w:r>
     </w:p>
-    <w:bookmarkEnd w:id="56"/>
-    <w:bookmarkStart w:id="59" w:name="how-to-contribute-5"/>
-    <w:p>
-      <w:pPr>
-        <w:pStyle w:val="Heading2"/>
-      </w:pPr>
-      <w:r>
-        <w:t xml:space="preserve">7.2 How to Contribute</w:t>
+    <w:bookmarkEnd w:id="58"/>
+    <w:bookmarkStart w:id="61" w:name="how-to-contribute-6"/>
+    <w:p>
+      <w:pPr>
+        <w:pStyle w:val="Heading2"/>
+      </w:pPr>
+      <w:r>
+        <w:t xml:space="preserve">6.2 How to Contribute</w:t>
       </w:r>
     </w:p>
     <w:p>
@@ -2046,10 +2100,10 @@
       <w:pPr>
         <w:numPr>
           <w:ilvl w:val="0"/>
-          <w:numId w:val="1014"/>
-        </w:numPr>
-      </w:pPr>
-      <w:hyperlink r:id="rId57">
+          <w:numId w:val="1015"/>
+        </w:numPr>
+      </w:pPr>
+      <w:hyperlink r:id="rId59">
         <w:r>
           <w:rPr>
             <w:rStyle w:val="Hyperlink"/>
@@ -2088,10 +2142,10 @@
       <w:pPr>
         <w:numPr>
           <w:ilvl w:val="0"/>
-          <w:numId w:val="1014"/>
-        </w:numPr>
-      </w:pPr>
-      <w:hyperlink r:id="rId58">
+          <w:numId w:val="1015"/>
+        </w:numPr>
+      </w:pPr>
+      <w:hyperlink r:id="rId60">
         <w:r>
           <w:rPr>
             <w:rStyle w:val="Hyperlink"/>
@@ -2126,21 +2180,21 @@
         </w:r>
       </w:hyperlink>
     </w:p>
-    <w:bookmarkEnd w:id="59"/>
-    <w:bookmarkStart w:id="60" w:name="guidance-5"/>
-    <w:p>
-      <w:pPr>
-        <w:pStyle w:val="Heading2"/>
-      </w:pPr>
-      <w:r>
-        <w:t xml:space="preserve">7.3 Guidance</w:t>
-      </w:r>
-    </w:p>
-    <w:p>
-      <w:pPr>
-        <w:numPr>
-          <w:ilvl w:val="0"/>
-          <w:numId w:val="1015"/>
+    <w:bookmarkEnd w:id="61"/>
+    <w:bookmarkStart w:id="62" w:name="guidance-6"/>
+    <w:p>
+      <w:pPr>
+        <w:pStyle w:val="Heading2"/>
+      </w:pPr>
+      <w:r>
+        <w:t xml:space="preserve">6.3 Guidance</w:t>
+      </w:r>
+    </w:p>
+    <w:p>
+      <w:pPr>
+        <w:numPr>
+          <w:ilvl w:val="0"/>
+          <w:numId w:val="1016"/>
         </w:numPr>
       </w:pPr>
       <w:r>
@@ -2151,7 +2205,7 @@
       <w:pPr>
         <w:numPr>
           <w:ilvl w:val="0"/>
-          <w:numId w:val="1015"/>
+          <w:numId w:val="1016"/>
         </w:numPr>
       </w:pPr>
       <w:r>
@@ -2162,31 +2216,31 @@
       <w:pPr>
         <w:numPr>
           <w:ilvl w:val="0"/>
-          <w:numId w:val="1015"/>
+          <w:numId w:val="1016"/>
         </w:numPr>
       </w:pPr>
       <w:r>
         <w:t xml:space="preserve">Be respectful in this community</w:t>
       </w:r>
     </w:p>
-    <w:bookmarkEnd w:id="60"/>
-    <w:bookmarkEnd w:id="61"/>
-    <w:bookmarkStart w:id="66" w:name="gxp-compliance"/>
+    <w:bookmarkEnd w:id="62"/>
+    <w:bookmarkEnd w:id="63"/>
+    <w:bookmarkStart w:id="68" w:name="gxp-compliance"/>
     <w:p>
       <w:pPr>
         <w:pStyle w:val="Heading1"/>
       </w:pPr>
       <w:r>
-        <w:t xml:space="preserve">8. GxP Compliance</w:t>
-      </w:r>
-    </w:p>
-    <w:bookmarkStart w:id="62" w:name="Xfe7d52332e28511bc5eea9f8f32334c39e65e8e"/>
-    <w:p>
-      <w:pPr>
-        <w:pStyle w:val="Heading2"/>
-      </w:pPr>
-      <w:r>
-        <w:t xml:space="preserve">8.1 How do you establish reproducibility and traceability?</w:t>
+        <w:t xml:space="preserve">7. GxP Compliance</w:t>
+      </w:r>
+    </w:p>
+    <w:bookmarkStart w:id="64" w:name="Xfe7d52332e28511bc5eea9f8f32334c39e65e8e"/>
+    <w:p>
+      <w:pPr>
+        <w:pStyle w:val="Heading2"/>
+      </w:pPr>
+      <w:r>
+        <w:t xml:space="preserve">7.1 How do you establish reproducibility and traceability?</w:t>
       </w:r>
     </w:p>
     <w:p>
@@ -2201,7 +2255,7 @@
       <w:pPr>
         <w:numPr>
           <w:ilvl w:val="0"/>
-          <w:numId w:val="1016"/>
+          <w:numId w:val="1017"/>
         </w:numPr>
       </w:pPr>
       <w:r>
@@ -2212,21 +2266,21 @@
       <w:pPr>
         <w:numPr>
           <w:ilvl w:val="0"/>
-          <w:numId w:val="1016"/>
+          <w:numId w:val="1017"/>
         </w:numPr>
       </w:pPr>
       <w:r>
         <w:t xml:space="preserve">How do we establish traceability of the input through to the output?</w:t>
       </w:r>
     </w:p>
-    <w:bookmarkEnd w:id="62"/>
-    <w:bookmarkStart w:id="64" w:name="how-to-contribute-6"/>
-    <w:p>
-      <w:pPr>
-        <w:pStyle w:val="Heading2"/>
-      </w:pPr>
-      <w:r>
-        <w:t xml:space="preserve">8.2 How to Contribute</w:t>
+    <w:bookmarkEnd w:id="64"/>
+    <w:bookmarkStart w:id="66" w:name="how-to-contribute-7"/>
+    <w:p>
+      <w:pPr>
+        <w:pStyle w:val="Heading2"/>
+      </w:pPr>
+      <w:r>
+        <w:t xml:space="preserve">7.2 How to Contribute</w:t>
       </w:r>
     </w:p>
     <w:p>
@@ -2239,7 +2293,7 @@
       <w:r>
         <w:br/>
       </w:r>
-      <w:hyperlink r:id="rId63">
+      <w:hyperlink r:id="rId65">
         <w:r>
           <w:rPr>
             <w:rStyle w:val="Hyperlink"/>
@@ -2248,21 +2302,21 @@
         </w:r>
       </w:hyperlink>
     </w:p>
-    <w:bookmarkEnd w:id="64"/>
-    <w:bookmarkStart w:id="65" w:name="guidance-6"/>
-    <w:p>
-      <w:pPr>
-        <w:pStyle w:val="Heading2"/>
-      </w:pPr>
-      <w:r>
-        <w:t xml:space="preserve">8.3 Guidance</w:t>
-      </w:r>
-    </w:p>
-    <w:p>
-      <w:pPr>
-        <w:numPr>
-          <w:ilvl w:val="0"/>
-          <w:numId w:val="1017"/>
+    <w:bookmarkEnd w:id="66"/>
+    <w:bookmarkStart w:id="67" w:name="guidance-7"/>
+    <w:p>
+      <w:pPr>
+        <w:pStyle w:val="Heading2"/>
+      </w:pPr>
+      <w:r>
+        <w:t xml:space="preserve">7.3 Guidance</w:t>
+      </w:r>
+    </w:p>
+    <w:p>
+      <w:pPr>
+        <w:numPr>
+          <w:ilvl w:val="0"/>
+          <w:numId w:val="1018"/>
         </w:numPr>
       </w:pPr>
       <w:r>
@@ -2273,7 +2327,7 @@
       <w:pPr>
         <w:numPr>
           <w:ilvl w:val="0"/>
-          <w:numId w:val="1017"/>
+          <w:numId w:val="1018"/>
         </w:numPr>
       </w:pPr>
       <w:r>
@@ -2284,31 +2338,31 @@
       <w:pPr>
         <w:numPr>
           <w:ilvl w:val="0"/>
-          <w:numId w:val="1017"/>
+          <w:numId w:val="1018"/>
         </w:numPr>
       </w:pPr>
       <w:r>
         <w:t xml:space="preserve">Be respectful in this community</w:t>
       </w:r>
     </w:p>
-    <w:bookmarkEnd w:id="65"/>
-    <w:bookmarkEnd w:id="66"/>
-    <w:bookmarkStart w:id="71" w:name="user-support"/>
+    <w:bookmarkEnd w:id="67"/>
+    <w:bookmarkEnd w:id="68"/>
+    <w:bookmarkStart w:id="73" w:name="user-support"/>
     <w:p>
       <w:pPr>
         <w:pStyle w:val="Heading1"/>
       </w:pPr>
       <w:r>
-        <w:t xml:space="preserve">9. User Support</w:t>
-      </w:r>
-    </w:p>
-    <w:bookmarkStart w:id="67" w:name="X9737864a03eb904d80b4cd23e5e62e0ac345fdf"/>
-    <w:p>
-      <w:pPr>
-        <w:pStyle w:val="Heading2"/>
-      </w:pPr>
-      <w:r>
-        <w:t xml:space="preserve">9.1 How do we support users in managing an ever-evolving environment of Open Source solutions?</w:t>
+        <w:t xml:space="preserve">8. User Support</w:t>
+      </w:r>
+    </w:p>
+    <w:bookmarkStart w:id="69" w:name="X9737864a03eb904d80b4cd23e5e62e0ac345fdf"/>
+    <w:p>
+      <w:pPr>
+        <w:pStyle w:val="Heading2"/>
+      </w:pPr>
+      <w:r>
+        <w:t xml:space="preserve">8.1 How do we support users in managing an ever-evolving environment of Open Source solutions?</w:t>
       </w:r>
     </w:p>
     <w:p>
@@ -2323,7 +2377,7 @@
       <w:pPr>
         <w:numPr>
           <w:ilvl w:val="0"/>
-          <w:numId w:val="1018"/>
+          <w:numId w:val="1019"/>
         </w:numPr>
       </w:pPr>
       <w:r>
@@ -2334,21 +2388,21 @@
       <w:pPr>
         <w:numPr>
           <w:ilvl w:val="0"/>
-          <w:numId w:val="1018"/>
+          <w:numId w:val="1019"/>
         </w:numPr>
       </w:pPr>
       <w:r>
         <w:t xml:space="preserve">How can we help users to address unexpected challenges due to changes in their computational environment?</w:t>
       </w:r>
     </w:p>
-    <w:bookmarkEnd w:id="67"/>
-    <w:bookmarkStart w:id="69" w:name="how-to-contribute-7"/>
-    <w:p>
-      <w:pPr>
-        <w:pStyle w:val="Heading2"/>
-      </w:pPr>
-      <w:r>
-        <w:t xml:space="preserve">9.2 How to Contribute</w:t>
+    <w:bookmarkEnd w:id="69"/>
+    <w:bookmarkStart w:id="71" w:name="how-to-contribute-8"/>
+    <w:p>
+      <w:pPr>
+        <w:pStyle w:val="Heading2"/>
+      </w:pPr>
+      <w:r>
+        <w:t xml:space="preserve">8.2 How to Contribute</w:t>
       </w:r>
     </w:p>
     <w:p>
@@ -2361,7 +2415,7 @@
       <w:r>
         <w:br/>
       </w:r>
-      <w:hyperlink r:id="rId68">
+      <w:hyperlink r:id="rId70">
         <w:r>
           <w:rPr>
             <w:rStyle w:val="Hyperlink"/>
@@ -2370,21 +2424,21 @@
         </w:r>
       </w:hyperlink>
     </w:p>
-    <w:bookmarkEnd w:id="69"/>
-    <w:bookmarkStart w:id="70" w:name="guidance-7"/>
-    <w:p>
-      <w:pPr>
-        <w:pStyle w:val="Heading2"/>
-      </w:pPr>
-      <w:r>
-        <w:t xml:space="preserve">9.3 Guidance</w:t>
-      </w:r>
-    </w:p>
-    <w:p>
-      <w:pPr>
-        <w:numPr>
-          <w:ilvl w:val="0"/>
-          <w:numId w:val="1019"/>
+    <w:bookmarkEnd w:id="71"/>
+    <w:bookmarkStart w:id="72" w:name="guidance-8"/>
+    <w:p>
+      <w:pPr>
+        <w:pStyle w:val="Heading2"/>
+      </w:pPr>
+      <w:r>
+        <w:t xml:space="preserve">8.3 Guidance</w:t>
+      </w:r>
+    </w:p>
+    <w:p>
+      <w:pPr>
+        <w:numPr>
+          <w:ilvl w:val="0"/>
+          <w:numId w:val="1020"/>
         </w:numPr>
       </w:pPr>
       <w:r>
@@ -2395,7 +2449,7 @@
       <w:pPr>
         <w:numPr>
           <w:ilvl w:val="0"/>
-          <w:numId w:val="1019"/>
+          <w:numId w:val="1020"/>
         </w:numPr>
       </w:pPr>
       <w:r>
@@ -2406,31 +2460,31 @@
       <w:pPr>
         <w:numPr>
           <w:ilvl w:val="0"/>
-          <w:numId w:val="1019"/>
+          <w:numId w:val="1020"/>
         </w:numPr>
       </w:pPr>
       <w:r>
         <w:t xml:space="preserve">Be respectful in this community</w:t>
       </w:r>
     </w:p>
-    <w:bookmarkEnd w:id="70"/>
-    <w:bookmarkEnd w:id="71"/>
-    <w:bookmarkStart w:id="76" w:name="user-development"/>
+    <w:bookmarkEnd w:id="72"/>
+    <w:bookmarkEnd w:id="73"/>
+    <w:bookmarkStart w:id="78" w:name="user-development"/>
     <w:p>
       <w:pPr>
         <w:pStyle w:val="Heading1"/>
       </w:pPr>
       <w:r>
-        <w:t xml:space="preserve">10. User Development</w:t>
-      </w:r>
-    </w:p>
-    <w:bookmarkStart w:id="72" w:name="X9e8c16200de60d74bd6dbc576b1bae1553e60a6"/>
-    <w:p>
-      <w:pPr>
-        <w:pStyle w:val="Heading2"/>
-      </w:pPr>
-      <w:r>
-        <w:t xml:space="preserve">10.1 How do you transform the traditional Statistical Programmer into the future Data Scientist?</w:t>
+        <w:t xml:space="preserve">9. User Development</w:t>
+      </w:r>
+    </w:p>
+    <w:bookmarkStart w:id="74" w:name="X9e8c16200de60d74bd6dbc576b1bae1553e60a6"/>
+    <w:p>
+      <w:pPr>
+        <w:pStyle w:val="Heading2"/>
+      </w:pPr>
+      <w:r>
+        <w:t xml:space="preserve">9.1 How do you transform the traditional Statistical Programmer into the future Data Scientist?</w:t>
       </w:r>
     </w:p>
     <w:p>
@@ -2453,7 +2507,7 @@
       <w:pPr>
         <w:numPr>
           <w:ilvl w:val="0"/>
-          <w:numId w:val="1020"/>
+          <w:numId w:val="1021"/>
         </w:numPr>
       </w:pPr>
       <w:r>
@@ -2464,7 +2518,7 @@
       <w:pPr>
         <w:numPr>
           <w:ilvl w:val="0"/>
-          <w:numId w:val="1020"/>
+          <w:numId w:val="1021"/>
         </w:numPr>
       </w:pPr>
       <w:r>
@@ -2475,7 +2529,7 @@
       <w:pPr>
         <w:numPr>
           <w:ilvl w:val="0"/>
-          <w:numId w:val="1020"/>
+          <w:numId w:val="1021"/>
         </w:numPr>
       </w:pPr>
       <w:r>
@@ -2486,7 +2540,7 @@
       <w:pPr>
         <w:numPr>
           <w:ilvl w:val="0"/>
-          <w:numId w:val="1020"/>
+          <w:numId w:val="1021"/>
         </w:numPr>
       </w:pPr>
       <w:r>
@@ -2497,7 +2551,7 @@
       <w:pPr>
         <w:numPr>
           <w:ilvl w:val="0"/>
-          <w:numId w:val="1020"/>
+          <w:numId w:val="1021"/>
         </w:numPr>
       </w:pPr>
       <w:r>
@@ -2508,7 +2562,7 @@
       <w:pPr>
         <w:numPr>
           <w:ilvl w:val="0"/>
-          <w:numId w:val="1020"/>
+          <w:numId w:val="1021"/>
         </w:numPr>
       </w:pPr>
       <w:r>
@@ -2519,7 +2573,7 @@
       <w:pPr>
         <w:numPr>
           <w:ilvl w:val="0"/>
-          <w:numId w:val="1020"/>
+          <w:numId w:val="1021"/>
         </w:numPr>
       </w:pPr>
       <w:r>
@@ -2530,7 +2584,7 @@
       <w:pPr>
         <w:numPr>
           <w:ilvl w:val="0"/>
-          <w:numId w:val="1020"/>
+          <w:numId w:val="1021"/>
         </w:numPr>
       </w:pPr>
       <w:r>
@@ -2545,14 +2599,14 @@
         <w:t xml:space="preserve">How will we transform the traditional Statistical Programmer into the future Data Scientist?</w:t>
       </w:r>
     </w:p>
-    <w:bookmarkEnd w:id="72"/>
-    <w:bookmarkStart w:id="74" w:name="how-to-contribute-8"/>
-    <w:p>
-      <w:pPr>
-        <w:pStyle w:val="Heading2"/>
-      </w:pPr>
-      <w:r>
-        <w:t xml:space="preserve">10.2 How to Contribute</w:t>
+    <w:bookmarkEnd w:id="74"/>
+    <w:bookmarkStart w:id="76" w:name="how-to-contribute-9"/>
+    <w:p>
+      <w:pPr>
+        <w:pStyle w:val="Heading2"/>
+      </w:pPr>
+      <w:r>
+        <w:t xml:space="preserve">9.2 How to Contribute</w:t>
       </w:r>
     </w:p>
     <w:p>
@@ -2565,7 +2619,7 @@
       <w:r>
         <w:br/>
       </w:r>
-      <w:hyperlink r:id="rId73">
+      <w:hyperlink r:id="rId75">
         <w:r>
           <w:rPr>
             <w:rStyle w:val="Hyperlink"/>
@@ -2574,21 +2628,21 @@
         </w:r>
       </w:hyperlink>
     </w:p>
-    <w:bookmarkEnd w:id="74"/>
-    <w:bookmarkStart w:id="75" w:name="guidance-8"/>
-    <w:p>
-      <w:pPr>
-        <w:pStyle w:val="Heading2"/>
-      </w:pPr>
-      <w:r>
-        <w:t xml:space="preserve">10.3 Guidance</w:t>
-      </w:r>
-    </w:p>
-    <w:p>
-      <w:pPr>
-        <w:numPr>
-          <w:ilvl w:val="0"/>
-          <w:numId w:val="1021"/>
+    <w:bookmarkEnd w:id="76"/>
+    <w:bookmarkStart w:id="77" w:name="guidance-9"/>
+    <w:p>
+      <w:pPr>
+        <w:pStyle w:val="Heading2"/>
+      </w:pPr>
+      <w:r>
+        <w:t xml:space="preserve">9.3 Guidance</w:t>
+      </w:r>
+    </w:p>
+    <w:p>
+      <w:pPr>
+        <w:numPr>
+          <w:ilvl w:val="0"/>
+          <w:numId w:val="1022"/>
         </w:numPr>
       </w:pPr>
       <w:r>
@@ -2599,7 +2653,7 @@
       <w:pPr>
         <w:numPr>
           <w:ilvl w:val="0"/>
-          <w:numId w:val="1021"/>
+          <w:numId w:val="1022"/>
         </w:numPr>
       </w:pPr>
       <w:r>
@@ -2610,38 +2664,38 @@
       <w:pPr>
         <w:numPr>
           <w:ilvl w:val="0"/>
-          <w:numId w:val="1021"/>
+          <w:numId w:val="1022"/>
         </w:numPr>
       </w:pPr>
       <w:r>
         <w:t xml:space="preserve">Be respectful in this community</w:t>
       </w:r>
     </w:p>
-    <w:bookmarkEnd w:id="75"/>
-    <w:bookmarkEnd w:id="76"/>
-    <w:bookmarkStart w:id="81" w:name="numerical-matching"/>
+    <w:bookmarkEnd w:id="77"/>
+    <w:bookmarkEnd w:id="78"/>
+    <w:bookmarkStart w:id="83" w:name="numerical-matching"/>
     <w:p>
       <w:pPr>
         <w:pStyle w:val="Heading1"/>
       </w:pPr>
       <w:r>
-        <w:t xml:space="preserve">11. Numerical Matching</w:t>
-      </w:r>
-    </w:p>
-    <w:bookmarkStart w:id="77" w:name="Xe851ee572f84c294c1f4d7f6de7b17d7e3bf441"/>
-    <w:p>
-      <w:pPr>
-        <w:pStyle w:val="Heading2"/>
-      </w:pPr>
-      <w:r>
-        <w:t xml:space="preserve">11.1 Do we need to match SAS numerically when using a different language?</w:t>
-      </w:r>
-    </w:p>
-    <w:p>
-      <w:pPr>
-        <w:numPr>
-          <w:ilvl w:val="0"/>
-          <w:numId w:val="1022"/>
+        <w:t xml:space="preserve">10. Numerical Matching</w:t>
+      </w:r>
+    </w:p>
+    <w:bookmarkStart w:id="79" w:name="Xe851ee572f84c294c1f4d7f6de7b17d7e3bf441"/>
+    <w:p>
+      <w:pPr>
+        <w:pStyle w:val="Heading2"/>
+      </w:pPr>
+      <w:r>
+        <w:t xml:space="preserve">10.1 Do we need to match SAS numerically when using a different language?</w:t>
+      </w:r>
+    </w:p>
+    <w:p>
+      <w:pPr>
+        <w:numPr>
+          <w:ilvl w:val="0"/>
+          <w:numId w:val="1023"/>
         </w:numPr>
       </w:pPr>
       <w:r>
@@ -2652,7 +2706,7 @@
       <w:pPr>
         <w:numPr>
           <w:ilvl w:val="0"/>
-          <w:numId w:val="1022"/>
+          <w:numId w:val="1023"/>
         </w:numPr>
       </w:pPr>
       <w:r>
@@ -2663,7 +2717,7 @@
       <w:pPr>
         <w:numPr>
           <w:ilvl w:val="0"/>
-          <w:numId w:val="1022"/>
+          <w:numId w:val="1023"/>
         </w:numPr>
       </w:pPr>
       <w:r>
@@ -2674,21 +2728,21 @@
       <w:pPr>
         <w:numPr>
           <w:ilvl w:val="0"/>
-          <w:numId w:val="1022"/>
+          <w:numId w:val="1023"/>
         </w:numPr>
       </w:pPr>
       <w:r>
         <w:t xml:space="preserve">What if SAS and R are equivalent, but a third language yields numerical differences?</w:t>
       </w:r>
     </w:p>
-    <w:bookmarkEnd w:id="77"/>
-    <w:bookmarkStart w:id="79" w:name="how-to-contribute-9"/>
-    <w:p>
-      <w:pPr>
-        <w:pStyle w:val="Heading2"/>
-      </w:pPr>
-      <w:r>
-        <w:t xml:space="preserve">11.2 How to Contribute</w:t>
+    <w:bookmarkEnd w:id="79"/>
+    <w:bookmarkStart w:id="81" w:name="how-to-contribute-10"/>
+    <w:p>
+      <w:pPr>
+        <w:pStyle w:val="Heading2"/>
+      </w:pPr>
+      <w:r>
+        <w:t xml:space="preserve">10.2 How to Contribute</w:t>
       </w:r>
     </w:p>
     <w:p>
@@ -2701,7 +2755,7 @@
       <w:r>
         <w:br/>
       </w:r>
-      <w:hyperlink r:id="rId78">
+      <w:hyperlink r:id="rId80">
         <w:r>
           <w:rPr>
             <w:rStyle w:val="Hyperlink"/>
@@ -2710,21 +2764,21 @@
         </w:r>
       </w:hyperlink>
     </w:p>
-    <w:bookmarkEnd w:id="79"/>
-    <w:bookmarkStart w:id="80" w:name="guidance-9"/>
-    <w:p>
-      <w:pPr>
-        <w:pStyle w:val="Heading2"/>
-      </w:pPr>
-      <w:r>
-        <w:t xml:space="preserve">11.3 Guidance</w:t>
-      </w:r>
-    </w:p>
-    <w:p>
-      <w:pPr>
-        <w:numPr>
-          <w:ilvl w:val="0"/>
-          <w:numId w:val="1023"/>
+    <w:bookmarkEnd w:id="81"/>
+    <w:bookmarkStart w:id="82" w:name="guidance-10"/>
+    <w:p>
+      <w:pPr>
+        <w:pStyle w:val="Heading2"/>
+      </w:pPr>
+      <w:r>
+        <w:t xml:space="preserve">10.3 Guidance</w:t>
+      </w:r>
+    </w:p>
+    <w:p>
+      <w:pPr>
+        <w:numPr>
+          <w:ilvl w:val="0"/>
+          <w:numId w:val="1024"/>
         </w:numPr>
       </w:pPr>
       <w:r>
@@ -2735,7 +2789,7 @@
       <w:pPr>
         <w:numPr>
           <w:ilvl w:val="0"/>
-          <w:numId w:val="1023"/>
+          <w:numId w:val="1024"/>
         </w:numPr>
       </w:pPr>
       <w:r>
@@ -2746,31 +2800,31 @@
       <w:pPr>
         <w:numPr>
           <w:ilvl w:val="0"/>
-          <w:numId w:val="1023"/>
+          <w:numId w:val="1024"/>
         </w:numPr>
       </w:pPr>
       <w:r>
         <w:t xml:space="preserve">Be respectful in this community</w:t>
       </w:r>
     </w:p>
-    <w:bookmarkEnd w:id="80"/>
-    <w:bookmarkEnd w:id="81"/>
-    <w:bookmarkStart w:id="86" w:name="os-in-the-long-run"/>
+    <w:bookmarkEnd w:id="82"/>
+    <w:bookmarkEnd w:id="83"/>
+    <w:bookmarkStart w:id="88" w:name="os-in-the-long-run"/>
     <w:p>
       <w:pPr>
         <w:pStyle w:val="Heading1"/>
       </w:pPr>
       <w:r>
-        <w:t xml:space="preserve">12. OS in the Long Run</w:t>
-      </w:r>
-    </w:p>
-    <w:bookmarkStart w:id="82" w:name="X94c4960739ed8922ac20738dae7543a3c68bf11"/>
-    <w:p>
-      <w:pPr>
-        <w:pStyle w:val="Heading2"/>
-      </w:pPr>
-      <w:r>
-        <w:t xml:space="preserve">12.1 How do we ensure that the solutions being developed today will exist in the long run?</w:t>
+        <w:t xml:space="preserve">11. OS in the Long Run</w:t>
+      </w:r>
+    </w:p>
+    <w:bookmarkStart w:id="84" w:name="X94c4960739ed8922ac20738dae7543a3c68bf11"/>
+    <w:p>
+      <w:pPr>
+        <w:pStyle w:val="Heading2"/>
+      </w:pPr>
+      <w:r>
+        <w:t xml:space="preserve">11.1 How do we ensure that the solutions being developed today will exist in the long run?</w:t>
       </w:r>
     </w:p>
     <w:p>
@@ -2785,7 +2839,7 @@
       <w:pPr>
         <w:numPr>
           <w:ilvl w:val="0"/>
-          <w:numId w:val="1024"/>
+          <w:numId w:val="1025"/>
         </w:numPr>
       </w:pPr>
       <w:r>
@@ -2796,7 +2850,7 @@
       <w:pPr>
         <w:numPr>
           <w:ilvl w:val="0"/>
-          <w:numId w:val="1024"/>
+          <w:numId w:val="1025"/>
         </w:numPr>
       </w:pPr>
       <w:r>
@@ -2807,21 +2861,21 @@
       <w:pPr>
         <w:numPr>
           <w:ilvl w:val="0"/>
-          <w:numId w:val="1024"/>
+          <w:numId w:val="1025"/>
         </w:numPr>
       </w:pPr>
       <w:r>
         <w:t xml:space="preserve">How do we ensure long term maintainability?</w:t>
       </w:r>
     </w:p>
-    <w:bookmarkEnd w:id="82"/>
-    <w:bookmarkStart w:id="84" w:name="how-to-contribute-10"/>
-    <w:p>
-      <w:pPr>
-        <w:pStyle w:val="Heading2"/>
-      </w:pPr>
-      <w:r>
-        <w:t xml:space="preserve">12.2 How to Contribute</w:t>
+    <w:bookmarkEnd w:id="84"/>
+    <w:bookmarkStart w:id="86" w:name="how-to-contribute-11"/>
+    <w:p>
+      <w:pPr>
+        <w:pStyle w:val="Heading2"/>
+      </w:pPr>
+      <w:r>
+        <w:t xml:space="preserve">11.2 How to Contribute</w:t>
       </w:r>
     </w:p>
     <w:p>
@@ -2834,7 +2888,7 @@
       <w:r>
         <w:br/>
       </w:r>
-      <w:hyperlink r:id="rId83">
+      <w:hyperlink r:id="rId85">
         <w:r>
           <w:rPr>
             <w:rStyle w:val="Hyperlink"/>
@@ -2843,21 +2897,21 @@
         </w:r>
       </w:hyperlink>
     </w:p>
-    <w:bookmarkEnd w:id="84"/>
-    <w:bookmarkStart w:id="85" w:name="guidance-10"/>
-    <w:p>
-      <w:pPr>
-        <w:pStyle w:val="Heading2"/>
-      </w:pPr>
-      <w:r>
-        <w:t xml:space="preserve">12.3 Guidance</w:t>
-      </w:r>
-    </w:p>
-    <w:p>
-      <w:pPr>
-        <w:numPr>
-          <w:ilvl w:val="0"/>
-          <w:numId w:val="1025"/>
+    <w:bookmarkEnd w:id="86"/>
+    <w:bookmarkStart w:id="87" w:name="guidance-11"/>
+    <w:p>
+      <w:pPr>
+        <w:pStyle w:val="Heading2"/>
+      </w:pPr>
+      <w:r>
+        <w:t xml:space="preserve">11.3 Guidance</w:t>
+      </w:r>
+    </w:p>
+    <w:p>
+      <w:pPr>
+        <w:numPr>
+          <w:ilvl w:val="0"/>
+          <w:numId w:val="1026"/>
         </w:numPr>
       </w:pPr>
       <w:r>
@@ -2868,7 +2922,7 @@
       <w:pPr>
         <w:numPr>
           <w:ilvl w:val="0"/>
-          <w:numId w:val="1025"/>
+          <w:numId w:val="1026"/>
         </w:numPr>
       </w:pPr>
       <w:r>
@@ -2879,38 +2933,38 @@
       <w:pPr>
         <w:numPr>
           <w:ilvl w:val="0"/>
-          <w:numId w:val="1025"/>
+          <w:numId w:val="1026"/>
         </w:numPr>
       </w:pPr>
       <w:r>
         <w:t xml:space="preserve">Be respectful in this community</w:t>
       </w:r>
     </w:p>
-    <w:bookmarkEnd w:id="85"/>
-    <w:bookmarkEnd w:id="86"/>
-    <w:bookmarkStart w:id="91" w:name="funding-os"/>
+    <w:bookmarkEnd w:id="87"/>
+    <w:bookmarkEnd w:id="88"/>
+    <w:bookmarkStart w:id="93" w:name="funding-os"/>
     <w:p>
       <w:pPr>
         <w:pStyle w:val="Heading1"/>
       </w:pPr>
       <w:r>
-        <w:t xml:space="preserve">13. Funding OS</w:t>
-      </w:r>
-    </w:p>
-    <w:bookmarkStart w:id="87" w:name="Xc7bf910ed161f7cd8fe308f8105dd448b0b8599"/>
-    <w:p>
-      <w:pPr>
-        <w:pStyle w:val="Heading2"/>
-      </w:pPr>
-      <w:r>
-        <w:t xml:space="preserve">13.1 Is it possible for industry fund open source?</w:t>
-      </w:r>
-    </w:p>
-    <w:p>
-      <w:pPr>
-        <w:numPr>
-          <w:ilvl w:val="0"/>
-          <w:numId w:val="1026"/>
+        <w:t xml:space="preserve">12. Funding OS</w:t>
+      </w:r>
+    </w:p>
+    <w:bookmarkStart w:id="89" w:name="Xc7bf910ed161f7cd8fe308f8105dd448b0b8599"/>
+    <w:p>
+      <w:pPr>
+        <w:pStyle w:val="Heading2"/>
+      </w:pPr>
+      <w:r>
+        <w:t xml:space="preserve">12.1 Is it possible for industry fund open source?</w:t>
+      </w:r>
+    </w:p>
+    <w:p>
+      <w:pPr>
+        <w:numPr>
+          <w:ilvl w:val="0"/>
+          <w:numId w:val="1027"/>
         </w:numPr>
       </w:pPr>
       <w:r>
@@ -2921,7 +2975,7 @@
       <w:pPr>
         <w:numPr>
           <w:ilvl w:val="0"/>
-          <w:numId w:val="1026"/>
+          <w:numId w:val="1027"/>
         </w:numPr>
       </w:pPr>
       <w:r>
@@ -2932,7 +2986,7 @@
       <w:pPr>
         <w:numPr>
           <w:ilvl w:val="0"/>
-          <w:numId w:val="1026"/>
+          <w:numId w:val="1027"/>
         </w:numPr>
       </w:pPr>
       <w:r>
@@ -2943,21 +2997,21 @@
       <w:pPr>
         <w:numPr>
           <w:ilvl w:val="0"/>
-          <w:numId w:val="1026"/>
+          <w:numId w:val="1027"/>
         </w:numPr>
       </w:pPr>
       <w:r>
         <w:t xml:space="preserve">Are there examples of this in other industries?</w:t>
       </w:r>
     </w:p>
-    <w:bookmarkEnd w:id="87"/>
-    <w:bookmarkStart w:id="89" w:name="how-to-contribute-11"/>
-    <w:p>
-      <w:pPr>
-        <w:pStyle w:val="Heading2"/>
-      </w:pPr>
-      <w:r>
-        <w:t xml:space="preserve">13.2 How to Contribute</w:t>
+    <w:bookmarkEnd w:id="89"/>
+    <w:bookmarkStart w:id="91" w:name="how-to-contribute-12"/>
+    <w:p>
+      <w:pPr>
+        <w:pStyle w:val="Heading2"/>
+      </w:pPr>
+      <w:r>
+        <w:t xml:space="preserve">12.2 How to Contribute</w:t>
       </w:r>
     </w:p>
     <w:p>
@@ -2970,7 +3024,7 @@
       <w:r>
         <w:br/>
       </w:r>
-      <w:hyperlink r:id="rId88">
+      <w:hyperlink r:id="rId90">
         <w:r>
           <w:rPr>
             <w:rStyle w:val="Hyperlink"/>
@@ -2979,21 +3033,21 @@
         </w:r>
       </w:hyperlink>
     </w:p>
-    <w:bookmarkEnd w:id="89"/>
-    <w:bookmarkStart w:id="90" w:name="guidance-11"/>
-    <w:p>
-      <w:pPr>
-        <w:pStyle w:val="Heading2"/>
-      </w:pPr>
-      <w:r>
-        <w:t xml:space="preserve">13.3 Guidance</w:t>
-      </w:r>
-    </w:p>
-    <w:p>
-      <w:pPr>
-        <w:numPr>
-          <w:ilvl w:val="0"/>
-          <w:numId w:val="1027"/>
+    <w:bookmarkEnd w:id="91"/>
+    <w:bookmarkStart w:id="92" w:name="guidance-12"/>
+    <w:p>
+      <w:pPr>
+        <w:pStyle w:val="Heading2"/>
+      </w:pPr>
+      <w:r>
+        <w:t xml:space="preserve">12.3 Guidance</w:t>
+      </w:r>
+    </w:p>
+    <w:p>
+      <w:pPr>
+        <w:numPr>
+          <w:ilvl w:val="0"/>
+          <w:numId w:val="1028"/>
         </w:numPr>
       </w:pPr>
       <w:r>
@@ -3004,7 +3058,7 @@
       <w:pPr>
         <w:numPr>
           <w:ilvl w:val="0"/>
-          <w:numId w:val="1027"/>
+          <w:numId w:val="1028"/>
         </w:numPr>
       </w:pPr>
       <w:r>
@@ -3015,38 +3069,38 @@
       <w:pPr>
         <w:numPr>
           <w:ilvl w:val="0"/>
-          <w:numId w:val="1027"/>
+          <w:numId w:val="1028"/>
         </w:numPr>
       </w:pPr>
       <w:r>
         <w:t xml:space="preserve">Be respectful in this community</w:t>
       </w:r>
     </w:p>
-    <w:bookmarkEnd w:id="90"/>
-    <w:bookmarkEnd w:id="91"/>
-    <w:bookmarkStart w:id="96" w:name="liability-with-os"/>
+    <w:bookmarkEnd w:id="92"/>
+    <w:bookmarkEnd w:id="93"/>
+    <w:bookmarkStart w:id="98" w:name="liability-with-os"/>
     <w:p>
       <w:pPr>
         <w:pStyle w:val="Heading1"/>
       </w:pPr>
       <w:r>
-        <w:t xml:space="preserve">14. Liability with OS</w:t>
-      </w:r>
-    </w:p>
-    <w:bookmarkStart w:id="92" w:name="Xe5899a479a907bab26b5665ad7b304b4930bc7d"/>
-    <w:p>
-      <w:pPr>
-        <w:pStyle w:val="Heading2"/>
-      </w:pPr>
-      <w:r>
-        <w:t xml:space="preserve">14.1 Are contributors to open source exposing themselves to any liability of their solutions?</w:t>
-      </w:r>
-    </w:p>
-    <w:p>
-      <w:pPr>
-        <w:numPr>
-          <w:ilvl w:val="0"/>
-          <w:numId w:val="1028"/>
+        <w:t xml:space="preserve">13. Liability with OS</w:t>
+      </w:r>
+    </w:p>
+    <w:bookmarkStart w:id="94" w:name="Xe5899a479a907bab26b5665ad7b304b4930bc7d"/>
+    <w:p>
+      <w:pPr>
+        <w:pStyle w:val="Heading2"/>
+      </w:pPr>
+      <w:r>
+        <w:t xml:space="preserve">13.1 Are contributors to open source exposing themselves to any liability of their solutions?</w:t>
+      </w:r>
+    </w:p>
+    <w:p>
+      <w:pPr>
+        <w:numPr>
+          <w:ilvl w:val="0"/>
+          <w:numId w:val="1029"/>
         </w:numPr>
       </w:pPr>
       <w:r>
@@ -3057,21 +3111,21 @@
       <w:pPr>
         <w:numPr>
           <w:ilvl w:val="0"/>
-          <w:numId w:val="1028"/>
+          <w:numId w:val="1029"/>
         </w:numPr>
       </w:pPr>
       <w:r>
         <w:t xml:space="preserve">Are there mitigating actions which can limit or eliminate liabilities?</w:t>
       </w:r>
     </w:p>
-    <w:bookmarkEnd w:id="92"/>
-    <w:bookmarkStart w:id="94" w:name="how-to-contribute-12"/>
-    <w:p>
-      <w:pPr>
-        <w:pStyle w:val="Heading2"/>
-      </w:pPr>
-      <w:r>
-        <w:t xml:space="preserve">14.2 How to Contribute</w:t>
+    <w:bookmarkEnd w:id="94"/>
+    <w:bookmarkStart w:id="96" w:name="how-to-contribute-13"/>
+    <w:p>
+      <w:pPr>
+        <w:pStyle w:val="Heading2"/>
+      </w:pPr>
+      <w:r>
+        <w:t xml:space="preserve">13.2 How to Contribute</w:t>
       </w:r>
     </w:p>
     <w:p>
@@ -3084,7 +3138,7 @@
       <w:r>
         <w:br/>
       </w:r>
-      <w:hyperlink r:id="rId93">
+      <w:hyperlink r:id="rId95">
         <w:r>
           <w:rPr>
             <w:rStyle w:val="Hyperlink"/>
@@ -3093,21 +3147,21 @@
         </w:r>
       </w:hyperlink>
     </w:p>
-    <w:bookmarkEnd w:id="94"/>
-    <w:bookmarkStart w:id="95" w:name="guidance-12"/>
-    <w:p>
-      <w:pPr>
-        <w:pStyle w:val="Heading2"/>
-      </w:pPr>
-      <w:r>
-        <w:t xml:space="preserve">14.3 Guidance</w:t>
-      </w:r>
-    </w:p>
-    <w:p>
-      <w:pPr>
-        <w:numPr>
-          <w:ilvl w:val="0"/>
-          <w:numId w:val="1029"/>
+    <w:bookmarkEnd w:id="96"/>
+    <w:bookmarkStart w:id="97" w:name="guidance-13"/>
+    <w:p>
+      <w:pPr>
+        <w:pStyle w:val="Heading2"/>
+      </w:pPr>
+      <w:r>
+        <w:t xml:space="preserve">13.3 Guidance</w:t>
+      </w:r>
+    </w:p>
+    <w:p>
+      <w:pPr>
+        <w:numPr>
+          <w:ilvl w:val="0"/>
+          <w:numId w:val="1030"/>
         </w:numPr>
       </w:pPr>
       <w:r>
@@ -3118,7 +3172,7 @@
       <w:pPr>
         <w:numPr>
           <w:ilvl w:val="0"/>
-          <w:numId w:val="1029"/>
+          <w:numId w:val="1030"/>
         </w:numPr>
       </w:pPr>
       <w:r>
@@ -3129,38 +3183,38 @@
       <w:pPr>
         <w:numPr>
           <w:ilvl w:val="0"/>
-          <w:numId w:val="1029"/>
+          <w:numId w:val="1030"/>
         </w:numPr>
       </w:pPr>
       <w:r>
         <w:t xml:space="preserve">Be respectful in this community</w:t>
       </w:r>
     </w:p>
-    <w:bookmarkEnd w:id="95"/>
-    <w:bookmarkEnd w:id="96"/>
-    <w:bookmarkStart w:id="101" w:name="legal-concerns"/>
+    <w:bookmarkEnd w:id="97"/>
+    <w:bookmarkEnd w:id="98"/>
+    <w:bookmarkStart w:id="103" w:name="legal-concerns"/>
     <w:p>
       <w:pPr>
         <w:pStyle w:val="Heading1"/>
       </w:pPr>
       <w:r>
-        <w:t xml:space="preserve">15. Legal Concerns</w:t>
-      </w:r>
-    </w:p>
-    <w:bookmarkStart w:id="97" w:name="Xd25d4926cebf0bd2e1f824f95f1d42fdaf2cd26"/>
-    <w:p>
-      <w:pPr>
-        <w:pStyle w:val="Heading2"/>
-      </w:pPr>
-      <w:r>
-        <w:t xml:space="preserve">15.1 Are there any legal concerns from open source development?</w:t>
-      </w:r>
-    </w:p>
-    <w:p>
-      <w:pPr>
-        <w:numPr>
-          <w:ilvl w:val="0"/>
-          <w:numId w:val="1030"/>
+        <w:t xml:space="preserve">14. Legal Concerns</w:t>
+      </w:r>
+    </w:p>
+    <w:bookmarkStart w:id="99" w:name="Xd25d4926cebf0bd2e1f824f95f1d42fdaf2cd26"/>
+    <w:p>
+      <w:pPr>
+        <w:pStyle w:val="Heading2"/>
+      </w:pPr>
+      <w:r>
+        <w:t xml:space="preserve">14.1 Are there any legal concerns from open source development?</w:t>
+      </w:r>
+    </w:p>
+    <w:p>
+      <w:pPr>
+        <w:numPr>
+          <w:ilvl w:val="0"/>
+          <w:numId w:val="1031"/>
         </w:numPr>
       </w:pPr>
       <w:r>
@@ -3171,7 +3225,7 @@
       <w:pPr>
         <w:numPr>
           <w:ilvl w:val="0"/>
-          <w:numId w:val="1030"/>
+          <w:numId w:val="1031"/>
         </w:numPr>
       </w:pPr>
       <w:r>
@@ -3182,21 +3236,21 @@
       <w:pPr>
         <w:numPr>
           <w:ilvl w:val="0"/>
-          <w:numId w:val="1030"/>
+          <w:numId w:val="1031"/>
         </w:numPr>
       </w:pPr>
       <w:r>
         <w:t xml:space="preserve">How does this differ if the solution is an individual or a collaborative effort?</w:t>
       </w:r>
     </w:p>
-    <w:bookmarkEnd w:id="97"/>
-    <w:bookmarkStart w:id="99" w:name="how-to-contribute-13"/>
-    <w:p>
-      <w:pPr>
-        <w:pStyle w:val="Heading2"/>
-      </w:pPr>
-      <w:r>
-        <w:t xml:space="preserve">15.2 How to Contribute</w:t>
+    <w:bookmarkEnd w:id="99"/>
+    <w:bookmarkStart w:id="101" w:name="how-to-contribute-14"/>
+    <w:p>
+      <w:pPr>
+        <w:pStyle w:val="Heading2"/>
+      </w:pPr>
+      <w:r>
+        <w:t xml:space="preserve">14.2 How to Contribute</w:t>
       </w:r>
     </w:p>
     <w:p>
@@ -3209,7 +3263,7 @@
       <w:r>
         <w:br/>
       </w:r>
-      <w:hyperlink r:id="rId98">
+      <w:hyperlink r:id="rId100">
         <w:r>
           <w:rPr>
             <w:rStyle w:val="Hyperlink"/>
@@ -3218,21 +3272,21 @@
         </w:r>
       </w:hyperlink>
     </w:p>
-    <w:bookmarkEnd w:id="99"/>
-    <w:bookmarkStart w:id="100" w:name="guidance-13"/>
-    <w:p>
-      <w:pPr>
-        <w:pStyle w:val="Heading2"/>
-      </w:pPr>
-      <w:r>
-        <w:t xml:space="preserve">15.3 Guidance</w:t>
-      </w:r>
-    </w:p>
-    <w:p>
-      <w:pPr>
-        <w:numPr>
-          <w:ilvl w:val="0"/>
-          <w:numId w:val="1031"/>
+    <w:bookmarkEnd w:id="101"/>
+    <w:bookmarkStart w:id="102" w:name="guidance-14"/>
+    <w:p>
+      <w:pPr>
+        <w:pStyle w:val="Heading2"/>
+      </w:pPr>
+      <w:r>
+        <w:t xml:space="preserve">14.3 Guidance</w:t>
+      </w:r>
+    </w:p>
+    <w:p>
+      <w:pPr>
+        <w:numPr>
+          <w:ilvl w:val="0"/>
+          <w:numId w:val="1032"/>
         </w:numPr>
       </w:pPr>
       <w:r>
@@ -3243,7 +3297,7 @@
       <w:pPr>
         <w:numPr>
           <w:ilvl w:val="0"/>
-          <w:numId w:val="1031"/>
+          <w:numId w:val="1032"/>
         </w:numPr>
       </w:pPr>
       <w:r>
@@ -3254,38 +3308,38 @@
       <w:pPr>
         <w:numPr>
           <w:ilvl w:val="0"/>
-          <w:numId w:val="1031"/>
+          <w:numId w:val="1032"/>
         </w:numPr>
       </w:pPr>
       <w:r>
         <w:t xml:space="preserve">Be respectful in this community</w:t>
       </w:r>
     </w:p>
-    <w:bookmarkEnd w:id="100"/>
-    <w:bookmarkEnd w:id="101"/>
-    <w:bookmarkStart w:id="107" w:name="os-business-models"/>
+    <w:bookmarkEnd w:id="102"/>
+    <w:bookmarkEnd w:id="103"/>
+    <w:bookmarkStart w:id="109" w:name="os-business-models"/>
     <w:p>
       <w:pPr>
         <w:pStyle w:val="Heading1"/>
       </w:pPr>
       <w:r>
-        <w:t xml:space="preserve">16. OS Business Models</w:t>
-      </w:r>
-    </w:p>
-    <w:bookmarkStart w:id="103" w:name="Xa7eb6821894c126975317c719f7a8b9fe58622f"/>
-    <w:p>
-      <w:pPr>
-        <w:pStyle w:val="Heading2"/>
-      </w:pPr>
-      <w:r>
-        <w:t xml:space="preserve">16.1 What open source models are available for businesses?</w:t>
-      </w:r>
-    </w:p>
-    <w:p>
-      <w:pPr>
-        <w:numPr>
-          <w:ilvl w:val="0"/>
-          <w:numId w:val="1032"/>
+        <w:t xml:space="preserve">15. OS Business Models</w:t>
+      </w:r>
+    </w:p>
+    <w:bookmarkStart w:id="105" w:name="Xa7eb6821894c126975317c719f7a8b9fe58622f"/>
+    <w:p>
+      <w:pPr>
+        <w:pStyle w:val="Heading2"/>
+      </w:pPr>
+      <w:r>
+        <w:t xml:space="preserve">15.1 What open source models are available for businesses?</w:t>
+      </w:r>
+    </w:p>
+    <w:p>
+      <w:pPr>
+        <w:numPr>
+          <w:ilvl w:val="0"/>
+          <w:numId w:val="1033"/>
         </w:numPr>
       </w:pPr>
       <w:r>
@@ -3296,7 +3350,7 @@
       <w:pPr>
         <w:numPr>
           <w:ilvl w:val="0"/>
-          <w:numId w:val="1032"/>
+          <w:numId w:val="1033"/>
         </w:numPr>
       </w:pPr>
       <w:r>
@@ -3307,10 +3361,10 @@
       <w:pPr>
         <w:numPr>
           <w:ilvl w:val="0"/>
-          <w:numId w:val="1032"/>
-        </w:numPr>
-      </w:pPr>
-      <w:hyperlink r:id="rId102">
+          <w:numId w:val="1033"/>
+        </w:numPr>
+      </w:pPr>
+      <w:hyperlink r:id="rId104">
         <w:r>
           <w:rPr>
             <w:rStyle w:val="Hyperlink"/>
@@ -3319,14 +3373,14 @@
         </w:r>
       </w:hyperlink>
     </w:p>
-    <w:bookmarkEnd w:id="103"/>
-    <w:bookmarkStart w:id="105" w:name="how-to-contribute-14"/>
-    <w:p>
-      <w:pPr>
-        <w:pStyle w:val="Heading2"/>
-      </w:pPr>
-      <w:r>
-        <w:t xml:space="preserve">16.2 How to Contribute</w:t>
+    <w:bookmarkEnd w:id="105"/>
+    <w:bookmarkStart w:id="107" w:name="how-to-contribute-15"/>
+    <w:p>
+      <w:pPr>
+        <w:pStyle w:val="Heading2"/>
+      </w:pPr>
+      <w:r>
+        <w:t xml:space="preserve">15.2 How to Contribute</w:t>
       </w:r>
     </w:p>
     <w:p>
@@ -3339,7 +3393,7 @@
       <w:r>
         <w:br/>
       </w:r>
-      <w:hyperlink r:id="rId104">
+      <w:hyperlink r:id="rId106">
         <w:r>
           <w:rPr>
             <w:rStyle w:val="Hyperlink"/>
@@ -3348,21 +3402,21 @@
         </w:r>
       </w:hyperlink>
     </w:p>
-    <w:bookmarkEnd w:id="105"/>
-    <w:bookmarkStart w:id="106" w:name="guidance-14"/>
-    <w:p>
-      <w:pPr>
-        <w:pStyle w:val="Heading2"/>
-      </w:pPr>
-      <w:r>
-        <w:t xml:space="preserve">16.3 Guidance</w:t>
-      </w:r>
-    </w:p>
-    <w:p>
-      <w:pPr>
-        <w:numPr>
-          <w:ilvl w:val="0"/>
-          <w:numId w:val="1033"/>
+    <w:bookmarkEnd w:id="107"/>
+    <w:bookmarkStart w:id="108" w:name="guidance-15"/>
+    <w:p>
+      <w:pPr>
+        <w:pStyle w:val="Heading2"/>
+      </w:pPr>
+      <w:r>
+        <w:t xml:space="preserve">15.3 Guidance</w:t>
+      </w:r>
+    </w:p>
+    <w:p>
+      <w:pPr>
+        <w:numPr>
+          <w:ilvl w:val="0"/>
+          <w:numId w:val="1034"/>
         </w:numPr>
       </w:pPr>
       <w:r>
@@ -3373,7 +3427,7 @@
       <w:pPr>
         <w:numPr>
           <w:ilvl w:val="0"/>
-          <w:numId w:val="1033"/>
+          <w:numId w:val="1034"/>
         </w:numPr>
       </w:pPr>
       <w:r>
@@ -3384,31 +3438,31 @@
       <w:pPr>
         <w:numPr>
           <w:ilvl w:val="0"/>
-          <w:numId w:val="1033"/>
+          <w:numId w:val="1034"/>
         </w:numPr>
       </w:pPr>
       <w:r>
         <w:t xml:space="preserve">Be respectful in this community</w:t>
       </w:r>
     </w:p>
-    <w:bookmarkEnd w:id="106"/>
-    <w:bookmarkEnd w:id="107"/>
-    <w:bookmarkStart w:id="112" w:name="what-else"/>
+    <w:bookmarkEnd w:id="108"/>
+    <w:bookmarkEnd w:id="109"/>
+    <w:bookmarkStart w:id="114" w:name="what-else"/>
     <w:p>
       <w:pPr>
         <w:pStyle w:val="Heading1"/>
       </w:pPr>
       <w:r>
-        <w:t xml:space="preserve">17. What Else?</w:t>
-      </w:r>
-    </w:p>
-    <w:bookmarkStart w:id="108" w:name="what-else-can-we-do"/>
-    <w:p>
-      <w:pPr>
-        <w:pStyle w:val="Heading2"/>
-      </w:pPr>
-      <w:r>
-        <w:t xml:space="preserve">17.1 What else can we do?</w:t>
+        <w:t xml:space="preserve">16. What Else?</w:t>
+      </w:r>
+    </w:p>
+    <w:bookmarkStart w:id="110" w:name="what-else-can-we-do"/>
+    <w:p>
+      <w:pPr>
+        <w:pStyle w:val="Heading2"/>
+      </w:pPr>
+      <w:r>
+        <w:t xml:space="preserve">16.1 What else can we do?</w:t>
       </w:r>
     </w:p>
     <w:p>
@@ -3423,7 +3477,7 @@
       <w:pPr>
         <w:numPr>
           <w:ilvl w:val="0"/>
-          <w:numId w:val="1034"/>
+          <w:numId w:val="1035"/>
         </w:numPr>
       </w:pPr>
       <w:r>
@@ -3434,21 +3488,21 @@
       <w:pPr>
         <w:numPr>
           <w:ilvl w:val="0"/>
-          <w:numId w:val="1034"/>
+          <w:numId w:val="1035"/>
         </w:numPr>
       </w:pPr>
       <w:r>
         <w:t xml:space="preserve">What other questions are being asked and/or need to be addressed?</w:t>
       </w:r>
     </w:p>
-    <w:bookmarkEnd w:id="108"/>
-    <w:bookmarkStart w:id="110" w:name="how-to-contribute-15"/>
-    <w:p>
-      <w:pPr>
-        <w:pStyle w:val="Heading2"/>
-      </w:pPr>
-      <w:r>
-        <w:t xml:space="preserve">17.2 How to Contribute</w:t>
+    <w:bookmarkEnd w:id="110"/>
+    <w:bookmarkStart w:id="112" w:name="how-to-contribute-16"/>
+    <w:p>
+      <w:pPr>
+        <w:pStyle w:val="Heading2"/>
+      </w:pPr>
+      <w:r>
+        <w:t xml:space="preserve">16.2 How to Contribute</w:t>
       </w:r>
     </w:p>
     <w:p>
@@ -3461,7 +3515,7 @@
       <w:r>
         <w:br/>
       </w:r>
-      <w:hyperlink r:id="rId109">
+      <w:hyperlink r:id="rId111">
         <w:r>
           <w:rPr>
             <w:rStyle w:val="Hyperlink"/>
@@ -3470,21 +3524,21 @@
         </w:r>
       </w:hyperlink>
     </w:p>
-    <w:bookmarkEnd w:id="110"/>
-    <w:bookmarkStart w:id="111" w:name="guidance-15"/>
-    <w:p>
-      <w:pPr>
-        <w:pStyle w:val="Heading2"/>
-      </w:pPr>
-      <w:r>
-        <w:t xml:space="preserve">17.3 Guidance</w:t>
-      </w:r>
-    </w:p>
-    <w:p>
-      <w:pPr>
-        <w:numPr>
-          <w:ilvl w:val="0"/>
-          <w:numId w:val="1035"/>
+    <w:bookmarkEnd w:id="112"/>
+    <w:bookmarkStart w:id="113" w:name="guidance-16"/>
+    <w:p>
+      <w:pPr>
+        <w:pStyle w:val="Heading2"/>
+      </w:pPr>
+      <w:r>
+        <w:t xml:space="preserve">16.3 Guidance</w:t>
+      </w:r>
+    </w:p>
+    <w:p>
+      <w:pPr>
+        <w:numPr>
+          <w:ilvl w:val="0"/>
+          <w:numId w:val="1036"/>
         </w:numPr>
       </w:pPr>
       <w:r>
@@ -3495,7 +3549,7 @@
       <w:pPr>
         <w:numPr>
           <w:ilvl w:val="0"/>
-          <w:numId w:val="1035"/>
+          <w:numId w:val="1036"/>
         </w:numPr>
       </w:pPr>
       <w:r>
@@ -3506,27 +3560,27 @@
       <w:pPr>
         <w:numPr>
           <w:ilvl w:val="0"/>
-          <w:numId w:val="1035"/>
+          <w:numId w:val="1036"/>
         </w:numPr>
       </w:pPr>
       <w:r>
         <w:t xml:space="preserve">Be respectful in this community</w:t>
       </w:r>
     </w:p>
-    <w:bookmarkEnd w:id="111"/>
-    <w:bookmarkEnd w:id="112"/>
-    <w:bookmarkStart w:id="114" w:name="references"/>
-    <w:p>
-      <w:pPr>
-        <w:pStyle w:val="Heading1"/>
-      </w:pPr>
-      <w:r>
-        <w:t xml:space="preserve">References</w:t>
-      </w:r>
-    </w:p>
-    <w:bookmarkStart w:id="113" w:name="refs"/>
     <w:bookmarkEnd w:id="113"/>
     <w:bookmarkEnd w:id="114"/>
+    <w:bookmarkStart w:id="116" w:name="references"/>
+    <w:p>
+      <w:pPr>
+        <w:pStyle w:val="Heading1"/>
+      </w:pPr>
+      <w:r>
+        <w:t xml:space="preserve">References</w:t>
+      </w:r>
+    </w:p>
+    <w:bookmarkStart w:id="115" w:name="refs"/>
+    <w:bookmarkEnd w:id="115"/>
+    <w:bookmarkEnd w:id="116"/>
     <w:sectPr/>
   </w:body>
 </w:document>
@@ -3837,6 +3891,9 @@
     <w:abstractNumId w:val="991"/>
   </w:num>
   <w:num w:numId="1014">
+    <w:abstractNumId w:val="991"/>
+  </w:num>
+  <w:num w:numId="1015">
     <w:abstractNumId w:val="99411"/>
     <w:lvlOverride w:ilvl="0">
       <w:startOverride w:val="1"/>
@@ -3865,9 +3922,6 @@
     <w:lvlOverride w:ilvl="8">
       <w:startOverride w:val="1"/>
     </w:lvlOverride>
-  </w:num>
-  <w:num w:numId="1015">
-    <w:abstractNumId w:val="991"/>
   </w:num>
   <w:num w:numId="1016">
     <w:abstractNumId w:val="991"/>
@@ -3927,6 +3981,9 @@
     <w:abstractNumId w:val="991"/>
   </w:num>
   <w:num w:numId="1035">
+    <w:abstractNumId w:val="991"/>
+  </w:num>
+  <w:num w:numId="1036">
     <w:abstractNumId w:val="991"/>
   </w:num>
 </w:numbering>

</xml_diff>

<commit_message>
Deploying to gh-pages from @ phuse-org/OSTCDA@a0b0d965bcc8a28f169854c9cf0b2c5158eb7a87 🚀
</commit_message>
<xml_diff>
--- a/Open-Source-Technology-in-Clinical-Data-Analysis.docx
+++ b/Open-Source-Technology-in-Clinical-Data-Analysis.docx
@@ -834,7 +834,7 @@
         </w:p>
       </w:sdtContent>
     </w:sdt>
-    <w:bookmarkStart w:id="31" w:name="preface"/>
+    <w:bookmarkStart w:id="32" w:name="preface"/>
     <w:p>
       <w:pPr>
         <w:pStyle w:val="Heading1"/>
@@ -843,7 +843,7 @@
         <w:t xml:space="preserve">Preface</w:t>
       </w:r>
     </w:p>
-    <w:bookmarkStart w:id="25" w:name="draft"/>
+    <w:bookmarkStart w:id="26" w:name="draft"/>
     <w:p>
       <w:pPr>
         <w:pStyle w:val="Heading2"/>
@@ -1011,7 +1011,7 @@
       </w:r>
     </w:p>
     <w:bookmarkEnd w:id="22"/>
-    <w:bookmarkStart w:id="24" w:name="learn-more"/>
+    <w:bookmarkStart w:id="25" w:name="learn-more"/>
     <w:p>
       <w:pPr>
         <w:pStyle w:val="Heading4"/>
@@ -1030,32 +1030,24 @@
       <w:r>
         <w:t xml:space="preserve"> </w:t>
       </w:r>
-      <w:r>
-        <w:rPr>
-          <w:bCs/>
-          <w:b/>
-        </w:rPr>
-        <w:t xml:space="preserve">[2023 R in Pharma]</w:t>
-      </w:r>
-      <w:r>
-        <w:t xml:space="preserve">(https://rinpharma.com/){target=</w:t>
-      </w:r>
-      <w:r>
-        <w:t xml:space="preserve">“</w:t>
-      </w:r>
-      <w:r>
-        <w:t xml:space="preserve">_blank</w:t>
-      </w:r>
-      <w:r>
-        <w:t xml:space="preserve">”</w:t>
-      </w:r>
-      <w:r>
-        <w:t xml:space="preserve">} lightning talk:</w:t>
-      </w:r>
-      <w:r>
-        <w:t xml:space="preserve"> </w:t>
-      </w:r>
       <w:hyperlink r:id="rId23">
+        <w:r>
+          <w:rPr>
+            <w:rStyle w:val="Hyperlink"/>
+          </w:rPr>
+          <w:t xml:space="preserve">2023 R in Pharma</w:t>
+        </w:r>
+      </w:hyperlink>
+      <w:r>
+        <w:t xml:space="preserve"> </w:t>
+      </w:r>
+      <w:r>
+        <w:t xml:space="preserve">lightning talk:</w:t>
+      </w:r>
+      <w:r>
+        <w:t xml:space="preserve"> </w:t>
+      </w:r>
+      <w:hyperlink r:id="rId24">
         <w:r>
           <w:rPr>
             <w:rStyle w:val="Hyperlink"/>
@@ -1067,9 +1059,9 @@
         <w:t xml:space="preserve">.</w:t>
       </w:r>
     </w:p>
-    <w:bookmarkEnd w:id="24"/>
     <w:bookmarkEnd w:id="25"/>
-    <w:bookmarkStart w:id="27" w:name="how-to-contribute"/>
+    <w:bookmarkEnd w:id="26"/>
+    <w:bookmarkStart w:id="28" w:name="how-to-contribute"/>
     <w:p>
       <w:pPr>
         <w:pStyle w:val="Heading2"/>
@@ -1088,7 +1080,7 @@
       <w:r>
         <w:br/>
       </w:r>
-      <w:hyperlink r:id="rId26">
+      <w:hyperlink r:id="rId27">
         <w:r>
           <w:rPr>
             <w:rStyle w:val="Hyperlink"/>
@@ -1097,8 +1089,8 @@
         </w:r>
       </w:hyperlink>
     </w:p>
-    <w:bookmarkEnd w:id="27"/>
-    <w:bookmarkStart w:id="28" w:name="guidance"/>
+    <w:bookmarkEnd w:id="28"/>
+    <w:bookmarkStart w:id="29" w:name="guidance"/>
     <w:p>
       <w:pPr>
         <w:pStyle w:val="Heading2"/>
@@ -1143,8 +1135,8 @@
         <w:t xml:space="preserve">Be respectful in this community</w:t>
       </w:r>
     </w:p>
-    <w:bookmarkEnd w:id="28"/>
-    <w:bookmarkStart w:id="30" w:name="thank-you"/>
+    <w:bookmarkEnd w:id="29"/>
+    <w:bookmarkStart w:id="31" w:name="thank-you"/>
     <w:p>
       <w:pPr>
         <w:pStyle w:val="Heading2"/>
@@ -1163,7 +1155,7 @@
       <w:r>
         <w:t xml:space="preserve"> </w:t>
       </w:r>
-      <w:hyperlink r:id="rId29">
+      <w:hyperlink r:id="rId30">
         <w:r>
           <w:rPr>
             <w:rStyle w:val="Hyperlink"/>
@@ -1196,9 +1188,9 @@
         <w:t xml:space="preserve">for your thoughtful contributions to the effort.</w:t>
       </w:r>
     </w:p>
-    <w:bookmarkEnd w:id="30"/>
     <w:bookmarkEnd w:id="31"/>
-    <w:bookmarkStart w:id="37" w:name="what-is-open-source"/>
+    <w:bookmarkEnd w:id="32"/>
+    <w:bookmarkStart w:id="38" w:name="what-is-open-source"/>
     <w:p>
       <w:pPr>
         <w:pStyle w:val="Heading1"/>
@@ -1207,7 +1199,7 @@
         <w:t xml:space="preserve">1. What is Open Source?</w:t>
       </w:r>
     </w:p>
-    <w:bookmarkStart w:id="32" w:name="what-is-open-source-1"/>
+    <w:bookmarkStart w:id="33" w:name="what-is-open-source-1"/>
     <w:p>
       <w:pPr>
         <w:pStyle w:val="Heading2"/>
@@ -1311,8 +1303,8 @@
         <w:t xml:space="preserve">Does the ability to modify the code matter?</w:t>
       </w:r>
     </w:p>
-    <w:bookmarkEnd w:id="32"/>
-    <w:bookmarkStart w:id="33" w:name="how-to-contribute-1"/>
+    <w:bookmarkEnd w:id="33"/>
+    <w:bookmarkStart w:id="34" w:name="how-to-contribute-1"/>
     <w:p>
       <w:pPr>
         <w:pStyle w:val="Heading2"/>
@@ -1331,7 +1323,7 @@
       <w:r>
         <w:br/>
       </w:r>
-      <w:hyperlink r:id="rId26">
+      <w:hyperlink r:id="rId27">
         <w:r>
           <w:rPr>
             <w:rStyle w:val="Hyperlink"/>
@@ -1340,8 +1332,8 @@
         </w:r>
       </w:hyperlink>
     </w:p>
-    <w:bookmarkEnd w:id="33"/>
-    <w:bookmarkStart w:id="34" w:name="guidance-1"/>
+    <w:bookmarkEnd w:id="34"/>
+    <w:bookmarkStart w:id="35" w:name="guidance-1"/>
     <w:p>
       <w:pPr>
         <w:pStyle w:val="Heading2"/>
@@ -1383,8 +1375,8 @@
         <w:t xml:space="preserve">Be respectful in this community</w:t>
       </w:r>
     </w:p>
-    <w:bookmarkEnd w:id="34"/>
-    <w:bookmarkStart w:id="36" w:name="examples"/>
+    <w:bookmarkEnd w:id="35"/>
+    <w:bookmarkStart w:id="37" w:name="examples"/>
     <w:p>
       <w:pPr>
         <w:pStyle w:val="Heading2"/>
@@ -1414,7 +1406,7 @@
       <w:r>
         <w:t xml:space="preserve"> </w:t>
       </w:r>
-      <w:hyperlink r:id="rId35">
+      <w:hyperlink r:id="rId36">
         <w:r>
           <w:rPr>
             <w:rStyle w:val="Hyperlink"/>
@@ -1504,9 +1496,9 @@
         <w:t xml:space="preserve">.</w:t>
       </w:r>
     </w:p>
-    <w:bookmarkEnd w:id="36"/>
     <w:bookmarkEnd w:id="37"/>
-    <w:bookmarkStart w:id="42" w:name="why-open-source"/>
+    <w:bookmarkEnd w:id="38"/>
+    <w:bookmarkStart w:id="43" w:name="why-open-source"/>
     <w:p>
       <w:pPr>
         <w:pStyle w:val="Heading1"/>
@@ -1515,7 +1507,7 @@
         <w:t xml:space="preserve">2. Why Open Source?</w:t>
       </w:r>
     </w:p>
-    <w:bookmarkStart w:id="38" w:name="Xa33b3871bbbcf6b2f52816796cc2771f077447c"/>
+    <w:bookmarkStart w:id="39" w:name="Xa33b3871bbbcf6b2f52816796cc2771f077447c"/>
     <w:p>
       <w:pPr>
         <w:pStyle w:val="Heading2"/>
@@ -1575,8 +1567,8 @@
         <w:t xml:space="preserve">Why are leaders of organizations in Data Management, Biostatistics, and Programming devoting resources toward the development, testing, and adoption of open source solutions?</w:t>
       </w:r>
     </w:p>
-    <w:bookmarkEnd w:id="38"/>
-    <w:bookmarkStart w:id="40" w:name="how-to-contribute-2"/>
+    <w:bookmarkEnd w:id="39"/>
+    <w:bookmarkStart w:id="41" w:name="how-to-contribute-2"/>
     <w:p>
       <w:pPr>
         <w:pStyle w:val="Heading2"/>
@@ -1595,7 +1587,7 @@
       <w:r>
         <w:br/>
       </w:r>
-      <w:hyperlink r:id="rId39">
+      <w:hyperlink r:id="rId40">
         <w:r>
           <w:rPr>
             <w:rStyle w:val="Hyperlink"/>
@@ -1640,8 +1632,8 @@
         </w:r>
       </w:hyperlink>
     </w:p>
-    <w:bookmarkEnd w:id="40"/>
-    <w:bookmarkStart w:id="41" w:name="guidance-2"/>
+    <w:bookmarkEnd w:id="41"/>
+    <w:bookmarkStart w:id="42" w:name="guidance-2"/>
     <w:p>
       <w:pPr>
         <w:pStyle w:val="Heading2"/>
@@ -1683,9 +1675,9 @@
         <w:t xml:space="preserve">Be respectful in this community</w:t>
       </w:r>
     </w:p>
-    <w:bookmarkEnd w:id="41"/>
     <w:bookmarkEnd w:id="42"/>
-    <w:bookmarkStart w:id="47" w:name="establishing-trust"/>
+    <w:bookmarkEnd w:id="43"/>
+    <w:bookmarkStart w:id="48" w:name="establishing-trust"/>
     <w:p>
       <w:pPr>
         <w:pStyle w:val="Heading1"/>
@@ -1694,7 +1686,7 @@
         <w:t xml:space="preserve">3. Establishing Trust</w:t>
       </w:r>
     </w:p>
-    <w:bookmarkStart w:id="43" w:name="can-an-open-source-solution-be-trusted"/>
+    <w:bookmarkStart w:id="44" w:name="can-an-open-source-solution-be-trusted"/>
     <w:p>
       <w:pPr>
         <w:pStyle w:val="Heading2"/>
@@ -1725,8 +1717,8 @@
         <w:t xml:space="preserve">What are the relevant considerations?</w:t>
       </w:r>
     </w:p>
-    <w:bookmarkEnd w:id="43"/>
-    <w:bookmarkStart w:id="45" w:name="how-to-contribute-3"/>
+    <w:bookmarkEnd w:id="44"/>
+    <w:bookmarkStart w:id="46" w:name="how-to-contribute-3"/>
     <w:p>
       <w:pPr>
         <w:pStyle w:val="Heading2"/>
@@ -1745,7 +1737,7 @@
       <w:r>
         <w:br/>
       </w:r>
-      <w:hyperlink r:id="rId44">
+      <w:hyperlink r:id="rId45">
         <w:r>
           <w:rPr>
             <w:rStyle w:val="Hyperlink"/>
@@ -1754,8 +1746,8 @@
         </w:r>
       </w:hyperlink>
     </w:p>
-    <w:bookmarkEnd w:id="45"/>
-    <w:bookmarkStart w:id="46" w:name="guidance-3"/>
+    <w:bookmarkEnd w:id="46"/>
+    <w:bookmarkStart w:id="47" w:name="guidance-3"/>
     <w:p>
       <w:pPr>
         <w:pStyle w:val="Heading2"/>
@@ -1797,9 +1789,9 @@
         <w:t xml:space="preserve">Be respectful in this community</w:t>
       </w:r>
     </w:p>
-    <w:bookmarkEnd w:id="46"/>
     <w:bookmarkEnd w:id="47"/>
-    <w:bookmarkStart w:id="52" w:name="documenting-trust"/>
+    <w:bookmarkEnd w:id="48"/>
+    <w:bookmarkStart w:id="53" w:name="documenting-trust"/>
     <w:p>
       <w:pPr>
         <w:pStyle w:val="Heading1"/>
@@ -1808,7 +1800,7 @@
         <w:t xml:space="preserve">4. Documenting Trust</w:t>
       </w:r>
     </w:p>
-    <w:bookmarkStart w:id="48" w:name="X297fb9479663c34920cab25918f92d6a537a7e3"/>
+    <w:bookmarkStart w:id="49" w:name="X297fb9479663c34920cab25918f92d6a537a7e3"/>
     <w:p>
       <w:pPr>
         <w:pStyle w:val="Heading2"/>
@@ -1839,8 +1831,8 @@
         <w:t xml:space="preserve">How do we know if a third-party will accept our documentation of trust?</w:t>
       </w:r>
     </w:p>
-    <w:bookmarkEnd w:id="48"/>
-    <w:bookmarkStart w:id="50" w:name="how-to-contribute-4"/>
+    <w:bookmarkEnd w:id="49"/>
+    <w:bookmarkStart w:id="51" w:name="how-to-contribute-4"/>
     <w:p>
       <w:pPr>
         <w:pStyle w:val="Heading2"/>
@@ -1859,7 +1851,7 @@
       <w:r>
         <w:br/>
       </w:r>
-      <w:hyperlink r:id="rId49">
+      <w:hyperlink r:id="rId50">
         <w:r>
           <w:rPr>
             <w:rStyle w:val="Hyperlink"/>
@@ -1868,8 +1860,8 @@
         </w:r>
       </w:hyperlink>
     </w:p>
-    <w:bookmarkEnd w:id="50"/>
-    <w:bookmarkStart w:id="51" w:name="guidance-4"/>
+    <w:bookmarkEnd w:id="51"/>
+    <w:bookmarkStart w:id="52" w:name="guidance-4"/>
     <w:p>
       <w:pPr>
         <w:pStyle w:val="Heading2"/>
@@ -1911,9 +1903,9 @@
         <w:t xml:space="preserve">Be respectful in this community</w:t>
       </w:r>
     </w:p>
-    <w:bookmarkEnd w:id="51"/>
     <w:bookmarkEnd w:id="52"/>
-    <w:bookmarkStart w:id="57" w:name="cost-of-open-source"/>
+    <w:bookmarkEnd w:id="53"/>
+    <w:bookmarkStart w:id="58" w:name="cost-of-open-source"/>
     <w:p>
       <w:pPr>
         <w:pStyle w:val="Heading1"/>
@@ -1922,7 +1914,7 @@
         <w:t xml:space="preserve">5. Cost of Open Source</w:t>
       </w:r>
     </w:p>
-    <w:bookmarkStart w:id="53" w:name="X5652fbe10393da47783d0d3ac0dc7caab4c607f"/>
+    <w:bookmarkStart w:id="54" w:name="X5652fbe10393da47783d0d3ac0dc7caab4c607f"/>
     <w:p>
       <w:pPr>
         <w:pStyle w:val="Heading2"/>
@@ -1953,8 +1945,8 @@
         <w:t xml:space="preserve">What resources are required for proper implementation?</w:t>
       </w:r>
     </w:p>
-    <w:bookmarkEnd w:id="53"/>
-    <w:bookmarkStart w:id="55" w:name="how-to-contribute-5"/>
+    <w:bookmarkEnd w:id="54"/>
+    <w:bookmarkStart w:id="56" w:name="how-to-contribute-5"/>
     <w:p>
       <w:pPr>
         <w:pStyle w:val="Heading2"/>
@@ -1973,7 +1965,7 @@
       <w:r>
         <w:br/>
       </w:r>
-      <w:hyperlink r:id="rId54">
+      <w:hyperlink r:id="rId55">
         <w:r>
           <w:rPr>
             <w:rStyle w:val="Hyperlink"/>
@@ -1982,8 +1974,8 @@
         </w:r>
       </w:hyperlink>
     </w:p>
-    <w:bookmarkEnd w:id="55"/>
-    <w:bookmarkStart w:id="56" w:name="guidance-5"/>
+    <w:bookmarkEnd w:id="56"/>
+    <w:bookmarkStart w:id="57" w:name="guidance-5"/>
     <w:p>
       <w:pPr>
         <w:pStyle w:val="Heading2"/>
@@ -2025,9 +2017,9 @@
         <w:t xml:space="preserve">Be respectful in this community</w:t>
       </w:r>
     </w:p>
-    <w:bookmarkEnd w:id="56"/>
     <w:bookmarkEnd w:id="57"/>
-    <w:bookmarkStart w:id="63" w:name="regulatory-acceptance"/>
+    <w:bookmarkEnd w:id="58"/>
+    <w:bookmarkStart w:id="64" w:name="regulatory-acceptance"/>
     <w:p>
       <w:pPr>
         <w:pStyle w:val="Heading1"/>
@@ -2036,7 +2028,7 @@
         <w:t xml:space="preserve">6. Regulatory Acceptance</w:t>
       </w:r>
     </w:p>
-    <w:bookmarkStart w:id="58" w:name="Xf73fb679a0a38e2aff31b3652399b32ab459b6e"/>
+    <w:bookmarkStart w:id="59" w:name="Xf73fb679a0a38e2aff31b3652399b32ab459b6e"/>
     <w:p>
       <w:pPr>
         <w:pStyle w:val="Heading2"/>
@@ -2078,8 +2070,8 @@
         <w:t xml:space="preserve">Are there technical considerations for the creation of submission data packages?</w:t>
       </w:r>
     </w:p>
-    <w:bookmarkEnd w:id="58"/>
-    <w:bookmarkStart w:id="61" w:name="how-to-contribute-6"/>
+    <w:bookmarkEnd w:id="59"/>
+    <w:bookmarkStart w:id="62" w:name="how-to-contribute-6"/>
     <w:p>
       <w:pPr>
         <w:pStyle w:val="Heading2"/>
@@ -2103,7 +2095,7 @@
           <w:numId w:val="1015"/>
         </w:numPr>
       </w:pPr>
-      <w:hyperlink r:id="rId59">
+      <w:hyperlink r:id="rId60">
         <w:r>
           <w:rPr>
             <w:rStyle w:val="Hyperlink"/>
@@ -2145,7 +2137,7 @@
           <w:numId w:val="1015"/>
         </w:numPr>
       </w:pPr>
-      <w:hyperlink r:id="rId60">
+      <w:hyperlink r:id="rId61">
         <w:r>
           <w:rPr>
             <w:rStyle w:val="Hyperlink"/>
@@ -2180,8 +2172,8 @@
         </w:r>
       </w:hyperlink>
     </w:p>
-    <w:bookmarkEnd w:id="61"/>
-    <w:bookmarkStart w:id="62" w:name="guidance-6"/>
+    <w:bookmarkEnd w:id="62"/>
+    <w:bookmarkStart w:id="63" w:name="guidance-6"/>
     <w:p>
       <w:pPr>
         <w:pStyle w:val="Heading2"/>
@@ -2223,9 +2215,9 @@
         <w:t xml:space="preserve">Be respectful in this community</w:t>
       </w:r>
     </w:p>
-    <w:bookmarkEnd w:id="62"/>
     <w:bookmarkEnd w:id="63"/>
-    <w:bookmarkStart w:id="68" w:name="gxp-compliance"/>
+    <w:bookmarkEnd w:id="64"/>
+    <w:bookmarkStart w:id="69" w:name="gxp-compliance"/>
     <w:p>
       <w:pPr>
         <w:pStyle w:val="Heading1"/>
@@ -2234,7 +2226,7 @@
         <w:t xml:space="preserve">7. GxP Compliance</w:t>
       </w:r>
     </w:p>
-    <w:bookmarkStart w:id="64" w:name="Xfe7d52332e28511bc5eea9f8f32334c39e65e8e"/>
+    <w:bookmarkStart w:id="65" w:name="Xfe7d52332e28511bc5eea9f8f32334c39e65e8e"/>
     <w:p>
       <w:pPr>
         <w:pStyle w:val="Heading2"/>
@@ -2273,8 +2265,8 @@
         <w:t xml:space="preserve">How do we establish traceability of the input through to the output?</w:t>
       </w:r>
     </w:p>
-    <w:bookmarkEnd w:id="64"/>
-    <w:bookmarkStart w:id="66" w:name="how-to-contribute-7"/>
+    <w:bookmarkEnd w:id="65"/>
+    <w:bookmarkStart w:id="67" w:name="how-to-contribute-7"/>
     <w:p>
       <w:pPr>
         <w:pStyle w:val="Heading2"/>
@@ -2293,7 +2285,7 @@
       <w:r>
         <w:br/>
       </w:r>
-      <w:hyperlink r:id="rId65">
+      <w:hyperlink r:id="rId66">
         <w:r>
           <w:rPr>
             <w:rStyle w:val="Hyperlink"/>
@@ -2302,8 +2294,8 @@
         </w:r>
       </w:hyperlink>
     </w:p>
-    <w:bookmarkEnd w:id="66"/>
-    <w:bookmarkStart w:id="67" w:name="guidance-7"/>
+    <w:bookmarkEnd w:id="67"/>
+    <w:bookmarkStart w:id="68" w:name="guidance-7"/>
     <w:p>
       <w:pPr>
         <w:pStyle w:val="Heading2"/>
@@ -2345,9 +2337,9 @@
         <w:t xml:space="preserve">Be respectful in this community</w:t>
       </w:r>
     </w:p>
-    <w:bookmarkEnd w:id="67"/>
     <w:bookmarkEnd w:id="68"/>
-    <w:bookmarkStart w:id="73" w:name="user-support"/>
+    <w:bookmarkEnd w:id="69"/>
+    <w:bookmarkStart w:id="74" w:name="user-support"/>
     <w:p>
       <w:pPr>
         <w:pStyle w:val="Heading1"/>
@@ -2356,7 +2348,7 @@
         <w:t xml:space="preserve">8. User Support</w:t>
       </w:r>
     </w:p>
-    <w:bookmarkStart w:id="69" w:name="X9737864a03eb904d80b4cd23e5e62e0ac345fdf"/>
+    <w:bookmarkStart w:id="70" w:name="X9737864a03eb904d80b4cd23e5e62e0ac345fdf"/>
     <w:p>
       <w:pPr>
         <w:pStyle w:val="Heading2"/>
@@ -2395,8 +2387,8 @@
         <w:t xml:space="preserve">How can we help users to address unexpected challenges due to changes in their computational environment?</w:t>
       </w:r>
     </w:p>
-    <w:bookmarkEnd w:id="69"/>
-    <w:bookmarkStart w:id="71" w:name="how-to-contribute-8"/>
+    <w:bookmarkEnd w:id="70"/>
+    <w:bookmarkStart w:id="72" w:name="how-to-contribute-8"/>
     <w:p>
       <w:pPr>
         <w:pStyle w:val="Heading2"/>
@@ -2415,7 +2407,7 @@
       <w:r>
         <w:br/>
       </w:r>
-      <w:hyperlink r:id="rId70">
+      <w:hyperlink r:id="rId71">
         <w:r>
           <w:rPr>
             <w:rStyle w:val="Hyperlink"/>
@@ -2424,8 +2416,8 @@
         </w:r>
       </w:hyperlink>
     </w:p>
-    <w:bookmarkEnd w:id="71"/>
-    <w:bookmarkStart w:id="72" w:name="guidance-8"/>
+    <w:bookmarkEnd w:id="72"/>
+    <w:bookmarkStart w:id="73" w:name="guidance-8"/>
     <w:p>
       <w:pPr>
         <w:pStyle w:val="Heading2"/>
@@ -2467,9 +2459,9 @@
         <w:t xml:space="preserve">Be respectful in this community</w:t>
       </w:r>
     </w:p>
-    <w:bookmarkEnd w:id="72"/>
     <w:bookmarkEnd w:id="73"/>
-    <w:bookmarkStart w:id="78" w:name="user-development"/>
+    <w:bookmarkEnd w:id="74"/>
+    <w:bookmarkStart w:id="79" w:name="user-development"/>
     <w:p>
       <w:pPr>
         <w:pStyle w:val="Heading1"/>
@@ -2478,7 +2470,7 @@
         <w:t xml:space="preserve">9. User Development</w:t>
       </w:r>
     </w:p>
-    <w:bookmarkStart w:id="74" w:name="X9e8c16200de60d74bd6dbc576b1bae1553e60a6"/>
+    <w:bookmarkStart w:id="75" w:name="X9e8c16200de60d74bd6dbc576b1bae1553e60a6"/>
     <w:p>
       <w:pPr>
         <w:pStyle w:val="Heading2"/>
@@ -2599,8 +2591,8 @@
         <w:t xml:space="preserve">How will we transform the traditional Statistical Programmer into the future Data Scientist?</w:t>
       </w:r>
     </w:p>
-    <w:bookmarkEnd w:id="74"/>
-    <w:bookmarkStart w:id="76" w:name="how-to-contribute-9"/>
+    <w:bookmarkEnd w:id="75"/>
+    <w:bookmarkStart w:id="77" w:name="how-to-contribute-9"/>
     <w:p>
       <w:pPr>
         <w:pStyle w:val="Heading2"/>
@@ -2619,7 +2611,7 @@
       <w:r>
         <w:br/>
       </w:r>
-      <w:hyperlink r:id="rId75">
+      <w:hyperlink r:id="rId76">
         <w:r>
           <w:rPr>
             <w:rStyle w:val="Hyperlink"/>
@@ -2628,8 +2620,8 @@
         </w:r>
       </w:hyperlink>
     </w:p>
-    <w:bookmarkEnd w:id="76"/>
-    <w:bookmarkStart w:id="77" w:name="guidance-9"/>
+    <w:bookmarkEnd w:id="77"/>
+    <w:bookmarkStart w:id="78" w:name="guidance-9"/>
     <w:p>
       <w:pPr>
         <w:pStyle w:val="Heading2"/>
@@ -2671,9 +2663,9 @@
         <w:t xml:space="preserve">Be respectful in this community</w:t>
       </w:r>
     </w:p>
-    <w:bookmarkEnd w:id="77"/>
     <w:bookmarkEnd w:id="78"/>
-    <w:bookmarkStart w:id="83" w:name="numerical-matching"/>
+    <w:bookmarkEnd w:id="79"/>
+    <w:bookmarkStart w:id="84" w:name="numerical-matching"/>
     <w:p>
       <w:pPr>
         <w:pStyle w:val="Heading1"/>
@@ -2682,7 +2674,7 @@
         <w:t xml:space="preserve">10. Numerical Matching</w:t>
       </w:r>
     </w:p>
-    <w:bookmarkStart w:id="79" w:name="Xe851ee572f84c294c1f4d7f6de7b17d7e3bf441"/>
+    <w:bookmarkStart w:id="80" w:name="Xe851ee572f84c294c1f4d7f6de7b17d7e3bf441"/>
     <w:p>
       <w:pPr>
         <w:pStyle w:val="Heading2"/>
@@ -2735,8 +2727,8 @@
         <w:t xml:space="preserve">What if SAS and R are equivalent, but a third language yields numerical differences?</w:t>
       </w:r>
     </w:p>
-    <w:bookmarkEnd w:id="79"/>
-    <w:bookmarkStart w:id="81" w:name="how-to-contribute-10"/>
+    <w:bookmarkEnd w:id="80"/>
+    <w:bookmarkStart w:id="82" w:name="how-to-contribute-10"/>
     <w:p>
       <w:pPr>
         <w:pStyle w:val="Heading2"/>
@@ -2755,7 +2747,7 @@
       <w:r>
         <w:br/>
       </w:r>
-      <w:hyperlink r:id="rId80">
+      <w:hyperlink r:id="rId81">
         <w:r>
           <w:rPr>
             <w:rStyle w:val="Hyperlink"/>
@@ -2764,8 +2756,8 @@
         </w:r>
       </w:hyperlink>
     </w:p>
-    <w:bookmarkEnd w:id="81"/>
-    <w:bookmarkStart w:id="82" w:name="guidance-10"/>
+    <w:bookmarkEnd w:id="82"/>
+    <w:bookmarkStart w:id="83" w:name="guidance-10"/>
     <w:p>
       <w:pPr>
         <w:pStyle w:val="Heading2"/>
@@ -2807,9 +2799,9 @@
         <w:t xml:space="preserve">Be respectful in this community</w:t>
       </w:r>
     </w:p>
-    <w:bookmarkEnd w:id="82"/>
     <w:bookmarkEnd w:id="83"/>
-    <w:bookmarkStart w:id="88" w:name="os-in-the-long-run"/>
+    <w:bookmarkEnd w:id="84"/>
+    <w:bookmarkStart w:id="89" w:name="os-in-the-long-run"/>
     <w:p>
       <w:pPr>
         <w:pStyle w:val="Heading1"/>
@@ -2818,7 +2810,7 @@
         <w:t xml:space="preserve">11. OS in the Long Run</w:t>
       </w:r>
     </w:p>
-    <w:bookmarkStart w:id="84" w:name="X94c4960739ed8922ac20738dae7543a3c68bf11"/>
+    <w:bookmarkStart w:id="85" w:name="X94c4960739ed8922ac20738dae7543a3c68bf11"/>
     <w:p>
       <w:pPr>
         <w:pStyle w:val="Heading2"/>
@@ -2868,8 +2860,8 @@
         <w:t xml:space="preserve">How do we ensure long term maintainability?</w:t>
       </w:r>
     </w:p>
-    <w:bookmarkEnd w:id="84"/>
-    <w:bookmarkStart w:id="86" w:name="how-to-contribute-11"/>
+    <w:bookmarkEnd w:id="85"/>
+    <w:bookmarkStart w:id="87" w:name="how-to-contribute-11"/>
     <w:p>
       <w:pPr>
         <w:pStyle w:val="Heading2"/>
@@ -2888,7 +2880,7 @@
       <w:r>
         <w:br/>
       </w:r>
-      <w:hyperlink r:id="rId85">
+      <w:hyperlink r:id="rId86">
         <w:r>
           <w:rPr>
             <w:rStyle w:val="Hyperlink"/>
@@ -2897,8 +2889,8 @@
         </w:r>
       </w:hyperlink>
     </w:p>
-    <w:bookmarkEnd w:id="86"/>
-    <w:bookmarkStart w:id="87" w:name="guidance-11"/>
+    <w:bookmarkEnd w:id="87"/>
+    <w:bookmarkStart w:id="88" w:name="guidance-11"/>
     <w:p>
       <w:pPr>
         <w:pStyle w:val="Heading2"/>
@@ -2940,9 +2932,9 @@
         <w:t xml:space="preserve">Be respectful in this community</w:t>
       </w:r>
     </w:p>
-    <w:bookmarkEnd w:id="87"/>
     <w:bookmarkEnd w:id="88"/>
-    <w:bookmarkStart w:id="93" w:name="funding-os"/>
+    <w:bookmarkEnd w:id="89"/>
+    <w:bookmarkStart w:id="94" w:name="funding-os"/>
     <w:p>
       <w:pPr>
         <w:pStyle w:val="Heading1"/>
@@ -2951,7 +2943,7 @@
         <w:t xml:space="preserve">12. Funding OS</w:t>
       </w:r>
     </w:p>
-    <w:bookmarkStart w:id="89" w:name="Xc7bf910ed161f7cd8fe308f8105dd448b0b8599"/>
+    <w:bookmarkStart w:id="90" w:name="Xc7bf910ed161f7cd8fe308f8105dd448b0b8599"/>
     <w:p>
       <w:pPr>
         <w:pStyle w:val="Heading2"/>
@@ -3004,8 +2996,8 @@
         <w:t xml:space="preserve">Are there examples of this in other industries?</w:t>
       </w:r>
     </w:p>
-    <w:bookmarkEnd w:id="89"/>
-    <w:bookmarkStart w:id="91" w:name="how-to-contribute-12"/>
+    <w:bookmarkEnd w:id="90"/>
+    <w:bookmarkStart w:id="92" w:name="how-to-contribute-12"/>
     <w:p>
       <w:pPr>
         <w:pStyle w:val="Heading2"/>
@@ -3024,7 +3016,7 @@
       <w:r>
         <w:br/>
       </w:r>
-      <w:hyperlink r:id="rId90">
+      <w:hyperlink r:id="rId91">
         <w:r>
           <w:rPr>
             <w:rStyle w:val="Hyperlink"/>
@@ -3033,8 +3025,8 @@
         </w:r>
       </w:hyperlink>
     </w:p>
-    <w:bookmarkEnd w:id="91"/>
-    <w:bookmarkStart w:id="92" w:name="guidance-12"/>
+    <w:bookmarkEnd w:id="92"/>
+    <w:bookmarkStart w:id="93" w:name="guidance-12"/>
     <w:p>
       <w:pPr>
         <w:pStyle w:val="Heading2"/>
@@ -3076,9 +3068,9 @@
         <w:t xml:space="preserve">Be respectful in this community</w:t>
       </w:r>
     </w:p>
-    <w:bookmarkEnd w:id="92"/>
     <w:bookmarkEnd w:id="93"/>
-    <w:bookmarkStart w:id="98" w:name="liability-with-os"/>
+    <w:bookmarkEnd w:id="94"/>
+    <w:bookmarkStart w:id="99" w:name="liability-with-os"/>
     <w:p>
       <w:pPr>
         <w:pStyle w:val="Heading1"/>
@@ -3087,7 +3079,7 @@
         <w:t xml:space="preserve">13. Liability with OS</w:t>
       </w:r>
     </w:p>
-    <w:bookmarkStart w:id="94" w:name="Xe5899a479a907bab26b5665ad7b304b4930bc7d"/>
+    <w:bookmarkStart w:id="95" w:name="Xe5899a479a907bab26b5665ad7b304b4930bc7d"/>
     <w:p>
       <w:pPr>
         <w:pStyle w:val="Heading2"/>
@@ -3118,8 +3110,8 @@
         <w:t xml:space="preserve">Are there mitigating actions which can limit or eliminate liabilities?</w:t>
       </w:r>
     </w:p>
-    <w:bookmarkEnd w:id="94"/>
-    <w:bookmarkStart w:id="96" w:name="how-to-contribute-13"/>
+    <w:bookmarkEnd w:id="95"/>
+    <w:bookmarkStart w:id="97" w:name="how-to-contribute-13"/>
     <w:p>
       <w:pPr>
         <w:pStyle w:val="Heading2"/>
@@ -3138,7 +3130,7 @@
       <w:r>
         <w:br/>
       </w:r>
-      <w:hyperlink r:id="rId95">
+      <w:hyperlink r:id="rId96">
         <w:r>
           <w:rPr>
             <w:rStyle w:val="Hyperlink"/>
@@ -3147,8 +3139,8 @@
         </w:r>
       </w:hyperlink>
     </w:p>
-    <w:bookmarkEnd w:id="96"/>
-    <w:bookmarkStart w:id="97" w:name="guidance-13"/>
+    <w:bookmarkEnd w:id="97"/>
+    <w:bookmarkStart w:id="98" w:name="guidance-13"/>
     <w:p>
       <w:pPr>
         <w:pStyle w:val="Heading2"/>
@@ -3190,9 +3182,9 @@
         <w:t xml:space="preserve">Be respectful in this community</w:t>
       </w:r>
     </w:p>
-    <w:bookmarkEnd w:id="97"/>
     <w:bookmarkEnd w:id="98"/>
-    <w:bookmarkStart w:id="103" w:name="legal-concerns"/>
+    <w:bookmarkEnd w:id="99"/>
+    <w:bookmarkStart w:id="104" w:name="legal-concerns"/>
     <w:p>
       <w:pPr>
         <w:pStyle w:val="Heading1"/>
@@ -3201,7 +3193,7 @@
         <w:t xml:space="preserve">14. Legal Concerns</w:t>
       </w:r>
     </w:p>
-    <w:bookmarkStart w:id="99" w:name="Xd25d4926cebf0bd2e1f824f95f1d42fdaf2cd26"/>
+    <w:bookmarkStart w:id="100" w:name="Xd25d4926cebf0bd2e1f824f95f1d42fdaf2cd26"/>
     <w:p>
       <w:pPr>
         <w:pStyle w:val="Heading2"/>
@@ -3243,8 +3235,8 @@
         <w:t xml:space="preserve">How does this differ if the solution is an individual or a collaborative effort?</w:t>
       </w:r>
     </w:p>
-    <w:bookmarkEnd w:id="99"/>
-    <w:bookmarkStart w:id="101" w:name="how-to-contribute-14"/>
+    <w:bookmarkEnd w:id="100"/>
+    <w:bookmarkStart w:id="102" w:name="how-to-contribute-14"/>
     <w:p>
       <w:pPr>
         <w:pStyle w:val="Heading2"/>
@@ -3263,7 +3255,7 @@
       <w:r>
         <w:br/>
       </w:r>
-      <w:hyperlink r:id="rId100">
+      <w:hyperlink r:id="rId101">
         <w:r>
           <w:rPr>
             <w:rStyle w:val="Hyperlink"/>
@@ -3272,8 +3264,8 @@
         </w:r>
       </w:hyperlink>
     </w:p>
-    <w:bookmarkEnd w:id="101"/>
-    <w:bookmarkStart w:id="102" w:name="guidance-14"/>
+    <w:bookmarkEnd w:id="102"/>
+    <w:bookmarkStart w:id="103" w:name="guidance-14"/>
     <w:p>
       <w:pPr>
         <w:pStyle w:val="Heading2"/>
@@ -3315,9 +3307,9 @@
         <w:t xml:space="preserve">Be respectful in this community</w:t>
       </w:r>
     </w:p>
-    <w:bookmarkEnd w:id="102"/>
     <w:bookmarkEnd w:id="103"/>
-    <w:bookmarkStart w:id="109" w:name="os-business-models"/>
+    <w:bookmarkEnd w:id="104"/>
+    <w:bookmarkStart w:id="110" w:name="os-business-models"/>
     <w:p>
       <w:pPr>
         <w:pStyle w:val="Heading1"/>
@@ -3326,7 +3318,7 @@
         <w:t xml:space="preserve">15. OS Business Models</w:t>
       </w:r>
     </w:p>
-    <w:bookmarkStart w:id="105" w:name="Xa7eb6821894c126975317c719f7a8b9fe58622f"/>
+    <w:bookmarkStart w:id="106" w:name="Xa7eb6821894c126975317c719f7a8b9fe58622f"/>
     <w:p>
       <w:pPr>
         <w:pStyle w:val="Heading2"/>
@@ -3364,7 +3356,7 @@
           <w:numId w:val="1033"/>
         </w:numPr>
       </w:pPr>
-      <w:hyperlink r:id="rId104">
+      <w:hyperlink r:id="rId105">
         <w:r>
           <w:rPr>
             <w:rStyle w:val="Hyperlink"/>
@@ -3373,8 +3365,8 @@
         </w:r>
       </w:hyperlink>
     </w:p>
-    <w:bookmarkEnd w:id="105"/>
-    <w:bookmarkStart w:id="107" w:name="how-to-contribute-15"/>
+    <w:bookmarkEnd w:id="106"/>
+    <w:bookmarkStart w:id="108" w:name="how-to-contribute-15"/>
     <w:p>
       <w:pPr>
         <w:pStyle w:val="Heading2"/>
@@ -3393,7 +3385,7 @@
       <w:r>
         <w:br/>
       </w:r>
-      <w:hyperlink r:id="rId106">
+      <w:hyperlink r:id="rId107">
         <w:r>
           <w:rPr>
             <w:rStyle w:val="Hyperlink"/>
@@ -3402,8 +3394,8 @@
         </w:r>
       </w:hyperlink>
     </w:p>
-    <w:bookmarkEnd w:id="107"/>
-    <w:bookmarkStart w:id="108" w:name="guidance-15"/>
+    <w:bookmarkEnd w:id="108"/>
+    <w:bookmarkStart w:id="109" w:name="guidance-15"/>
     <w:p>
       <w:pPr>
         <w:pStyle w:val="Heading2"/>
@@ -3445,9 +3437,9 @@
         <w:t xml:space="preserve">Be respectful in this community</w:t>
       </w:r>
     </w:p>
-    <w:bookmarkEnd w:id="108"/>
     <w:bookmarkEnd w:id="109"/>
-    <w:bookmarkStart w:id="114" w:name="what-else"/>
+    <w:bookmarkEnd w:id="110"/>
+    <w:bookmarkStart w:id="115" w:name="what-else"/>
     <w:p>
       <w:pPr>
         <w:pStyle w:val="Heading1"/>
@@ -3456,7 +3448,7 @@
         <w:t xml:space="preserve">16. What Else?</w:t>
       </w:r>
     </w:p>
-    <w:bookmarkStart w:id="110" w:name="what-else-can-we-do"/>
+    <w:bookmarkStart w:id="111" w:name="what-else-can-we-do"/>
     <w:p>
       <w:pPr>
         <w:pStyle w:val="Heading2"/>
@@ -3495,8 +3487,8 @@
         <w:t xml:space="preserve">What other questions are being asked and/or need to be addressed?</w:t>
       </w:r>
     </w:p>
-    <w:bookmarkEnd w:id="110"/>
-    <w:bookmarkStart w:id="112" w:name="how-to-contribute-16"/>
+    <w:bookmarkEnd w:id="111"/>
+    <w:bookmarkStart w:id="113" w:name="how-to-contribute-16"/>
     <w:p>
       <w:pPr>
         <w:pStyle w:val="Heading2"/>
@@ -3515,7 +3507,7 @@
       <w:r>
         <w:br/>
       </w:r>
-      <w:hyperlink r:id="rId111">
+      <w:hyperlink r:id="rId112">
         <w:r>
           <w:rPr>
             <w:rStyle w:val="Hyperlink"/>
@@ -3524,8 +3516,8 @@
         </w:r>
       </w:hyperlink>
     </w:p>
-    <w:bookmarkEnd w:id="112"/>
-    <w:bookmarkStart w:id="113" w:name="guidance-16"/>
+    <w:bookmarkEnd w:id="113"/>
+    <w:bookmarkStart w:id="114" w:name="guidance-16"/>
     <w:p>
       <w:pPr>
         <w:pStyle w:val="Heading2"/>
@@ -3567,9 +3559,9 @@
         <w:t xml:space="preserve">Be respectful in this community</w:t>
       </w:r>
     </w:p>
-    <w:bookmarkEnd w:id="113"/>
     <w:bookmarkEnd w:id="114"/>
-    <w:bookmarkStart w:id="116" w:name="references"/>
+    <w:bookmarkEnd w:id="115"/>
+    <w:bookmarkStart w:id="117" w:name="references"/>
     <w:p>
       <w:pPr>
         <w:pStyle w:val="Heading1"/>
@@ -3578,9 +3570,9 @@
         <w:t xml:space="preserve">References</w:t>
       </w:r>
     </w:p>
-    <w:bookmarkStart w:id="115" w:name="refs"/>
-    <w:bookmarkEnd w:id="115"/>
+    <w:bookmarkStart w:id="116" w:name="refs"/>
     <w:bookmarkEnd w:id="116"/>
+    <w:bookmarkEnd w:id="117"/>
     <w:sectPr/>
   </w:body>
 </w:document>

</xml_diff>

<commit_message>
Deploying to gh-pages from @ phuse-org/OSTCDA@867bbcb7d622a79a8218e11325c9973dce0ecbc0 🚀
</commit_message>
<xml_diff>
--- a/Open-Source-Technology-in-Clinical-Data-Analysis.docx
+++ b/Open-Source-Technology-in-Clinical-Data-Analysis.docx
@@ -886,7 +886,10 @@
         <w:pStyle w:val="Compact"/>
       </w:pPr>
       <w:r>
-        <w:t xml:space="preserve">What questions have been asked and [</w:t>
+        <w:t xml:space="preserve">What questions have been asked and</w:t>
+      </w:r>
+      <w:r>
+        <w:t xml:space="preserve"> </w:t>
       </w:r>
       <w:r>
         <w:rPr>
@@ -898,7 +901,7 @@
         <w:t xml:space="preserve">already answered</w:t>
       </w:r>
       <w:r>
-        <w:t xml:space="preserve">]?</w:t>
+        <w:t xml:space="preserve">?</w:t>
       </w:r>
     </w:p>
     <w:p>
@@ -910,7 +913,10 @@
         <w:pStyle w:val="Compact"/>
       </w:pPr>
       <w:r>
-        <w:t xml:space="preserve">What questions have been asked and [</w:t>
+        <w:t xml:space="preserve">What questions have been asked and</w:t>
+      </w:r>
+      <w:r>
+        <w:t xml:space="preserve"> </w:t>
       </w:r>
       <w:r>
         <w:rPr>
@@ -922,7 +928,7 @@
         <w:t xml:space="preserve">nearly answered</w:t>
       </w:r>
       <w:r>
-        <w:t xml:space="preserve">]?</w:t>
+        <w:t xml:space="preserve">?</w:t>
       </w:r>
     </w:p>
     <w:p>
@@ -934,7 +940,10 @@
         <w:pStyle w:val="Compact"/>
       </w:pPr>
       <w:r>
-        <w:t xml:space="preserve">What questions have been asked and [</w:t>
+        <w:t xml:space="preserve">What questions have been asked and</w:t>
+      </w:r>
+      <w:r>
+        <w:t xml:space="preserve"> </w:t>
       </w:r>
       <w:r>
         <w:rPr>
@@ -946,7 +955,7 @@
         <w:t xml:space="preserve">not yet answered</w:t>
       </w:r>
       <w:r>
-        <w:t xml:space="preserve">]?</w:t>
+        <w:t xml:space="preserve">?</w:t>
       </w:r>
     </w:p>
     <w:p>

</xml_diff>

<commit_message>
Deploying to gh-pages from @ phuse-org/OSTCDA@0a31490895856da50e7c9f408cb8855ff5efe513 🚀
</commit_message>
<xml_diff>
--- a/Open-Source-Technology-in-Clinical-Data-Analysis.docx
+++ b/Open-Source-Technology-in-Clinical-Data-Analysis.docx
@@ -1054,7 +1054,7 @@
         <w:t xml:space="preserve">lightning talk:</w:t>
       </w:r>
       <w:r>
-        <w:t xml:space="preserve"> </w:t>
+        <w:br/>
       </w:r>
       <w:hyperlink r:id="rId24">
         <w:r>
@@ -1094,7 +1094,7 @@
           <w:rPr>
             <w:rStyle w:val="Hyperlink"/>
           </w:rPr>
-          <w:t xml:space="preserve">What is open source?</w:t>
+          <w:t xml:space="preserve">https://github.com/phuse-org/OSTCDA/discussions/</w:t>
         </w:r>
       </w:hyperlink>
     </w:p>
@@ -1199,7 +1199,7 @@
     </w:p>
     <w:bookmarkEnd w:id="31"/>
     <w:bookmarkEnd w:id="32"/>
-    <w:bookmarkStart w:id="38" w:name="what-is-open-source"/>
+    <w:bookmarkStart w:id="39" w:name="what-is-open-source"/>
     <w:p>
       <w:pPr>
         <w:pStyle w:val="Heading1"/>
@@ -1313,7 +1313,7 @@
       </w:r>
     </w:p>
     <w:bookmarkEnd w:id="33"/>
-    <w:bookmarkStart w:id="34" w:name="how-to-contribute-1"/>
+    <w:bookmarkStart w:id="35" w:name="how-to-contribute-1"/>
     <w:p>
       <w:pPr>
         <w:pStyle w:val="Heading2"/>
@@ -1332,7 +1332,7 @@
       <w:r>
         <w:br/>
       </w:r>
-      <w:hyperlink r:id="rId27">
+      <w:hyperlink r:id="rId34">
         <w:r>
           <w:rPr>
             <w:rStyle w:val="Hyperlink"/>
@@ -1341,8 +1341,8 @@
         </w:r>
       </w:hyperlink>
     </w:p>
-    <w:bookmarkEnd w:id="34"/>
-    <w:bookmarkStart w:id="35" w:name="guidance-1"/>
+    <w:bookmarkEnd w:id="35"/>
+    <w:bookmarkStart w:id="36" w:name="guidance-1"/>
     <w:p>
       <w:pPr>
         <w:pStyle w:val="Heading2"/>
@@ -1384,8 +1384,8 @@
         <w:t xml:space="preserve">Be respectful in this community</w:t>
       </w:r>
     </w:p>
-    <w:bookmarkEnd w:id="35"/>
-    <w:bookmarkStart w:id="37" w:name="examples"/>
+    <w:bookmarkEnd w:id="36"/>
+    <w:bookmarkStart w:id="38" w:name="examples"/>
     <w:p>
       <w:pPr>
         <w:pStyle w:val="Heading2"/>
@@ -1415,7 +1415,7 @@
       <w:r>
         <w:t xml:space="preserve"> </w:t>
       </w:r>
-      <w:hyperlink r:id="rId36">
+      <w:hyperlink r:id="rId37">
         <w:r>
           <w:rPr>
             <w:rStyle w:val="Hyperlink"/>
@@ -1505,9 +1505,9 @@
         <w:t xml:space="preserve">.</w:t>
       </w:r>
     </w:p>
-    <w:bookmarkEnd w:id="37"/>
     <w:bookmarkEnd w:id="38"/>
-    <w:bookmarkStart w:id="43" w:name="why-open-source"/>
+    <w:bookmarkEnd w:id="39"/>
+    <w:bookmarkStart w:id="44" w:name="why-open-source"/>
     <w:p>
       <w:pPr>
         <w:pStyle w:val="Heading1"/>
@@ -1516,7 +1516,7 @@
         <w:t xml:space="preserve">2. Why Open Source?</w:t>
       </w:r>
     </w:p>
-    <w:bookmarkStart w:id="39" w:name="Xa33b3871bbbcf6b2f52816796cc2771f077447c"/>
+    <w:bookmarkStart w:id="40" w:name="Xa33b3871bbbcf6b2f52816796cc2771f077447c"/>
     <w:p>
       <w:pPr>
         <w:pStyle w:val="Heading2"/>
@@ -1576,8 +1576,8 @@
         <w:t xml:space="preserve">Why are leaders of organizations in Data Management, Biostatistics, and Programming devoting resources toward the development, testing, and adoption of open source solutions?</w:t>
       </w:r>
     </w:p>
-    <w:bookmarkEnd w:id="39"/>
-    <w:bookmarkStart w:id="41" w:name="how-to-contribute-2"/>
+    <w:bookmarkEnd w:id="40"/>
+    <w:bookmarkStart w:id="42" w:name="how-to-contribute-2"/>
     <w:p>
       <w:pPr>
         <w:pStyle w:val="Heading2"/>
@@ -1596,7 +1596,7 @@
       <w:r>
         <w:br/>
       </w:r>
-      <w:hyperlink r:id="rId40">
+      <w:hyperlink r:id="rId41">
         <w:r>
           <w:rPr>
             <w:rStyle w:val="Hyperlink"/>
@@ -1641,8 +1641,8 @@
         </w:r>
       </w:hyperlink>
     </w:p>
-    <w:bookmarkEnd w:id="41"/>
-    <w:bookmarkStart w:id="42" w:name="guidance-2"/>
+    <w:bookmarkEnd w:id="42"/>
+    <w:bookmarkStart w:id="43" w:name="guidance-2"/>
     <w:p>
       <w:pPr>
         <w:pStyle w:val="Heading2"/>
@@ -1684,9 +1684,9 @@
         <w:t xml:space="preserve">Be respectful in this community</w:t>
       </w:r>
     </w:p>
-    <w:bookmarkEnd w:id="42"/>
     <w:bookmarkEnd w:id="43"/>
-    <w:bookmarkStart w:id="48" w:name="establishing-trust"/>
+    <w:bookmarkEnd w:id="44"/>
+    <w:bookmarkStart w:id="49" w:name="establishing-trust"/>
     <w:p>
       <w:pPr>
         <w:pStyle w:val="Heading1"/>
@@ -1695,7 +1695,7 @@
         <w:t xml:space="preserve">3. Establishing Trust</w:t>
       </w:r>
     </w:p>
-    <w:bookmarkStart w:id="44" w:name="can-an-open-source-solution-be-trusted"/>
+    <w:bookmarkStart w:id="45" w:name="can-an-open-source-solution-be-trusted"/>
     <w:p>
       <w:pPr>
         <w:pStyle w:val="Heading2"/>
@@ -1726,8 +1726,8 @@
         <w:t xml:space="preserve">What are the relevant considerations?</w:t>
       </w:r>
     </w:p>
-    <w:bookmarkEnd w:id="44"/>
-    <w:bookmarkStart w:id="46" w:name="how-to-contribute-3"/>
+    <w:bookmarkEnd w:id="45"/>
+    <w:bookmarkStart w:id="47" w:name="how-to-contribute-3"/>
     <w:p>
       <w:pPr>
         <w:pStyle w:val="Heading2"/>
@@ -1746,7 +1746,7 @@
       <w:r>
         <w:br/>
       </w:r>
-      <w:hyperlink r:id="rId45">
+      <w:hyperlink r:id="rId46">
         <w:r>
           <w:rPr>
             <w:rStyle w:val="Hyperlink"/>
@@ -1755,8 +1755,8 @@
         </w:r>
       </w:hyperlink>
     </w:p>
-    <w:bookmarkEnd w:id="46"/>
-    <w:bookmarkStart w:id="47" w:name="guidance-3"/>
+    <w:bookmarkEnd w:id="47"/>
+    <w:bookmarkStart w:id="48" w:name="guidance-3"/>
     <w:p>
       <w:pPr>
         <w:pStyle w:val="Heading2"/>
@@ -1798,9 +1798,9 @@
         <w:t xml:space="preserve">Be respectful in this community</w:t>
       </w:r>
     </w:p>
-    <w:bookmarkEnd w:id="47"/>
     <w:bookmarkEnd w:id="48"/>
-    <w:bookmarkStart w:id="53" w:name="documenting-trust"/>
+    <w:bookmarkEnd w:id="49"/>
+    <w:bookmarkStart w:id="54" w:name="documenting-trust"/>
     <w:p>
       <w:pPr>
         <w:pStyle w:val="Heading1"/>
@@ -1809,7 +1809,7 @@
         <w:t xml:space="preserve">4. Documenting Trust</w:t>
       </w:r>
     </w:p>
-    <w:bookmarkStart w:id="49" w:name="X297fb9479663c34920cab25918f92d6a537a7e3"/>
+    <w:bookmarkStart w:id="50" w:name="X297fb9479663c34920cab25918f92d6a537a7e3"/>
     <w:p>
       <w:pPr>
         <w:pStyle w:val="Heading2"/>
@@ -1840,8 +1840,8 @@
         <w:t xml:space="preserve">How do we know if a third-party will accept our documentation of trust?</w:t>
       </w:r>
     </w:p>
-    <w:bookmarkEnd w:id="49"/>
-    <w:bookmarkStart w:id="51" w:name="how-to-contribute-4"/>
+    <w:bookmarkEnd w:id="50"/>
+    <w:bookmarkStart w:id="52" w:name="how-to-contribute-4"/>
     <w:p>
       <w:pPr>
         <w:pStyle w:val="Heading2"/>
@@ -1860,7 +1860,7 @@
       <w:r>
         <w:br/>
       </w:r>
-      <w:hyperlink r:id="rId50">
+      <w:hyperlink r:id="rId51">
         <w:r>
           <w:rPr>
             <w:rStyle w:val="Hyperlink"/>
@@ -1869,8 +1869,8 @@
         </w:r>
       </w:hyperlink>
     </w:p>
-    <w:bookmarkEnd w:id="51"/>
-    <w:bookmarkStart w:id="52" w:name="guidance-4"/>
+    <w:bookmarkEnd w:id="52"/>
+    <w:bookmarkStart w:id="53" w:name="guidance-4"/>
     <w:p>
       <w:pPr>
         <w:pStyle w:val="Heading2"/>
@@ -1912,9 +1912,9 @@
         <w:t xml:space="preserve">Be respectful in this community</w:t>
       </w:r>
     </w:p>
-    <w:bookmarkEnd w:id="52"/>
     <w:bookmarkEnd w:id="53"/>
-    <w:bookmarkStart w:id="58" w:name="cost-of-open-source"/>
+    <w:bookmarkEnd w:id="54"/>
+    <w:bookmarkStart w:id="59" w:name="cost-of-open-source"/>
     <w:p>
       <w:pPr>
         <w:pStyle w:val="Heading1"/>
@@ -1923,7 +1923,7 @@
         <w:t xml:space="preserve">5. Cost of Open Source</w:t>
       </w:r>
     </w:p>
-    <w:bookmarkStart w:id="54" w:name="X5652fbe10393da47783d0d3ac0dc7caab4c607f"/>
+    <w:bookmarkStart w:id="55" w:name="X5652fbe10393da47783d0d3ac0dc7caab4c607f"/>
     <w:p>
       <w:pPr>
         <w:pStyle w:val="Heading2"/>
@@ -1954,8 +1954,8 @@
         <w:t xml:space="preserve">What resources are required for proper implementation?</w:t>
       </w:r>
     </w:p>
-    <w:bookmarkEnd w:id="54"/>
-    <w:bookmarkStart w:id="56" w:name="how-to-contribute-5"/>
+    <w:bookmarkEnd w:id="55"/>
+    <w:bookmarkStart w:id="57" w:name="how-to-contribute-5"/>
     <w:p>
       <w:pPr>
         <w:pStyle w:val="Heading2"/>
@@ -1974,7 +1974,7 @@
       <w:r>
         <w:br/>
       </w:r>
-      <w:hyperlink r:id="rId55">
+      <w:hyperlink r:id="rId56">
         <w:r>
           <w:rPr>
             <w:rStyle w:val="Hyperlink"/>
@@ -1983,8 +1983,8 @@
         </w:r>
       </w:hyperlink>
     </w:p>
-    <w:bookmarkEnd w:id="56"/>
-    <w:bookmarkStart w:id="57" w:name="guidance-5"/>
+    <w:bookmarkEnd w:id="57"/>
+    <w:bookmarkStart w:id="58" w:name="guidance-5"/>
     <w:p>
       <w:pPr>
         <w:pStyle w:val="Heading2"/>
@@ -2026,9 +2026,9 @@
         <w:t xml:space="preserve">Be respectful in this community</w:t>
       </w:r>
     </w:p>
-    <w:bookmarkEnd w:id="57"/>
     <w:bookmarkEnd w:id="58"/>
-    <w:bookmarkStart w:id="64" w:name="regulatory-acceptance"/>
+    <w:bookmarkEnd w:id="59"/>
+    <w:bookmarkStart w:id="65" w:name="regulatory-acceptance"/>
     <w:p>
       <w:pPr>
         <w:pStyle w:val="Heading1"/>
@@ -2037,7 +2037,7 @@
         <w:t xml:space="preserve">6. Regulatory Acceptance</w:t>
       </w:r>
     </w:p>
-    <w:bookmarkStart w:id="59" w:name="Xf73fb679a0a38e2aff31b3652399b32ab459b6e"/>
+    <w:bookmarkStart w:id="60" w:name="Xf73fb679a0a38e2aff31b3652399b32ab459b6e"/>
     <w:p>
       <w:pPr>
         <w:pStyle w:val="Heading2"/>
@@ -2079,8 +2079,8 @@
         <w:t xml:space="preserve">Are there technical considerations for the creation of submission data packages?</w:t>
       </w:r>
     </w:p>
-    <w:bookmarkEnd w:id="59"/>
-    <w:bookmarkStart w:id="62" w:name="how-to-contribute-6"/>
+    <w:bookmarkEnd w:id="60"/>
+    <w:bookmarkStart w:id="63" w:name="how-to-contribute-6"/>
     <w:p>
       <w:pPr>
         <w:pStyle w:val="Heading2"/>
@@ -2104,7 +2104,7 @@
           <w:numId w:val="1015"/>
         </w:numPr>
       </w:pPr>
-      <w:hyperlink r:id="rId60">
+      <w:hyperlink r:id="rId61">
         <w:r>
           <w:rPr>
             <w:rStyle w:val="Hyperlink"/>
@@ -2146,7 +2146,7 @@
           <w:numId w:val="1015"/>
         </w:numPr>
       </w:pPr>
-      <w:hyperlink r:id="rId61">
+      <w:hyperlink r:id="rId62">
         <w:r>
           <w:rPr>
             <w:rStyle w:val="Hyperlink"/>
@@ -2181,8 +2181,8 @@
         </w:r>
       </w:hyperlink>
     </w:p>
-    <w:bookmarkEnd w:id="62"/>
-    <w:bookmarkStart w:id="63" w:name="guidance-6"/>
+    <w:bookmarkEnd w:id="63"/>
+    <w:bookmarkStart w:id="64" w:name="guidance-6"/>
     <w:p>
       <w:pPr>
         <w:pStyle w:val="Heading2"/>
@@ -2224,9 +2224,9 @@
         <w:t xml:space="preserve">Be respectful in this community</w:t>
       </w:r>
     </w:p>
-    <w:bookmarkEnd w:id="63"/>
     <w:bookmarkEnd w:id="64"/>
-    <w:bookmarkStart w:id="69" w:name="gxp-compliance"/>
+    <w:bookmarkEnd w:id="65"/>
+    <w:bookmarkStart w:id="70" w:name="gxp-compliance"/>
     <w:p>
       <w:pPr>
         <w:pStyle w:val="Heading1"/>
@@ -2235,7 +2235,7 @@
         <w:t xml:space="preserve">7. GxP Compliance</w:t>
       </w:r>
     </w:p>
-    <w:bookmarkStart w:id="65" w:name="Xfe7d52332e28511bc5eea9f8f32334c39e65e8e"/>
+    <w:bookmarkStart w:id="66" w:name="Xfe7d52332e28511bc5eea9f8f32334c39e65e8e"/>
     <w:p>
       <w:pPr>
         <w:pStyle w:val="Heading2"/>
@@ -2274,8 +2274,8 @@
         <w:t xml:space="preserve">How do we establish traceability of the input through to the output?</w:t>
       </w:r>
     </w:p>
-    <w:bookmarkEnd w:id="65"/>
-    <w:bookmarkStart w:id="67" w:name="how-to-contribute-7"/>
+    <w:bookmarkEnd w:id="66"/>
+    <w:bookmarkStart w:id="68" w:name="how-to-contribute-7"/>
     <w:p>
       <w:pPr>
         <w:pStyle w:val="Heading2"/>
@@ -2294,7 +2294,7 @@
       <w:r>
         <w:br/>
       </w:r>
-      <w:hyperlink r:id="rId66">
+      <w:hyperlink r:id="rId67">
         <w:r>
           <w:rPr>
             <w:rStyle w:val="Hyperlink"/>
@@ -2303,8 +2303,8 @@
         </w:r>
       </w:hyperlink>
     </w:p>
-    <w:bookmarkEnd w:id="67"/>
-    <w:bookmarkStart w:id="68" w:name="guidance-7"/>
+    <w:bookmarkEnd w:id="68"/>
+    <w:bookmarkStart w:id="69" w:name="guidance-7"/>
     <w:p>
       <w:pPr>
         <w:pStyle w:val="Heading2"/>
@@ -2346,9 +2346,9 @@
         <w:t xml:space="preserve">Be respectful in this community</w:t>
       </w:r>
     </w:p>
-    <w:bookmarkEnd w:id="68"/>
     <w:bookmarkEnd w:id="69"/>
-    <w:bookmarkStart w:id="74" w:name="user-support"/>
+    <w:bookmarkEnd w:id="70"/>
+    <w:bookmarkStart w:id="75" w:name="user-support"/>
     <w:p>
       <w:pPr>
         <w:pStyle w:val="Heading1"/>
@@ -2357,7 +2357,7 @@
         <w:t xml:space="preserve">8. User Support</w:t>
       </w:r>
     </w:p>
-    <w:bookmarkStart w:id="70" w:name="X9737864a03eb904d80b4cd23e5e62e0ac345fdf"/>
+    <w:bookmarkStart w:id="71" w:name="X9737864a03eb904d80b4cd23e5e62e0ac345fdf"/>
     <w:p>
       <w:pPr>
         <w:pStyle w:val="Heading2"/>
@@ -2396,8 +2396,8 @@
         <w:t xml:space="preserve">How can we help users to address unexpected challenges due to changes in their computational environment?</w:t>
       </w:r>
     </w:p>
-    <w:bookmarkEnd w:id="70"/>
-    <w:bookmarkStart w:id="72" w:name="how-to-contribute-8"/>
+    <w:bookmarkEnd w:id="71"/>
+    <w:bookmarkStart w:id="73" w:name="how-to-contribute-8"/>
     <w:p>
       <w:pPr>
         <w:pStyle w:val="Heading2"/>
@@ -2416,7 +2416,7 @@
       <w:r>
         <w:br/>
       </w:r>
-      <w:hyperlink r:id="rId71">
+      <w:hyperlink r:id="rId72">
         <w:r>
           <w:rPr>
             <w:rStyle w:val="Hyperlink"/>
@@ -2425,8 +2425,8 @@
         </w:r>
       </w:hyperlink>
     </w:p>
-    <w:bookmarkEnd w:id="72"/>
-    <w:bookmarkStart w:id="73" w:name="guidance-8"/>
+    <w:bookmarkEnd w:id="73"/>
+    <w:bookmarkStart w:id="74" w:name="guidance-8"/>
     <w:p>
       <w:pPr>
         <w:pStyle w:val="Heading2"/>
@@ -2468,9 +2468,9 @@
         <w:t xml:space="preserve">Be respectful in this community</w:t>
       </w:r>
     </w:p>
-    <w:bookmarkEnd w:id="73"/>
     <w:bookmarkEnd w:id="74"/>
-    <w:bookmarkStart w:id="79" w:name="user-development"/>
+    <w:bookmarkEnd w:id="75"/>
+    <w:bookmarkStart w:id="80" w:name="user-development"/>
     <w:p>
       <w:pPr>
         <w:pStyle w:val="Heading1"/>
@@ -2479,7 +2479,7 @@
         <w:t xml:space="preserve">9. User Development</w:t>
       </w:r>
     </w:p>
-    <w:bookmarkStart w:id="75" w:name="X9e8c16200de60d74bd6dbc576b1bae1553e60a6"/>
+    <w:bookmarkStart w:id="76" w:name="X9e8c16200de60d74bd6dbc576b1bae1553e60a6"/>
     <w:p>
       <w:pPr>
         <w:pStyle w:val="Heading2"/>
@@ -2600,8 +2600,8 @@
         <w:t xml:space="preserve">How will we transform the traditional Statistical Programmer into the future Data Scientist?</w:t>
       </w:r>
     </w:p>
-    <w:bookmarkEnd w:id="75"/>
-    <w:bookmarkStart w:id="77" w:name="how-to-contribute-9"/>
+    <w:bookmarkEnd w:id="76"/>
+    <w:bookmarkStart w:id="78" w:name="how-to-contribute-9"/>
     <w:p>
       <w:pPr>
         <w:pStyle w:val="Heading2"/>
@@ -2620,7 +2620,7 @@
       <w:r>
         <w:br/>
       </w:r>
-      <w:hyperlink r:id="rId76">
+      <w:hyperlink r:id="rId77">
         <w:r>
           <w:rPr>
             <w:rStyle w:val="Hyperlink"/>
@@ -2629,8 +2629,8 @@
         </w:r>
       </w:hyperlink>
     </w:p>
-    <w:bookmarkEnd w:id="77"/>
-    <w:bookmarkStart w:id="78" w:name="guidance-9"/>
+    <w:bookmarkEnd w:id="78"/>
+    <w:bookmarkStart w:id="79" w:name="guidance-9"/>
     <w:p>
       <w:pPr>
         <w:pStyle w:val="Heading2"/>
@@ -2672,9 +2672,9 @@
         <w:t xml:space="preserve">Be respectful in this community</w:t>
       </w:r>
     </w:p>
-    <w:bookmarkEnd w:id="78"/>
     <w:bookmarkEnd w:id="79"/>
-    <w:bookmarkStart w:id="84" w:name="numerical-matching"/>
+    <w:bookmarkEnd w:id="80"/>
+    <w:bookmarkStart w:id="85" w:name="numerical-matching"/>
     <w:p>
       <w:pPr>
         <w:pStyle w:val="Heading1"/>
@@ -2683,7 +2683,7 @@
         <w:t xml:space="preserve">10. Numerical Matching</w:t>
       </w:r>
     </w:p>
-    <w:bookmarkStart w:id="80" w:name="Xe851ee572f84c294c1f4d7f6de7b17d7e3bf441"/>
+    <w:bookmarkStart w:id="81" w:name="Xe851ee572f84c294c1f4d7f6de7b17d7e3bf441"/>
     <w:p>
       <w:pPr>
         <w:pStyle w:val="Heading2"/>
@@ -2736,8 +2736,8 @@
         <w:t xml:space="preserve">What if SAS and R are equivalent, but a third language yields numerical differences?</w:t>
       </w:r>
     </w:p>
-    <w:bookmarkEnd w:id="80"/>
-    <w:bookmarkStart w:id="82" w:name="how-to-contribute-10"/>
+    <w:bookmarkEnd w:id="81"/>
+    <w:bookmarkStart w:id="83" w:name="how-to-contribute-10"/>
     <w:p>
       <w:pPr>
         <w:pStyle w:val="Heading2"/>
@@ -2756,7 +2756,7 @@
       <w:r>
         <w:br/>
       </w:r>
-      <w:hyperlink r:id="rId81">
+      <w:hyperlink r:id="rId82">
         <w:r>
           <w:rPr>
             <w:rStyle w:val="Hyperlink"/>
@@ -2765,8 +2765,8 @@
         </w:r>
       </w:hyperlink>
     </w:p>
-    <w:bookmarkEnd w:id="82"/>
-    <w:bookmarkStart w:id="83" w:name="guidance-10"/>
+    <w:bookmarkEnd w:id="83"/>
+    <w:bookmarkStart w:id="84" w:name="guidance-10"/>
     <w:p>
       <w:pPr>
         <w:pStyle w:val="Heading2"/>
@@ -2808,9 +2808,9 @@
         <w:t xml:space="preserve">Be respectful in this community</w:t>
       </w:r>
     </w:p>
-    <w:bookmarkEnd w:id="83"/>
     <w:bookmarkEnd w:id="84"/>
-    <w:bookmarkStart w:id="89" w:name="os-in-the-long-run"/>
+    <w:bookmarkEnd w:id="85"/>
+    <w:bookmarkStart w:id="90" w:name="os-in-the-long-run"/>
     <w:p>
       <w:pPr>
         <w:pStyle w:val="Heading1"/>
@@ -2819,7 +2819,7 @@
         <w:t xml:space="preserve">11. OS in the Long Run</w:t>
       </w:r>
     </w:p>
-    <w:bookmarkStart w:id="85" w:name="X94c4960739ed8922ac20738dae7543a3c68bf11"/>
+    <w:bookmarkStart w:id="86" w:name="X94c4960739ed8922ac20738dae7543a3c68bf11"/>
     <w:p>
       <w:pPr>
         <w:pStyle w:val="Heading2"/>
@@ -2869,8 +2869,8 @@
         <w:t xml:space="preserve">How do we ensure long term maintainability?</w:t>
       </w:r>
     </w:p>
-    <w:bookmarkEnd w:id="85"/>
-    <w:bookmarkStart w:id="87" w:name="how-to-contribute-11"/>
+    <w:bookmarkEnd w:id="86"/>
+    <w:bookmarkStart w:id="88" w:name="how-to-contribute-11"/>
     <w:p>
       <w:pPr>
         <w:pStyle w:val="Heading2"/>
@@ -2889,7 +2889,7 @@
       <w:r>
         <w:br/>
       </w:r>
-      <w:hyperlink r:id="rId86">
+      <w:hyperlink r:id="rId87">
         <w:r>
           <w:rPr>
             <w:rStyle w:val="Hyperlink"/>
@@ -2898,8 +2898,8 @@
         </w:r>
       </w:hyperlink>
     </w:p>
-    <w:bookmarkEnd w:id="87"/>
-    <w:bookmarkStart w:id="88" w:name="guidance-11"/>
+    <w:bookmarkEnd w:id="88"/>
+    <w:bookmarkStart w:id="89" w:name="guidance-11"/>
     <w:p>
       <w:pPr>
         <w:pStyle w:val="Heading2"/>
@@ -2941,9 +2941,9 @@
         <w:t xml:space="preserve">Be respectful in this community</w:t>
       </w:r>
     </w:p>
-    <w:bookmarkEnd w:id="88"/>
     <w:bookmarkEnd w:id="89"/>
-    <w:bookmarkStart w:id="94" w:name="funding-os"/>
+    <w:bookmarkEnd w:id="90"/>
+    <w:bookmarkStart w:id="95" w:name="funding-os"/>
     <w:p>
       <w:pPr>
         <w:pStyle w:val="Heading1"/>
@@ -2952,7 +2952,7 @@
         <w:t xml:space="preserve">12. Funding OS</w:t>
       </w:r>
     </w:p>
-    <w:bookmarkStart w:id="90" w:name="Xc7bf910ed161f7cd8fe308f8105dd448b0b8599"/>
+    <w:bookmarkStart w:id="91" w:name="Xc7bf910ed161f7cd8fe308f8105dd448b0b8599"/>
     <w:p>
       <w:pPr>
         <w:pStyle w:val="Heading2"/>
@@ -3005,8 +3005,8 @@
         <w:t xml:space="preserve">Are there examples of this in other industries?</w:t>
       </w:r>
     </w:p>
-    <w:bookmarkEnd w:id="90"/>
-    <w:bookmarkStart w:id="92" w:name="how-to-contribute-12"/>
+    <w:bookmarkEnd w:id="91"/>
+    <w:bookmarkStart w:id="93" w:name="how-to-contribute-12"/>
     <w:p>
       <w:pPr>
         <w:pStyle w:val="Heading2"/>
@@ -3025,7 +3025,7 @@
       <w:r>
         <w:br/>
       </w:r>
-      <w:hyperlink r:id="rId91">
+      <w:hyperlink r:id="rId92">
         <w:r>
           <w:rPr>
             <w:rStyle w:val="Hyperlink"/>
@@ -3034,8 +3034,8 @@
         </w:r>
       </w:hyperlink>
     </w:p>
-    <w:bookmarkEnd w:id="92"/>
-    <w:bookmarkStart w:id="93" w:name="guidance-12"/>
+    <w:bookmarkEnd w:id="93"/>
+    <w:bookmarkStart w:id="94" w:name="guidance-12"/>
     <w:p>
       <w:pPr>
         <w:pStyle w:val="Heading2"/>
@@ -3077,9 +3077,9 @@
         <w:t xml:space="preserve">Be respectful in this community</w:t>
       </w:r>
     </w:p>
-    <w:bookmarkEnd w:id="93"/>
     <w:bookmarkEnd w:id="94"/>
-    <w:bookmarkStart w:id="99" w:name="liability-with-os"/>
+    <w:bookmarkEnd w:id="95"/>
+    <w:bookmarkStart w:id="100" w:name="liability-with-os"/>
     <w:p>
       <w:pPr>
         <w:pStyle w:val="Heading1"/>
@@ -3088,7 +3088,7 @@
         <w:t xml:space="preserve">13. Liability with OS</w:t>
       </w:r>
     </w:p>
-    <w:bookmarkStart w:id="95" w:name="Xe5899a479a907bab26b5665ad7b304b4930bc7d"/>
+    <w:bookmarkStart w:id="96" w:name="Xe5899a479a907bab26b5665ad7b304b4930bc7d"/>
     <w:p>
       <w:pPr>
         <w:pStyle w:val="Heading2"/>
@@ -3119,8 +3119,8 @@
         <w:t xml:space="preserve">Are there mitigating actions which can limit or eliminate liabilities?</w:t>
       </w:r>
     </w:p>
-    <w:bookmarkEnd w:id="95"/>
-    <w:bookmarkStart w:id="97" w:name="how-to-contribute-13"/>
+    <w:bookmarkEnd w:id="96"/>
+    <w:bookmarkStart w:id="98" w:name="how-to-contribute-13"/>
     <w:p>
       <w:pPr>
         <w:pStyle w:val="Heading2"/>
@@ -3139,7 +3139,7 @@
       <w:r>
         <w:br/>
       </w:r>
-      <w:hyperlink r:id="rId96">
+      <w:hyperlink r:id="rId97">
         <w:r>
           <w:rPr>
             <w:rStyle w:val="Hyperlink"/>
@@ -3148,8 +3148,8 @@
         </w:r>
       </w:hyperlink>
     </w:p>
-    <w:bookmarkEnd w:id="97"/>
-    <w:bookmarkStart w:id="98" w:name="guidance-13"/>
+    <w:bookmarkEnd w:id="98"/>
+    <w:bookmarkStart w:id="99" w:name="guidance-13"/>
     <w:p>
       <w:pPr>
         <w:pStyle w:val="Heading2"/>
@@ -3191,9 +3191,9 @@
         <w:t xml:space="preserve">Be respectful in this community</w:t>
       </w:r>
     </w:p>
-    <w:bookmarkEnd w:id="98"/>
     <w:bookmarkEnd w:id="99"/>
-    <w:bookmarkStart w:id="104" w:name="legal-concerns"/>
+    <w:bookmarkEnd w:id="100"/>
+    <w:bookmarkStart w:id="105" w:name="legal-concerns"/>
     <w:p>
       <w:pPr>
         <w:pStyle w:val="Heading1"/>
@@ -3202,7 +3202,7 @@
         <w:t xml:space="preserve">14. Legal Concerns</w:t>
       </w:r>
     </w:p>
-    <w:bookmarkStart w:id="100" w:name="Xd25d4926cebf0bd2e1f824f95f1d42fdaf2cd26"/>
+    <w:bookmarkStart w:id="101" w:name="Xd25d4926cebf0bd2e1f824f95f1d42fdaf2cd26"/>
     <w:p>
       <w:pPr>
         <w:pStyle w:val="Heading2"/>
@@ -3244,8 +3244,8 @@
         <w:t xml:space="preserve">How does this differ if the solution is an individual or a collaborative effort?</w:t>
       </w:r>
     </w:p>
-    <w:bookmarkEnd w:id="100"/>
-    <w:bookmarkStart w:id="102" w:name="how-to-contribute-14"/>
+    <w:bookmarkEnd w:id="101"/>
+    <w:bookmarkStart w:id="103" w:name="how-to-contribute-14"/>
     <w:p>
       <w:pPr>
         <w:pStyle w:val="Heading2"/>
@@ -3264,7 +3264,7 @@
       <w:r>
         <w:br/>
       </w:r>
-      <w:hyperlink r:id="rId101">
+      <w:hyperlink r:id="rId102">
         <w:r>
           <w:rPr>
             <w:rStyle w:val="Hyperlink"/>
@@ -3273,8 +3273,8 @@
         </w:r>
       </w:hyperlink>
     </w:p>
-    <w:bookmarkEnd w:id="102"/>
-    <w:bookmarkStart w:id="103" w:name="guidance-14"/>
+    <w:bookmarkEnd w:id="103"/>
+    <w:bookmarkStart w:id="104" w:name="guidance-14"/>
     <w:p>
       <w:pPr>
         <w:pStyle w:val="Heading2"/>
@@ -3316,9 +3316,9 @@
         <w:t xml:space="preserve">Be respectful in this community</w:t>
       </w:r>
     </w:p>
-    <w:bookmarkEnd w:id="103"/>
     <w:bookmarkEnd w:id="104"/>
-    <w:bookmarkStart w:id="110" w:name="os-business-models"/>
+    <w:bookmarkEnd w:id="105"/>
+    <w:bookmarkStart w:id="111" w:name="os-business-models"/>
     <w:p>
       <w:pPr>
         <w:pStyle w:val="Heading1"/>
@@ -3327,7 +3327,7 @@
         <w:t xml:space="preserve">15. OS Business Models</w:t>
       </w:r>
     </w:p>
-    <w:bookmarkStart w:id="106" w:name="Xa7eb6821894c126975317c719f7a8b9fe58622f"/>
+    <w:bookmarkStart w:id="107" w:name="Xa7eb6821894c126975317c719f7a8b9fe58622f"/>
     <w:p>
       <w:pPr>
         <w:pStyle w:val="Heading2"/>
@@ -3365,7 +3365,7 @@
           <w:numId w:val="1033"/>
         </w:numPr>
       </w:pPr>
-      <w:hyperlink r:id="rId105">
+      <w:hyperlink r:id="rId106">
         <w:r>
           <w:rPr>
             <w:rStyle w:val="Hyperlink"/>
@@ -3374,8 +3374,8 @@
         </w:r>
       </w:hyperlink>
     </w:p>
-    <w:bookmarkEnd w:id="106"/>
-    <w:bookmarkStart w:id="108" w:name="how-to-contribute-15"/>
+    <w:bookmarkEnd w:id="107"/>
+    <w:bookmarkStart w:id="109" w:name="how-to-contribute-15"/>
     <w:p>
       <w:pPr>
         <w:pStyle w:val="Heading2"/>
@@ -3394,7 +3394,7 @@
       <w:r>
         <w:br/>
       </w:r>
-      <w:hyperlink r:id="rId107">
+      <w:hyperlink r:id="rId108">
         <w:r>
           <w:rPr>
             <w:rStyle w:val="Hyperlink"/>
@@ -3403,8 +3403,8 @@
         </w:r>
       </w:hyperlink>
     </w:p>
-    <w:bookmarkEnd w:id="108"/>
-    <w:bookmarkStart w:id="109" w:name="guidance-15"/>
+    <w:bookmarkEnd w:id="109"/>
+    <w:bookmarkStart w:id="110" w:name="guidance-15"/>
     <w:p>
       <w:pPr>
         <w:pStyle w:val="Heading2"/>
@@ -3446,9 +3446,9 @@
         <w:t xml:space="preserve">Be respectful in this community</w:t>
       </w:r>
     </w:p>
-    <w:bookmarkEnd w:id="109"/>
     <w:bookmarkEnd w:id="110"/>
-    <w:bookmarkStart w:id="115" w:name="what-else"/>
+    <w:bookmarkEnd w:id="111"/>
+    <w:bookmarkStart w:id="116" w:name="what-else"/>
     <w:p>
       <w:pPr>
         <w:pStyle w:val="Heading1"/>
@@ -3457,7 +3457,7 @@
         <w:t xml:space="preserve">16. What Else?</w:t>
       </w:r>
     </w:p>
-    <w:bookmarkStart w:id="111" w:name="what-else-can-we-do"/>
+    <w:bookmarkStart w:id="112" w:name="what-else-can-we-do"/>
     <w:p>
       <w:pPr>
         <w:pStyle w:val="Heading2"/>
@@ -3496,8 +3496,8 @@
         <w:t xml:space="preserve">What other questions are being asked and/or need to be addressed?</w:t>
       </w:r>
     </w:p>
-    <w:bookmarkEnd w:id="111"/>
-    <w:bookmarkStart w:id="113" w:name="how-to-contribute-16"/>
+    <w:bookmarkEnd w:id="112"/>
+    <w:bookmarkStart w:id="114" w:name="how-to-contribute-16"/>
     <w:p>
       <w:pPr>
         <w:pStyle w:val="Heading2"/>
@@ -3516,7 +3516,7 @@
       <w:r>
         <w:br/>
       </w:r>
-      <w:hyperlink r:id="rId112">
+      <w:hyperlink r:id="rId113">
         <w:r>
           <w:rPr>
             <w:rStyle w:val="Hyperlink"/>
@@ -3525,8 +3525,8 @@
         </w:r>
       </w:hyperlink>
     </w:p>
-    <w:bookmarkEnd w:id="113"/>
-    <w:bookmarkStart w:id="114" w:name="guidance-16"/>
+    <w:bookmarkEnd w:id="114"/>
+    <w:bookmarkStart w:id="115" w:name="guidance-16"/>
     <w:p>
       <w:pPr>
         <w:pStyle w:val="Heading2"/>
@@ -3568,9 +3568,9 @@
         <w:t xml:space="preserve">Be respectful in this community</w:t>
       </w:r>
     </w:p>
-    <w:bookmarkEnd w:id="114"/>
     <w:bookmarkEnd w:id="115"/>
-    <w:bookmarkStart w:id="117" w:name="references"/>
+    <w:bookmarkEnd w:id="116"/>
+    <w:bookmarkStart w:id="118" w:name="references"/>
     <w:p>
       <w:pPr>
         <w:pStyle w:val="Heading1"/>
@@ -3579,9 +3579,9 @@
         <w:t xml:space="preserve">References</w:t>
       </w:r>
     </w:p>
-    <w:bookmarkStart w:id="116" w:name="refs"/>
-    <w:bookmarkEnd w:id="116"/>
+    <w:bookmarkStart w:id="117" w:name="refs"/>
     <w:bookmarkEnd w:id="117"/>
+    <w:bookmarkEnd w:id="118"/>
     <w:sectPr/>
   </w:body>
 </w:document>

</xml_diff>